<commit_message>
Revert "architecture modifier: ajout de l'aspect simulation"
Pour retrouver le fichier architecture supprimé
This reverts commit d8d5e043ed9abbf0adc71cfbd5f6fac2bdb4fc0b.
</commit_message>
<xml_diff>
--- a/deliverables/architecture/src/Architecture.docx
+++ b/deliverables/architecture/src/Architecture.docx
@@ -1,9 +1,7 @@
 
 <file path=word/document.xml><?xml version="1.0" encoding="utf-8"?>
-<w:document xmlns:wpc="http://schemas.microsoft.com/office/word/2010/wordprocessingCanvas" xmlns:mc="http://schemas.openxmlformats.org/markup-compatibility/2006" xmlns:o="urn:schemas-microsoft-com:office:office" xmlns:r="http://schemas.openxmlformats.org/officeDocument/2006/relationships" xmlns:m="http://schemas.openxmlformats.org/officeDocument/2006/math" xmlns:v="urn:schemas-microsoft-com:vml" xmlns:wp14="http://schemas.microsoft.com/office/word/2010/wordprocessingDrawing" xmlns:wp="http://schemas.openxmlformats.org/drawingml/2006/wordprocessingDrawing" xmlns:w10="urn:schemas-microsoft-com:office:word" xmlns:w="http://schemas.openxmlformats.org/wordprocessingml/2006/main" xmlns:w14="http://schemas.microsoft.com/office/word/2010/wordml" xmlns:w15="http://schemas.microsoft.com/office/word/2012/wordml" xmlns:wpg="http://schemas.microsoft.com/office/word/2010/wordprocessingGroup" xmlns:wpi="http://schemas.microsoft.com/office/word/2010/wordprocessingInk" xmlns:wne="http://schemas.microsoft.com/office/word/2006/wordml" xmlns:wps="http://schemas.microsoft.com/office/word/2010/wordprocessingShape" mc:Ignorable="w14 w15 wp14">
+<w:document xmlns:wpc="http://schemas.microsoft.com/office/word/2010/wordprocessingCanvas" xmlns:mo="http://schemas.microsoft.com/office/mac/office/2008/main" xmlns:mc="http://schemas.openxmlformats.org/markup-compatibility/2006" xmlns:mv="urn:schemas-microsoft-com:mac:vml" xmlns:o="urn:schemas-microsoft-com:office:office" xmlns:r="http://schemas.openxmlformats.org/officeDocument/2006/relationships" xmlns:m="http://schemas.openxmlformats.org/officeDocument/2006/math" xmlns:v="urn:schemas-microsoft-com:vml" xmlns:wp14="http://schemas.microsoft.com/office/word/2010/wordprocessingDrawing" xmlns:wp="http://schemas.openxmlformats.org/drawingml/2006/wordprocessingDrawing" xmlns:w10="urn:schemas-microsoft-com:office:word" xmlns:w="http://schemas.openxmlformats.org/wordprocessingml/2006/main" xmlns:w14="http://schemas.microsoft.com/office/word/2010/wordml" xmlns:wpg="http://schemas.microsoft.com/office/word/2010/wordprocessingGroup" xmlns:wpi="http://schemas.microsoft.com/office/word/2010/wordprocessingInk" xmlns:wne="http://schemas.microsoft.com/office/word/2006/wordml" xmlns:wps="http://schemas.microsoft.com/office/word/2010/wordprocessingShape" mc:Ignorable="w14 wp14">
   <w:body>
-    <w:bookmarkStart w:id="0" w:name="_GoBack" w:displacedByCustomXml="next"/>
-    <w:bookmarkEnd w:id="0" w:displacedByCustomXml="next"/>
     <w:sdt>
       <w:sdtPr>
         <w:rPr>
@@ -39,7 +37,7 @@
               <w:color w:val="5B9BD5" w:themeColor="accent1"/>
             </w:rPr>
             <w:drawing>
-              <wp:inline distT="0" distB="0" distL="0" distR="0">
+              <wp:inline distT="0" distB="0" distL="0" distR="0" wp14:anchorId="28A86D13" wp14:editId="606D49CB">
                 <wp:extent cx="1417320" cy="750898"/>
                 <wp:effectExtent l="0" t="0" r="0" b="0"/>
                 <wp:docPr id="143" name="Image 143"/>
@@ -54,7 +52,7 @@
                         <pic:cNvPicPr/>
                       </pic:nvPicPr>
                       <pic:blipFill>
-                        <a:blip r:embed="rId8" cstate="print">
+                        <a:blip r:embed="rId10" cstate="print">
                           <a:duotone>
                             <a:schemeClr val="accent1">
                               <a:shade val="45000"/>
@@ -167,9 +165,6 @@
             <w:alias w:val="Sous-titre"/>
             <w:tag w:val=""/>
             <w:id w:val="328029620"/>
-            <w:placeholder>
-              <w:docPart w:val="656D418AE0904E3386C1A344EEC88DF6"/>
-            </w:placeholder>
             <w:dataBinding w:prefixMappings="xmlns:ns0='http://purl.org/dc/elements/1.1/' xmlns:ns1='http://schemas.openxmlformats.org/package/2006/metadata/core-properties' " w:xpath="/ns1:coreProperties[1]/ns0:subject[1]" w:storeItemID="{6C3C8BC8-F283-45AE-878A-BAB7291924A1}"/>
             <w:text/>
           </w:sdtPr>
@@ -213,7 +208,7 @@
             <mc:AlternateContent>
               <mc:Choice Requires="wps">
                 <w:drawing>
-                  <wp:anchor distT="0" distB="0" distL="114300" distR="114300" simplePos="0" relativeHeight="251658240" behindDoc="0" locked="0" layoutInCell="1" allowOverlap="1">
+                  <wp:anchor distT="0" distB="0" distL="114300" distR="114300" simplePos="0" relativeHeight="251658240" behindDoc="0" locked="0" layoutInCell="1" allowOverlap="1" wp14:anchorId="5BB4CD0E" wp14:editId="422B89E5">
                     <wp:simplePos x="0" y="0"/>
                     <wp:positionH relativeFrom="margin">
                       <wp:align>center</wp:align>
@@ -230,7 +225,7 @@
                         </wp:positionV>
                       </mc:Fallback>
                     </mc:AlternateContent>
-                    <wp:extent cx="6553200" cy="557784"/>
+                    <wp:extent cx="5760720" cy="589915"/>
                     <wp:effectExtent l="0" t="0" r="0" b="12700"/>
                     <wp:wrapNone/>
                     <wp:docPr id="142" name="Zone de texte 142"/>
@@ -242,7 +237,7 @@
                           <wps:spPr>
                             <a:xfrm>
                               <a:off x="0" y="0"/>
-                              <a:ext cx="6553200" cy="557784"/>
+                              <a:ext cx="5760720" cy="589915"/>
                             </a:xfrm>
                             <a:prstGeom prst="rect">
                               <a:avLst/>
@@ -281,7 +276,7 @@
                                   <w:tag w:val=""/>
                                   <w:id w:val="197127006"/>
                                   <w:dataBinding w:prefixMappings="xmlns:ns0='http://schemas.microsoft.com/office/2006/coverPageProps' " w:xpath="/ns0:CoverPageProperties[1]/ns0:PublishDate[1]" w:storeItemID="{55AF091B-3C7A-41E3-B477-F2FDAA23CFDA}"/>
-                                  <w:date w:fullDate="2013-11-04T00:00:00Z">
+                                  <w:date w:fullDate="2013-11-13T00:00:00Z">
                                     <w:dateFormat w:val="dd MMMM yyyy"/>
                                     <w:lid w:val="fr-FR"/>
                                     <w:storeMappedDataAs w:val="dateTime"/>
@@ -309,7 +304,16 @@
                                         <w:sz w:val="28"/>
                                         <w:szCs w:val="28"/>
                                       </w:rPr>
-                                      <w:t>04 novembre 2013</w:t>
+                                      <w:t>13</w:t>
+                                    </w:r>
+                                    <w:r>
+                                      <w:rPr>
+                                        <w:caps/>
+                                        <w:color w:val="5B9BD5" w:themeColor="accent1"/>
+                                        <w:sz w:val="28"/>
+                                        <w:szCs w:val="28"/>
+                                      </w:rPr>
+                                      <w:t xml:space="preserve"> novembre 2013</w:t>
                                     </w:r>
                                   </w:p>
                                 </w:sdtContent>
@@ -400,11 +404,11 @@
               </mc:Choice>
               <mc:Fallback>
                 <w:pict>
-                  <v:shapetype id="_x0000_t202" coordsize="21600,21600" o:spt="202" path="m,l,21600r21600,l21600,xe">
+                  <v:shapetype id="_x0000_t202" coordsize="21600,21600" o:spt="202" path="m0,0l0,21600,21600,21600,21600,0xe">
                     <v:stroke joinstyle="miter"/>
                     <v:path gradientshapeok="t" o:connecttype="rect"/>
                   </v:shapetype>
-                  <v:shape id="Zone de texte 142" o:spid="_x0000_s1026" type="#_x0000_t202" style="position:absolute;left:0;text-align:left;margin-left:0;margin-top:0;width:516pt;height:43.9pt;z-index:251658240;visibility:visible;mso-wrap-style:square;mso-width-percent:1000;mso-height-percent:0;mso-top-percent:850;mso-wrap-distance-left:9pt;mso-wrap-distance-top:0;mso-wrap-distance-right:9pt;mso-wrap-distance-bottom:0;mso-position-horizontal:center;mso-position-horizontal-relative:margin;mso-position-vertical-relative:page;mso-width-percent:1000;mso-height-percent:0;mso-top-percent:850;mso-width-relative:margin;mso-height-relative:margin;v-text-anchor:bottom" o:gfxdata="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" filled="f" stroked="f" strokeweight=".5pt">
+                  <v:shape id="Zone de texte 142" o:spid="_x0000_s1026" type="#_x0000_t202" style="position:absolute;left:0;text-align:left;margin-left:0;margin-top:0;width:453.6pt;height:46.45pt;z-index:251658240;visibility:visible;mso-wrap-style:square;mso-width-percent:1000;mso-height-percent:0;mso-top-percent:850;mso-wrap-distance-left:9pt;mso-wrap-distance-top:0;mso-wrap-distance-right:9pt;mso-wrap-distance-bottom:0;mso-position-horizontal:center;mso-position-horizontal-relative:margin;mso-position-vertical-relative:page;mso-width-percent:1000;mso-height-percent:0;mso-top-percent:850;mso-width-relative:margin;mso-height-relative:margin;v-text-anchor:bottom" o:gfxdata="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" filled="f" stroked="f" strokeweight=".5pt">
                     <v:textbox style="mso-fit-shape-to-text:t" inset="0,0,0,0">
                       <w:txbxContent>
                         <w:sdt>
@@ -419,7 +423,7 @@
                             <w:tag w:val=""/>
                             <w:id w:val="197127006"/>
                             <w:dataBinding w:prefixMappings="xmlns:ns0='http://schemas.microsoft.com/office/2006/coverPageProps' " w:xpath="/ns0:CoverPageProperties[1]/ns0:PublishDate[1]" w:storeItemID="{55AF091B-3C7A-41E3-B477-F2FDAA23CFDA}"/>
-                            <w:date w:fullDate="2013-11-04T00:00:00Z">
+                            <w:date w:fullDate="2013-11-13T00:00:00Z">
                               <w:dateFormat w:val="dd MMMM yyyy"/>
                               <w:lid w:val="fr-FR"/>
                               <w:storeMappedDataAs w:val="dateTime"/>
@@ -447,7 +451,16 @@
                                   <w:sz w:val="28"/>
                                   <w:szCs w:val="28"/>
                                 </w:rPr>
-                                <w:t>04 novembre 2013</w:t>
+                                <w:t>13</w:t>
+                              </w:r>
+                              <w:r>
+                                <w:rPr>
+                                  <w:caps/>
+                                  <w:color w:val="5B9BD5" w:themeColor="accent1"/>
+                                  <w:sz w:val="28"/>
+                                  <w:szCs w:val="28"/>
+                                </w:rPr>
+                                <w:t xml:space="preserve"> novembre 2013</w:t>
                               </w:r>
                             </w:p>
                           </w:sdtContent>
@@ -530,7 +543,7 @@
               <w:color w:val="5B9BD5" w:themeColor="accent1"/>
             </w:rPr>
             <w:drawing>
-              <wp:inline distT="0" distB="0" distL="0" distR="0">
+              <wp:inline distT="0" distB="0" distL="0" distR="0" wp14:anchorId="1B56010B" wp14:editId="4D72B738">
                 <wp:extent cx="758952" cy="478932"/>
                 <wp:effectExtent l="0" t="0" r="3175" b="0"/>
                 <wp:docPr id="144" name="Image 144"/>
@@ -545,7 +558,7 @@
                         <pic:cNvPicPr/>
                       </pic:nvPicPr>
                       <pic:blipFill>
-                        <a:blip r:embed="rId9" cstate="print">
+                        <a:blip r:embed="rId11" cstate="print">
                           <a:duotone>
                             <a:schemeClr val="accent1">
                               <a:shade val="45000"/>
@@ -580,9 +593,6 @@
           </w:r>
         </w:p>
         <w:p>
-          <w:pPr>
-            <w:spacing w:line="259" w:lineRule="auto"/>
-          </w:pPr>
           <w:r>
             <w:rPr>
               <w:noProof/>
@@ -592,7 +602,7 @@
             <mc:AlternateContent>
               <mc:Choice Requires="wps">
                 <w:drawing>
-                  <wp:anchor distT="0" distB="0" distL="114300" distR="114300" simplePos="0" relativeHeight="251661312" behindDoc="0" locked="0" layoutInCell="1" allowOverlap="1">
+                  <wp:anchor distT="0" distB="0" distL="114300" distR="114300" simplePos="0" relativeHeight="251661312" behindDoc="0" locked="0" layoutInCell="1" allowOverlap="1" wp14:anchorId="44EBD056" wp14:editId="25A449C9">
                     <wp:simplePos x="0" y="0"/>
                     <wp:positionH relativeFrom="margin">
                       <wp:align>right</wp:align>
@@ -617,9 +627,7 @@
                             <a:prstGeom prst="rect">
                               <a:avLst/>
                             </a:prstGeom>
-                            <a:solidFill>
-                              <a:schemeClr val="bg1"/>
-                            </a:solidFill>
+                            <a:noFill/>
                             <a:ln w="6350">
                               <a:noFill/>
                             </a:ln>
@@ -775,7 +783,11 @@
               </mc:Choice>
               <mc:Fallback>
                 <w:pict>
-                  <v:shape id="Zone de texte 204" o:spid="_x0000_s1027" type="#_x0000_t202" style="position:absolute;left:0;text-align:left;margin-left:402.4pt;margin-top:20.8pt;width:453.6pt;height:172.5pt;z-index:251661312;visibility:visible;mso-wrap-style:square;mso-height-percent:0;mso-wrap-distance-left:9pt;mso-wrap-distance-top:0;mso-wrap-distance-right:9pt;mso-wrap-distance-bottom:0;mso-position-horizontal:right;mso-position-horizontal-relative:margin;mso-position-vertical:absolute;mso-position-vertical-relative:text;mso-height-percent:0;mso-height-relative:margin;v-text-anchor:middle" o:gfxdata="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" fillcolor="white [3212]" stroked="f" strokeweight=".5pt">
+                  <v:shapetype id="_x0000_t202" coordsize="21600,21600" o:spt="202" path="m0,0l0,21600,21600,21600,21600,0xe">
+                    <v:stroke joinstyle="miter"/>
+                    <v:path gradientshapeok="t" o:connecttype="rect"/>
+                  </v:shapetype>
+                  <v:shape id="Zone de texte 204" o:spid="_x0000_s1027" type="#_x0000_t202" style="position:absolute;left:0;text-align:left;margin-left:402.4pt;margin-top:20.8pt;width:453.6pt;height:172.5pt;z-index:251661312;visibility:visible;mso-wrap-style:square;mso-height-percent:0;mso-wrap-distance-left:9pt;mso-wrap-distance-top:0;mso-wrap-distance-right:9pt;mso-wrap-distance-bottom:0;mso-position-horizontal:right;mso-position-horizontal-relative:margin;mso-position-vertical:absolute;mso-position-vertical-relative:text;mso-height-percent:0;mso-height-relative:margin;v-text-anchor:middle" o:gfxdata="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" filled="f" stroked="f" strokeweight=".5pt">
                     <v:textbox inset=",7.2pt,,7.2pt">
                       <w:txbxContent>
                         <w:p>
@@ -844,8 +856,20 @@
                               <w:sz w:val="40"/>
                               <w:szCs w:val="40"/>
                             </w:rPr>
-                            <w:t>Louis Bertin Ndjomo</w:t>
+                            <w:t xml:space="preserve">Louis Bertin </w:t>
                           </w:r>
+                          <w:proofErr w:type="spellStart"/>
+                          <w:r>
+                            <w:rPr>
+                              <w:rFonts w:asciiTheme="majorHAnsi" w:eastAsiaTheme="majorEastAsia" w:hAnsiTheme="majorHAnsi" w:cstheme="majorBidi"/>
+                              <w:smallCaps/>
+                              <w:color w:val="5B9BD5" w:themeColor="accent1"/>
+                              <w:sz w:val="40"/>
+                              <w:szCs w:val="40"/>
+                            </w:rPr>
+                            <w:t>Ndjomo</w:t>
+                          </w:r>
+                          <w:proofErr w:type="spellEnd"/>
                         </w:p>
                         <w:p>
                           <w:pPr>
@@ -867,8 +891,42 @@
                               <w:sz w:val="40"/>
                               <w:szCs w:val="40"/>
                             </w:rPr>
-                            <w:t>Mohamed Salou Nabé</w:t>
+                            <w:t xml:space="preserve">Mohamed </w:t>
                           </w:r>
+                          <w:proofErr w:type="spellStart"/>
+                          <w:r>
+                            <w:rPr>
+                              <w:rFonts w:asciiTheme="majorHAnsi" w:eastAsiaTheme="majorEastAsia" w:hAnsiTheme="majorHAnsi" w:cstheme="majorBidi"/>
+                              <w:smallCaps/>
+                              <w:color w:val="5B9BD5" w:themeColor="accent1"/>
+                              <w:sz w:val="40"/>
+                              <w:szCs w:val="40"/>
+                            </w:rPr>
+                            <w:t>Salou</w:t>
+                          </w:r>
+                          <w:proofErr w:type="spellEnd"/>
+                          <w:r>
+                            <w:rPr>
+                              <w:rFonts w:asciiTheme="majorHAnsi" w:eastAsiaTheme="majorEastAsia" w:hAnsiTheme="majorHAnsi" w:cstheme="majorBidi"/>
+                              <w:smallCaps/>
+                              <w:color w:val="5B9BD5" w:themeColor="accent1"/>
+                              <w:sz w:val="40"/>
+                              <w:szCs w:val="40"/>
+                            </w:rPr>
+                            <w:t xml:space="preserve"> </w:t>
+                          </w:r>
+                          <w:proofErr w:type="spellStart"/>
+                          <w:r>
+                            <w:rPr>
+                              <w:rFonts w:asciiTheme="majorHAnsi" w:eastAsiaTheme="majorEastAsia" w:hAnsiTheme="majorHAnsi" w:cstheme="majorBidi"/>
+                              <w:smallCaps/>
+                              <w:color w:val="5B9BD5" w:themeColor="accent1"/>
+                              <w:sz w:val="40"/>
+                              <w:szCs w:val="40"/>
+                            </w:rPr>
+                            <w:t>Nabé</w:t>
+                          </w:r>
+                          <w:proofErr w:type="spellEnd"/>
                         </w:p>
                         <w:p>
                           <w:pPr>
@@ -882,6 +940,7 @@
                               <w:szCs w:val="40"/>
                             </w:rPr>
                           </w:pPr>
+                          <w:proofErr w:type="spellStart"/>
                           <w:r>
                             <w:rPr>
                               <w:rFonts w:asciiTheme="majorHAnsi" w:eastAsiaTheme="majorEastAsia" w:hAnsiTheme="majorHAnsi" w:cstheme="majorBidi"/>
@@ -890,8 +949,31 @@
                               <w:sz w:val="40"/>
                               <w:szCs w:val="40"/>
                             </w:rPr>
-                            <w:t>Souhire Kenawi</w:t>
+                            <w:t>Souhire</w:t>
                           </w:r>
+                          <w:proofErr w:type="spellEnd"/>
+                          <w:r>
+                            <w:rPr>
+                              <w:rFonts w:asciiTheme="majorHAnsi" w:eastAsiaTheme="majorEastAsia" w:hAnsiTheme="majorHAnsi" w:cstheme="majorBidi"/>
+                              <w:smallCaps/>
+                              <w:color w:val="5B9BD5" w:themeColor="accent1"/>
+                              <w:sz w:val="40"/>
+                              <w:szCs w:val="40"/>
+                            </w:rPr>
+                            <w:t xml:space="preserve"> </w:t>
+                          </w:r>
+                          <w:proofErr w:type="spellStart"/>
+                          <w:r>
+                            <w:rPr>
+                              <w:rFonts w:asciiTheme="majorHAnsi" w:eastAsiaTheme="majorEastAsia" w:hAnsiTheme="majorHAnsi" w:cstheme="majorBidi"/>
+                              <w:smallCaps/>
+                              <w:color w:val="5B9BD5" w:themeColor="accent1"/>
+                              <w:sz w:val="40"/>
+                              <w:szCs w:val="40"/>
+                            </w:rPr>
+                            <w:t>Kenawi</w:t>
+                          </w:r>
+                          <w:proofErr w:type="spellEnd"/>
                         </w:p>
                       </w:txbxContent>
                     </v:textbox>
@@ -920,19 +1002,34 @@
       </w:r>
     </w:p>
     <w:p>
-      <w:pPr>
-        <w:pStyle w:val="Titre1"/>
-      </w:pPr>
-      <w:r>
-        <w:t>Concepts</w:t>
+      <w:r>
+        <w:t>Le logiciel que nous réaliserons a pour objectif de réaliser un jeu de gestion de ville dont le nom sera JBCity, à l’image du célèbre jeu qu’est SimCity</w:t>
+      </w:r>
+      <w:r>
+        <w:t>.</w:t>
+      </w:r>
+      <w:r>
+        <w:t xml:space="preserve"> </w:t>
       </w:r>
     </w:p>
     <w:p>
-      <w:pPr>
-        <w:pStyle w:val="Titre1"/>
-      </w:pPr>
-      <w:r>
-        <w:t>Description de l’architecture</w:t>
+      <w:r>
+        <w:t xml:space="preserve">Il devra proposer toutes les options ou fonctionnalités qui permettront l’interaction entre le joueur et la ville, grâce à une interface graphique minimaliste mais tout de même ergonomique. Il devra </w:t>
+      </w:r>
+      <w:r>
+        <w:t>notamment</w:t>
+      </w:r>
+      <w:r>
+        <w:t xml:space="preserve"> être </w:t>
+      </w:r>
+      <w:r>
+        <w:t>attrayant</w:t>
+      </w:r>
+      <w:r>
+        <w:t xml:space="preserve"> </w:t>
+      </w:r>
+      <w:r>
+        <w:t>et être facile à prendre en main.</w:t>
       </w:r>
     </w:p>
     <w:p>
@@ -940,11 +1037,379 @@
         <w:pStyle w:val="Titre1"/>
       </w:pPr>
       <w:r>
+        <w:t>Concepts</w:t>
+      </w:r>
+    </w:p>
+    <w:p>
+      <w:r>
+        <w:t xml:space="preserve">Le logiciel JBCity implémentera différents concepts qui ne sont que des représentations abstraites et générales de </w:t>
+      </w:r>
+      <w:r>
+        <w:t>principaux</w:t>
+      </w:r>
+      <w:r>
+        <w:t xml:space="preserve"> objets, à savoir :</w:t>
+      </w:r>
+    </w:p>
+    <w:p>
+      <w:pPr>
+        <w:pStyle w:val="Titre2"/>
+      </w:pPr>
+      <w:r>
+        <w:t xml:space="preserve">Le jeu </w:t>
+      </w:r>
+    </w:p>
+    <w:p>
+      <w:r>
+        <w:t xml:space="preserve">Le logiciel comprendra une interface graphique qui permettra le lancement </w:t>
+      </w:r>
+      <w:r>
+        <w:t>du jeu.</w:t>
+      </w:r>
+      <w:r>
+        <w:t xml:space="preserve"> </w:t>
+      </w:r>
+      <w:r>
+        <w:t>I</w:t>
+      </w:r>
+      <w:r>
+        <w:t>l disposera</w:t>
+      </w:r>
+      <w:r>
+        <w:t xml:space="preserve"> de menus et </w:t>
+      </w:r>
+      <w:r>
+        <w:t>d’icônes qui permettront au joueur d’interagir avec le logiciel.</w:t>
+      </w:r>
+    </w:p>
+    <w:p>
+      <w:pPr>
+        <w:pStyle w:val="Titre2"/>
+      </w:pPr>
+      <w:r>
+        <w:t>Le maire </w:t>
+      </w:r>
+    </w:p>
+    <w:p>
+      <w:r>
+        <w:t>Le joueur incarnera le maire d’une ville. I</w:t>
+      </w:r>
+      <w:r>
+        <w:t>l choisira son nom et celui de s</w:t>
+      </w:r>
+      <w:r>
+        <w:t xml:space="preserve">a ville. Il disposera d’un budget pour le développement de cette dernière. </w:t>
+      </w:r>
+    </w:p>
+    <w:p>
+      <w:pPr>
+        <w:pStyle w:val="Titre2"/>
+      </w:pPr>
+      <w:r>
+        <w:t>La ville </w:t>
+      </w:r>
+    </w:p>
+    <w:p>
+      <w:r>
+        <w:t xml:space="preserve">La ville sera représentée sur une carte. </w:t>
+      </w:r>
+      <w:r>
+        <w:t xml:space="preserve">Des infrastructures y seront </w:t>
+      </w:r>
+      <w:r>
+        <w:t>construites</w:t>
+      </w:r>
+      <w:r>
+        <w:t xml:space="preserve"> en fonction du niveau d’énergie et d’eau que produi</w:t>
+      </w:r>
+      <w:r>
+        <w:t>ra</w:t>
+      </w:r>
+      <w:r>
+        <w:t xml:space="preserve"> la ville. Une population y évoluera </w:t>
+      </w:r>
+      <w:r>
+        <w:t>également</w:t>
+      </w:r>
+      <w:r>
+        <w:t>.</w:t>
+      </w:r>
+    </w:p>
+    <w:p>
+      <w:pPr>
+        <w:pStyle w:val="Titre2"/>
+      </w:pPr>
+      <w:r>
+        <w:t>La population</w:t>
+      </w:r>
+    </w:p>
+    <w:p>
+      <w:r>
+        <w:t>La population simulera des comportements similaires à ceux d’un ensemble de personnes</w:t>
+      </w:r>
+      <w:r>
+        <w:t>. Elle aura un niveau de satisfaction, et donc</w:t>
+      </w:r>
+      <w:r>
+        <w:t xml:space="preserve"> être heureuse ou triste</w:t>
+      </w:r>
+      <w:r>
+        <w:t>.</w:t>
+      </w:r>
+      <w:r>
+        <w:t xml:space="preserve"> </w:t>
+      </w:r>
+      <w:r>
+        <w:t xml:space="preserve">Elle pourra être en bonne santé ou non, </w:t>
+      </w:r>
+      <w:r>
+        <w:t xml:space="preserve">sera également influencée par un taux de criminalité. Elle évoluera sans l’intervention du maire, et réagira automatiquement en fonction des infrastructures dans la ville. </w:t>
+      </w:r>
+    </w:p>
+    <w:p>
+      <w:r>
+        <w:t xml:space="preserve">Le jeu pourra se terminer si la population se sent mal aimée ou triste, </w:t>
+      </w:r>
+      <w:r>
+        <w:t xml:space="preserve">et </w:t>
+      </w:r>
+      <w:r>
+        <w:t xml:space="preserve">pourra se rebeller et demander </w:t>
+      </w:r>
+      <w:r>
+        <w:t>la</w:t>
+      </w:r>
+      <w:r>
+        <w:t xml:space="preserve"> démission du maire.</w:t>
+      </w:r>
+    </w:p>
+    <w:p>
+      <w:pPr>
+        <w:pStyle w:val="Titre2"/>
+      </w:pPr>
+      <w:r>
+        <w:t>Les infrastructures </w:t>
+      </w:r>
+    </w:p>
+    <w:p>
+      <w:r>
+        <w:t>Les infrastructures sont au cœur même du jeu. C’est eux qui permettent de voir le développement d’une ville. Ils influencent directement la population</w:t>
+      </w:r>
+      <w:r>
+        <w:t> :</w:t>
+      </w:r>
+    </w:p>
+    <w:p>
+      <w:pPr>
+        <w:pStyle w:val="Paragraphedeliste"/>
+        <w:numPr>
+          <w:ilvl w:val="0"/>
+          <w:numId w:val="9"/>
+        </w:numPr>
+      </w:pPr>
+      <w:r>
+        <w:lastRenderedPageBreak/>
+        <w:t xml:space="preserve">construire des habitations permet par exemple d’augmenter le nombre maximum de personne dans la ville,  </w:t>
+      </w:r>
+      <w:r>
+        <w:t>etc.</w:t>
+      </w:r>
+    </w:p>
+    <w:p>
+      <w:pPr>
+        <w:pStyle w:val="Paragraphedeliste"/>
+        <w:numPr>
+          <w:ilvl w:val="0"/>
+          <w:numId w:val="9"/>
+        </w:numPr>
+      </w:pPr>
+      <w:r>
+        <w:t>construire des centrales électriques ou des châteaux d’eau permettra par exemple de d’</w:t>
+      </w:r>
+      <w:r>
+        <w:t>augmenter le niveau d’énergie et d’eau que peut contenir la ville</w:t>
+      </w:r>
+      <w:r>
+        <w:t>, etc.</w:t>
+      </w:r>
+    </w:p>
+    <w:p>
+      <w:pPr>
+        <w:pStyle w:val="Paragraphedeliste"/>
+        <w:numPr>
+          <w:ilvl w:val="0"/>
+          <w:numId w:val="9"/>
+        </w:numPr>
+      </w:pPr>
+      <w:r>
+        <w:t>construire des hôpitaux permettra de maintenir la bonne santé des habitants, construire un commissariat et une prison baissera le taux de criminalité de la population, et la ville attirera de nouveaux habitants parce qu’ils se sentiront en sécurité,</w:t>
+      </w:r>
+      <w:r>
+        <w:t xml:space="preserve"> etc.</w:t>
+      </w:r>
+    </w:p>
+    <w:p>
+      <w:pPr>
+        <w:pStyle w:val="Paragraphedeliste"/>
+        <w:numPr>
+          <w:ilvl w:val="0"/>
+          <w:numId w:val="9"/>
+        </w:numPr>
+      </w:pPr>
+      <w:r>
+        <w:t>construire des marchés ou des parcs pourra influencer le niveau de satisfaction de la ville</w:t>
+      </w:r>
+      <w:r>
+        <w:t>, etc.</w:t>
+      </w:r>
+    </w:p>
+    <w:p>
+      <w:r>
+        <w:t>C’est les infrastructures de la ville qui seront principalement représentés sur une carte. Certaines infrastructures devront donc avoir une position bien précise sur la carte</w:t>
+      </w:r>
+      <w:r>
+        <w:t xml:space="preserve">, et aussi avoir un sens ou une direction (vers le haut, le bas, la gauche ou la droite). </w:t>
+      </w:r>
+      <w:r>
+        <w:t xml:space="preserve">Ces informations pourraient par exemple être utilisées par les routes pour avoir une certaine cohérence lors de leur construction. </w:t>
+      </w:r>
+    </w:p>
+    <w:p>
+      <w:r>
+        <w:t xml:space="preserve">La construction de certaines infrastructures dépendra des infrastructures qui les environnent.  </w:t>
+      </w:r>
+    </w:p>
+    <w:p>
+      <w:r>
+        <w:t>Certaines infrastructures</w:t>
+      </w:r>
+      <w:r>
+        <w:t xml:space="preserve"> (commerciales, loisirs, transports, etc.)</w:t>
+      </w:r>
+      <w:r>
+        <w:t xml:space="preserve"> </w:t>
+      </w:r>
+      <w:r>
+        <w:t xml:space="preserve">pourront générer des bénéfices qui pourront s’ajouter au budget de la ville. Des taxes seront également </w:t>
+      </w:r>
+      <w:r>
+        <w:t>prélevées</w:t>
+      </w:r>
+      <w:r>
+        <w:t>.</w:t>
+      </w:r>
+    </w:p>
+    <w:p>
+      <w:pPr>
+        <w:pStyle w:val="Titre2"/>
+      </w:pPr>
+      <w:r>
+        <w:t>L’impôt</w:t>
+      </w:r>
+    </w:p>
+    <w:p>
+      <w:r>
+        <w:t>L’impôt pourrait être vu comme un pourcentage qui sera multiplié aux bénéfices obtenus par certaines infrastructures, et le résultat sera ajouté au budget de la ville.</w:t>
+      </w:r>
+    </w:p>
+    <w:p>
+      <w:r>
+        <w:t>Il pourrait également influencer la population de la ville, plus l’impôt est élevé, plus la population diminue, et inversement.</w:t>
+      </w:r>
+    </w:p>
+    <w:p>
+      <w:pPr>
+        <w:pStyle w:val="Titre2"/>
+      </w:pPr>
+      <w:r>
+        <w:t>Le temps</w:t>
+      </w:r>
+    </w:p>
+    <w:p>
+      <w:r>
+        <w:t>Le temps ne peut être séparé de l’évolution d’une ville. Le jeu devra prendre en compte, le jour et la nuit, ainsi que les saisons.</w:t>
+      </w:r>
+    </w:p>
+    <w:p>
+      <w:pPr>
+        <w:pStyle w:val="Titre2"/>
+      </w:pPr>
+      <w:r>
+        <w:t>Les catastrophes</w:t>
+      </w:r>
+    </w:p>
+    <w:p>
+      <w:r>
+        <w:t xml:space="preserve">Les évènements naturels peuvent avoir un impact </w:t>
+      </w:r>
+      <w:r>
+        <w:t xml:space="preserve">bénéfique ou négatif </w:t>
+      </w:r>
+      <w:r>
+        <w:t xml:space="preserve">sur la ville. </w:t>
+      </w:r>
+      <w:r>
+        <w:t>Des épidémies, des tremblements de terre, etc. font baisser la population. Ce sont des évènements rares et aléatoires.</w:t>
+      </w:r>
+    </w:p>
+    <w:p/>
+    <w:p>
+      <w:pPr>
+        <w:pStyle w:val="Titre1"/>
+      </w:pPr>
+      <w:r>
+        <w:t>Description de l’architecture</w:t>
+      </w:r>
+    </w:p>
+    <w:p>
+      <w:pPr>
+        <w:pStyle w:val="Titre1"/>
+      </w:pPr>
+      <w:r>
         <w:t>Extensions envisagées</w:t>
+      </w:r>
+    </w:p>
+    <w:p>
+      <w:pPr>
+        <w:pStyle w:val="Titre2"/>
+      </w:pPr>
+      <w:r>
+        <w:t>L’évolution des infrastructures</w:t>
+      </w:r>
+    </w:p>
+    <w:p>
+      <w:r>
+        <w:t>Les infrastructures pourraient subir des améliorations dans le but d’accoitre les services qu’ils rendent à la ville. Un château d’eau peut donc subir des modifications et contenir plus d’eau, une centrale électrique plus d’énergie, un immeuble plus d’habitants.</w:t>
+      </w:r>
+    </w:p>
+    <w:p>
+      <w:pPr>
+        <w:pStyle w:val="Titre2"/>
+      </w:pPr>
+      <w:r>
+        <w:t>La mairie</w:t>
+      </w:r>
+    </w:p>
+    <w:p>
+      <w:r>
+        <w:t>La maire pourrait servir à recruter des agents dans le but d’automatiser certaines taches telles que la collecte des impôts ou le recensement de la population.</w:t>
+      </w:r>
+    </w:p>
+    <w:p>
+      <w:pPr>
+        <w:pStyle w:val="Titre2"/>
+      </w:pPr>
+      <w:r>
+        <w:t>Une secrétaire</w:t>
+      </w:r>
+    </w:p>
+    <w:p>
+      <w:r>
+        <w:t>Le maire pourrait être aidé d’une secrétaire qui serait attentifs aux besoins de la population, et pourrait proposer au maire, des tâches ou des conseils qui l’aideront dans son travail.</w:t>
       </w:r>
     </w:p>
     <w:sectPr>
-      <w:footerReference w:type="default" r:id="rId10"/>
+      <w:footerReference w:type="default" r:id="rId12"/>
       <w:pgSz w:w="11906" w:h="16838"/>
       <w:pgMar w:top="1417" w:right="1417" w:bottom="1417" w:left="1417" w:header="708" w:footer="708" w:gutter="0"/>
       <w:pgNumType w:start="0"/>
@@ -957,7 +1422,7 @@
 </file>
 
 <file path=word/endnotes.xml><?xml version="1.0" encoding="utf-8"?>
-<w:endnotes xmlns:wpc="http://schemas.microsoft.com/office/word/2010/wordprocessingCanvas" xmlns:mc="http://schemas.openxmlformats.org/markup-compatibility/2006" xmlns:o="urn:schemas-microsoft-com:office:office" xmlns:r="http://schemas.openxmlformats.org/officeDocument/2006/relationships" xmlns:m="http://schemas.openxmlformats.org/officeDocument/2006/math" xmlns:v="urn:schemas-microsoft-com:vml" xmlns:wp14="http://schemas.microsoft.com/office/word/2010/wordprocessingDrawing" xmlns:wp="http://schemas.openxmlformats.org/drawingml/2006/wordprocessingDrawing" xmlns:w10="urn:schemas-microsoft-com:office:word" xmlns:w="http://schemas.openxmlformats.org/wordprocessingml/2006/main" xmlns:w14="http://schemas.microsoft.com/office/word/2010/wordml" xmlns:w15="http://schemas.microsoft.com/office/word/2012/wordml" xmlns:wpg="http://schemas.microsoft.com/office/word/2010/wordprocessingGroup" xmlns:wpi="http://schemas.microsoft.com/office/word/2010/wordprocessingInk" xmlns:wne="http://schemas.microsoft.com/office/word/2006/wordml" xmlns:wps="http://schemas.microsoft.com/office/word/2010/wordprocessingShape" mc:Ignorable="w14 w15 wp14">
+<w:endnotes xmlns:wpc="http://schemas.microsoft.com/office/word/2010/wordprocessingCanvas" xmlns:mo="http://schemas.microsoft.com/office/mac/office/2008/main" xmlns:mc="http://schemas.openxmlformats.org/markup-compatibility/2006" xmlns:mv="urn:schemas-microsoft-com:mac:vml" xmlns:o="urn:schemas-microsoft-com:office:office" xmlns:r="http://schemas.openxmlformats.org/officeDocument/2006/relationships" xmlns:m="http://schemas.openxmlformats.org/officeDocument/2006/math" xmlns:v="urn:schemas-microsoft-com:vml" xmlns:wp14="http://schemas.microsoft.com/office/word/2010/wordprocessingDrawing" xmlns:wp="http://schemas.openxmlformats.org/drawingml/2006/wordprocessingDrawing" xmlns:w10="urn:schemas-microsoft-com:office:word" xmlns:w="http://schemas.openxmlformats.org/wordprocessingml/2006/main" xmlns:w14="http://schemas.microsoft.com/office/word/2010/wordml" xmlns:wpg="http://schemas.microsoft.com/office/word/2010/wordprocessingGroup" xmlns:wpi="http://schemas.microsoft.com/office/word/2010/wordprocessingInk" xmlns:wne="http://schemas.microsoft.com/office/word/2006/wordml" xmlns:wps="http://schemas.microsoft.com/office/word/2010/wordprocessingShape" mc:Ignorable="w14 wp14">
   <w:endnote w:type="separator" w:id="-1">
     <w:p>
       <w:pPr>
@@ -982,7 +1447,7 @@
 </file>
 
 <file path=word/footer1.xml><?xml version="1.0" encoding="utf-8"?>
-<w:ftr xmlns:wpc="http://schemas.microsoft.com/office/word/2010/wordprocessingCanvas" xmlns:mc="http://schemas.openxmlformats.org/markup-compatibility/2006" xmlns:o="urn:schemas-microsoft-com:office:office" xmlns:r="http://schemas.openxmlformats.org/officeDocument/2006/relationships" xmlns:m="http://schemas.openxmlformats.org/officeDocument/2006/math" xmlns:v="urn:schemas-microsoft-com:vml" xmlns:wp14="http://schemas.microsoft.com/office/word/2010/wordprocessingDrawing" xmlns:wp="http://schemas.openxmlformats.org/drawingml/2006/wordprocessingDrawing" xmlns:w10="urn:schemas-microsoft-com:office:word" xmlns:w="http://schemas.openxmlformats.org/wordprocessingml/2006/main" xmlns:w14="http://schemas.microsoft.com/office/word/2010/wordml" xmlns:w15="http://schemas.microsoft.com/office/word/2012/wordml" xmlns:wpg="http://schemas.microsoft.com/office/word/2010/wordprocessingGroup" xmlns:wpi="http://schemas.microsoft.com/office/word/2010/wordprocessingInk" xmlns:wne="http://schemas.microsoft.com/office/word/2006/wordml" xmlns:wps="http://schemas.microsoft.com/office/word/2010/wordprocessingShape" mc:Ignorable="w14 w15 wp14">
+<w:ftr xmlns:wpc="http://schemas.microsoft.com/office/word/2010/wordprocessingCanvas" xmlns:mo="http://schemas.microsoft.com/office/mac/office/2008/main" xmlns:mc="http://schemas.openxmlformats.org/markup-compatibility/2006" xmlns:mv="urn:schemas-microsoft-com:mac:vml" xmlns:o="urn:schemas-microsoft-com:office:office" xmlns:r="http://schemas.openxmlformats.org/officeDocument/2006/relationships" xmlns:m="http://schemas.openxmlformats.org/officeDocument/2006/math" xmlns:v="urn:schemas-microsoft-com:vml" xmlns:wp14="http://schemas.microsoft.com/office/word/2010/wordprocessingDrawing" xmlns:wp="http://schemas.openxmlformats.org/drawingml/2006/wordprocessingDrawing" xmlns:w10="urn:schemas-microsoft-com:office:word" xmlns:w="http://schemas.openxmlformats.org/wordprocessingml/2006/main" xmlns:w14="http://schemas.microsoft.com/office/word/2010/wordml" xmlns:wpg="http://schemas.microsoft.com/office/word/2010/wordprocessingGroup" xmlns:wpi="http://schemas.microsoft.com/office/word/2010/wordprocessingInk" xmlns:wne="http://schemas.microsoft.com/office/word/2006/wordml" xmlns:wps="http://schemas.microsoft.com/office/word/2010/wordprocessingShape" mc:Ignorable="w14 wp14">
   <w:p>
     <w:pPr>
       <w:pStyle w:val="Pieddepage"/>
@@ -1019,7 +1484,7 @@
         <w:noProof/>
         <w:color w:val="5B9BD5" w:themeColor="accent1"/>
       </w:rPr>
-      <w:t>1</w:t>
+      <w:t>3</w:t>
     </w:r>
     <w:r>
       <w:rPr>
@@ -1038,7 +1503,7 @@
 </file>
 
 <file path=word/footnotes.xml><?xml version="1.0" encoding="utf-8"?>
-<w:footnotes xmlns:wpc="http://schemas.microsoft.com/office/word/2010/wordprocessingCanvas" xmlns:mc="http://schemas.openxmlformats.org/markup-compatibility/2006" xmlns:o="urn:schemas-microsoft-com:office:office" xmlns:r="http://schemas.openxmlformats.org/officeDocument/2006/relationships" xmlns:m="http://schemas.openxmlformats.org/officeDocument/2006/math" xmlns:v="urn:schemas-microsoft-com:vml" xmlns:wp14="http://schemas.microsoft.com/office/word/2010/wordprocessingDrawing" xmlns:wp="http://schemas.openxmlformats.org/drawingml/2006/wordprocessingDrawing" xmlns:w10="urn:schemas-microsoft-com:office:word" xmlns:w="http://schemas.openxmlformats.org/wordprocessingml/2006/main" xmlns:w14="http://schemas.microsoft.com/office/word/2010/wordml" xmlns:w15="http://schemas.microsoft.com/office/word/2012/wordml" xmlns:wpg="http://schemas.microsoft.com/office/word/2010/wordprocessingGroup" xmlns:wpi="http://schemas.microsoft.com/office/word/2010/wordprocessingInk" xmlns:wne="http://schemas.microsoft.com/office/word/2006/wordml" xmlns:wps="http://schemas.microsoft.com/office/word/2010/wordprocessingShape" mc:Ignorable="w14 w15 wp14">
+<w:footnotes xmlns:wpc="http://schemas.microsoft.com/office/word/2010/wordprocessingCanvas" xmlns:mo="http://schemas.microsoft.com/office/mac/office/2008/main" xmlns:mc="http://schemas.openxmlformats.org/markup-compatibility/2006" xmlns:mv="urn:schemas-microsoft-com:mac:vml" xmlns:o="urn:schemas-microsoft-com:office:office" xmlns:r="http://schemas.openxmlformats.org/officeDocument/2006/relationships" xmlns:m="http://schemas.openxmlformats.org/officeDocument/2006/math" xmlns:v="urn:schemas-microsoft-com:vml" xmlns:wp14="http://schemas.microsoft.com/office/word/2010/wordprocessingDrawing" xmlns:wp="http://schemas.openxmlformats.org/drawingml/2006/wordprocessingDrawing" xmlns:w10="urn:schemas-microsoft-com:office:word" xmlns:w="http://schemas.openxmlformats.org/wordprocessingml/2006/main" xmlns:w14="http://schemas.microsoft.com/office/word/2010/wordml" xmlns:wpg="http://schemas.microsoft.com/office/word/2010/wordprocessingGroup" xmlns:wpi="http://schemas.microsoft.com/office/word/2010/wordprocessingInk" xmlns:wne="http://schemas.microsoft.com/office/word/2006/wordml" xmlns:wps="http://schemas.microsoft.com/office/word/2010/wordprocessingShape" mc:Ignorable="w14 wp14">
   <w:footnote w:type="separator" w:id="-1">
     <w:p>
       <w:pPr>
@@ -1063,15 +1528,14 @@
 </file>
 
 <file path=word/numbering.xml><?xml version="1.0" encoding="utf-8"?>
-<w:numbering xmlns:wpc="http://schemas.microsoft.com/office/word/2010/wordprocessingCanvas" xmlns:mc="http://schemas.openxmlformats.org/markup-compatibility/2006" xmlns:o="urn:schemas-microsoft-com:office:office" xmlns:r="http://schemas.openxmlformats.org/officeDocument/2006/relationships" xmlns:m="http://schemas.openxmlformats.org/officeDocument/2006/math" xmlns:v="urn:schemas-microsoft-com:vml" xmlns:wp14="http://schemas.microsoft.com/office/word/2010/wordprocessingDrawing" xmlns:wp="http://schemas.openxmlformats.org/drawingml/2006/wordprocessingDrawing" xmlns:w10="urn:schemas-microsoft-com:office:word" xmlns:w="http://schemas.openxmlformats.org/wordprocessingml/2006/main" xmlns:w14="http://schemas.microsoft.com/office/word/2010/wordml" xmlns:w15="http://schemas.microsoft.com/office/word/2012/wordml" xmlns:wpg="http://schemas.microsoft.com/office/word/2010/wordprocessingGroup" xmlns:wpi="http://schemas.microsoft.com/office/word/2010/wordprocessingInk" xmlns:wne="http://schemas.microsoft.com/office/word/2006/wordml" xmlns:wps="http://schemas.microsoft.com/office/word/2010/wordprocessingShape" mc:Ignorable="w14 w15 wp14">
+<w:numbering xmlns:wpc="http://schemas.microsoft.com/office/word/2010/wordprocessingCanvas" xmlns:mo="http://schemas.microsoft.com/office/mac/office/2008/main" xmlns:mc="http://schemas.openxmlformats.org/markup-compatibility/2006" xmlns:mv="urn:schemas-microsoft-com:mac:vml" xmlns:o="urn:schemas-microsoft-com:office:office" xmlns:r="http://schemas.openxmlformats.org/officeDocument/2006/relationships" xmlns:m="http://schemas.openxmlformats.org/officeDocument/2006/math" xmlns:v="urn:schemas-microsoft-com:vml" xmlns:wp14="http://schemas.microsoft.com/office/word/2010/wordprocessingDrawing" xmlns:wp="http://schemas.openxmlformats.org/drawingml/2006/wordprocessingDrawing" xmlns:w10="urn:schemas-microsoft-com:office:word" xmlns:w="http://schemas.openxmlformats.org/wordprocessingml/2006/main" xmlns:w14="http://schemas.microsoft.com/office/word/2010/wordml" xmlns:wpg="http://schemas.microsoft.com/office/word/2010/wordprocessingGroup" xmlns:wpi="http://schemas.microsoft.com/office/word/2010/wordprocessingInk" xmlns:wne="http://schemas.microsoft.com/office/word/2006/wordml" xmlns:wps="http://schemas.microsoft.com/office/word/2010/wordprocessingShape" mc:Ignorable="w14 wp14">
   <w:abstractNum w:abstractNumId="0">
     <w:nsid w:val="0CFE24B9"/>
     <w:multiLevelType w:val="multilevel"/>
-    <w:tmpl w:val="73364782"/>
+    <w:tmpl w:val="9828A212"/>
     <w:lvl w:ilvl="0">
       <w:start w:val="1"/>
       <w:numFmt w:val="upperRoman"/>
-      <w:pStyle w:val="Titre1"/>
       <w:suff w:val="space"/>
       <w:lvlText w:val="%1."/>
       <w:lvlJc w:val="left"/>
@@ -1293,6 +1757,121 @@
     </w:lvl>
   </w:abstractNum>
   <w:abstractNum w:abstractNumId="2">
+    <w:nsid w:val="2FBD30FB"/>
+    <w:multiLevelType w:val="multilevel"/>
+    <w:tmpl w:val="0AD84BD6"/>
+    <w:lvl w:ilvl="0">
+      <w:start w:val="1"/>
+      <w:numFmt w:val="decimal"/>
+      <w:pStyle w:val="Titre1"/>
+      <w:lvlText w:val="%1."/>
+      <w:lvlJc w:val="left"/>
+      <w:pPr>
+        <w:ind w:left="360" w:hanging="360"/>
+      </w:pPr>
+      <w:rPr>
+        <w:rFonts w:hint="default"/>
+      </w:rPr>
+    </w:lvl>
+    <w:lvl w:ilvl="1">
+      <w:start w:val="1"/>
+      <w:numFmt w:val="decimal"/>
+      <w:pStyle w:val="Titre2"/>
+      <w:lvlText w:val="%2."/>
+      <w:lvlJc w:val="left"/>
+      <w:pPr>
+        <w:ind w:left="720" w:hanging="360"/>
+      </w:pPr>
+      <w:rPr>
+        <w:rFonts w:hint="default"/>
+      </w:rPr>
+    </w:lvl>
+    <w:lvl w:ilvl="2">
+      <w:start w:val="1"/>
+      <w:numFmt w:val="lowerRoman"/>
+      <w:lvlText w:val="%3)"/>
+      <w:lvlJc w:val="left"/>
+      <w:pPr>
+        <w:ind w:left="1080" w:hanging="360"/>
+      </w:pPr>
+      <w:rPr>
+        <w:rFonts w:hint="default"/>
+      </w:rPr>
+    </w:lvl>
+    <w:lvl w:ilvl="3">
+      <w:start w:val="1"/>
+      <w:numFmt w:val="decimal"/>
+      <w:lvlText w:val="(%4)"/>
+      <w:lvlJc w:val="left"/>
+      <w:pPr>
+        <w:ind w:left="1440" w:hanging="360"/>
+      </w:pPr>
+      <w:rPr>
+        <w:rFonts w:hint="default"/>
+      </w:rPr>
+    </w:lvl>
+    <w:lvl w:ilvl="4">
+      <w:start w:val="1"/>
+      <w:numFmt w:val="lowerLetter"/>
+      <w:lvlText w:val="(%5)"/>
+      <w:lvlJc w:val="left"/>
+      <w:pPr>
+        <w:ind w:left="1800" w:hanging="360"/>
+      </w:pPr>
+      <w:rPr>
+        <w:rFonts w:hint="default"/>
+      </w:rPr>
+    </w:lvl>
+    <w:lvl w:ilvl="5">
+      <w:start w:val="1"/>
+      <w:numFmt w:val="lowerRoman"/>
+      <w:lvlText w:val="(%6)"/>
+      <w:lvlJc w:val="left"/>
+      <w:pPr>
+        <w:ind w:left="2160" w:hanging="360"/>
+      </w:pPr>
+      <w:rPr>
+        <w:rFonts w:hint="default"/>
+      </w:rPr>
+    </w:lvl>
+    <w:lvl w:ilvl="6">
+      <w:start w:val="1"/>
+      <w:numFmt w:val="decimal"/>
+      <w:lvlText w:val="%7."/>
+      <w:lvlJc w:val="left"/>
+      <w:pPr>
+        <w:ind w:left="2520" w:hanging="360"/>
+      </w:pPr>
+      <w:rPr>
+        <w:rFonts w:hint="default"/>
+      </w:rPr>
+    </w:lvl>
+    <w:lvl w:ilvl="7">
+      <w:start w:val="1"/>
+      <w:numFmt w:val="lowerLetter"/>
+      <w:lvlText w:val="%8."/>
+      <w:lvlJc w:val="left"/>
+      <w:pPr>
+        <w:ind w:left="2880" w:hanging="360"/>
+      </w:pPr>
+      <w:rPr>
+        <w:rFonts w:hint="default"/>
+      </w:rPr>
+    </w:lvl>
+    <w:lvl w:ilvl="8">
+      <w:start w:val="1"/>
+      <w:numFmt w:val="lowerRoman"/>
+      <w:lvlText w:val="%9."/>
+      <w:lvlJc w:val="left"/>
+      <w:pPr>
+        <w:ind w:left="3240" w:hanging="360"/>
+      </w:pPr>
+      <w:rPr>
+        <w:rFonts w:hint="default"/>
+      </w:rPr>
+    </w:lvl>
+  </w:abstractNum>
+  <w:abstractNum w:abstractNumId="3">
     <w:nsid w:val="370B5231"/>
     <w:multiLevelType w:val="hybridMultilevel"/>
     <w:tmpl w:val="F350F4F6"/>
@@ -1384,7 +1963,94 @@
       </w:pPr>
     </w:lvl>
   </w:abstractNum>
-  <w:abstractNum w:abstractNumId="3">
+  <w:abstractNum w:abstractNumId="4">
+    <w:nsid w:val="51F55B8C"/>
+    <w:multiLevelType w:val="multilevel"/>
+    <w:tmpl w:val="040C001D"/>
+    <w:styleLink w:val="Style1"/>
+    <w:lvl w:ilvl="0">
+      <w:start w:val="1"/>
+      <w:numFmt w:val="decimal"/>
+      <w:lvlText w:val="%1)"/>
+      <w:lvlJc w:val="left"/>
+      <w:pPr>
+        <w:ind w:left="360" w:hanging="360"/>
+      </w:pPr>
+    </w:lvl>
+    <w:lvl w:ilvl="1">
+      <w:start w:val="1"/>
+      <w:numFmt w:val="lowerLetter"/>
+      <w:lvlText w:val="%2)"/>
+      <w:lvlJc w:val="left"/>
+      <w:pPr>
+        <w:ind w:left="720" w:hanging="360"/>
+      </w:pPr>
+    </w:lvl>
+    <w:lvl w:ilvl="2">
+      <w:start w:val="1"/>
+      <w:numFmt w:val="lowerRoman"/>
+      <w:lvlText w:val="%3)"/>
+      <w:lvlJc w:val="left"/>
+      <w:pPr>
+        <w:ind w:left="1080" w:hanging="360"/>
+      </w:pPr>
+    </w:lvl>
+    <w:lvl w:ilvl="3">
+      <w:start w:val="1"/>
+      <w:numFmt w:val="decimal"/>
+      <w:lvlText w:val="(%4)"/>
+      <w:lvlJc w:val="left"/>
+      <w:pPr>
+        <w:ind w:left="1440" w:hanging="360"/>
+      </w:pPr>
+    </w:lvl>
+    <w:lvl w:ilvl="4">
+      <w:start w:val="1"/>
+      <w:numFmt w:val="lowerLetter"/>
+      <w:lvlText w:val="(%5)"/>
+      <w:lvlJc w:val="left"/>
+      <w:pPr>
+        <w:ind w:left="1800" w:hanging="360"/>
+      </w:pPr>
+    </w:lvl>
+    <w:lvl w:ilvl="5">
+      <w:start w:val="1"/>
+      <w:numFmt w:val="lowerRoman"/>
+      <w:lvlText w:val="(%6)"/>
+      <w:lvlJc w:val="left"/>
+      <w:pPr>
+        <w:ind w:left="2160" w:hanging="360"/>
+      </w:pPr>
+    </w:lvl>
+    <w:lvl w:ilvl="6">
+      <w:start w:val="1"/>
+      <w:numFmt w:val="decimal"/>
+      <w:lvlText w:val="%7."/>
+      <w:lvlJc w:val="left"/>
+      <w:pPr>
+        <w:ind w:left="2520" w:hanging="360"/>
+      </w:pPr>
+    </w:lvl>
+    <w:lvl w:ilvl="7">
+      <w:start w:val="1"/>
+      <w:numFmt w:val="lowerLetter"/>
+      <w:lvlText w:val="%8."/>
+      <w:lvlJc w:val="left"/>
+      <w:pPr>
+        <w:ind w:left="2880" w:hanging="360"/>
+      </w:pPr>
+    </w:lvl>
+    <w:lvl w:ilvl="8">
+      <w:start w:val="1"/>
+      <w:numFmt w:val="lowerRoman"/>
+      <w:lvlText w:val="%9."/>
+      <w:lvlJc w:val="left"/>
+      <w:pPr>
+        <w:ind w:left="3240" w:hanging="360"/>
+      </w:pPr>
+    </w:lvl>
+  </w:abstractNum>
+  <w:abstractNum w:abstractNumId="5">
     <w:nsid w:val="53413210"/>
     <w:multiLevelType w:val="hybridMultilevel"/>
     <w:tmpl w:val="815406DC"/>
@@ -1470,7 +2136,120 @@
       </w:pPr>
     </w:lvl>
   </w:abstractNum>
-  <w:abstractNum w:abstractNumId="4">
+  <w:abstractNum w:abstractNumId="6">
+    <w:nsid w:val="5E9E1705"/>
+    <w:multiLevelType w:val="hybridMultilevel"/>
+    <w:tmpl w:val="B60C6D76"/>
+    <w:lvl w:ilvl="0" w:tplc="040C0001">
+      <w:start w:val="1"/>
+      <w:numFmt w:val="bullet"/>
+      <w:lvlText w:val=""/>
+      <w:lvlJc w:val="left"/>
+      <w:pPr>
+        <w:ind w:left="1172" w:hanging="360"/>
+      </w:pPr>
+      <w:rPr>
+        <w:rFonts w:ascii="Symbol" w:hAnsi="Symbol" w:hint="default"/>
+      </w:rPr>
+    </w:lvl>
+    <w:lvl w:ilvl="1" w:tplc="040C0003" w:tentative="1">
+      <w:start w:val="1"/>
+      <w:numFmt w:val="bullet"/>
+      <w:lvlText w:val="o"/>
+      <w:lvlJc w:val="left"/>
+      <w:pPr>
+        <w:ind w:left="1892" w:hanging="360"/>
+      </w:pPr>
+      <w:rPr>
+        <w:rFonts w:ascii="Courier New" w:hAnsi="Courier New" w:cs="Courier New" w:hint="default"/>
+      </w:rPr>
+    </w:lvl>
+    <w:lvl w:ilvl="2" w:tplc="040C0005" w:tentative="1">
+      <w:start w:val="1"/>
+      <w:numFmt w:val="bullet"/>
+      <w:lvlText w:val=""/>
+      <w:lvlJc w:val="left"/>
+      <w:pPr>
+        <w:ind w:left="2612" w:hanging="360"/>
+      </w:pPr>
+      <w:rPr>
+        <w:rFonts w:ascii="Wingdings" w:hAnsi="Wingdings" w:hint="default"/>
+      </w:rPr>
+    </w:lvl>
+    <w:lvl w:ilvl="3" w:tplc="040C0001" w:tentative="1">
+      <w:start w:val="1"/>
+      <w:numFmt w:val="bullet"/>
+      <w:lvlText w:val=""/>
+      <w:lvlJc w:val="left"/>
+      <w:pPr>
+        <w:ind w:left="3332" w:hanging="360"/>
+      </w:pPr>
+      <w:rPr>
+        <w:rFonts w:ascii="Symbol" w:hAnsi="Symbol" w:hint="default"/>
+      </w:rPr>
+    </w:lvl>
+    <w:lvl w:ilvl="4" w:tplc="040C0003" w:tentative="1">
+      <w:start w:val="1"/>
+      <w:numFmt w:val="bullet"/>
+      <w:lvlText w:val="o"/>
+      <w:lvlJc w:val="left"/>
+      <w:pPr>
+        <w:ind w:left="4052" w:hanging="360"/>
+      </w:pPr>
+      <w:rPr>
+        <w:rFonts w:ascii="Courier New" w:hAnsi="Courier New" w:cs="Courier New" w:hint="default"/>
+      </w:rPr>
+    </w:lvl>
+    <w:lvl w:ilvl="5" w:tplc="040C0005" w:tentative="1">
+      <w:start w:val="1"/>
+      <w:numFmt w:val="bullet"/>
+      <w:lvlText w:val=""/>
+      <w:lvlJc w:val="left"/>
+      <w:pPr>
+        <w:ind w:left="4772" w:hanging="360"/>
+      </w:pPr>
+      <w:rPr>
+        <w:rFonts w:ascii="Wingdings" w:hAnsi="Wingdings" w:hint="default"/>
+      </w:rPr>
+    </w:lvl>
+    <w:lvl w:ilvl="6" w:tplc="040C0001" w:tentative="1">
+      <w:start w:val="1"/>
+      <w:numFmt w:val="bullet"/>
+      <w:lvlText w:val=""/>
+      <w:lvlJc w:val="left"/>
+      <w:pPr>
+        <w:ind w:left="5492" w:hanging="360"/>
+      </w:pPr>
+      <w:rPr>
+        <w:rFonts w:ascii="Symbol" w:hAnsi="Symbol" w:hint="default"/>
+      </w:rPr>
+    </w:lvl>
+    <w:lvl w:ilvl="7" w:tplc="040C0003" w:tentative="1">
+      <w:start w:val="1"/>
+      <w:numFmt w:val="bullet"/>
+      <w:lvlText w:val="o"/>
+      <w:lvlJc w:val="left"/>
+      <w:pPr>
+        <w:ind w:left="6212" w:hanging="360"/>
+      </w:pPr>
+      <w:rPr>
+        <w:rFonts w:ascii="Courier New" w:hAnsi="Courier New" w:cs="Courier New" w:hint="default"/>
+      </w:rPr>
+    </w:lvl>
+    <w:lvl w:ilvl="8" w:tplc="040C0005" w:tentative="1">
+      <w:start w:val="1"/>
+      <w:numFmt w:val="bullet"/>
+      <w:lvlText w:val=""/>
+      <w:lvlJc w:val="left"/>
+      <w:pPr>
+        <w:ind w:left="6932" w:hanging="360"/>
+      </w:pPr>
+      <w:rPr>
+        <w:rFonts w:ascii="Wingdings" w:hAnsi="Wingdings" w:hint="default"/>
+      </w:rPr>
+    </w:lvl>
+  </w:abstractNum>
+  <w:abstractNum w:abstractNumId="7">
     <w:nsid w:val="615012AB"/>
     <w:multiLevelType w:val="hybridMultilevel"/>
     <w:tmpl w:val="750CD31C"/>
@@ -1582,7 +2361,7 @@
       </w:rPr>
     </w:lvl>
   </w:abstractNum>
-  <w:abstractNum w:abstractNumId="5">
+  <w:abstractNum w:abstractNumId="8">
     <w:nsid w:val="63AA43E7"/>
     <w:multiLevelType w:val="hybridMultilevel"/>
     <w:tmpl w:val="4C9E97AA"/>
@@ -1696,28 +2475,37 @@
     </w:lvl>
   </w:abstractNum>
   <w:num w:numId="1">
-    <w:abstractNumId w:val="5"/>
+    <w:abstractNumId w:val="8"/>
   </w:num>
   <w:num w:numId="2">
-    <w:abstractNumId w:val="4"/>
+    <w:abstractNumId w:val="7"/>
   </w:num>
   <w:num w:numId="3">
     <w:abstractNumId w:val="1"/>
   </w:num>
   <w:num w:numId="4">
-    <w:abstractNumId w:val="3"/>
+    <w:abstractNumId w:val="5"/>
   </w:num>
   <w:num w:numId="5">
-    <w:abstractNumId w:val="2"/>
+    <w:abstractNumId w:val="3"/>
   </w:num>
   <w:num w:numId="6">
     <w:abstractNumId w:val="0"/>
+  </w:num>
+  <w:num w:numId="7">
+    <w:abstractNumId w:val="4"/>
+  </w:num>
+  <w:num w:numId="8">
+    <w:abstractNumId w:val="2"/>
+  </w:num>
+  <w:num w:numId="9">
+    <w:abstractNumId w:val="6"/>
   </w:num>
 </w:numbering>
 </file>
 
 <file path=word/styles.xml><?xml version="1.0" encoding="utf-8"?>
-<w:styles xmlns:mc="http://schemas.openxmlformats.org/markup-compatibility/2006" xmlns:r="http://schemas.openxmlformats.org/officeDocument/2006/relationships" xmlns:w="http://schemas.openxmlformats.org/wordprocessingml/2006/main" xmlns:w14="http://schemas.microsoft.com/office/word/2010/wordml" xmlns:w15="http://schemas.microsoft.com/office/word/2012/wordml" mc:Ignorable="w14 w15">
+<w:styles xmlns:mc="http://schemas.openxmlformats.org/markup-compatibility/2006" xmlns:r="http://schemas.openxmlformats.org/officeDocument/2006/relationships" xmlns:w="http://schemas.openxmlformats.org/wordprocessingml/2006/main" xmlns:w14="http://schemas.microsoft.com/office/word/2010/wordml" mc:Ignorable="w14">
   <w:docDefaults>
     <w:rPrDefault>
       <w:rPr>
@@ -1733,383 +2521,158 @@
       </w:pPr>
     </w:pPrDefault>
   </w:docDefaults>
-  <w:latentStyles w:defLockedState="0" w:defUIPriority="99" w:defSemiHidden="0" w:defUnhideWhenUsed="0" w:defQFormat="0" w:count="371">
-    <w:lsdException w:name="Normal" w:uiPriority="0" w:qFormat="1"/>
-    <w:lsdException w:name="heading 1" w:uiPriority="9" w:qFormat="1"/>
-    <w:lsdException w:name="heading 2" w:semiHidden="1" w:uiPriority="9" w:unhideWhenUsed="1" w:qFormat="1"/>
-    <w:lsdException w:name="heading 3" w:semiHidden="1" w:uiPriority="9" w:unhideWhenUsed="1" w:qFormat="1"/>
-    <w:lsdException w:name="heading 4" w:semiHidden="1" w:uiPriority="9" w:unhideWhenUsed="1" w:qFormat="1"/>
-    <w:lsdException w:name="heading 5" w:semiHidden="1" w:uiPriority="9" w:unhideWhenUsed="1" w:qFormat="1"/>
-    <w:lsdException w:name="heading 6" w:semiHidden="1" w:uiPriority="9" w:unhideWhenUsed="1" w:qFormat="1"/>
-    <w:lsdException w:name="heading 7" w:semiHidden="1" w:uiPriority="9" w:unhideWhenUsed="1" w:qFormat="1"/>
-    <w:lsdException w:name="heading 8" w:semiHidden="1" w:uiPriority="9" w:unhideWhenUsed="1" w:qFormat="1"/>
-    <w:lsdException w:name="heading 9" w:semiHidden="1" w:uiPriority="9" w:unhideWhenUsed="1" w:qFormat="1"/>
-    <w:lsdException w:name="index 1" w:semiHidden="1" w:unhideWhenUsed="1"/>
-    <w:lsdException w:name="index 2" w:semiHidden="1" w:unhideWhenUsed="1"/>
-    <w:lsdException w:name="index 3" w:semiHidden="1" w:unhideWhenUsed="1"/>
-    <w:lsdException w:name="index 4" w:semiHidden="1" w:unhideWhenUsed="1"/>
-    <w:lsdException w:name="index 5" w:semiHidden="1" w:unhideWhenUsed="1"/>
-    <w:lsdException w:name="index 6" w:semiHidden="1" w:unhideWhenUsed="1"/>
-    <w:lsdException w:name="index 7" w:semiHidden="1" w:unhideWhenUsed="1"/>
-    <w:lsdException w:name="index 8" w:semiHidden="1" w:unhideWhenUsed="1"/>
-    <w:lsdException w:name="index 9" w:semiHidden="1" w:unhideWhenUsed="1"/>
-    <w:lsdException w:name="toc 1" w:semiHidden="1" w:uiPriority="39" w:unhideWhenUsed="1"/>
-    <w:lsdException w:name="toc 2" w:semiHidden="1" w:uiPriority="39" w:unhideWhenUsed="1"/>
-    <w:lsdException w:name="toc 3" w:semiHidden="1" w:uiPriority="39" w:unhideWhenUsed="1"/>
-    <w:lsdException w:name="toc 4" w:semiHidden="1" w:uiPriority="39" w:unhideWhenUsed="1"/>
-    <w:lsdException w:name="toc 5" w:semiHidden="1" w:uiPriority="39" w:unhideWhenUsed="1"/>
-    <w:lsdException w:name="toc 6" w:semiHidden="1" w:uiPriority="39" w:unhideWhenUsed="1"/>
-    <w:lsdException w:name="toc 7" w:semiHidden="1" w:uiPriority="39" w:unhideWhenUsed="1"/>
-    <w:lsdException w:name="toc 8" w:semiHidden="1" w:uiPriority="39" w:unhideWhenUsed="1"/>
-    <w:lsdException w:name="toc 9" w:semiHidden="1" w:uiPriority="39" w:unhideWhenUsed="1"/>
-    <w:lsdException w:name="Normal Indent" w:semiHidden="1" w:unhideWhenUsed="1"/>
-    <w:lsdException w:name="footnote text" w:semiHidden="1" w:unhideWhenUsed="1"/>
-    <w:lsdException w:name="annotation text" w:semiHidden="1" w:unhideWhenUsed="1"/>
-    <w:lsdException w:name="header" w:semiHidden="1" w:unhideWhenUsed="1"/>
-    <w:lsdException w:name="footer" w:semiHidden="1" w:unhideWhenUsed="1"/>
-    <w:lsdException w:name="index heading" w:semiHidden="1" w:unhideWhenUsed="1"/>
-    <w:lsdException w:name="caption" w:semiHidden="1" w:uiPriority="35" w:unhideWhenUsed="1" w:qFormat="1"/>
-    <w:lsdException w:name="table of figures" w:semiHidden="1" w:unhideWhenUsed="1"/>
-    <w:lsdException w:name="envelope address" w:semiHidden="1" w:unhideWhenUsed="1"/>
-    <w:lsdException w:name="envelope return" w:semiHidden="1" w:unhideWhenUsed="1"/>
-    <w:lsdException w:name="footnote reference" w:semiHidden="1" w:unhideWhenUsed="1"/>
-    <w:lsdException w:name="annotation reference" w:semiHidden="1" w:unhideWhenUsed="1"/>
-    <w:lsdException w:name="line number" w:semiHidden="1" w:unhideWhenUsed="1"/>
-    <w:lsdException w:name="page number" w:semiHidden="1" w:unhideWhenUsed="1"/>
-    <w:lsdException w:name="endnote reference" w:semiHidden="1" w:unhideWhenUsed="1"/>
-    <w:lsdException w:name="endnote text" w:semiHidden="1" w:unhideWhenUsed="1"/>
-    <w:lsdException w:name="table of authorities" w:semiHidden="1" w:unhideWhenUsed="1"/>
-    <w:lsdException w:name="macro" w:semiHidden="1" w:unhideWhenUsed="1"/>
-    <w:lsdException w:name="toa heading" w:semiHidden="1" w:unhideWhenUsed="1"/>
-    <w:lsdException w:name="List" w:semiHidden="1" w:unhideWhenUsed="1"/>
-    <w:lsdException w:name="List Bullet" w:semiHidden="1" w:unhideWhenUsed="1"/>
-    <w:lsdException w:name="List Number" w:semiHidden="1" w:unhideWhenUsed="1"/>
-    <w:lsdException w:name="List 2" w:semiHidden="1" w:unhideWhenUsed="1"/>
-    <w:lsdException w:name="List 3" w:semiHidden="1" w:unhideWhenUsed="1"/>
-    <w:lsdException w:name="List 4" w:semiHidden="1" w:unhideWhenUsed="1"/>
-    <w:lsdException w:name="List 5" w:semiHidden="1" w:unhideWhenUsed="1"/>
-    <w:lsdException w:name="List Bullet 2" w:semiHidden="1" w:unhideWhenUsed="1"/>
-    <w:lsdException w:name="List Bullet 3" w:semiHidden="1" w:unhideWhenUsed="1"/>
-    <w:lsdException w:name="List Bullet 4" w:semiHidden="1" w:unhideWhenUsed="1"/>
-    <w:lsdException w:name="List Bullet 5" w:semiHidden="1" w:unhideWhenUsed="1"/>
-    <w:lsdException w:name="List Number 2" w:semiHidden="1" w:unhideWhenUsed="1"/>
-    <w:lsdException w:name="List Number 3" w:semiHidden="1" w:unhideWhenUsed="1"/>
-    <w:lsdException w:name="List Number 4" w:semiHidden="1" w:unhideWhenUsed="1"/>
-    <w:lsdException w:name="List Number 5" w:semiHidden="1" w:unhideWhenUsed="1"/>
-    <w:lsdException w:name="Title" w:uiPriority="10" w:qFormat="1"/>
-    <w:lsdException w:name="Closing" w:semiHidden="1" w:unhideWhenUsed="1"/>
-    <w:lsdException w:name="Signature" w:semiHidden="1" w:unhideWhenUsed="1"/>
-    <w:lsdException w:name="Default Paragraph Font" w:semiHidden="1" w:uiPriority="1" w:unhideWhenUsed="1"/>
-    <w:lsdException w:name="Body Text" w:semiHidden="1" w:unhideWhenUsed="1"/>
-    <w:lsdException w:name="Body Text Indent" w:semiHidden="1" w:unhideWhenUsed="1"/>
-    <w:lsdException w:name="List Continue" w:semiHidden="1" w:unhideWhenUsed="1"/>
-    <w:lsdException w:name="List Continue 2" w:semiHidden="1" w:unhideWhenUsed="1"/>
-    <w:lsdException w:name="List Continue 3" w:semiHidden="1" w:unhideWhenUsed="1"/>
-    <w:lsdException w:name="List Continue 4" w:semiHidden="1" w:unhideWhenUsed="1"/>
-    <w:lsdException w:name="List Continue 5" w:semiHidden="1" w:unhideWhenUsed="1"/>
-    <w:lsdException w:name="Message Header" w:semiHidden="1" w:unhideWhenUsed="1"/>
-    <w:lsdException w:name="Subtitle" w:uiPriority="11" w:qFormat="1"/>
-    <w:lsdException w:name="Salutation" w:semiHidden="1" w:unhideWhenUsed="1"/>
-    <w:lsdException w:name="Date" w:semiHidden="1" w:unhideWhenUsed="1"/>
-    <w:lsdException w:name="Body Text First Indent" w:semiHidden="1" w:unhideWhenUsed="1"/>
-    <w:lsdException w:name="Body Text First Indent 2" w:semiHidden="1" w:unhideWhenUsed="1"/>
-    <w:lsdException w:name="Note Heading" w:semiHidden="1" w:unhideWhenUsed="1"/>
-    <w:lsdException w:name="Body Text 2" w:semiHidden="1" w:unhideWhenUsed="1"/>
-    <w:lsdException w:name="Body Text 3" w:semiHidden="1" w:unhideWhenUsed="1"/>
-    <w:lsdException w:name="Body Text Indent 2" w:semiHidden="1" w:unhideWhenUsed="1"/>
-    <w:lsdException w:name="Body Text Indent 3" w:semiHidden="1" w:unhideWhenUsed="1"/>
-    <w:lsdException w:name="Block Text" w:semiHidden="1" w:unhideWhenUsed="1"/>
-    <w:lsdException w:name="Hyperlink" w:semiHidden="1" w:unhideWhenUsed="1"/>
-    <w:lsdException w:name="FollowedHyperlink" w:semiHidden="1" w:unhideWhenUsed="1"/>
-    <w:lsdException w:name="Strong" w:uiPriority="22" w:qFormat="1"/>
-    <w:lsdException w:name="Emphasis" w:uiPriority="20" w:qFormat="1"/>
-    <w:lsdException w:name="Document Map" w:semiHidden="1" w:unhideWhenUsed="1"/>
-    <w:lsdException w:name="Plain Text" w:semiHidden="1" w:unhideWhenUsed="1"/>
-    <w:lsdException w:name="E-mail Signature" w:semiHidden="1" w:unhideWhenUsed="1"/>
-    <w:lsdException w:name="HTML Top of Form" w:semiHidden="1" w:unhideWhenUsed="1"/>
-    <w:lsdException w:name="HTML Bottom of Form" w:semiHidden="1" w:unhideWhenUsed="1"/>
-    <w:lsdException w:name="Normal (Web)" w:semiHidden="1" w:unhideWhenUsed="1"/>
-    <w:lsdException w:name="HTML Acronym" w:semiHidden="1" w:unhideWhenUsed="1"/>
-    <w:lsdException w:name="HTML Address" w:semiHidden="1" w:unhideWhenUsed="1"/>
-    <w:lsdException w:name="HTML Cite" w:semiHidden="1" w:unhideWhenUsed="1"/>
-    <w:lsdException w:name="HTML Code" w:semiHidden="1" w:unhideWhenUsed="1"/>
-    <w:lsdException w:name="HTML Definition" w:semiHidden="1" w:unhideWhenUsed="1"/>
-    <w:lsdException w:name="HTML Keyboard" w:semiHidden="1" w:unhideWhenUsed="1"/>
-    <w:lsdException w:name="HTML Preformatted" w:semiHidden="1" w:unhideWhenUsed="1"/>
-    <w:lsdException w:name="HTML Sample" w:semiHidden="1" w:unhideWhenUsed="1"/>
-    <w:lsdException w:name="HTML Typewriter" w:semiHidden="1" w:unhideWhenUsed="1"/>
-    <w:lsdException w:name="HTML Variable" w:semiHidden="1" w:unhideWhenUsed="1"/>
-    <w:lsdException w:name="Normal Table" w:semiHidden="1" w:unhideWhenUsed="1"/>
-    <w:lsdException w:name="annotation subject" w:semiHidden="1" w:unhideWhenUsed="1"/>
-    <w:lsdException w:name="No List" w:semiHidden="1" w:unhideWhenUsed="1"/>
-    <w:lsdException w:name="Outline List 1" w:semiHidden="1" w:unhideWhenUsed="1"/>
-    <w:lsdException w:name="Outline List 2" w:semiHidden="1" w:unhideWhenUsed="1"/>
-    <w:lsdException w:name="Outline List 3" w:semiHidden="1" w:unhideWhenUsed="1"/>
-    <w:lsdException w:name="Table Simple 1" w:semiHidden="1" w:unhideWhenUsed="1"/>
-    <w:lsdException w:name="Table Simple 2" w:semiHidden="1" w:unhideWhenUsed="1"/>
-    <w:lsdException w:name="Table Simple 3" w:semiHidden="1" w:unhideWhenUsed="1"/>
-    <w:lsdException w:name="Table Classic 1" w:semiHidden="1" w:unhideWhenUsed="1"/>
-    <w:lsdException w:name="Table Classic 2" w:semiHidden="1" w:unhideWhenUsed="1"/>
-    <w:lsdException w:name="Table Classic 3" w:semiHidden="1" w:unhideWhenUsed="1"/>
-    <w:lsdException w:name="Table Classic 4" w:semiHidden="1" w:unhideWhenUsed="1"/>
-    <w:lsdException w:name="Table Colorful 1" w:semiHidden="1" w:unhideWhenUsed="1"/>
-    <w:lsdException w:name="Table Colorful 2" w:semiHidden="1" w:unhideWhenUsed="1"/>
-    <w:lsdException w:name="Table Colorful 3" w:semiHidden="1" w:unhideWhenUsed="1"/>
-    <w:lsdException w:name="Table Columns 1" w:semiHidden="1" w:unhideWhenUsed="1"/>
-    <w:lsdException w:name="Table Columns 2" w:semiHidden="1" w:unhideWhenUsed="1"/>
-    <w:lsdException w:name="Table Columns 3" w:semiHidden="1" w:unhideWhenUsed="1"/>
-    <w:lsdException w:name="Table Columns 4" w:semiHidden="1" w:unhideWhenUsed="1"/>
-    <w:lsdException w:name="Table Columns 5" w:semiHidden="1" w:unhideWhenUsed="1"/>
-    <w:lsdException w:name="Table Grid 1" w:semiHidden="1" w:unhideWhenUsed="1"/>
-    <w:lsdException w:name="Table Grid 2" w:semiHidden="1" w:unhideWhenUsed="1"/>
-    <w:lsdException w:name="Table Grid 3" w:semiHidden="1" w:unhideWhenUsed="1"/>
-    <w:lsdException w:name="Table Grid 4" w:semiHidden="1" w:unhideWhenUsed="1"/>
-    <w:lsdException w:name="Table Grid 5" w:semiHidden="1" w:unhideWhenUsed="1"/>
-    <w:lsdException w:name="Table Grid 6" w:semiHidden="1" w:unhideWhenUsed="1"/>
-    <w:lsdException w:name="Table Grid 7" w:semiHidden="1" w:unhideWhenUsed="1"/>
-    <w:lsdException w:name="Table Grid 8" w:semiHidden="1" w:unhideWhenUsed="1"/>
-    <w:lsdException w:name="Table List 1" w:semiHidden="1" w:unhideWhenUsed="1"/>
-    <w:lsdException w:name="Table List 2" w:semiHidden="1" w:unhideWhenUsed="1"/>
-    <w:lsdException w:name="Table List 3" w:semiHidden="1" w:unhideWhenUsed="1"/>
-    <w:lsdException w:name="Table List 4" w:semiHidden="1" w:unhideWhenUsed="1"/>
-    <w:lsdException w:name="Table List 5" w:semiHidden="1" w:unhideWhenUsed="1"/>
-    <w:lsdException w:name="Table List 6" w:semiHidden="1" w:unhideWhenUsed="1"/>
-    <w:lsdException w:name="Table List 7" w:semiHidden="1" w:unhideWhenUsed="1"/>
-    <w:lsdException w:name="Table List 8" w:semiHidden="1" w:unhideWhenUsed="1"/>
-    <w:lsdException w:name="Table 3D effects 1" w:semiHidden="1" w:unhideWhenUsed="1"/>
-    <w:lsdException w:name="Table 3D effects 2" w:semiHidden="1" w:unhideWhenUsed="1"/>
-    <w:lsdException w:name="Table 3D effects 3" w:semiHidden="1" w:unhideWhenUsed="1"/>
-    <w:lsdException w:name="Table Contemporary" w:semiHidden="1" w:unhideWhenUsed="1"/>
-    <w:lsdException w:name="Table Elegant" w:semiHidden="1" w:unhideWhenUsed="1"/>
-    <w:lsdException w:name="Table Professional" w:semiHidden="1" w:unhideWhenUsed="1"/>
-    <w:lsdException w:name="Table Subtle 1" w:semiHidden="1" w:unhideWhenUsed="1"/>
-    <w:lsdException w:name="Table Subtle 2" w:semiHidden="1" w:unhideWhenUsed="1"/>
-    <w:lsdException w:name="Table Web 1" w:semiHidden="1" w:unhideWhenUsed="1"/>
-    <w:lsdException w:name="Table Web 2" w:semiHidden="1" w:unhideWhenUsed="1"/>
-    <w:lsdException w:name="Table Web 3" w:semiHidden="1" w:unhideWhenUsed="1"/>
-    <w:lsdException w:name="Balloon Text" w:semiHidden="1" w:unhideWhenUsed="1"/>
-    <w:lsdException w:name="Table Grid" w:uiPriority="39"/>
-    <w:lsdException w:name="Table Theme" w:semiHidden="1" w:unhideWhenUsed="1"/>
-    <w:lsdException w:name="Placeholder Text" w:semiHidden="1"/>
-    <w:lsdException w:name="No Spacing" w:uiPriority="1" w:qFormat="1"/>
-    <w:lsdException w:name="Light Shading" w:uiPriority="60"/>
-    <w:lsdException w:name="Light List" w:uiPriority="61"/>
-    <w:lsdException w:name="Light Grid" w:uiPriority="62"/>
-    <w:lsdException w:name="Medium Shading 1" w:uiPriority="63"/>
-    <w:lsdException w:name="Medium Shading 2" w:uiPriority="64"/>
-    <w:lsdException w:name="Medium List 1" w:uiPriority="65"/>
-    <w:lsdException w:name="Medium List 2" w:uiPriority="66"/>
-    <w:lsdException w:name="Medium Grid 1" w:uiPriority="67"/>
-    <w:lsdException w:name="Medium Grid 2" w:uiPriority="68"/>
-    <w:lsdException w:name="Medium Grid 3" w:uiPriority="69"/>
-    <w:lsdException w:name="Dark List" w:uiPriority="70"/>
-    <w:lsdException w:name="Colorful Shading" w:uiPriority="71"/>
-    <w:lsdException w:name="Colorful List" w:uiPriority="72"/>
-    <w:lsdException w:name="Colorful Grid" w:uiPriority="73"/>
-    <w:lsdException w:name="Light Shading Accent 1" w:uiPriority="60"/>
-    <w:lsdException w:name="Light List Accent 1" w:uiPriority="61"/>
-    <w:lsdException w:name="Light Grid Accent 1" w:uiPriority="62"/>
-    <w:lsdException w:name="Medium Shading 1 Accent 1" w:uiPriority="63"/>
-    <w:lsdException w:name="Medium Shading 2 Accent 1" w:uiPriority="64"/>
-    <w:lsdException w:name="Medium List 1 Accent 1" w:uiPriority="65"/>
-    <w:lsdException w:name="Revision" w:semiHidden="1"/>
-    <w:lsdException w:name="List Paragraph" w:uiPriority="34" w:qFormat="1"/>
-    <w:lsdException w:name="Quote" w:uiPriority="29" w:qFormat="1"/>
-    <w:lsdException w:name="Intense Quote" w:uiPriority="30" w:qFormat="1"/>
-    <w:lsdException w:name="Medium List 2 Accent 1" w:uiPriority="66"/>
-    <w:lsdException w:name="Medium Grid 1 Accent 1" w:uiPriority="67"/>
-    <w:lsdException w:name="Medium Grid 2 Accent 1" w:uiPriority="68"/>
-    <w:lsdException w:name="Medium Grid 3 Accent 1" w:uiPriority="69"/>
-    <w:lsdException w:name="Dark List Accent 1" w:uiPriority="70"/>
-    <w:lsdException w:name="Colorful Shading Accent 1" w:uiPriority="71"/>
-    <w:lsdException w:name="Colorful List Accent 1" w:uiPriority="72"/>
-    <w:lsdException w:name="Colorful Grid Accent 1" w:uiPriority="73"/>
-    <w:lsdException w:name="Light Shading Accent 2" w:uiPriority="60"/>
-    <w:lsdException w:name="Light List Accent 2" w:uiPriority="61"/>
-    <w:lsdException w:name="Light Grid Accent 2" w:uiPriority="62"/>
-    <w:lsdException w:name="Medium Shading 1 Accent 2" w:uiPriority="63"/>
-    <w:lsdException w:name="Medium Shading 2 Accent 2" w:uiPriority="64"/>
-    <w:lsdException w:name="Medium List 1 Accent 2" w:uiPriority="65"/>
-    <w:lsdException w:name="Medium List 2 Accent 2" w:uiPriority="66"/>
-    <w:lsdException w:name="Medium Grid 1 Accent 2" w:uiPriority="67"/>
-    <w:lsdException w:name="Medium Grid 2 Accent 2" w:uiPriority="68"/>
-    <w:lsdException w:name="Medium Grid 3 Accent 2" w:uiPriority="69"/>
-    <w:lsdException w:name="Dark List Accent 2" w:uiPriority="70"/>
-    <w:lsdException w:name="Colorful Shading Accent 2" w:uiPriority="71"/>
-    <w:lsdException w:name="Colorful List Accent 2" w:uiPriority="72"/>
-    <w:lsdException w:name="Colorful Grid Accent 2" w:uiPriority="73"/>
-    <w:lsdException w:name="Light Shading Accent 3" w:uiPriority="60"/>
-    <w:lsdException w:name="Light List Accent 3" w:uiPriority="61"/>
-    <w:lsdException w:name="Light Grid Accent 3" w:uiPriority="62"/>
-    <w:lsdException w:name="Medium Shading 1 Accent 3" w:uiPriority="63"/>
-    <w:lsdException w:name="Medium Shading 2 Accent 3" w:uiPriority="64"/>
-    <w:lsdException w:name="Medium List 1 Accent 3" w:uiPriority="65"/>
-    <w:lsdException w:name="Medium List 2 Accent 3" w:uiPriority="66"/>
-    <w:lsdException w:name="Medium Grid 1 Accent 3" w:uiPriority="67"/>
-    <w:lsdException w:name="Medium Grid 2 Accent 3" w:uiPriority="68"/>
-    <w:lsdException w:name="Medium Grid 3 Accent 3" w:uiPriority="69"/>
-    <w:lsdException w:name="Dark List Accent 3" w:uiPriority="70"/>
-    <w:lsdException w:name="Colorful Shading Accent 3" w:uiPriority="71"/>
-    <w:lsdException w:name="Colorful List Accent 3" w:uiPriority="72"/>
-    <w:lsdException w:name="Colorful Grid Accent 3" w:uiPriority="73"/>
-    <w:lsdException w:name="Light Shading Accent 4" w:uiPriority="60"/>
-    <w:lsdException w:name="Light List Accent 4" w:uiPriority="61"/>
-    <w:lsdException w:name="Light Grid Accent 4" w:uiPriority="62"/>
-    <w:lsdException w:name="Medium Shading 1 Accent 4" w:uiPriority="63"/>
-    <w:lsdException w:name="Medium Shading 2 Accent 4" w:uiPriority="64"/>
-    <w:lsdException w:name="Medium List 1 Accent 4" w:uiPriority="65"/>
-    <w:lsdException w:name="Medium List 2 Accent 4" w:uiPriority="66"/>
-    <w:lsdException w:name="Medium Grid 1 Accent 4" w:uiPriority="67"/>
-    <w:lsdException w:name="Medium Grid 2 Accent 4" w:uiPriority="68"/>
-    <w:lsdException w:name="Medium Grid 3 Accent 4" w:uiPriority="69"/>
-    <w:lsdException w:name="Dark List Accent 4" w:uiPriority="70"/>
-    <w:lsdException w:name="Colorful Shading Accent 4" w:uiPriority="71"/>
-    <w:lsdException w:name="Colorful List Accent 4" w:uiPriority="72"/>
-    <w:lsdException w:name="Colorful Grid Accent 4" w:uiPriority="73"/>
-    <w:lsdException w:name="Light Shading Accent 5" w:uiPriority="60"/>
-    <w:lsdException w:name="Light List Accent 5" w:uiPriority="61"/>
-    <w:lsdException w:name="Light Grid Accent 5" w:uiPriority="62"/>
-    <w:lsdException w:name="Medium Shading 1 Accent 5" w:uiPriority="63"/>
-    <w:lsdException w:name="Medium Shading 2 Accent 5" w:uiPriority="64"/>
-    <w:lsdException w:name="Medium List 1 Accent 5" w:uiPriority="65"/>
-    <w:lsdException w:name="Medium List 2 Accent 5" w:uiPriority="66"/>
-    <w:lsdException w:name="Medium Grid 1 Accent 5" w:uiPriority="67"/>
-    <w:lsdException w:name="Medium Grid 2 Accent 5" w:uiPriority="68"/>
-    <w:lsdException w:name="Medium Grid 3 Accent 5" w:uiPriority="69"/>
-    <w:lsdException w:name="Dark List Accent 5" w:uiPriority="70"/>
-    <w:lsdException w:name="Colorful Shading Accent 5" w:uiPriority="71"/>
-    <w:lsdException w:name="Colorful List Accent 5" w:uiPriority="72"/>
-    <w:lsdException w:name="Colorful Grid Accent 5" w:uiPriority="73"/>
-    <w:lsdException w:name="Light Shading Accent 6" w:uiPriority="60"/>
-    <w:lsdException w:name="Light List Accent 6" w:uiPriority="61"/>
-    <w:lsdException w:name="Light Grid Accent 6" w:uiPriority="62"/>
-    <w:lsdException w:name="Medium Shading 1 Accent 6" w:uiPriority="63"/>
-    <w:lsdException w:name="Medium Shading 2 Accent 6" w:uiPriority="64"/>
-    <w:lsdException w:name="Medium List 1 Accent 6" w:uiPriority="65"/>
-    <w:lsdException w:name="Medium List 2 Accent 6" w:uiPriority="66"/>
-    <w:lsdException w:name="Medium Grid 1 Accent 6" w:uiPriority="67"/>
-    <w:lsdException w:name="Medium Grid 2 Accent 6" w:uiPriority="68"/>
-    <w:lsdException w:name="Medium Grid 3 Accent 6" w:uiPriority="69"/>
-    <w:lsdException w:name="Dark List Accent 6" w:uiPriority="70"/>
-    <w:lsdException w:name="Colorful Shading Accent 6" w:uiPriority="71"/>
-    <w:lsdException w:name="Colorful List Accent 6" w:uiPriority="72"/>
-    <w:lsdException w:name="Colorful Grid Accent 6" w:uiPriority="73"/>
-    <w:lsdException w:name="Subtle Emphasis" w:uiPriority="19" w:qFormat="1"/>
-    <w:lsdException w:name="Intense Emphasis" w:uiPriority="21" w:qFormat="1"/>
-    <w:lsdException w:name="Subtle Reference" w:uiPriority="31" w:qFormat="1"/>
-    <w:lsdException w:name="Intense Reference" w:uiPriority="32" w:qFormat="1"/>
-    <w:lsdException w:name="Book Title" w:uiPriority="33" w:qFormat="1"/>
-    <w:lsdException w:name="Bibliography" w:semiHidden="1" w:uiPriority="37" w:unhideWhenUsed="1"/>
-    <w:lsdException w:name="TOC Heading" w:semiHidden="1" w:uiPriority="39" w:unhideWhenUsed="1" w:qFormat="1"/>
-    <w:lsdException w:name="Plain Table 1" w:uiPriority="41"/>
-    <w:lsdException w:name="Plain Table 2" w:uiPriority="42"/>
-    <w:lsdException w:name="Plain Table 3" w:uiPriority="43"/>
-    <w:lsdException w:name="Plain Table 4" w:uiPriority="44"/>
-    <w:lsdException w:name="Plain Table 5" w:uiPriority="45"/>
-    <w:lsdException w:name="Grid Table Light" w:uiPriority="40"/>
-    <w:lsdException w:name="Grid Table 1 Light" w:uiPriority="46"/>
-    <w:lsdException w:name="Grid Table 2" w:uiPriority="47"/>
-    <w:lsdException w:name="Grid Table 3" w:uiPriority="48"/>
-    <w:lsdException w:name="Grid Table 4" w:uiPriority="49"/>
-    <w:lsdException w:name="Grid Table 5 Dark" w:uiPriority="50"/>
-    <w:lsdException w:name="Grid Table 6 Colorful" w:uiPriority="51"/>
-    <w:lsdException w:name="Grid Table 7 Colorful" w:uiPriority="52"/>
-    <w:lsdException w:name="Grid Table 1 Light Accent 1" w:uiPriority="46"/>
-    <w:lsdException w:name="Grid Table 2 Accent 1" w:uiPriority="47"/>
-    <w:lsdException w:name="Grid Table 3 Accent 1" w:uiPriority="48"/>
-    <w:lsdException w:name="Grid Table 4 Accent 1" w:uiPriority="49"/>
-    <w:lsdException w:name="Grid Table 5 Dark Accent 1" w:uiPriority="50"/>
-    <w:lsdException w:name="Grid Table 6 Colorful Accent 1" w:uiPriority="51"/>
-    <w:lsdException w:name="Grid Table 7 Colorful Accent 1" w:uiPriority="52"/>
-    <w:lsdException w:name="Grid Table 1 Light Accent 2" w:uiPriority="46"/>
-    <w:lsdException w:name="Grid Table 2 Accent 2" w:uiPriority="47"/>
-    <w:lsdException w:name="Grid Table 3 Accent 2" w:uiPriority="48"/>
-    <w:lsdException w:name="Grid Table 4 Accent 2" w:uiPriority="49"/>
-    <w:lsdException w:name="Grid Table 5 Dark Accent 2" w:uiPriority="50"/>
-    <w:lsdException w:name="Grid Table 6 Colorful Accent 2" w:uiPriority="51"/>
-    <w:lsdException w:name="Grid Table 7 Colorful Accent 2" w:uiPriority="52"/>
-    <w:lsdException w:name="Grid Table 1 Light Accent 3" w:uiPriority="46"/>
-    <w:lsdException w:name="Grid Table 2 Accent 3" w:uiPriority="47"/>
-    <w:lsdException w:name="Grid Table 3 Accent 3" w:uiPriority="48"/>
-    <w:lsdException w:name="Grid Table 4 Accent 3" w:uiPriority="49"/>
-    <w:lsdException w:name="Grid Table 5 Dark Accent 3" w:uiPriority="50"/>
-    <w:lsdException w:name="Grid Table 6 Colorful Accent 3" w:uiPriority="51"/>
-    <w:lsdException w:name="Grid Table 7 Colorful Accent 3" w:uiPriority="52"/>
-    <w:lsdException w:name="Grid Table 1 Light Accent 4" w:uiPriority="46"/>
-    <w:lsdException w:name="Grid Table 2 Accent 4" w:uiPriority="47"/>
-    <w:lsdException w:name="Grid Table 3 Accent 4" w:uiPriority="48"/>
-    <w:lsdException w:name="Grid Table 4 Accent 4" w:uiPriority="49"/>
-    <w:lsdException w:name="Grid Table 5 Dark Accent 4" w:uiPriority="50"/>
-    <w:lsdException w:name="Grid Table 6 Colorful Accent 4" w:uiPriority="51"/>
-    <w:lsdException w:name="Grid Table 7 Colorful Accent 4" w:uiPriority="52"/>
-    <w:lsdException w:name="Grid Table 1 Light Accent 5" w:uiPriority="46"/>
-    <w:lsdException w:name="Grid Table 2 Accent 5" w:uiPriority="47"/>
-    <w:lsdException w:name="Grid Table 3 Accent 5" w:uiPriority="48"/>
-    <w:lsdException w:name="Grid Table 4 Accent 5" w:uiPriority="49"/>
-    <w:lsdException w:name="Grid Table 5 Dark Accent 5" w:uiPriority="50"/>
-    <w:lsdException w:name="Grid Table 6 Colorful Accent 5" w:uiPriority="51"/>
-    <w:lsdException w:name="Grid Table 7 Colorful Accent 5" w:uiPriority="52"/>
-    <w:lsdException w:name="Grid Table 1 Light Accent 6" w:uiPriority="46"/>
-    <w:lsdException w:name="Grid Table 2 Accent 6" w:uiPriority="47"/>
-    <w:lsdException w:name="Grid Table 3 Accent 6" w:uiPriority="48"/>
-    <w:lsdException w:name="Grid Table 4 Accent 6" w:uiPriority="49"/>
-    <w:lsdException w:name="Grid Table 5 Dark Accent 6" w:uiPriority="50"/>
-    <w:lsdException w:name="Grid Table 6 Colorful Accent 6" w:uiPriority="51"/>
-    <w:lsdException w:name="Grid Table 7 Colorful Accent 6" w:uiPriority="52"/>
-    <w:lsdException w:name="List Table 1 Light" w:uiPriority="46"/>
-    <w:lsdException w:name="List Table 2" w:uiPriority="47"/>
-    <w:lsdException w:name="List Table 3" w:uiPriority="48"/>
-    <w:lsdException w:name="List Table 4" w:uiPriority="49"/>
-    <w:lsdException w:name="List Table 5 Dark" w:uiPriority="50"/>
-    <w:lsdException w:name="List Table 6 Colorful" w:uiPriority="51"/>
-    <w:lsdException w:name="List Table 7 Colorful" w:uiPriority="52"/>
-    <w:lsdException w:name="List Table 1 Light Accent 1" w:uiPriority="46"/>
-    <w:lsdException w:name="List Table 2 Accent 1" w:uiPriority="47"/>
-    <w:lsdException w:name="List Table 3 Accent 1" w:uiPriority="48"/>
-    <w:lsdException w:name="List Table 4 Accent 1" w:uiPriority="49"/>
-    <w:lsdException w:name="List Table 5 Dark Accent 1" w:uiPriority="50"/>
-    <w:lsdException w:name="List Table 6 Colorful Accent 1" w:uiPriority="51"/>
-    <w:lsdException w:name="List Table 7 Colorful Accent 1" w:uiPriority="52"/>
-    <w:lsdException w:name="List Table 1 Light Accent 2" w:uiPriority="46"/>
-    <w:lsdException w:name="List Table 2 Accent 2" w:uiPriority="47"/>
-    <w:lsdException w:name="List Table 3 Accent 2" w:uiPriority="48"/>
-    <w:lsdException w:name="List Table 4 Accent 2" w:uiPriority="49"/>
-    <w:lsdException w:name="List Table 5 Dark Accent 2" w:uiPriority="50"/>
-    <w:lsdException w:name="List Table 6 Colorful Accent 2" w:uiPriority="51"/>
-    <w:lsdException w:name="List Table 7 Colorful Accent 2" w:uiPriority="52"/>
-    <w:lsdException w:name="List Table 1 Light Accent 3" w:uiPriority="46"/>
-    <w:lsdException w:name="List Table 2 Accent 3" w:uiPriority="47"/>
-    <w:lsdException w:name="List Table 3 Accent 3" w:uiPriority="48"/>
-    <w:lsdException w:name="List Table 4 Accent 3" w:uiPriority="49"/>
-    <w:lsdException w:name="List Table 5 Dark Accent 3" w:uiPriority="50"/>
-    <w:lsdException w:name="List Table 6 Colorful Accent 3" w:uiPriority="51"/>
-    <w:lsdException w:name="List Table 7 Colorful Accent 3" w:uiPriority="52"/>
-    <w:lsdException w:name="List Table 1 Light Accent 4" w:uiPriority="46"/>
-    <w:lsdException w:name="List Table 2 Accent 4" w:uiPriority="47"/>
-    <w:lsdException w:name="List Table 3 Accent 4" w:uiPriority="48"/>
-    <w:lsdException w:name="List Table 4 Accent 4" w:uiPriority="49"/>
-    <w:lsdException w:name="List Table 5 Dark Accent 4" w:uiPriority="50"/>
-    <w:lsdException w:name="List Table 6 Colorful Accent 4" w:uiPriority="51"/>
-    <w:lsdException w:name="List Table 7 Colorful Accent 4" w:uiPriority="52"/>
-    <w:lsdException w:name="List Table 1 Light Accent 5" w:uiPriority="46"/>
-    <w:lsdException w:name="List Table 2 Accent 5" w:uiPriority="47"/>
-    <w:lsdException w:name="List Table 3 Accent 5" w:uiPriority="48"/>
-    <w:lsdException w:name="List Table 4 Accent 5" w:uiPriority="49"/>
-    <w:lsdException w:name="List Table 5 Dark Accent 5" w:uiPriority="50"/>
-    <w:lsdException w:name="List Table 6 Colorful Accent 5" w:uiPriority="51"/>
-    <w:lsdException w:name="List Table 7 Colorful Accent 5" w:uiPriority="52"/>
-    <w:lsdException w:name="List Table 1 Light Accent 6" w:uiPriority="46"/>
-    <w:lsdException w:name="List Table 2 Accent 6" w:uiPriority="47"/>
-    <w:lsdException w:name="List Table 3 Accent 6" w:uiPriority="48"/>
-    <w:lsdException w:name="List Table 4 Accent 6" w:uiPriority="49"/>
-    <w:lsdException w:name="List Table 5 Dark Accent 6" w:uiPriority="50"/>
-    <w:lsdException w:name="List Table 6 Colorful Accent 6" w:uiPriority="51"/>
-    <w:lsdException w:name="List Table 7 Colorful Accent 6" w:uiPriority="52"/>
+  <w:latentStyles w:defLockedState="0" w:defUIPriority="99" w:defSemiHidden="1" w:defUnhideWhenUsed="1" w:defQFormat="0" w:count="276">
+    <w:lsdException w:name="Normal" w:semiHidden="0" w:uiPriority="0" w:unhideWhenUsed="0" w:qFormat="1"/>
+    <w:lsdException w:name="heading 1" w:semiHidden="0" w:uiPriority="9" w:unhideWhenUsed="0" w:qFormat="1"/>
+    <w:lsdException w:name="heading 2" w:uiPriority="9" w:qFormat="1"/>
+    <w:lsdException w:name="heading 3" w:uiPriority="9" w:qFormat="1"/>
+    <w:lsdException w:name="heading 4" w:uiPriority="9" w:qFormat="1"/>
+    <w:lsdException w:name="heading 5" w:uiPriority="9" w:qFormat="1"/>
+    <w:lsdException w:name="heading 6" w:uiPriority="9" w:qFormat="1"/>
+    <w:lsdException w:name="heading 7" w:uiPriority="9" w:qFormat="1"/>
+    <w:lsdException w:name="heading 8" w:uiPriority="9" w:qFormat="1"/>
+    <w:lsdException w:name="heading 9" w:uiPriority="9" w:qFormat="1"/>
+    <w:lsdException w:name="toc 1" w:uiPriority="39"/>
+    <w:lsdException w:name="toc 2" w:uiPriority="39"/>
+    <w:lsdException w:name="toc 3" w:uiPriority="39"/>
+    <w:lsdException w:name="toc 4" w:uiPriority="39"/>
+    <w:lsdException w:name="toc 5" w:uiPriority="39"/>
+    <w:lsdException w:name="toc 6" w:uiPriority="39"/>
+    <w:lsdException w:name="toc 7" w:uiPriority="39"/>
+    <w:lsdException w:name="toc 8" w:uiPriority="39"/>
+    <w:lsdException w:name="toc 9" w:uiPriority="39"/>
+    <w:lsdException w:name="caption" w:uiPriority="35" w:qFormat="1"/>
+    <w:lsdException w:name="Title" w:semiHidden="0" w:uiPriority="10" w:unhideWhenUsed="0" w:qFormat="1"/>
+    <w:lsdException w:name="Default Paragraph Font" w:uiPriority="1"/>
+    <w:lsdException w:name="Subtitle" w:semiHidden="0" w:uiPriority="11" w:unhideWhenUsed="0" w:qFormat="1"/>
+    <w:lsdException w:name="Strong" w:semiHidden="0" w:uiPriority="22" w:unhideWhenUsed="0" w:qFormat="1"/>
+    <w:lsdException w:name="Emphasis" w:semiHidden="0" w:uiPriority="20" w:unhideWhenUsed="0" w:qFormat="1"/>
+    <w:lsdException w:name="Table Grid" w:semiHidden="0" w:uiPriority="39" w:unhideWhenUsed="0"/>
+    <w:lsdException w:name="Note Level 1" w:semiHidden="0" w:unhideWhenUsed="0"/>
+    <w:lsdException w:name="Note Level 2" w:semiHidden="0" w:unhideWhenUsed="0"/>
+    <w:lsdException w:name="Note Level 3" w:semiHidden="0" w:unhideWhenUsed="0"/>
+    <w:lsdException w:name="Note Level 4" w:semiHidden="0" w:unhideWhenUsed="0"/>
+    <w:lsdException w:name="Note Level 5" w:semiHidden="0" w:unhideWhenUsed="0"/>
+    <w:lsdException w:name="Note Level 6" w:semiHidden="0" w:unhideWhenUsed="0"/>
+    <w:lsdException w:name="Note Level 7" w:semiHidden="0" w:unhideWhenUsed="0"/>
+    <w:lsdException w:name="Note Level 8" w:semiHidden="0" w:unhideWhenUsed="0"/>
+    <w:lsdException w:name="Note Level 9" w:semiHidden="0" w:unhideWhenUsed="0"/>
+    <w:lsdException w:name="Placeholder Text" w:unhideWhenUsed="0"/>
+    <w:lsdException w:name="No Spacing" w:semiHidden="0" w:uiPriority="1" w:unhideWhenUsed="0" w:qFormat="1"/>
+    <w:lsdException w:name="Light Shading" w:semiHidden="0" w:uiPriority="60" w:unhideWhenUsed="0"/>
+    <w:lsdException w:name="Light List" w:semiHidden="0" w:uiPriority="61" w:unhideWhenUsed="0"/>
+    <w:lsdException w:name="Light Grid" w:semiHidden="0" w:uiPriority="62" w:unhideWhenUsed="0"/>
+    <w:lsdException w:name="Medium Shading 1" w:semiHidden="0" w:uiPriority="63" w:unhideWhenUsed="0"/>
+    <w:lsdException w:name="Medium Shading 2" w:semiHidden="0" w:uiPriority="64" w:unhideWhenUsed="0"/>
+    <w:lsdException w:name="Medium List 1" w:semiHidden="0" w:uiPriority="65" w:unhideWhenUsed="0"/>
+    <w:lsdException w:name="Medium List 2" w:semiHidden="0" w:uiPriority="66" w:unhideWhenUsed="0"/>
+    <w:lsdException w:name="Medium Grid 1" w:semiHidden="0" w:uiPriority="67" w:unhideWhenUsed="0"/>
+    <w:lsdException w:name="Medium Grid 2" w:semiHidden="0" w:uiPriority="68" w:unhideWhenUsed="0"/>
+    <w:lsdException w:name="Medium Grid 3" w:semiHidden="0" w:uiPriority="69" w:unhideWhenUsed="0"/>
+    <w:lsdException w:name="Dark List" w:semiHidden="0" w:uiPriority="70" w:unhideWhenUsed="0"/>
+    <w:lsdException w:name="Colorful Shading" w:semiHidden="0" w:uiPriority="71" w:unhideWhenUsed="0"/>
+    <w:lsdException w:name="Colorful List" w:semiHidden="0" w:uiPriority="72" w:unhideWhenUsed="0"/>
+    <w:lsdException w:name="Colorful Grid" w:semiHidden="0" w:uiPriority="73" w:unhideWhenUsed="0"/>
+    <w:lsdException w:name="Light Shading Accent 1" w:semiHidden="0" w:uiPriority="60" w:unhideWhenUsed="0"/>
+    <w:lsdException w:name="Light List Accent 1" w:semiHidden="0" w:uiPriority="61" w:unhideWhenUsed="0"/>
+    <w:lsdException w:name="Light Grid Accent 1" w:semiHidden="0" w:uiPriority="62" w:unhideWhenUsed="0"/>
+    <w:lsdException w:name="Medium Shading 1 Accent 1" w:semiHidden="0" w:uiPriority="63" w:unhideWhenUsed="0"/>
+    <w:lsdException w:name="Medium Shading 2 Accent 1" w:semiHidden="0" w:uiPriority="64" w:unhideWhenUsed="0"/>
+    <w:lsdException w:name="Medium List 1 Accent 1" w:semiHidden="0" w:uiPriority="65" w:unhideWhenUsed="0"/>
+    <w:lsdException w:name="Revision" w:unhideWhenUsed="0"/>
+    <w:lsdException w:name="List Paragraph" w:semiHidden="0" w:uiPriority="34" w:unhideWhenUsed="0" w:qFormat="1"/>
+    <w:lsdException w:name="Quote" w:semiHidden="0" w:uiPriority="29" w:unhideWhenUsed="0" w:qFormat="1"/>
+    <w:lsdException w:name="Intense Quote" w:semiHidden="0" w:uiPriority="30" w:unhideWhenUsed="0" w:qFormat="1"/>
+    <w:lsdException w:name="Medium List 2 Accent 1" w:semiHidden="0" w:uiPriority="66" w:unhideWhenUsed="0"/>
+    <w:lsdException w:name="Medium Grid 1 Accent 1" w:semiHidden="0" w:uiPriority="67" w:unhideWhenUsed="0"/>
+    <w:lsdException w:name="Medium Grid 2 Accent 1" w:semiHidden="0" w:uiPriority="68" w:unhideWhenUsed="0"/>
+    <w:lsdException w:name="Medium Grid 3 Accent 1" w:semiHidden="0" w:uiPriority="69" w:unhideWhenUsed="0"/>
+    <w:lsdException w:name="Dark List Accent 1" w:semiHidden="0" w:uiPriority="70" w:unhideWhenUsed="0"/>
+    <w:lsdException w:name="Colorful Shading Accent 1" w:semiHidden="0" w:uiPriority="71" w:unhideWhenUsed="0"/>
+    <w:lsdException w:name="Colorful List Accent 1" w:semiHidden="0" w:uiPriority="72" w:unhideWhenUsed="0"/>
+    <w:lsdException w:name="Colorful Grid Accent 1" w:semiHidden="0" w:uiPriority="73" w:unhideWhenUsed="0"/>
+    <w:lsdException w:name="Light Shading Accent 2" w:semiHidden="0" w:uiPriority="60" w:unhideWhenUsed="0"/>
+    <w:lsdException w:name="Light List Accent 2" w:semiHidden="0" w:uiPriority="61" w:unhideWhenUsed="0"/>
+    <w:lsdException w:name="Light Grid Accent 2" w:semiHidden="0" w:uiPriority="62" w:unhideWhenUsed="0"/>
+    <w:lsdException w:name="Medium Shading 1 Accent 2" w:semiHidden="0" w:uiPriority="63" w:unhideWhenUsed="0"/>
+    <w:lsdException w:name="Medium Shading 2 Accent 2" w:semiHidden="0" w:uiPriority="64" w:unhideWhenUsed="0"/>
+    <w:lsdException w:name="Medium List 1 Accent 2" w:semiHidden="0" w:uiPriority="65" w:unhideWhenUsed="0"/>
+    <w:lsdException w:name="Medium List 2 Accent 2" w:semiHidden="0" w:uiPriority="66" w:unhideWhenUsed="0"/>
+    <w:lsdException w:name="Medium Grid 1 Accent 2" w:semiHidden="0" w:uiPriority="67" w:unhideWhenUsed="0"/>
+    <w:lsdException w:name="Medium Grid 2 Accent 2" w:semiHidden="0" w:uiPriority="68" w:unhideWhenUsed="0"/>
+    <w:lsdException w:name="Medium Grid 3 Accent 2" w:semiHidden="0" w:uiPriority="69" w:unhideWhenUsed="0"/>
+    <w:lsdException w:name="Dark List Accent 2" w:semiHidden="0" w:uiPriority="70" w:unhideWhenUsed="0"/>
+    <w:lsdException w:name="Colorful Shading Accent 2" w:semiHidden="0" w:uiPriority="71" w:unhideWhenUsed="0"/>
+    <w:lsdException w:name="Colorful List Accent 2" w:semiHidden="0" w:uiPriority="72" w:unhideWhenUsed="0"/>
+    <w:lsdException w:name="Colorful Grid Accent 2" w:semiHidden="0" w:uiPriority="73" w:unhideWhenUsed="0"/>
+    <w:lsdException w:name="Light Shading Accent 3" w:semiHidden="0" w:uiPriority="60" w:unhideWhenUsed="0"/>
+    <w:lsdException w:name="Light List Accent 3" w:semiHidden="0" w:uiPriority="61" w:unhideWhenUsed="0"/>
+    <w:lsdException w:name="Light Grid Accent 3" w:semiHidden="0" w:uiPriority="62" w:unhideWhenUsed="0"/>
+    <w:lsdException w:name="Medium Shading 1 Accent 3" w:semiHidden="0" w:uiPriority="63" w:unhideWhenUsed="0"/>
+    <w:lsdException w:name="Medium Shading 2 Accent 3" w:semiHidden="0" w:uiPriority="64" w:unhideWhenUsed="0"/>
+    <w:lsdException w:name="Medium List 1 Accent 3" w:semiHidden="0" w:uiPriority="65" w:unhideWhenUsed="0"/>
+    <w:lsdException w:name="Medium List 2 Accent 3" w:semiHidden="0" w:uiPriority="66" w:unhideWhenUsed="0"/>
+    <w:lsdException w:name="Medium Grid 1 Accent 3" w:semiHidden="0" w:uiPriority="67" w:unhideWhenUsed="0"/>
+    <w:lsdException w:name="Medium Grid 2 Accent 3" w:semiHidden="0" w:uiPriority="68" w:unhideWhenUsed="0"/>
+    <w:lsdException w:name="Medium Grid 3 Accent 3" w:semiHidden="0" w:uiPriority="69" w:unhideWhenUsed="0"/>
+    <w:lsdException w:name="Dark List Accent 3" w:semiHidden="0" w:uiPriority="70" w:unhideWhenUsed="0"/>
+    <w:lsdException w:name="Colorful Shading Accent 3" w:semiHidden="0" w:uiPriority="71" w:unhideWhenUsed="0"/>
+    <w:lsdException w:name="Colorful List Accent 3" w:semiHidden="0" w:uiPriority="72" w:unhideWhenUsed="0"/>
+    <w:lsdException w:name="Colorful Grid Accent 3" w:semiHidden="0" w:uiPriority="73" w:unhideWhenUsed="0"/>
+    <w:lsdException w:name="Light Shading Accent 4" w:semiHidden="0" w:uiPriority="60" w:unhideWhenUsed="0"/>
+    <w:lsdException w:name="Light List Accent 4" w:semiHidden="0" w:uiPriority="61" w:unhideWhenUsed="0"/>
+    <w:lsdException w:name="Light Grid Accent 4" w:semiHidden="0" w:uiPriority="62" w:unhideWhenUsed="0"/>
+    <w:lsdException w:name="Medium Shading 1 Accent 4" w:semiHidden="0" w:uiPriority="63" w:unhideWhenUsed="0"/>
+    <w:lsdException w:name="Medium Shading 2 Accent 4" w:semiHidden="0" w:uiPriority="64" w:unhideWhenUsed="0"/>
+    <w:lsdException w:name="Medium List 1 Accent 4" w:semiHidden="0" w:uiPriority="65" w:unhideWhenUsed="0"/>
+    <w:lsdException w:name="Medium List 2 Accent 4" w:semiHidden="0" w:uiPriority="66" w:unhideWhenUsed="0"/>
+    <w:lsdException w:name="Medium Grid 1 Accent 4" w:semiHidden="0" w:uiPriority="67" w:unhideWhenUsed="0"/>
+    <w:lsdException w:name="Medium Grid 2 Accent 4" w:semiHidden="0" w:uiPriority="68" w:unhideWhenUsed="0"/>
+    <w:lsdException w:name="Medium Grid 3 Accent 4" w:semiHidden="0" w:uiPriority="69" w:unhideWhenUsed="0"/>
+    <w:lsdException w:name="Dark List Accent 4" w:semiHidden="0" w:uiPriority="70" w:unhideWhenUsed="0"/>
+    <w:lsdException w:name="Colorful Shading Accent 4" w:semiHidden="0" w:uiPriority="71" w:unhideWhenUsed="0"/>
+    <w:lsdException w:name="Colorful List Accent 4" w:semiHidden="0" w:uiPriority="72" w:unhideWhenUsed="0"/>
+    <w:lsdException w:name="Colorful Grid Accent 4" w:semiHidden="0" w:uiPriority="73" w:unhideWhenUsed="0"/>
+    <w:lsdException w:name="Light Shading Accent 5" w:semiHidden="0" w:uiPriority="60" w:unhideWhenUsed="0"/>
+    <w:lsdException w:name="Light List Accent 5" w:semiHidden="0" w:uiPriority="61" w:unhideWhenUsed="0"/>
+    <w:lsdException w:name="Light Grid Accent 5" w:semiHidden="0" w:uiPriority="62" w:unhideWhenUsed="0"/>
+    <w:lsdException w:name="Medium Shading 1 Accent 5" w:semiHidden="0" w:uiPriority="63" w:unhideWhenUsed="0"/>
+    <w:lsdException w:name="Medium Shading 2 Accent 5" w:semiHidden="0" w:uiPriority="64" w:unhideWhenUsed="0"/>
+    <w:lsdException w:name="Medium List 1 Accent 5" w:semiHidden="0" w:uiPriority="65" w:unhideWhenUsed="0"/>
+    <w:lsdException w:name="Medium List 2 Accent 5" w:semiHidden="0" w:uiPriority="66" w:unhideWhenUsed="0"/>
+    <w:lsdException w:name="Medium Grid 1 Accent 5" w:semiHidden="0" w:uiPriority="67" w:unhideWhenUsed="0"/>
+    <w:lsdException w:name="Medium Grid 2 Accent 5" w:semiHidden="0" w:uiPriority="68" w:unhideWhenUsed="0"/>
+    <w:lsdException w:name="Medium Grid 3 Accent 5" w:semiHidden="0" w:uiPriority="69" w:unhideWhenUsed="0"/>
+    <w:lsdException w:name="Dark List Accent 5" w:semiHidden="0" w:uiPriority="70" w:unhideWhenUsed="0"/>
+    <w:lsdException w:name="Colorful Shading Accent 5" w:semiHidden="0" w:uiPriority="71" w:unhideWhenUsed="0"/>
+    <w:lsdException w:name="Colorful List Accent 5" w:semiHidden="0" w:uiPriority="72" w:unhideWhenUsed="0"/>
+    <w:lsdException w:name="Colorful Grid Accent 5" w:semiHidden="0" w:uiPriority="73" w:unhideWhenUsed="0"/>
+    <w:lsdException w:name="Light Shading Accent 6" w:semiHidden="0" w:uiPriority="60" w:unhideWhenUsed="0"/>
+    <w:lsdException w:name="Light List Accent 6" w:semiHidden="0" w:uiPriority="61" w:unhideWhenUsed="0"/>
+    <w:lsdException w:name="Light Grid Accent 6" w:semiHidden="0" w:uiPriority="62" w:unhideWhenUsed="0"/>
+    <w:lsdException w:name="Medium Shading 1 Accent 6" w:semiHidden="0" w:uiPriority="63" w:unhideWhenUsed="0"/>
+    <w:lsdException w:name="Medium Shading 2 Accent 6" w:semiHidden="0" w:uiPriority="64" w:unhideWhenUsed="0"/>
+    <w:lsdException w:name="Medium List 1 Accent 6" w:semiHidden="0" w:uiPriority="65" w:unhideWhenUsed="0"/>
+    <w:lsdException w:name="Medium List 2 Accent 6" w:semiHidden="0" w:uiPriority="66" w:unhideWhenUsed="0"/>
+    <w:lsdException w:name="Medium Grid 1 Accent 6" w:semiHidden="0" w:uiPriority="67" w:unhideWhenUsed="0"/>
+    <w:lsdException w:name="Medium Grid 2 Accent 6" w:semiHidden="0" w:uiPriority="68" w:unhideWhenUsed="0"/>
+    <w:lsdException w:name="Medium Grid 3 Accent 6" w:semiHidden="0" w:uiPriority="69" w:unhideWhenUsed="0"/>
+    <w:lsdException w:name="Dark List Accent 6" w:semiHidden="0" w:uiPriority="70" w:unhideWhenUsed="0"/>
+    <w:lsdException w:name="Colorful Shading Accent 6" w:semiHidden="0" w:uiPriority="71" w:unhideWhenUsed="0"/>
+    <w:lsdException w:name="Colorful List Accent 6" w:semiHidden="0" w:uiPriority="72" w:unhideWhenUsed="0"/>
+    <w:lsdException w:name="Colorful Grid Accent 6" w:semiHidden="0" w:uiPriority="73" w:unhideWhenUsed="0"/>
+    <w:lsdException w:name="Subtle Emphasis" w:semiHidden="0" w:uiPriority="19" w:unhideWhenUsed="0" w:qFormat="1"/>
+    <w:lsdException w:name="Intense Emphasis" w:semiHidden="0" w:uiPriority="21" w:unhideWhenUsed="0" w:qFormat="1"/>
+    <w:lsdException w:name="Subtle Reference" w:semiHidden="0" w:uiPriority="31" w:unhideWhenUsed="0" w:qFormat="1"/>
+    <w:lsdException w:name="Intense Reference" w:semiHidden="0" w:uiPriority="32" w:unhideWhenUsed="0" w:qFormat="1"/>
+    <w:lsdException w:name="Book Title" w:semiHidden="0" w:uiPriority="33" w:unhideWhenUsed="0" w:qFormat="1"/>
+    <w:lsdException w:name="Bibliography" w:uiPriority="37"/>
+    <w:lsdException w:name="TOC Heading" w:uiPriority="39" w:qFormat="1"/>
   </w:latentStyles>
   <w:style w:type="paragraph" w:default="1" w:styleId="Normal">
     <w:name w:val="Normal"/>
     <w:qFormat/>
-    <w:rsid w:val="00E765CE"/>
+    <w:rsid w:val="00ED4694"/>
     <w:pPr>
       <w:spacing w:line="300" w:lineRule="auto"/>
       <w:ind w:firstLine="397"/>
@@ -2131,10 +2694,9 @@
       <w:keepNext/>
       <w:keepLines/>
       <w:numPr>
-        <w:numId w:val="6"/>
+        <w:numId w:val="8"/>
       </w:numPr>
       <w:spacing w:before="240" w:after="0"/>
-      <w:ind w:left="357" w:hanging="357"/>
       <w:jc w:val="left"/>
       <w:outlineLvl w:val="0"/>
     </w:pPr>
@@ -2145,6 +2707,32 @@
       <w:color w:val="2E74B5" w:themeColor="accent1" w:themeShade="BF"/>
       <w:sz w:val="40"/>
       <w:szCs w:val="32"/>
+    </w:rPr>
+  </w:style>
+  <w:style w:type="paragraph" w:styleId="Titre2">
+    <w:name w:val="heading 2"/>
+    <w:basedOn w:val="Normal"/>
+    <w:next w:val="Normal"/>
+    <w:link w:val="Titre2Car"/>
+    <w:uiPriority w:val="9"/>
+    <w:unhideWhenUsed/>
+    <w:qFormat/>
+    <w:rsid w:val="00A85609"/>
+    <w:pPr>
+      <w:keepNext/>
+      <w:keepLines/>
+      <w:numPr>
+        <w:ilvl w:val="1"/>
+        <w:numId w:val="8"/>
+      </w:numPr>
+      <w:spacing w:before="40" w:after="0"/>
+      <w:outlineLvl w:val="1"/>
+    </w:pPr>
+    <w:rPr>
+      <w:rFonts w:asciiTheme="majorHAnsi" w:eastAsiaTheme="majorEastAsia" w:hAnsiTheme="majorHAnsi" w:cstheme="majorBidi"/>
+      <w:color w:val="2E74B5" w:themeColor="accent1" w:themeShade="BF"/>
+      <w:sz w:val="26"/>
+      <w:szCs w:val="26"/>
     </w:rPr>
   </w:style>
   <w:style w:type="character" w:default="1" w:styleId="Policepardfaut">
@@ -2299,102 +2887,527 @@
       <w:sz w:val="25"/>
     </w:rPr>
   </w:style>
+  <w:style w:type="character" w:customStyle="1" w:styleId="Titre2Car">
+    <w:name w:val="Titre 2 Car"/>
+    <w:basedOn w:val="Policepardfaut"/>
+    <w:link w:val="Titre2"/>
+    <w:uiPriority w:val="9"/>
+    <w:rsid w:val="00A85609"/>
+    <w:rPr>
+      <w:rFonts w:asciiTheme="majorHAnsi" w:eastAsiaTheme="majorEastAsia" w:hAnsiTheme="majorHAnsi" w:cstheme="majorBidi"/>
+      <w:color w:val="2E74B5" w:themeColor="accent1" w:themeShade="BF"/>
+      <w:sz w:val="26"/>
+      <w:szCs w:val="26"/>
+    </w:rPr>
+  </w:style>
+  <w:style w:type="numbering" w:customStyle="1" w:styleId="Style1">
+    <w:name w:val="Style1"/>
+    <w:uiPriority w:val="99"/>
+    <w:rsid w:val="00A85609"/>
+    <w:pPr>
+      <w:numPr>
+        <w:numId w:val="7"/>
+      </w:numPr>
+    </w:pPr>
+  </w:style>
+  <w:style w:type="paragraph" w:styleId="Textedebulles">
+    <w:name w:val="Balloon Text"/>
+    <w:basedOn w:val="Normal"/>
+    <w:link w:val="TextedebullesCar"/>
+    <w:uiPriority w:val="99"/>
+    <w:semiHidden/>
+    <w:unhideWhenUsed/>
+    <w:rsid w:val="00B77EC4"/>
+    <w:pPr>
+      <w:spacing w:after="0" w:line="240" w:lineRule="auto"/>
+    </w:pPr>
+    <w:rPr>
+      <w:rFonts w:ascii="Lucida Grande" w:hAnsi="Lucida Grande" w:cs="Lucida Grande"/>
+      <w:sz w:val="18"/>
+      <w:szCs w:val="18"/>
+    </w:rPr>
+  </w:style>
+  <w:style w:type="character" w:customStyle="1" w:styleId="TextedebullesCar">
+    <w:name w:val="Texte de bulles Car"/>
+    <w:basedOn w:val="Policepardfaut"/>
+    <w:link w:val="Textedebulles"/>
+    <w:uiPriority w:val="99"/>
+    <w:semiHidden/>
+    <w:rsid w:val="00B77EC4"/>
+    <w:rPr>
+      <w:rFonts w:ascii="Lucida Grande" w:hAnsi="Lucida Grande" w:cs="Lucida Grande"/>
+      <w:sz w:val="18"/>
+      <w:szCs w:val="18"/>
+    </w:rPr>
+  </w:style>
+</w:styles>
+</file>
+
+<file path=word/stylesWithEffects.xml><?xml version="1.0" encoding="utf-8"?>
+<w:styles xmlns:wpc="http://schemas.microsoft.com/office/word/2010/wordprocessingCanvas" xmlns:mo="http://schemas.microsoft.com/office/mac/office/2008/main" xmlns:mc="http://schemas.openxmlformats.org/markup-compatibility/2006" xmlns:mv="urn:schemas-microsoft-com:mac:vml" xmlns:o="urn:schemas-microsoft-com:office:office" xmlns:r="http://schemas.openxmlformats.org/officeDocument/2006/relationships" xmlns:m="http://schemas.openxmlformats.org/officeDocument/2006/math" xmlns:v="urn:schemas-microsoft-com:vml" xmlns:wp14="http://schemas.microsoft.com/office/word/2010/wordprocessingDrawing" xmlns:wp="http://schemas.openxmlformats.org/drawingml/2006/wordprocessingDrawing" xmlns:w10="urn:schemas-microsoft-com:office:word" xmlns:w="http://schemas.openxmlformats.org/wordprocessingml/2006/main" xmlns:w14="http://schemas.microsoft.com/office/word/2010/wordml" xmlns:wpg="http://schemas.microsoft.com/office/word/2010/wordprocessingGroup" xmlns:wpi="http://schemas.microsoft.com/office/word/2010/wordprocessingInk" xmlns:wne="http://schemas.microsoft.com/office/word/2006/wordml" xmlns:wps="http://schemas.microsoft.com/office/word/2010/wordprocessingShape" mc:Ignorable="w14 wp14">
+  <w:docDefaults>
+    <w:rPrDefault>
+      <w:rPr>
+        <w:rFonts w:asciiTheme="minorHAnsi" w:eastAsiaTheme="minorHAnsi" w:hAnsiTheme="minorHAnsi" w:cstheme="minorBidi"/>
+        <w:sz w:val="22"/>
+        <w:szCs w:val="22"/>
+        <w:lang w:val="fr-FR" w:eastAsia="en-US" w:bidi="ar-SA"/>
+      </w:rPr>
+    </w:rPrDefault>
+    <w:pPrDefault>
+      <w:pPr>
+        <w:spacing w:after="160" w:line="259" w:lineRule="auto"/>
+      </w:pPr>
+    </w:pPrDefault>
+  </w:docDefaults>
+  <w:latentStyles w:defLockedState="0" w:defUIPriority="99" w:defSemiHidden="1" w:defUnhideWhenUsed="1" w:defQFormat="0" w:count="276">
+    <w:lsdException w:name="Normal" w:semiHidden="0" w:uiPriority="0" w:unhideWhenUsed="0" w:qFormat="1"/>
+    <w:lsdException w:name="heading 1" w:semiHidden="0" w:uiPriority="9" w:unhideWhenUsed="0" w:qFormat="1"/>
+    <w:lsdException w:name="heading 2" w:uiPriority="9" w:qFormat="1"/>
+    <w:lsdException w:name="heading 3" w:uiPriority="9" w:qFormat="1"/>
+    <w:lsdException w:name="heading 4" w:uiPriority="9" w:qFormat="1"/>
+    <w:lsdException w:name="heading 5" w:uiPriority="9" w:qFormat="1"/>
+    <w:lsdException w:name="heading 6" w:uiPriority="9" w:qFormat="1"/>
+    <w:lsdException w:name="heading 7" w:uiPriority="9" w:qFormat="1"/>
+    <w:lsdException w:name="heading 8" w:uiPriority="9" w:qFormat="1"/>
+    <w:lsdException w:name="heading 9" w:uiPriority="9" w:qFormat="1"/>
+    <w:lsdException w:name="toc 1" w:uiPriority="39"/>
+    <w:lsdException w:name="toc 2" w:uiPriority="39"/>
+    <w:lsdException w:name="toc 3" w:uiPriority="39"/>
+    <w:lsdException w:name="toc 4" w:uiPriority="39"/>
+    <w:lsdException w:name="toc 5" w:uiPriority="39"/>
+    <w:lsdException w:name="toc 6" w:uiPriority="39"/>
+    <w:lsdException w:name="toc 7" w:uiPriority="39"/>
+    <w:lsdException w:name="toc 8" w:uiPriority="39"/>
+    <w:lsdException w:name="toc 9" w:uiPriority="39"/>
+    <w:lsdException w:name="caption" w:uiPriority="35" w:qFormat="1"/>
+    <w:lsdException w:name="Title" w:semiHidden="0" w:uiPriority="10" w:unhideWhenUsed="0" w:qFormat="1"/>
+    <w:lsdException w:name="Default Paragraph Font" w:uiPriority="1"/>
+    <w:lsdException w:name="Subtitle" w:semiHidden="0" w:uiPriority="11" w:unhideWhenUsed="0" w:qFormat="1"/>
+    <w:lsdException w:name="Strong" w:semiHidden="0" w:uiPriority="22" w:unhideWhenUsed="0" w:qFormat="1"/>
+    <w:lsdException w:name="Emphasis" w:semiHidden="0" w:uiPriority="20" w:unhideWhenUsed="0" w:qFormat="1"/>
+    <w:lsdException w:name="Table Grid" w:semiHidden="0" w:uiPriority="39" w:unhideWhenUsed="0"/>
+    <w:lsdException w:name="Note Level 1" w:semiHidden="0" w:unhideWhenUsed="0"/>
+    <w:lsdException w:name="Note Level 2" w:semiHidden="0" w:unhideWhenUsed="0"/>
+    <w:lsdException w:name="Note Level 3" w:semiHidden="0" w:unhideWhenUsed="0"/>
+    <w:lsdException w:name="Note Level 4" w:semiHidden="0" w:unhideWhenUsed="0"/>
+    <w:lsdException w:name="Note Level 5" w:semiHidden="0" w:unhideWhenUsed="0"/>
+    <w:lsdException w:name="Note Level 6" w:semiHidden="0" w:unhideWhenUsed="0"/>
+    <w:lsdException w:name="Note Level 7" w:semiHidden="0" w:unhideWhenUsed="0"/>
+    <w:lsdException w:name="Note Level 8" w:semiHidden="0" w:unhideWhenUsed="0"/>
+    <w:lsdException w:name="Note Level 9" w:semiHidden="0" w:unhideWhenUsed="0"/>
+    <w:lsdException w:name="Placeholder Text" w:unhideWhenUsed="0"/>
+    <w:lsdException w:name="No Spacing" w:semiHidden="0" w:uiPriority="1" w:unhideWhenUsed="0" w:qFormat="1"/>
+    <w:lsdException w:name="Light Shading" w:semiHidden="0" w:uiPriority="60" w:unhideWhenUsed="0"/>
+    <w:lsdException w:name="Light List" w:semiHidden="0" w:uiPriority="61" w:unhideWhenUsed="0"/>
+    <w:lsdException w:name="Light Grid" w:semiHidden="0" w:uiPriority="62" w:unhideWhenUsed="0"/>
+    <w:lsdException w:name="Medium Shading 1" w:semiHidden="0" w:uiPriority="63" w:unhideWhenUsed="0"/>
+    <w:lsdException w:name="Medium Shading 2" w:semiHidden="0" w:uiPriority="64" w:unhideWhenUsed="0"/>
+    <w:lsdException w:name="Medium List 1" w:semiHidden="0" w:uiPriority="65" w:unhideWhenUsed="0"/>
+    <w:lsdException w:name="Medium List 2" w:semiHidden="0" w:uiPriority="66" w:unhideWhenUsed="0"/>
+    <w:lsdException w:name="Medium Grid 1" w:semiHidden="0" w:uiPriority="67" w:unhideWhenUsed="0"/>
+    <w:lsdException w:name="Medium Grid 2" w:semiHidden="0" w:uiPriority="68" w:unhideWhenUsed="0"/>
+    <w:lsdException w:name="Medium Grid 3" w:semiHidden="0" w:uiPriority="69" w:unhideWhenUsed="0"/>
+    <w:lsdException w:name="Dark List" w:semiHidden="0" w:uiPriority="70" w:unhideWhenUsed="0"/>
+    <w:lsdException w:name="Colorful Shading" w:semiHidden="0" w:uiPriority="71" w:unhideWhenUsed="0"/>
+    <w:lsdException w:name="Colorful List" w:semiHidden="0" w:uiPriority="72" w:unhideWhenUsed="0"/>
+    <w:lsdException w:name="Colorful Grid" w:semiHidden="0" w:uiPriority="73" w:unhideWhenUsed="0"/>
+    <w:lsdException w:name="Light Shading Accent 1" w:semiHidden="0" w:uiPriority="60" w:unhideWhenUsed="0"/>
+    <w:lsdException w:name="Light List Accent 1" w:semiHidden="0" w:uiPriority="61" w:unhideWhenUsed="0"/>
+    <w:lsdException w:name="Light Grid Accent 1" w:semiHidden="0" w:uiPriority="62" w:unhideWhenUsed="0"/>
+    <w:lsdException w:name="Medium Shading 1 Accent 1" w:semiHidden="0" w:uiPriority="63" w:unhideWhenUsed="0"/>
+    <w:lsdException w:name="Medium Shading 2 Accent 1" w:semiHidden="0" w:uiPriority="64" w:unhideWhenUsed="0"/>
+    <w:lsdException w:name="Medium List 1 Accent 1" w:semiHidden="0" w:uiPriority="65" w:unhideWhenUsed="0"/>
+    <w:lsdException w:name="Revision" w:unhideWhenUsed="0"/>
+    <w:lsdException w:name="List Paragraph" w:semiHidden="0" w:uiPriority="34" w:unhideWhenUsed="0" w:qFormat="1"/>
+    <w:lsdException w:name="Quote" w:semiHidden="0" w:uiPriority="29" w:unhideWhenUsed="0" w:qFormat="1"/>
+    <w:lsdException w:name="Intense Quote" w:semiHidden="0" w:uiPriority="30" w:unhideWhenUsed="0" w:qFormat="1"/>
+    <w:lsdException w:name="Medium List 2 Accent 1" w:semiHidden="0" w:uiPriority="66" w:unhideWhenUsed="0"/>
+    <w:lsdException w:name="Medium Grid 1 Accent 1" w:semiHidden="0" w:uiPriority="67" w:unhideWhenUsed="0"/>
+    <w:lsdException w:name="Medium Grid 2 Accent 1" w:semiHidden="0" w:uiPriority="68" w:unhideWhenUsed="0"/>
+    <w:lsdException w:name="Medium Grid 3 Accent 1" w:semiHidden="0" w:uiPriority="69" w:unhideWhenUsed="0"/>
+    <w:lsdException w:name="Dark List Accent 1" w:semiHidden="0" w:uiPriority="70" w:unhideWhenUsed="0"/>
+    <w:lsdException w:name="Colorful Shading Accent 1" w:semiHidden="0" w:uiPriority="71" w:unhideWhenUsed="0"/>
+    <w:lsdException w:name="Colorful List Accent 1" w:semiHidden="0" w:uiPriority="72" w:unhideWhenUsed="0"/>
+    <w:lsdException w:name="Colorful Grid Accent 1" w:semiHidden="0" w:uiPriority="73" w:unhideWhenUsed="0"/>
+    <w:lsdException w:name="Light Shading Accent 2" w:semiHidden="0" w:uiPriority="60" w:unhideWhenUsed="0"/>
+    <w:lsdException w:name="Light List Accent 2" w:semiHidden="0" w:uiPriority="61" w:unhideWhenUsed="0"/>
+    <w:lsdException w:name="Light Grid Accent 2" w:semiHidden="0" w:uiPriority="62" w:unhideWhenUsed="0"/>
+    <w:lsdException w:name="Medium Shading 1 Accent 2" w:semiHidden="0" w:uiPriority="63" w:unhideWhenUsed="0"/>
+    <w:lsdException w:name="Medium Shading 2 Accent 2" w:semiHidden="0" w:uiPriority="64" w:unhideWhenUsed="0"/>
+    <w:lsdException w:name="Medium List 1 Accent 2" w:semiHidden="0" w:uiPriority="65" w:unhideWhenUsed="0"/>
+    <w:lsdException w:name="Medium List 2 Accent 2" w:semiHidden="0" w:uiPriority="66" w:unhideWhenUsed="0"/>
+    <w:lsdException w:name="Medium Grid 1 Accent 2" w:semiHidden="0" w:uiPriority="67" w:unhideWhenUsed="0"/>
+    <w:lsdException w:name="Medium Grid 2 Accent 2" w:semiHidden="0" w:uiPriority="68" w:unhideWhenUsed="0"/>
+    <w:lsdException w:name="Medium Grid 3 Accent 2" w:semiHidden="0" w:uiPriority="69" w:unhideWhenUsed="0"/>
+    <w:lsdException w:name="Dark List Accent 2" w:semiHidden="0" w:uiPriority="70" w:unhideWhenUsed="0"/>
+    <w:lsdException w:name="Colorful Shading Accent 2" w:semiHidden="0" w:uiPriority="71" w:unhideWhenUsed="0"/>
+    <w:lsdException w:name="Colorful List Accent 2" w:semiHidden="0" w:uiPriority="72" w:unhideWhenUsed="0"/>
+    <w:lsdException w:name="Colorful Grid Accent 2" w:semiHidden="0" w:uiPriority="73" w:unhideWhenUsed="0"/>
+    <w:lsdException w:name="Light Shading Accent 3" w:semiHidden="0" w:uiPriority="60" w:unhideWhenUsed="0"/>
+    <w:lsdException w:name="Light List Accent 3" w:semiHidden="0" w:uiPriority="61" w:unhideWhenUsed="0"/>
+    <w:lsdException w:name="Light Grid Accent 3" w:semiHidden="0" w:uiPriority="62" w:unhideWhenUsed="0"/>
+    <w:lsdException w:name="Medium Shading 1 Accent 3" w:semiHidden="0" w:uiPriority="63" w:unhideWhenUsed="0"/>
+    <w:lsdException w:name="Medium Shading 2 Accent 3" w:semiHidden="0" w:uiPriority="64" w:unhideWhenUsed="0"/>
+    <w:lsdException w:name="Medium List 1 Accent 3" w:semiHidden="0" w:uiPriority="65" w:unhideWhenUsed="0"/>
+    <w:lsdException w:name="Medium List 2 Accent 3" w:semiHidden="0" w:uiPriority="66" w:unhideWhenUsed="0"/>
+    <w:lsdException w:name="Medium Grid 1 Accent 3" w:semiHidden="0" w:uiPriority="67" w:unhideWhenUsed="0"/>
+    <w:lsdException w:name="Medium Grid 2 Accent 3" w:semiHidden="0" w:uiPriority="68" w:unhideWhenUsed="0"/>
+    <w:lsdException w:name="Medium Grid 3 Accent 3" w:semiHidden="0" w:uiPriority="69" w:unhideWhenUsed="0"/>
+    <w:lsdException w:name="Dark List Accent 3" w:semiHidden="0" w:uiPriority="70" w:unhideWhenUsed="0"/>
+    <w:lsdException w:name="Colorful Shading Accent 3" w:semiHidden="0" w:uiPriority="71" w:unhideWhenUsed="0"/>
+    <w:lsdException w:name="Colorful List Accent 3" w:semiHidden="0" w:uiPriority="72" w:unhideWhenUsed="0"/>
+    <w:lsdException w:name="Colorful Grid Accent 3" w:semiHidden="0" w:uiPriority="73" w:unhideWhenUsed="0"/>
+    <w:lsdException w:name="Light Shading Accent 4" w:semiHidden="0" w:uiPriority="60" w:unhideWhenUsed="0"/>
+    <w:lsdException w:name="Light List Accent 4" w:semiHidden="0" w:uiPriority="61" w:unhideWhenUsed="0"/>
+    <w:lsdException w:name="Light Grid Accent 4" w:semiHidden="0" w:uiPriority="62" w:unhideWhenUsed="0"/>
+    <w:lsdException w:name="Medium Shading 1 Accent 4" w:semiHidden="0" w:uiPriority="63" w:unhideWhenUsed="0"/>
+    <w:lsdException w:name="Medium Shading 2 Accent 4" w:semiHidden="0" w:uiPriority="64" w:unhideWhenUsed="0"/>
+    <w:lsdException w:name="Medium List 1 Accent 4" w:semiHidden="0" w:uiPriority="65" w:unhideWhenUsed="0"/>
+    <w:lsdException w:name="Medium List 2 Accent 4" w:semiHidden="0" w:uiPriority="66" w:unhideWhenUsed="0"/>
+    <w:lsdException w:name="Medium Grid 1 Accent 4" w:semiHidden="0" w:uiPriority="67" w:unhideWhenUsed="0"/>
+    <w:lsdException w:name="Medium Grid 2 Accent 4" w:semiHidden="0" w:uiPriority="68" w:unhideWhenUsed="0"/>
+    <w:lsdException w:name="Medium Grid 3 Accent 4" w:semiHidden="0" w:uiPriority="69" w:unhideWhenUsed="0"/>
+    <w:lsdException w:name="Dark List Accent 4" w:semiHidden="0" w:uiPriority="70" w:unhideWhenUsed="0"/>
+    <w:lsdException w:name="Colorful Shading Accent 4" w:semiHidden="0" w:uiPriority="71" w:unhideWhenUsed="0"/>
+    <w:lsdException w:name="Colorful List Accent 4" w:semiHidden="0" w:uiPriority="72" w:unhideWhenUsed="0"/>
+    <w:lsdException w:name="Colorful Grid Accent 4" w:semiHidden="0" w:uiPriority="73" w:unhideWhenUsed="0"/>
+    <w:lsdException w:name="Light Shading Accent 5" w:semiHidden="0" w:uiPriority="60" w:unhideWhenUsed="0"/>
+    <w:lsdException w:name="Light List Accent 5" w:semiHidden="0" w:uiPriority="61" w:unhideWhenUsed="0"/>
+    <w:lsdException w:name="Light Grid Accent 5" w:semiHidden="0" w:uiPriority="62" w:unhideWhenUsed="0"/>
+    <w:lsdException w:name="Medium Shading 1 Accent 5" w:semiHidden="0" w:uiPriority="63" w:unhideWhenUsed="0"/>
+    <w:lsdException w:name="Medium Shading 2 Accent 5" w:semiHidden="0" w:uiPriority="64" w:unhideWhenUsed="0"/>
+    <w:lsdException w:name="Medium List 1 Accent 5" w:semiHidden="0" w:uiPriority="65" w:unhideWhenUsed="0"/>
+    <w:lsdException w:name="Medium List 2 Accent 5" w:semiHidden="0" w:uiPriority="66" w:unhideWhenUsed="0"/>
+    <w:lsdException w:name="Medium Grid 1 Accent 5" w:semiHidden="0" w:uiPriority="67" w:unhideWhenUsed="0"/>
+    <w:lsdException w:name="Medium Grid 2 Accent 5" w:semiHidden="0" w:uiPriority="68" w:unhideWhenUsed="0"/>
+    <w:lsdException w:name="Medium Grid 3 Accent 5" w:semiHidden="0" w:uiPriority="69" w:unhideWhenUsed="0"/>
+    <w:lsdException w:name="Dark List Accent 5" w:semiHidden="0" w:uiPriority="70" w:unhideWhenUsed="0"/>
+    <w:lsdException w:name="Colorful Shading Accent 5" w:semiHidden="0" w:uiPriority="71" w:unhideWhenUsed="0"/>
+    <w:lsdException w:name="Colorful List Accent 5" w:semiHidden="0" w:uiPriority="72" w:unhideWhenUsed="0"/>
+    <w:lsdException w:name="Colorful Grid Accent 5" w:semiHidden="0" w:uiPriority="73" w:unhideWhenUsed="0"/>
+    <w:lsdException w:name="Light Shading Accent 6" w:semiHidden="0" w:uiPriority="60" w:unhideWhenUsed="0"/>
+    <w:lsdException w:name="Light List Accent 6" w:semiHidden="0" w:uiPriority="61" w:unhideWhenUsed="0"/>
+    <w:lsdException w:name="Light Grid Accent 6" w:semiHidden="0" w:uiPriority="62" w:unhideWhenUsed="0"/>
+    <w:lsdException w:name="Medium Shading 1 Accent 6" w:semiHidden="0" w:uiPriority="63" w:unhideWhenUsed="0"/>
+    <w:lsdException w:name="Medium Shading 2 Accent 6" w:semiHidden="0" w:uiPriority="64" w:unhideWhenUsed="0"/>
+    <w:lsdException w:name="Medium List 1 Accent 6" w:semiHidden="0" w:uiPriority="65" w:unhideWhenUsed="0"/>
+    <w:lsdException w:name="Medium List 2 Accent 6" w:semiHidden="0" w:uiPriority="66" w:unhideWhenUsed="0"/>
+    <w:lsdException w:name="Medium Grid 1 Accent 6" w:semiHidden="0" w:uiPriority="67" w:unhideWhenUsed="0"/>
+    <w:lsdException w:name="Medium Grid 2 Accent 6" w:semiHidden="0" w:uiPriority="68" w:unhideWhenUsed="0"/>
+    <w:lsdException w:name="Medium Grid 3 Accent 6" w:semiHidden="0" w:uiPriority="69" w:unhideWhenUsed="0"/>
+    <w:lsdException w:name="Dark List Accent 6" w:semiHidden="0" w:uiPriority="70" w:unhideWhenUsed="0"/>
+    <w:lsdException w:name="Colorful Shading Accent 6" w:semiHidden="0" w:uiPriority="71" w:unhideWhenUsed="0"/>
+    <w:lsdException w:name="Colorful List Accent 6" w:semiHidden="0" w:uiPriority="72" w:unhideWhenUsed="0"/>
+    <w:lsdException w:name="Colorful Grid Accent 6" w:semiHidden="0" w:uiPriority="73" w:unhideWhenUsed="0"/>
+    <w:lsdException w:name="Subtle Emphasis" w:semiHidden="0" w:uiPriority="19" w:unhideWhenUsed="0" w:qFormat="1"/>
+    <w:lsdException w:name="Intense Emphasis" w:semiHidden="0" w:uiPriority="21" w:unhideWhenUsed="0" w:qFormat="1"/>
+    <w:lsdException w:name="Subtle Reference" w:semiHidden="0" w:uiPriority="31" w:unhideWhenUsed="0" w:qFormat="1"/>
+    <w:lsdException w:name="Intense Reference" w:semiHidden="0" w:uiPriority="32" w:unhideWhenUsed="0" w:qFormat="1"/>
+    <w:lsdException w:name="Book Title" w:semiHidden="0" w:uiPriority="33" w:unhideWhenUsed="0" w:qFormat="1"/>
+    <w:lsdException w:name="Bibliography" w:uiPriority="37"/>
+    <w:lsdException w:name="TOC Heading" w:uiPriority="39" w:qFormat="1"/>
+  </w:latentStyles>
+  <w:style w:type="paragraph" w:default="1" w:styleId="Normal">
+    <w:name w:val="Normal"/>
+    <w:qFormat/>
+    <w:rsid w:val="00ED4694"/>
+    <w:pPr>
+      <w:spacing w:line="300" w:lineRule="auto"/>
+      <w:ind w:firstLine="397"/>
+      <w:jc w:val="both"/>
+    </w:pPr>
+    <w:rPr>
+      <w:sz w:val="25"/>
+    </w:rPr>
+  </w:style>
+  <w:style w:type="paragraph" w:styleId="Titre1">
+    <w:name w:val="heading 1"/>
+    <w:basedOn w:val="Normal"/>
+    <w:next w:val="Normal"/>
+    <w:link w:val="Titre1Car"/>
+    <w:uiPriority w:val="9"/>
+    <w:qFormat/>
+    <w:rsid w:val="00542812"/>
+    <w:pPr>
+      <w:keepNext/>
+      <w:keepLines/>
+      <w:numPr>
+        <w:numId w:val="8"/>
+      </w:numPr>
+      <w:spacing w:before="240" w:after="0"/>
+      <w:jc w:val="left"/>
+      <w:outlineLvl w:val="0"/>
+    </w:pPr>
+    <w:rPr>
+      <w:rFonts w:asciiTheme="majorHAnsi" w:eastAsiaTheme="majorEastAsia" w:hAnsiTheme="majorHAnsi" w:cstheme="majorBidi"/>
+      <w:b/>
+      <w:smallCaps/>
+      <w:color w:val="2E74B5" w:themeColor="accent1" w:themeShade="BF"/>
+      <w:sz w:val="40"/>
+      <w:szCs w:val="32"/>
+    </w:rPr>
+  </w:style>
+  <w:style w:type="paragraph" w:styleId="Titre2">
+    <w:name w:val="heading 2"/>
+    <w:basedOn w:val="Normal"/>
+    <w:next w:val="Normal"/>
+    <w:link w:val="Titre2Car"/>
+    <w:uiPriority w:val="9"/>
+    <w:unhideWhenUsed/>
+    <w:qFormat/>
+    <w:rsid w:val="00A85609"/>
+    <w:pPr>
+      <w:keepNext/>
+      <w:keepLines/>
+      <w:numPr>
+        <w:ilvl w:val="1"/>
+        <w:numId w:val="8"/>
+      </w:numPr>
+      <w:spacing w:before="40" w:after="0"/>
+      <w:outlineLvl w:val="1"/>
+    </w:pPr>
+    <w:rPr>
+      <w:rFonts w:asciiTheme="majorHAnsi" w:eastAsiaTheme="majorEastAsia" w:hAnsiTheme="majorHAnsi" w:cstheme="majorBidi"/>
+      <w:color w:val="2E74B5" w:themeColor="accent1" w:themeShade="BF"/>
+      <w:sz w:val="26"/>
+      <w:szCs w:val="26"/>
+    </w:rPr>
+  </w:style>
+  <w:style w:type="character" w:default="1" w:styleId="Policepardfaut">
+    <w:name w:val="Default Paragraph Font"/>
+    <w:uiPriority w:val="1"/>
+    <w:semiHidden/>
+    <w:unhideWhenUsed/>
+  </w:style>
+  <w:style w:type="table" w:default="1" w:styleId="TableauNormal">
+    <w:name w:val="Normal Table"/>
+    <w:uiPriority w:val="99"/>
+    <w:semiHidden/>
+    <w:unhideWhenUsed/>
+    <w:tblPr>
+      <w:tblInd w:w="0" w:type="dxa"/>
+      <w:tblCellMar>
+        <w:top w:w="0" w:type="dxa"/>
+        <w:left w:w="108" w:type="dxa"/>
+        <w:bottom w:w="0" w:type="dxa"/>
+        <w:right w:w="108" w:type="dxa"/>
+      </w:tblCellMar>
+    </w:tblPr>
+  </w:style>
+  <w:style w:type="numbering" w:default="1" w:styleId="Aucuneliste">
+    <w:name w:val="No List"/>
+    <w:uiPriority w:val="99"/>
+    <w:semiHidden/>
+    <w:unhideWhenUsed/>
+  </w:style>
+  <w:style w:type="paragraph" w:customStyle="1" w:styleId="Sansespaces">
+    <w:name w:val="Sans espaces"/>
+    <w:basedOn w:val="Normal"/>
+    <w:link w:val="SansespacesCar"/>
+    <w:qFormat/>
+    <w:rsid w:val="007971F4"/>
+    <w:pPr>
+      <w:spacing w:after="200"/>
+      <w:contextualSpacing/>
+    </w:pPr>
+    <w:rPr>
+      <w:lang w:eastAsia="fr-FR"/>
+    </w:rPr>
+  </w:style>
+  <w:style w:type="character" w:customStyle="1" w:styleId="SansespacesCar">
+    <w:name w:val="Sans espaces Car"/>
+    <w:basedOn w:val="Policepardfaut"/>
+    <w:link w:val="Sansespaces"/>
+    <w:rsid w:val="007971F4"/>
+    <w:rPr>
+      <w:sz w:val="25"/>
+      <w:lang w:eastAsia="fr-FR"/>
+    </w:rPr>
+  </w:style>
+  <w:style w:type="character" w:customStyle="1" w:styleId="Titre1Car">
+    <w:name w:val="Titre 1 Car"/>
+    <w:basedOn w:val="Policepardfaut"/>
+    <w:link w:val="Titre1"/>
+    <w:uiPriority w:val="9"/>
+    <w:rsid w:val="00542812"/>
+    <w:rPr>
+      <w:rFonts w:asciiTheme="majorHAnsi" w:eastAsiaTheme="majorEastAsia" w:hAnsiTheme="majorHAnsi" w:cstheme="majorBidi"/>
+      <w:b/>
+      <w:smallCaps/>
+      <w:color w:val="2E74B5" w:themeColor="accent1" w:themeShade="BF"/>
+      <w:sz w:val="40"/>
+      <w:szCs w:val="32"/>
+    </w:rPr>
+  </w:style>
+  <w:style w:type="paragraph" w:styleId="Sansinterligne">
+    <w:name w:val="No Spacing"/>
+    <w:link w:val="SansinterligneCar"/>
+    <w:uiPriority w:val="1"/>
+    <w:qFormat/>
+    <w:rsid w:val="00D03E85"/>
+    <w:pPr>
+      <w:spacing w:after="0" w:line="240" w:lineRule="auto"/>
+    </w:pPr>
+    <w:rPr>
+      <w:rFonts w:eastAsiaTheme="minorEastAsia"/>
+      <w:lang w:eastAsia="fr-FR"/>
+    </w:rPr>
+  </w:style>
+  <w:style w:type="character" w:customStyle="1" w:styleId="SansinterligneCar">
+    <w:name w:val="Sans interligne Car"/>
+    <w:basedOn w:val="Policepardfaut"/>
+    <w:link w:val="Sansinterligne"/>
+    <w:uiPriority w:val="1"/>
+    <w:rsid w:val="00D03E85"/>
+    <w:rPr>
+      <w:rFonts w:eastAsiaTheme="minorEastAsia"/>
+      <w:lang w:eastAsia="fr-FR"/>
+    </w:rPr>
+  </w:style>
+  <w:style w:type="paragraph" w:styleId="Paragraphedeliste">
+    <w:name w:val="List Paragraph"/>
+    <w:basedOn w:val="Normal"/>
+    <w:uiPriority w:val="34"/>
+    <w:qFormat/>
+    <w:rsid w:val="008F76FE"/>
+    <w:pPr>
+      <w:ind w:left="720"/>
+      <w:contextualSpacing/>
+    </w:pPr>
+  </w:style>
+  <w:style w:type="paragraph" w:styleId="En-tte">
+    <w:name w:val="header"/>
+    <w:basedOn w:val="Normal"/>
+    <w:link w:val="En-tteCar"/>
+    <w:uiPriority w:val="99"/>
+    <w:unhideWhenUsed/>
+    <w:rsid w:val="00E765CE"/>
+    <w:pPr>
+      <w:tabs>
+        <w:tab w:val="center" w:pos="4536"/>
+        <w:tab w:val="right" w:pos="9072"/>
+      </w:tabs>
+      <w:spacing w:after="0" w:line="240" w:lineRule="auto"/>
+    </w:pPr>
+  </w:style>
+  <w:style w:type="character" w:customStyle="1" w:styleId="En-tteCar">
+    <w:name w:val="En-tête Car"/>
+    <w:basedOn w:val="Policepardfaut"/>
+    <w:link w:val="En-tte"/>
+    <w:uiPriority w:val="99"/>
+    <w:rsid w:val="00E765CE"/>
+    <w:rPr>
+      <w:sz w:val="25"/>
+    </w:rPr>
+  </w:style>
+  <w:style w:type="paragraph" w:styleId="Pieddepage">
+    <w:name w:val="footer"/>
+    <w:basedOn w:val="Normal"/>
+    <w:link w:val="PieddepageCar"/>
+    <w:uiPriority w:val="99"/>
+    <w:unhideWhenUsed/>
+    <w:rsid w:val="00E765CE"/>
+    <w:pPr>
+      <w:tabs>
+        <w:tab w:val="center" w:pos="4536"/>
+        <w:tab w:val="right" w:pos="9072"/>
+      </w:tabs>
+      <w:spacing w:after="0" w:line="240" w:lineRule="auto"/>
+    </w:pPr>
+  </w:style>
+  <w:style w:type="character" w:customStyle="1" w:styleId="PieddepageCar">
+    <w:name w:val="Pied de page Car"/>
+    <w:basedOn w:val="Policepardfaut"/>
+    <w:link w:val="Pieddepage"/>
+    <w:uiPriority w:val="99"/>
+    <w:rsid w:val="00E765CE"/>
+    <w:rPr>
+      <w:sz w:val="25"/>
+    </w:rPr>
+  </w:style>
+  <w:style w:type="character" w:customStyle="1" w:styleId="Titre2Car">
+    <w:name w:val="Titre 2 Car"/>
+    <w:basedOn w:val="Policepardfaut"/>
+    <w:link w:val="Titre2"/>
+    <w:uiPriority w:val="9"/>
+    <w:rsid w:val="00A85609"/>
+    <w:rPr>
+      <w:rFonts w:asciiTheme="majorHAnsi" w:eastAsiaTheme="majorEastAsia" w:hAnsiTheme="majorHAnsi" w:cstheme="majorBidi"/>
+      <w:color w:val="2E74B5" w:themeColor="accent1" w:themeShade="BF"/>
+      <w:sz w:val="26"/>
+      <w:szCs w:val="26"/>
+    </w:rPr>
+  </w:style>
+  <w:style w:type="numbering" w:customStyle="1" w:styleId="Style1">
+    <w:name w:val="Style1"/>
+    <w:uiPriority w:val="99"/>
+    <w:rsid w:val="00A85609"/>
+    <w:pPr>
+      <w:numPr>
+        <w:numId w:val="7"/>
+      </w:numPr>
+    </w:pPr>
+  </w:style>
+  <w:style w:type="paragraph" w:styleId="Textedebulles">
+    <w:name w:val="Balloon Text"/>
+    <w:basedOn w:val="Normal"/>
+    <w:link w:val="TextedebullesCar"/>
+    <w:uiPriority w:val="99"/>
+    <w:semiHidden/>
+    <w:unhideWhenUsed/>
+    <w:rsid w:val="00B77EC4"/>
+    <w:pPr>
+      <w:spacing w:after="0" w:line="240" w:lineRule="auto"/>
+    </w:pPr>
+    <w:rPr>
+      <w:rFonts w:ascii="Lucida Grande" w:hAnsi="Lucida Grande" w:cs="Lucida Grande"/>
+      <w:sz w:val="18"/>
+      <w:szCs w:val="18"/>
+    </w:rPr>
+  </w:style>
+  <w:style w:type="character" w:customStyle="1" w:styleId="TextedebullesCar">
+    <w:name w:val="Texte de bulles Car"/>
+    <w:basedOn w:val="Policepardfaut"/>
+    <w:link w:val="Textedebulles"/>
+    <w:uiPriority w:val="99"/>
+    <w:semiHidden/>
+    <w:rsid w:val="00B77EC4"/>
+    <w:rPr>
+      <w:rFonts w:ascii="Lucida Grande" w:hAnsi="Lucida Grande" w:cs="Lucida Grande"/>
+      <w:sz w:val="18"/>
+      <w:szCs w:val="18"/>
+    </w:rPr>
+  </w:style>
 </w:styles>
 </file>
 
 <file path=word/glossary/document.xml><?xml version="1.0" encoding="utf-8"?>
-<w:glossaryDocument xmlns:wpc="http://schemas.microsoft.com/office/word/2010/wordprocessingCanvas" xmlns:mc="http://schemas.openxmlformats.org/markup-compatibility/2006" xmlns:o="urn:schemas-microsoft-com:office:office" xmlns:r="http://schemas.openxmlformats.org/officeDocument/2006/relationships" xmlns:m="http://schemas.openxmlformats.org/officeDocument/2006/math" xmlns:v="urn:schemas-microsoft-com:vml" xmlns:wp14="http://schemas.microsoft.com/office/word/2010/wordprocessingDrawing" xmlns:wp="http://schemas.openxmlformats.org/drawingml/2006/wordprocessingDrawing" xmlns:w10="urn:schemas-microsoft-com:office:word" xmlns:w="http://schemas.openxmlformats.org/wordprocessingml/2006/main" xmlns:w14="http://schemas.microsoft.com/office/word/2010/wordml" xmlns:w15="http://schemas.microsoft.com/office/word/2012/wordml" xmlns:wpg="http://schemas.microsoft.com/office/word/2010/wordprocessingGroup" xmlns:wpi="http://schemas.microsoft.com/office/word/2010/wordprocessingInk" xmlns:wne="http://schemas.microsoft.com/office/word/2006/wordml" xmlns:wps="http://schemas.microsoft.com/office/word/2010/wordprocessingShape" mc:Ignorable="w14 w15 wp14">
-  <w:docParts>
-    <w:docPart>
-      <w:docPartPr>
-        <w:name w:val="8C0BF8F9A7C54C7C85E0072E06CB7795"/>
-        <w:category>
-          <w:name w:val="Général"/>
-          <w:gallery w:val="placeholder"/>
-        </w:category>
-        <w:types>
-          <w:type w:val="bbPlcHdr"/>
-        </w:types>
-        <w:behaviors>
-          <w:behavior w:val="content"/>
-        </w:behaviors>
-        <w:guid w:val="{386F7679-A71F-4195-931C-CAF196DA8019}"/>
-      </w:docPartPr>
-      <w:docPartBody>
-        <w:p>
-          <w:pPr>
-            <w:pStyle w:val="8C0BF8F9A7C54C7C85E0072E06CB7795"/>
-          </w:pPr>
-          <w:r>
-            <w:rPr>
-              <w:rFonts w:asciiTheme="majorHAnsi" w:eastAsiaTheme="majorEastAsia" w:hAnsiTheme="majorHAnsi" w:cstheme="majorBidi"/>
-              <w:caps/>
-              <w:color w:val="5B9BD5" w:themeColor="accent1"/>
-              <w:sz w:val="80"/>
-              <w:szCs w:val="80"/>
-            </w:rPr>
-            <w:t>[Titre du document]</w:t>
-          </w:r>
-        </w:p>
-      </w:docPartBody>
-    </w:docPart>
-    <w:docPart>
-      <w:docPartPr>
-        <w:name w:val="656D418AE0904E3386C1A344EEC88DF6"/>
-        <w:category>
-          <w:name w:val="Général"/>
-          <w:gallery w:val="placeholder"/>
-        </w:category>
-        <w:types>
-          <w:type w:val="bbPlcHdr"/>
-        </w:types>
-        <w:behaviors>
-          <w:behavior w:val="content"/>
-        </w:behaviors>
-        <w:guid w:val="{37934D21-316C-41CF-A1AB-538CF9AC5331}"/>
-      </w:docPartPr>
-      <w:docPartBody>
-        <w:p>
-          <w:pPr>
-            <w:pStyle w:val="656D418AE0904E3386C1A344EEC88DF6"/>
-          </w:pPr>
-          <w:r>
-            <w:rPr>
-              <w:color w:val="5B9BD5" w:themeColor="accent1"/>
-              <w:sz w:val="28"/>
-              <w:szCs w:val="28"/>
-            </w:rPr>
-            <w:t>[Sous-titre du document]</w:t>
-          </w:r>
-        </w:p>
-      </w:docPartBody>
-    </w:docPart>
-  </w:docParts>
-</w:glossaryDocument>
+<w:glossaryDocument xmlns:wpc="http://schemas.microsoft.com/office/word/2010/wordprocessingCanvas" xmlns:mo="http://schemas.microsoft.com/office/mac/office/2008/main" xmlns:mc="http://schemas.openxmlformats.org/markup-compatibility/2006" xmlns:mv="urn:schemas-microsoft-com:mac:vml" xmlns:o="urn:schemas-microsoft-com:office:office" xmlns:r="http://schemas.openxmlformats.org/officeDocument/2006/relationships" xmlns:m="http://schemas.openxmlformats.org/officeDocument/2006/math" xmlns:v="urn:schemas-microsoft-com:vml" xmlns:wp14="http://schemas.microsoft.com/office/word/2010/wordprocessingDrawing" xmlns:wp="http://schemas.openxmlformats.org/drawingml/2006/wordprocessingDrawing" xmlns:w10="urn:schemas-microsoft-com:office:word" xmlns:w="http://schemas.openxmlformats.org/wordprocessingml/2006/main" xmlns:w14="http://schemas.microsoft.com/office/word/2010/wordml" xmlns:wpg="http://schemas.microsoft.com/office/word/2010/wordprocessingGroup" xmlns:wpi="http://schemas.microsoft.com/office/word/2010/wordprocessingInk" xmlns:wne="http://schemas.microsoft.com/office/word/2006/wordml" xmlns:wps="http://schemas.microsoft.com/office/word/2010/wordprocessingShape" mc:Ignorable="w14 wp14"/>
 </file>
 
 <file path=word/glossary/fontTable.xml><?xml version="1.0" encoding="utf-8"?>
-<w:fonts xmlns:mc="http://schemas.openxmlformats.org/markup-compatibility/2006" xmlns:r="http://schemas.openxmlformats.org/officeDocument/2006/relationships" xmlns:w="http://schemas.openxmlformats.org/wordprocessingml/2006/main" xmlns:w14="http://schemas.microsoft.com/office/word/2010/wordml" xmlns:w15="http://schemas.microsoft.com/office/word/2012/wordml" mc:Ignorable="w14 w15">
+<w:fonts xmlns:mc="http://schemas.openxmlformats.org/markup-compatibility/2006" xmlns:r="http://schemas.openxmlformats.org/officeDocument/2006/relationships" xmlns:w="http://schemas.openxmlformats.org/wordprocessingml/2006/main" xmlns:w14="http://schemas.microsoft.com/office/word/2010/wordml" mc:Ignorable="w14">
   <w:font w:name="Times New Roman">
     <w:panose1 w:val="02020603050405020304"/>
     <w:charset w:val="00"/>
-    <w:family w:val="roman"/>
+    <w:family w:val="auto"/>
     <w:pitch w:val="variable"/>
     <w:sig w:usb0="E0002AFF" w:usb1="C0007841" w:usb2="00000009" w:usb3="00000000" w:csb0="000001FF" w:csb1="00000000"/>
   </w:font>
   <w:font w:name="Symbol">
-    <w:panose1 w:val="05050102010706020507"/>
+    <w:panose1 w:val="00000000000000000000"/>
     <w:charset w:val="02"/>
-    <w:family w:val="roman"/>
+    <w:family w:val="auto"/>
     <w:pitch w:val="variable"/>
     <w:sig w:usb0="00000000" w:usb1="10000000" w:usb2="00000000" w:usb3="00000000" w:csb0="80000000" w:csb1="00000000"/>
   </w:font>
   <w:font w:name="Courier New">
     <w:panose1 w:val="02070309020205020404"/>
     <w:charset w:val="00"/>
-    <w:family w:val="modern"/>
-    <w:pitch w:val="fixed"/>
-    <w:sig w:usb0="E0002AFF" w:usb1="C0007843" w:usb2="00000009" w:usb3="00000000" w:csb0="000001FF" w:csb1="00000000"/>
+    <w:family w:val="auto"/>
+    <w:pitch w:val="variable"/>
+    <w:sig w:usb0="00000003" w:usb1="00000000" w:usb2="00000000" w:usb3="00000000" w:csb0="00000001" w:csb1="00000000"/>
   </w:font>
   <w:font w:name="Wingdings">
     <w:panose1 w:val="05000000000000000000"/>
@@ -2406,44 +3419,79 @@
   <w:font w:name="Calibri">
     <w:panose1 w:val="020F0502020204030204"/>
     <w:charset w:val="00"/>
-    <w:family w:val="swiss"/>
+    <w:family w:val="auto"/>
     <w:pitch w:val="variable"/>
-    <w:sig w:usb0="E00002FF" w:usb1="4000ACFF" w:usb2="00000001" w:usb3="00000000" w:csb0="0000019F" w:csb1="00000000"/>
+    <w:sig w:usb0="E10002FF" w:usb1="4000ACFF" w:usb2="00000009" w:usb3="00000000" w:csb0="0000019F" w:csb1="00000000"/>
   </w:font>
   <w:font w:name="Calibri Light">
     <w:panose1 w:val="020F0302020204030204"/>
     <w:charset w:val="00"/>
-    <w:family w:val="swiss"/>
+    <w:family w:val="auto"/>
     <w:pitch w:val="variable"/>
-    <w:sig w:usb0="A00002EF" w:usb1="4000207B" w:usb2="00000000" w:usb3="00000000" w:csb0="0000019F" w:csb1="00000000"/>
+    <w:sig w:usb0="A00002EF" w:usb1="4000207B" w:usb2="00000000" w:usb3="00000000" w:csb0="0000009F" w:csb1="00000000"/>
+  </w:font>
+  <w:font w:name="ＭＳ ゴシック">
+    <w:charset w:val="4E"/>
+    <w:family w:val="auto"/>
+    <w:pitch w:val="variable"/>
+    <w:sig w:usb0="00000001" w:usb1="08070000" w:usb2="00000010" w:usb3="00000000" w:csb0="00020000" w:csb1="00000000"/>
+  </w:font>
+  <w:font w:name="ＭＳ 明朝">
+    <w:charset w:val="4E"/>
+    <w:family w:val="auto"/>
+    <w:pitch w:val="variable"/>
+    <w:sig w:usb0="00000001" w:usb1="08070000" w:usb2="00000010" w:usb3="00000000" w:csb0="00020000" w:csb1="00000000"/>
+  </w:font>
+  <w:font w:name="Lucida Grande">
+    <w:panose1 w:val="020B0600040502020204"/>
+    <w:charset w:val="00"/>
+    <w:family w:val="auto"/>
+    <w:pitch w:val="variable"/>
+    <w:sig w:usb0="E1000AEF" w:usb1="5000A1FF" w:usb2="00000000" w:usb3="00000000" w:csb0="000001BF" w:csb1="00000000"/>
+  </w:font>
+  <w:font w:name="Arial">
+    <w:panose1 w:val="020B0604020202020204"/>
+    <w:charset w:val="00"/>
+    <w:family w:val="auto"/>
+    <w:pitch w:val="variable"/>
+    <w:sig w:usb0="00000003" w:usb1="00000000" w:usb2="00000000" w:usb3="00000000" w:csb0="00000001" w:csb1="00000000"/>
+  </w:font>
+  <w:font w:name="Cambria">
+    <w:panose1 w:val="02040503050406030204"/>
+    <w:charset w:val="00"/>
+    <w:family w:val="auto"/>
+    <w:pitch w:val="variable"/>
+    <w:sig w:usb0="E00002FF" w:usb1="400004FF" w:usb2="00000000" w:usb3="00000000" w:csb0="0000019F" w:csb1="00000000"/>
   </w:font>
 </w:fonts>
 </file>
 
 <file path=word/glossary/settings.xml><?xml version="1.0" encoding="utf-8"?>
-<w:settings xmlns:mc="http://schemas.openxmlformats.org/markup-compatibility/2006" xmlns:o="urn:schemas-microsoft-com:office:office" xmlns:r="http://schemas.openxmlformats.org/officeDocument/2006/relationships" xmlns:m="http://schemas.openxmlformats.org/officeDocument/2006/math" xmlns:v="urn:schemas-microsoft-com:vml" xmlns:w10="urn:schemas-microsoft-com:office:word" xmlns:w="http://schemas.openxmlformats.org/wordprocessingml/2006/main" xmlns:w14="http://schemas.microsoft.com/office/word/2010/wordml" xmlns:w15="http://schemas.microsoft.com/office/word/2012/wordml" xmlns:sl="http://schemas.openxmlformats.org/schemaLibrary/2006/main" mc:Ignorable="w14 w15">
+<w:settings xmlns:mc="http://schemas.openxmlformats.org/markup-compatibility/2006" xmlns:o="urn:schemas-microsoft-com:office:office" xmlns:r="http://schemas.openxmlformats.org/officeDocument/2006/relationships" xmlns:m="http://schemas.openxmlformats.org/officeDocument/2006/math" xmlns:v="urn:schemas-microsoft-com:vml" xmlns:w10="urn:schemas-microsoft-com:office:word" xmlns:w="http://schemas.openxmlformats.org/wordprocessingml/2006/main" xmlns:w14="http://schemas.microsoft.com/office/word/2010/wordml" xmlns:sl="http://schemas.openxmlformats.org/schemaLibrary/2006/main" mc:Ignorable="w14">
   <w:view w:val="normal"/>
   <w:defaultTabStop w:val="708"/>
   <w:hyphenationZone w:val="425"/>
   <w:characterSpacingControl w:val="doNotCompress"/>
   <w:compat>
     <w:useFELayout/>
-    <w:compatSetting w:name="compatibilityMode" w:uri="http://schemas.microsoft.com/office/word" w:val="15"/>
+    <w:compatSetting w:name="compatibilityMode" w:uri="http://schemas.microsoft.com/office/word" w:val="14"/>
     <w:compatSetting w:name="overrideTableStyleFontSizeAndJustification" w:uri="http://schemas.microsoft.com/office/word" w:val="1"/>
     <w:compatSetting w:name="enableOpenTypeFeatures" w:uri="http://schemas.microsoft.com/office/word" w:val="1"/>
     <w:compatSetting w:name="doNotFlipMirrorIndents" w:uri="http://schemas.microsoft.com/office/word" w:val="1"/>
-    <w:compatSetting w:name="differentiateMultirowTableHeaders" w:uri="http://schemas.microsoft.com/office/word" w:val="1"/>
   </w:compat>
   <w:rsids>
     <w:rsidRoot w:val="00DA10F5"/>
     <w:rsid w:val="003045FB"/>
     <w:rsid w:val="003F579F"/>
     <w:rsid w:val="0068071F"/>
+    <w:rsid w:val="00961EA0"/>
     <w:rsid w:val="00A75C7A"/>
+    <w:rsid w:val="00B14141"/>
     <w:rsid w:val="00BA21A9"/>
     <w:rsid w:val="00BC7DEA"/>
     <w:rsid w:val="00D2602E"/>
     <w:rsid w:val="00DA10F5"/>
+    <w:rsid w:val="00ED3CF2"/>
   </w:rsids>
   <m:mathPr>
     <m:mathFont m:val="Cambria Math"/>
@@ -2458,16 +3506,16 @@
     <m:intLim m:val="subSup"/>
     <m:naryLim m:val="undOvr"/>
   </m:mathPr>
-  <w:themeFontLang w:val="fr-FR"/>
+  <w:themeFontLang w:val="fr-FR" w:eastAsia="ja-JP"/>
   <w:clrSchemeMapping w:bg1="light1" w:t1="dark1" w:bg2="light2" w:t2="dark2" w:accent1="accent1" w:accent2="accent2" w:accent3="accent3" w:accent4="accent4" w:accent5="accent5" w:accent6="accent6" w:hyperlink="hyperlink" w:followedHyperlink="followedHyperlink"/>
+  <w:doNotAutoCompressPictures/>
   <w:decimalSymbol w:val=","/>
   <w:listSeparator w:val=";"/>
-  <w15:chartTrackingRefBased/>
 </w:settings>
 </file>
 
 <file path=word/glossary/styles.xml><?xml version="1.0" encoding="utf-8"?>
-<w:styles xmlns:mc="http://schemas.openxmlformats.org/markup-compatibility/2006" xmlns:r="http://schemas.openxmlformats.org/officeDocument/2006/relationships" xmlns:w="http://schemas.openxmlformats.org/wordprocessingml/2006/main" xmlns:w14="http://schemas.microsoft.com/office/word/2010/wordml" xmlns:w15="http://schemas.microsoft.com/office/word/2012/wordml" mc:Ignorable="w14 w15">
+<w:styles xmlns:mc="http://schemas.openxmlformats.org/markup-compatibility/2006" xmlns:r="http://schemas.openxmlformats.org/officeDocument/2006/relationships" xmlns:w="http://schemas.openxmlformats.org/wordprocessingml/2006/main" xmlns:w14="http://schemas.microsoft.com/office/word/2010/wordml" mc:Ignorable="w14">
   <w:docDefaults>
     <w:rPrDefault>
       <w:rPr>
@@ -2483,378 +3531,153 @@
       </w:pPr>
     </w:pPrDefault>
   </w:docDefaults>
-  <w:latentStyles w:defLockedState="0" w:defUIPriority="99" w:defSemiHidden="0" w:defUnhideWhenUsed="0" w:defQFormat="0" w:count="371">
-    <w:lsdException w:name="Normal" w:uiPriority="0" w:qFormat="1"/>
-    <w:lsdException w:name="heading 1" w:uiPriority="9" w:qFormat="1"/>
-    <w:lsdException w:name="heading 2" w:semiHidden="1" w:uiPriority="9" w:unhideWhenUsed="1" w:qFormat="1"/>
-    <w:lsdException w:name="heading 3" w:semiHidden="1" w:uiPriority="9" w:unhideWhenUsed="1" w:qFormat="1"/>
-    <w:lsdException w:name="heading 4" w:semiHidden="1" w:uiPriority="9" w:unhideWhenUsed="1" w:qFormat="1"/>
-    <w:lsdException w:name="heading 5" w:semiHidden="1" w:uiPriority="9" w:unhideWhenUsed="1" w:qFormat="1"/>
-    <w:lsdException w:name="heading 6" w:semiHidden="1" w:uiPriority="9" w:unhideWhenUsed="1" w:qFormat="1"/>
-    <w:lsdException w:name="heading 7" w:semiHidden="1" w:uiPriority="9" w:unhideWhenUsed="1" w:qFormat="1"/>
-    <w:lsdException w:name="heading 8" w:semiHidden="1" w:uiPriority="9" w:unhideWhenUsed="1" w:qFormat="1"/>
-    <w:lsdException w:name="heading 9" w:semiHidden="1" w:uiPriority="9" w:unhideWhenUsed="1" w:qFormat="1"/>
-    <w:lsdException w:name="index 1" w:semiHidden="1" w:unhideWhenUsed="1"/>
-    <w:lsdException w:name="index 2" w:semiHidden="1" w:unhideWhenUsed="1"/>
-    <w:lsdException w:name="index 3" w:semiHidden="1" w:unhideWhenUsed="1"/>
-    <w:lsdException w:name="index 4" w:semiHidden="1" w:unhideWhenUsed="1"/>
-    <w:lsdException w:name="index 5" w:semiHidden="1" w:unhideWhenUsed="1"/>
-    <w:lsdException w:name="index 6" w:semiHidden="1" w:unhideWhenUsed="1"/>
-    <w:lsdException w:name="index 7" w:semiHidden="1" w:unhideWhenUsed="1"/>
-    <w:lsdException w:name="index 8" w:semiHidden="1" w:unhideWhenUsed="1"/>
-    <w:lsdException w:name="index 9" w:semiHidden="1" w:unhideWhenUsed="1"/>
-    <w:lsdException w:name="toc 1" w:semiHidden="1" w:uiPriority="39" w:unhideWhenUsed="1"/>
-    <w:lsdException w:name="toc 2" w:semiHidden="1" w:uiPriority="39" w:unhideWhenUsed="1"/>
-    <w:lsdException w:name="toc 3" w:semiHidden="1" w:uiPriority="39" w:unhideWhenUsed="1"/>
-    <w:lsdException w:name="toc 4" w:semiHidden="1" w:uiPriority="39" w:unhideWhenUsed="1"/>
-    <w:lsdException w:name="toc 5" w:semiHidden="1" w:uiPriority="39" w:unhideWhenUsed="1"/>
-    <w:lsdException w:name="toc 6" w:semiHidden="1" w:uiPriority="39" w:unhideWhenUsed="1"/>
-    <w:lsdException w:name="toc 7" w:semiHidden="1" w:uiPriority="39" w:unhideWhenUsed="1"/>
-    <w:lsdException w:name="toc 8" w:semiHidden="1" w:uiPriority="39" w:unhideWhenUsed="1"/>
-    <w:lsdException w:name="toc 9" w:semiHidden="1" w:uiPriority="39" w:unhideWhenUsed="1"/>
-    <w:lsdException w:name="Normal Indent" w:semiHidden="1" w:unhideWhenUsed="1"/>
-    <w:lsdException w:name="footnote text" w:semiHidden="1" w:unhideWhenUsed="1"/>
-    <w:lsdException w:name="annotation text" w:semiHidden="1" w:unhideWhenUsed="1"/>
-    <w:lsdException w:name="header" w:semiHidden="1" w:unhideWhenUsed="1"/>
-    <w:lsdException w:name="footer" w:semiHidden="1" w:unhideWhenUsed="1"/>
-    <w:lsdException w:name="index heading" w:semiHidden="1" w:unhideWhenUsed="1"/>
-    <w:lsdException w:name="caption" w:semiHidden="1" w:uiPriority="35" w:unhideWhenUsed="1" w:qFormat="1"/>
-    <w:lsdException w:name="table of figures" w:semiHidden="1" w:unhideWhenUsed="1"/>
-    <w:lsdException w:name="envelope address" w:semiHidden="1" w:unhideWhenUsed="1"/>
-    <w:lsdException w:name="envelope return" w:semiHidden="1" w:unhideWhenUsed="1"/>
-    <w:lsdException w:name="footnote reference" w:semiHidden="1" w:unhideWhenUsed="1"/>
-    <w:lsdException w:name="annotation reference" w:semiHidden="1" w:unhideWhenUsed="1"/>
-    <w:lsdException w:name="line number" w:semiHidden="1" w:unhideWhenUsed="1"/>
-    <w:lsdException w:name="page number" w:semiHidden="1" w:unhideWhenUsed="1"/>
-    <w:lsdException w:name="endnote reference" w:semiHidden="1" w:unhideWhenUsed="1"/>
-    <w:lsdException w:name="endnote text" w:semiHidden="1" w:unhideWhenUsed="1"/>
-    <w:lsdException w:name="table of authorities" w:semiHidden="1" w:unhideWhenUsed="1"/>
-    <w:lsdException w:name="macro" w:semiHidden="1" w:unhideWhenUsed="1"/>
-    <w:lsdException w:name="toa heading" w:semiHidden="1" w:unhideWhenUsed="1"/>
-    <w:lsdException w:name="List" w:semiHidden="1" w:unhideWhenUsed="1"/>
-    <w:lsdException w:name="List Bullet" w:semiHidden="1" w:unhideWhenUsed="1"/>
-    <w:lsdException w:name="List Number" w:semiHidden="1" w:unhideWhenUsed="1"/>
-    <w:lsdException w:name="List 2" w:semiHidden="1" w:unhideWhenUsed="1"/>
-    <w:lsdException w:name="List 3" w:semiHidden="1" w:unhideWhenUsed="1"/>
-    <w:lsdException w:name="List 4" w:semiHidden="1" w:unhideWhenUsed="1"/>
-    <w:lsdException w:name="List 5" w:semiHidden="1" w:unhideWhenUsed="1"/>
-    <w:lsdException w:name="List Bullet 2" w:semiHidden="1" w:unhideWhenUsed="1"/>
-    <w:lsdException w:name="List Bullet 3" w:semiHidden="1" w:unhideWhenUsed="1"/>
-    <w:lsdException w:name="List Bullet 4" w:semiHidden="1" w:unhideWhenUsed="1"/>
-    <w:lsdException w:name="List Bullet 5" w:semiHidden="1" w:unhideWhenUsed="1"/>
-    <w:lsdException w:name="List Number 2" w:semiHidden="1" w:unhideWhenUsed="1"/>
-    <w:lsdException w:name="List Number 3" w:semiHidden="1" w:unhideWhenUsed="1"/>
-    <w:lsdException w:name="List Number 4" w:semiHidden="1" w:unhideWhenUsed="1"/>
-    <w:lsdException w:name="List Number 5" w:semiHidden="1" w:unhideWhenUsed="1"/>
-    <w:lsdException w:name="Title" w:uiPriority="10" w:qFormat="1"/>
-    <w:lsdException w:name="Closing" w:semiHidden="1" w:unhideWhenUsed="1"/>
-    <w:lsdException w:name="Signature" w:semiHidden="1" w:unhideWhenUsed="1"/>
-    <w:lsdException w:name="Default Paragraph Font" w:semiHidden="1" w:uiPriority="1" w:unhideWhenUsed="1"/>
-    <w:lsdException w:name="Body Text" w:semiHidden="1" w:unhideWhenUsed="1"/>
-    <w:lsdException w:name="Body Text Indent" w:semiHidden="1" w:unhideWhenUsed="1"/>
-    <w:lsdException w:name="List Continue" w:semiHidden="1" w:unhideWhenUsed="1"/>
-    <w:lsdException w:name="List Continue 2" w:semiHidden="1" w:unhideWhenUsed="1"/>
-    <w:lsdException w:name="List Continue 3" w:semiHidden="1" w:unhideWhenUsed="1"/>
-    <w:lsdException w:name="List Continue 4" w:semiHidden="1" w:unhideWhenUsed="1"/>
-    <w:lsdException w:name="List Continue 5" w:semiHidden="1" w:unhideWhenUsed="1"/>
-    <w:lsdException w:name="Message Header" w:semiHidden="1" w:unhideWhenUsed="1"/>
-    <w:lsdException w:name="Subtitle" w:uiPriority="11" w:qFormat="1"/>
-    <w:lsdException w:name="Salutation" w:semiHidden="1" w:unhideWhenUsed="1"/>
-    <w:lsdException w:name="Date" w:semiHidden="1" w:unhideWhenUsed="1"/>
-    <w:lsdException w:name="Body Text First Indent" w:semiHidden="1" w:unhideWhenUsed="1"/>
-    <w:lsdException w:name="Body Text First Indent 2" w:semiHidden="1" w:unhideWhenUsed="1"/>
-    <w:lsdException w:name="Note Heading" w:semiHidden="1" w:unhideWhenUsed="1"/>
-    <w:lsdException w:name="Body Text 2" w:semiHidden="1" w:unhideWhenUsed="1"/>
-    <w:lsdException w:name="Body Text 3" w:semiHidden="1" w:unhideWhenUsed="1"/>
-    <w:lsdException w:name="Body Text Indent 2" w:semiHidden="1" w:unhideWhenUsed="1"/>
-    <w:lsdException w:name="Body Text Indent 3" w:semiHidden="1" w:unhideWhenUsed="1"/>
-    <w:lsdException w:name="Block Text" w:semiHidden="1" w:unhideWhenUsed="1"/>
-    <w:lsdException w:name="Hyperlink" w:semiHidden="1" w:unhideWhenUsed="1"/>
-    <w:lsdException w:name="FollowedHyperlink" w:semiHidden="1" w:unhideWhenUsed="1"/>
-    <w:lsdException w:name="Strong" w:uiPriority="22" w:qFormat="1"/>
-    <w:lsdException w:name="Emphasis" w:uiPriority="20" w:qFormat="1"/>
-    <w:lsdException w:name="Document Map" w:semiHidden="1" w:unhideWhenUsed="1"/>
-    <w:lsdException w:name="Plain Text" w:semiHidden="1" w:unhideWhenUsed="1"/>
-    <w:lsdException w:name="E-mail Signature" w:semiHidden="1" w:unhideWhenUsed="1"/>
-    <w:lsdException w:name="HTML Top of Form" w:semiHidden="1" w:unhideWhenUsed="1"/>
-    <w:lsdException w:name="HTML Bottom of Form" w:semiHidden="1" w:unhideWhenUsed="1"/>
-    <w:lsdException w:name="Normal (Web)" w:semiHidden="1" w:unhideWhenUsed="1"/>
-    <w:lsdException w:name="HTML Acronym" w:semiHidden="1" w:unhideWhenUsed="1"/>
-    <w:lsdException w:name="HTML Address" w:semiHidden="1" w:unhideWhenUsed="1"/>
-    <w:lsdException w:name="HTML Cite" w:semiHidden="1" w:unhideWhenUsed="1"/>
-    <w:lsdException w:name="HTML Code" w:semiHidden="1" w:unhideWhenUsed="1"/>
-    <w:lsdException w:name="HTML Definition" w:semiHidden="1" w:unhideWhenUsed="1"/>
-    <w:lsdException w:name="HTML Keyboard" w:semiHidden="1" w:unhideWhenUsed="1"/>
-    <w:lsdException w:name="HTML Preformatted" w:semiHidden="1" w:unhideWhenUsed="1"/>
-    <w:lsdException w:name="HTML Sample" w:semiHidden="1" w:unhideWhenUsed="1"/>
-    <w:lsdException w:name="HTML Typewriter" w:semiHidden="1" w:unhideWhenUsed="1"/>
-    <w:lsdException w:name="HTML Variable" w:semiHidden="1" w:unhideWhenUsed="1"/>
-    <w:lsdException w:name="Normal Table" w:semiHidden="1" w:unhideWhenUsed="1"/>
-    <w:lsdException w:name="annotation subject" w:semiHidden="1" w:unhideWhenUsed="1"/>
-    <w:lsdException w:name="No List" w:semiHidden="1" w:unhideWhenUsed="1"/>
-    <w:lsdException w:name="Outline List 1" w:semiHidden="1" w:unhideWhenUsed="1"/>
-    <w:lsdException w:name="Outline List 2" w:semiHidden="1" w:unhideWhenUsed="1"/>
-    <w:lsdException w:name="Outline List 3" w:semiHidden="1" w:unhideWhenUsed="1"/>
-    <w:lsdException w:name="Table Simple 1" w:semiHidden="1" w:unhideWhenUsed="1"/>
-    <w:lsdException w:name="Table Simple 2" w:semiHidden="1" w:unhideWhenUsed="1"/>
-    <w:lsdException w:name="Table Simple 3" w:semiHidden="1" w:unhideWhenUsed="1"/>
-    <w:lsdException w:name="Table Classic 1" w:semiHidden="1" w:unhideWhenUsed="1"/>
-    <w:lsdException w:name="Table Classic 2" w:semiHidden="1" w:unhideWhenUsed="1"/>
-    <w:lsdException w:name="Table Classic 3" w:semiHidden="1" w:unhideWhenUsed="1"/>
-    <w:lsdException w:name="Table Classic 4" w:semiHidden="1" w:unhideWhenUsed="1"/>
-    <w:lsdException w:name="Table Colorful 1" w:semiHidden="1" w:unhideWhenUsed="1"/>
-    <w:lsdException w:name="Table Colorful 2" w:semiHidden="1" w:unhideWhenUsed="1"/>
-    <w:lsdException w:name="Table Colorful 3" w:semiHidden="1" w:unhideWhenUsed="1"/>
-    <w:lsdException w:name="Table Columns 1" w:semiHidden="1" w:unhideWhenUsed="1"/>
-    <w:lsdException w:name="Table Columns 2" w:semiHidden="1" w:unhideWhenUsed="1"/>
-    <w:lsdException w:name="Table Columns 3" w:semiHidden="1" w:unhideWhenUsed="1"/>
-    <w:lsdException w:name="Table Columns 4" w:semiHidden="1" w:unhideWhenUsed="1"/>
-    <w:lsdException w:name="Table Columns 5" w:semiHidden="1" w:unhideWhenUsed="1"/>
-    <w:lsdException w:name="Table Grid 1" w:semiHidden="1" w:unhideWhenUsed="1"/>
-    <w:lsdException w:name="Table Grid 2" w:semiHidden="1" w:unhideWhenUsed="1"/>
-    <w:lsdException w:name="Table Grid 3" w:semiHidden="1" w:unhideWhenUsed="1"/>
-    <w:lsdException w:name="Table Grid 4" w:semiHidden="1" w:unhideWhenUsed="1"/>
-    <w:lsdException w:name="Table Grid 5" w:semiHidden="1" w:unhideWhenUsed="1"/>
-    <w:lsdException w:name="Table Grid 6" w:semiHidden="1" w:unhideWhenUsed="1"/>
-    <w:lsdException w:name="Table Grid 7" w:semiHidden="1" w:unhideWhenUsed="1"/>
-    <w:lsdException w:name="Table Grid 8" w:semiHidden="1" w:unhideWhenUsed="1"/>
-    <w:lsdException w:name="Table List 1" w:semiHidden="1" w:unhideWhenUsed="1"/>
-    <w:lsdException w:name="Table List 2" w:semiHidden="1" w:unhideWhenUsed="1"/>
-    <w:lsdException w:name="Table List 3" w:semiHidden="1" w:unhideWhenUsed="1"/>
-    <w:lsdException w:name="Table List 4" w:semiHidden="1" w:unhideWhenUsed="1"/>
-    <w:lsdException w:name="Table List 5" w:semiHidden="1" w:unhideWhenUsed="1"/>
-    <w:lsdException w:name="Table List 6" w:semiHidden="1" w:unhideWhenUsed="1"/>
-    <w:lsdException w:name="Table List 7" w:semiHidden="1" w:unhideWhenUsed="1"/>
-    <w:lsdException w:name="Table List 8" w:semiHidden="1" w:unhideWhenUsed="1"/>
-    <w:lsdException w:name="Table 3D effects 1" w:semiHidden="1" w:unhideWhenUsed="1"/>
-    <w:lsdException w:name="Table 3D effects 2" w:semiHidden="1" w:unhideWhenUsed="1"/>
-    <w:lsdException w:name="Table 3D effects 3" w:semiHidden="1" w:unhideWhenUsed="1"/>
-    <w:lsdException w:name="Table Contemporary" w:semiHidden="1" w:unhideWhenUsed="1"/>
-    <w:lsdException w:name="Table Elegant" w:semiHidden="1" w:unhideWhenUsed="1"/>
-    <w:lsdException w:name="Table Professional" w:semiHidden="1" w:unhideWhenUsed="1"/>
-    <w:lsdException w:name="Table Subtle 1" w:semiHidden="1" w:unhideWhenUsed="1"/>
-    <w:lsdException w:name="Table Subtle 2" w:semiHidden="1" w:unhideWhenUsed="1"/>
-    <w:lsdException w:name="Table Web 1" w:semiHidden="1" w:unhideWhenUsed="1"/>
-    <w:lsdException w:name="Table Web 2" w:semiHidden="1" w:unhideWhenUsed="1"/>
-    <w:lsdException w:name="Table Web 3" w:semiHidden="1" w:unhideWhenUsed="1"/>
-    <w:lsdException w:name="Balloon Text" w:semiHidden="1" w:unhideWhenUsed="1"/>
-    <w:lsdException w:name="Table Grid" w:uiPriority="39"/>
-    <w:lsdException w:name="Table Theme" w:semiHidden="1" w:unhideWhenUsed="1"/>
-    <w:lsdException w:name="Placeholder Text" w:semiHidden="1"/>
-    <w:lsdException w:name="No Spacing" w:uiPriority="1" w:qFormat="1"/>
-    <w:lsdException w:name="Light Shading" w:uiPriority="60"/>
-    <w:lsdException w:name="Light List" w:uiPriority="61"/>
-    <w:lsdException w:name="Light Grid" w:uiPriority="62"/>
-    <w:lsdException w:name="Medium Shading 1" w:uiPriority="63"/>
-    <w:lsdException w:name="Medium Shading 2" w:uiPriority="64"/>
-    <w:lsdException w:name="Medium List 1" w:uiPriority="65"/>
-    <w:lsdException w:name="Medium List 2" w:uiPriority="66"/>
-    <w:lsdException w:name="Medium Grid 1" w:uiPriority="67"/>
-    <w:lsdException w:name="Medium Grid 2" w:uiPriority="68"/>
-    <w:lsdException w:name="Medium Grid 3" w:uiPriority="69"/>
-    <w:lsdException w:name="Dark List" w:uiPriority="70"/>
-    <w:lsdException w:name="Colorful Shading" w:uiPriority="71"/>
-    <w:lsdException w:name="Colorful List" w:uiPriority="72"/>
-    <w:lsdException w:name="Colorful Grid" w:uiPriority="73"/>
-    <w:lsdException w:name="Light Shading Accent 1" w:uiPriority="60"/>
-    <w:lsdException w:name="Light List Accent 1" w:uiPriority="61"/>
-    <w:lsdException w:name="Light Grid Accent 1" w:uiPriority="62"/>
-    <w:lsdException w:name="Medium Shading 1 Accent 1" w:uiPriority="63"/>
-    <w:lsdException w:name="Medium Shading 2 Accent 1" w:uiPriority="64"/>
-    <w:lsdException w:name="Medium List 1 Accent 1" w:uiPriority="65"/>
-    <w:lsdException w:name="Revision" w:semiHidden="1"/>
-    <w:lsdException w:name="List Paragraph" w:uiPriority="34" w:qFormat="1"/>
-    <w:lsdException w:name="Quote" w:uiPriority="29" w:qFormat="1"/>
-    <w:lsdException w:name="Intense Quote" w:uiPriority="30" w:qFormat="1"/>
-    <w:lsdException w:name="Medium List 2 Accent 1" w:uiPriority="66"/>
-    <w:lsdException w:name="Medium Grid 1 Accent 1" w:uiPriority="67"/>
-    <w:lsdException w:name="Medium Grid 2 Accent 1" w:uiPriority="68"/>
-    <w:lsdException w:name="Medium Grid 3 Accent 1" w:uiPriority="69"/>
-    <w:lsdException w:name="Dark List Accent 1" w:uiPriority="70"/>
-    <w:lsdException w:name="Colorful Shading Accent 1" w:uiPriority="71"/>
-    <w:lsdException w:name="Colorful List Accent 1" w:uiPriority="72"/>
-    <w:lsdException w:name="Colorful Grid Accent 1" w:uiPriority="73"/>
-    <w:lsdException w:name="Light Shading Accent 2" w:uiPriority="60"/>
-    <w:lsdException w:name="Light List Accent 2" w:uiPriority="61"/>
-    <w:lsdException w:name="Light Grid Accent 2" w:uiPriority="62"/>
-    <w:lsdException w:name="Medium Shading 1 Accent 2" w:uiPriority="63"/>
-    <w:lsdException w:name="Medium Shading 2 Accent 2" w:uiPriority="64"/>
-    <w:lsdException w:name="Medium List 1 Accent 2" w:uiPriority="65"/>
-    <w:lsdException w:name="Medium List 2 Accent 2" w:uiPriority="66"/>
-    <w:lsdException w:name="Medium Grid 1 Accent 2" w:uiPriority="67"/>
-    <w:lsdException w:name="Medium Grid 2 Accent 2" w:uiPriority="68"/>
-    <w:lsdException w:name="Medium Grid 3 Accent 2" w:uiPriority="69"/>
-    <w:lsdException w:name="Dark List Accent 2" w:uiPriority="70"/>
-    <w:lsdException w:name="Colorful Shading Accent 2" w:uiPriority="71"/>
-    <w:lsdException w:name="Colorful List Accent 2" w:uiPriority="72"/>
-    <w:lsdException w:name="Colorful Grid Accent 2" w:uiPriority="73"/>
-    <w:lsdException w:name="Light Shading Accent 3" w:uiPriority="60"/>
-    <w:lsdException w:name="Light List Accent 3" w:uiPriority="61"/>
-    <w:lsdException w:name="Light Grid Accent 3" w:uiPriority="62"/>
-    <w:lsdException w:name="Medium Shading 1 Accent 3" w:uiPriority="63"/>
-    <w:lsdException w:name="Medium Shading 2 Accent 3" w:uiPriority="64"/>
-    <w:lsdException w:name="Medium List 1 Accent 3" w:uiPriority="65"/>
-    <w:lsdException w:name="Medium List 2 Accent 3" w:uiPriority="66"/>
-    <w:lsdException w:name="Medium Grid 1 Accent 3" w:uiPriority="67"/>
-    <w:lsdException w:name="Medium Grid 2 Accent 3" w:uiPriority="68"/>
-    <w:lsdException w:name="Medium Grid 3 Accent 3" w:uiPriority="69"/>
-    <w:lsdException w:name="Dark List Accent 3" w:uiPriority="70"/>
-    <w:lsdException w:name="Colorful Shading Accent 3" w:uiPriority="71"/>
-    <w:lsdException w:name="Colorful List Accent 3" w:uiPriority="72"/>
-    <w:lsdException w:name="Colorful Grid Accent 3" w:uiPriority="73"/>
-    <w:lsdException w:name="Light Shading Accent 4" w:uiPriority="60"/>
-    <w:lsdException w:name="Light List Accent 4" w:uiPriority="61"/>
-    <w:lsdException w:name="Light Grid Accent 4" w:uiPriority="62"/>
-    <w:lsdException w:name="Medium Shading 1 Accent 4" w:uiPriority="63"/>
-    <w:lsdException w:name="Medium Shading 2 Accent 4" w:uiPriority="64"/>
-    <w:lsdException w:name="Medium List 1 Accent 4" w:uiPriority="65"/>
-    <w:lsdException w:name="Medium List 2 Accent 4" w:uiPriority="66"/>
-    <w:lsdException w:name="Medium Grid 1 Accent 4" w:uiPriority="67"/>
-    <w:lsdException w:name="Medium Grid 2 Accent 4" w:uiPriority="68"/>
-    <w:lsdException w:name="Medium Grid 3 Accent 4" w:uiPriority="69"/>
-    <w:lsdException w:name="Dark List Accent 4" w:uiPriority="70"/>
-    <w:lsdException w:name="Colorful Shading Accent 4" w:uiPriority="71"/>
-    <w:lsdException w:name="Colorful List Accent 4" w:uiPriority="72"/>
-    <w:lsdException w:name="Colorful Grid Accent 4" w:uiPriority="73"/>
-    <w:lsdException w:name="Light Shading Accent 5" w:uiPriority="60"/>
-    <w:lsdException w:name="Light List Accent 5" w:uiPriority="61"/>
-    <w:lsdException w:name="Light Grid Accent 5" w:uiPriority="62"/>
-    <w:lsdException w:name="Medium Shading 1 Accent 5" w:uiPriority="63"/>
-    <w:lsdException w:name="Medium Shading 2 Accent 5" w:uiPriority="64"/>
-    <w:lsdException w:name="Medium List 1 Accent 5" w:uiPriority="65"/>
-    <w:lsdException w:name="Medium List 2 Accent 5" w:uiPriority="66"/>
-    <w:lsdException w:name="Medium Grid 1 Accent 5" w:uiPriority="67"/>
-    <w:lsdException w:name="Medium Grid 2 Accent 5" w:uiPriority="68"/>
-    <w:lsdException w:name="Medium Grid 3 Accent 5" w:uiPriority="69"/>
-    <w:lsdException w:name="Dark List Accent 5" w:uiPriority="70"/>
-    <w:lsdException w:name="Colorful Shading Accent 5" w:uiPriority="71"/>
-    <w:lsdException w:name="Colorful List Accent 5" w:uiPriority="72"/>
-    <w:lsdException w:name="Colorful Grid Accent 5" w:uiPriority="73"/>
-    <w:lsdException w:name="Light Shading Accent 6" w:uiPriority="60"/>
-    <w:lsdException w:name="Light List Accent 6" w:uiPriority="61"/>
-    <w:lsdException w:name="Light Grid Accent 6" w:uiPriority="62"/>
-    <w:lsdException w:name="Medium Shading 1 Accent 6" w:uiPriority="63"/>
-    <w:lsdException w:name="Medium Shading 2 Accent 6" w:uiPriority="64"/>
-    <w:lsdException w:name="Medium List 1 Accent 6" w:uiPriority="65"/>
-    <w:lsdException w:name="Medium List 2 Accent 6" w:uiPriority="66"/>
-    <w:lsdException w:name="Medium Grid 1 Accent 6" w:uiPriority="67"/>
-    <w:lsdException w:name="Medium Grid 2 Accent 6" w:uiPriority="68"/>
-    <w:lsdException w:name="Medium Grid 3 Accent 6" w:uiPriority="69"/>
-    <w:lsdException w:name="Dark List Accent 6" w:uiPriority="70"/>
-    <w:lsdException w:name="Colorful Shading Accent 6" w:uiPriority="71"/>
-    <w:lsdException w:name="Colorful List Accent 6" w:uiPriority="72"/>
-    <w:lsdException w:name="Colorful Grid Accent 6" w:uiPriority="73"/>
-    <w:lsdException w:name="Subtle Emphasis" w:uiPriority="19" w:qFormat="1"/>
-    <w:lsdException w:name="Intense Emphasis" w:uiPriority="21" w:qFormat="1"/>
-    <w:lsdException w:name="Subtle Reference" w:uiPriority="31" w:qFormat="1"/>
-    <w:lsdException w:name="Intense Reference" w:uiPriority="32" w:qFormat="1"/>
-    <w:lsdException w:name="Book Title" w:uiPriority="33" w:qFormat="1"/>
-    <w:lsdException w:name="Bibliography" w:semiHidden="1" w:uiPriority="37" w:unhideWhenUsed="1"/>
-    <w:lsdException w:name="TOC Heading" w:semiHidden="1" w:uiPriority="39" w:unhideWhenUsed="1" w:qFormat="1"/>
-    <w:lsdException w:name="Plain Table 1" w:uiPriority="41"/>
-    <w:lsdException w:name="Plain Table 2" w:uiPriority="42"/>
-    <w:lsdException w:name="Plain Table 3" w:uiPriority="43"/>
-    <w:lsdException w:name="Plain Table 4" w:uiPriority="44"/>
-    <w:lsdException w:name="Plain Table 5" w:uiPriority="45"/>
-    <w:lsdException w:name="Grid Table Light" w:uiPriority="40"/>
-    <w:lsdException w:name="Grid Table 1 Light" w:uiPriority="46"/>
-    <w:lsdException w:name="Grid Table 2" w:uiPriority="47"/>
-    <w:lsdException w:name="Grid Table 3" w:uiPriority="48"/>
-    <w:lsdException w:name="Grid Table 4" w:uiPriority="49"/>
-    <w:lsdException w:name="Grid Table 5 Dark" w:uiPriority="50"/>
-    <w:lsdException w:name="Grid Table 6 Colorful" w:uiPriority="51"/>
-    <w:lsdException w:name="Grid Table 7 Colorful" w:uiPriority="52"/>
-    <w:lsdException w:name="Grid Table 1 Light Accent 1" w:uiPriority="46"/>
-    <w:lsdException w:name="Grid Table 2 Accent 1" w:uiPriority="47"/>
-    <w:lsdException w:name="Grid Table 3 Accent 1" w:uiPriority="48"/>
-    <w:lsdException w:name="Grid Table 4 Accent 1" w:uiPriority="49"/>
-    <w:lsdException w:name="Grid Table 5 Dark Accent 1" w:uiPriority="50"/>
-    <w:lsdException w:name="Grid Table 6 Colorful Accent 1" w:uiPriority="51"/>
-    <w:lsdException w:name="Grid Table 7 Colorful Accent 1" w:uiPriority="52"/>
-    <w:lsdException w:name="Grid Table 1 Light Accent 2" w:uiPriority="46"/>
-    <w:lsdException w:name="Grid Table 2 Accent 2" w:uiPriority="47"/>
-    <w:lsdException w:name="Grid Table 3 Accent 2" w:uiPriority="48"/>
-    <w:lsdException w:name="Grid Table 4 Accent 2" w:uiPriority="49"/>
-    <w:lsdException w:name="Grid Table 5 Dark Accent 2" w:uiPriority="50"/>
-    <w:lsdException w:name="Grid Table 6 Colorful Accent 2" w:uiPriority="51"/>
-    <w:lsdException w:name="Grid Table 7 Colorful Accent 2" w:uiPriority="52"/>
-    <w:lsdException w:name="Grid Table 1 Light Accent 3" w:uiPriority="46"/>
-    <w:lsdException w:name="Grid Table 2 Accent 3" w:uiPriority="47"/>
-    <w:lsdException w:name="Grid Table 3 Accent 3" w:uiPriority="48"/>
-    <w:lsdException w:name="Grid Table 4 Accent 3" w:uiPriority="49"/>
-    <w:lsdException w:name="Grid Table 5 Dark Accent 3" w:uiPriority="50"/>
-    <w:lsdException w:name="Grid Table 6 Colorful Accent 3" w:uiPriority="51"/>
-    <w:lsdException w:name="Grid Table 7 Colorful Accent 3" w:uiPriority="52"/>
-    <w:lsdException w:name="Grid Table 1 Light Accent 4" w:uiPriority="46"/>
-    <w:lsdException w:name="Grid Table 2 Accent 4" w:uiPriority="47"/>
-    <w:lsdException w:name="Grid Table 3 Accent 4" w:uiPriority="48"/>
-    <w:lsdException w:name="Grid Table 4 Accent 4" w:uiPriority="49"/>
-    <w:lsdException w:name="Grid Table 5 Dark Accent 4" w:uiPriority="50"/>
-    <w:lsdException w:name="Grid Table 6 Colorful Accent 4" w:uiPriority="51"/>
-    <w:lsdException w:name="Grid Table 7 Colorful Accent 4" w:uiPriority="52"/>
-    <w:lsdException w:name="Grid Table 1 Light Accent 5" w:uiPriority="46"/>
-    <w:lsdException w:name="Grid Table 2 Accent 5" w:uiPriority="47"/>
-    <w:lsdException w:name="Grid Table 3 Accent 5" w:uiPriority="48"/>
-    <w:lsdException w:name="Grid Table 4 Accent 5" w:uiPriority="49"/>
-    <w:lsdException w:name="Grid Table 5 Dark Accent 5" w:uiPriority="50"/>
-    <w:lsdException w:name="Grid Table 6 Colorful Accent 5" w:uiPriority="51"/>
-    <w:lsdException w:name="Grid Table 7 Colorful Accent 5" w:uiPriority="52"/>
-    <w:lsdException w:name="Grid Table 1 Light Accent 6" w:uiPriority="46"/>
-    <w:lsdException w:name="Grid Table 2 Accent 6" w:uiPriority="47"/>
-    <w:lsdException w:name="Grid Table 3 Accent 6" w:uiPriority="48"/>
-    <w:lsdException w:name="Grid Table 4 Accent 6" w:uiPriority="49"/>
-    <w:lsdException w:name="Grid Table 5 Dark Accent 6" w:uiPriority="50"/>
-    <w:lsdException w:name="Grid Table 6 Colorful Accent 6" w:uiPriority="51"/>
-    <w:lsdException w:name="Grid Table 7 Colorful Accent 6" w:uiPriority="52"/>
-    <w:lsdException w:name="List Table 1 Light" w:uiPriority="46"/>
-    <w:lsdException w:name="List Table 2" w:uiPriority="47"/>
-    <w:lsdException w:name="List Table 3" w:uiPriority="48"/>
-    <w:lsdException w:name="List Table 4" w:uiPriority="49"/>
-    <w:lsdException w:name="List Table 5 Dark" w:uiPriority="50"/>
-    <w:lsdException w:name="List Table 6 Colorful" w:uiPriority="51"/>
-    <w:lsdException w:name="List Table 7 Colorful" w:uiPriority="52"/>
-    <w:lsdException w:name="List Table 1 Light Accent 1" w:uiPriority="46"/>
-    <w:lsdException w:name="List Table 2 Accent 1" w:uiPriority="47"/>
-    <w:lsdException w:name="List Table 3 Accent 1" w:uiPriority="48"/>
-    <w:lsdException w:name="List Table 4 Accent 1" w:uiPriority="49"/>
-    <w:lsdException w:name="List Table 5 Dark Accent 1" w:uiPriority="50"/>
-    <w:lsdException w:name="List Table 6 Colorful Accent 1" w:uiPriority="51"/>
-    <w:lsdException w:name="List Table 7 Colorful Accent 1" w:uiPriority="52"/>
-    <w:lsdException w:name="List Table 1 Light Accent 2" w:uiPriority="46"/>
-    <w:lsdException w:name="List Table 2 Accent 2" w:uiPriority="47"/>
-    <w:lsdException w:name="List Table 3 Accent 2" w:uiPriority="48"/>
-    <w:lsdException w:name="List Table 4 Accent 2" w:uiPriority="49"/>
-    <w:lsdException w:name="List Table 5 Dark Accent 2" w:uiPriority="50"/>
-    <w:lsdException w:name="List Table 6 Colorful Accent 2" w:uiPriority="51"/>
-    <w:lsdException w:name="List Table 7 Colorful Accent 2" w:uiPriority="52"/>
-    <w:lsdException w:name="List Table 1 Light Accent 3" w:uiPriority="46"/>
-    <w:lsdException w:name="List Table 2 Accent 3" w:uiPriority="47"/>
-    <w:lsdException w:name="List Table 3 Accent 3" w:uiPriority="48"/>
-    <w:lsdException w:name="List Table 4 Accent 3" w:uiPriority="49"/>
-    <w:lsdException w:name="List Table 5 Dark Accent 3" w:uiPriority="50"/>
-    <w:lsdException w:name="List Table 6 Colorful Accent 3" w:uiPriority="51"/>
-    <w:lsdException w:name="List Table 7 Colorful Accent 3" w:uiPriority="52"/>
-    <w:lsdException w:name="List Table 1 Light Accent 4" w:uiPriority="46"/>
-    <w:lsdException w:name="List Table 2 Accent 4" w:uiPriority="47"/>
-    <w:lsdException w:name="List Table 3 Accent 4" w:uiPriority="48"/>
-    <w:lsdException w:name="List Table 4 Accent 4" w:uiPriority="49"/>
-    <w:lsdException w:name="List Table 5 Dark Accent 4" w:uiPriority="50"/>
-    <w:lsdException w:name="List Table 6 Colorful Accent 4" w:uiPriority="51"/>
-    <w:lsdException w:name="List Table 7 Colorful Accent 4" w:uiPriority="52"/>
-    <w:lsdException w:name="List Table 1 Light Accent 5" w:uiPriority="46"/>
-    <w:lsdException w:name="List Table 2 Accent 5" w:uiPriority="47"/>
-    <w:lsdException w:name="List Table 3 Accent 5" w:uiPriority="48"/>
-    <w:lsdException w:name="List Table 4 Accent 5" w:uiPriority="49"/>
-    <w:lsdException w:name="List Table 5 Dark Accent 5" w:uiPriority="50"/>
-    <w:lsdException w:name="List Table 6 Colorful Accent 5" w:uiPriority="51"/>
-    <w:lsdException w:name="List Table 7 Colorful Accent 5" w:uiPriority="52"/>
-    <w:lsdException w:name="List Table 1 Light Accent 6" w:uiPriority="46"/>
-    <w:lsdException w:name="List Table 2 Accent 6" w:uiPriority="47"/>
-    <w:lsdException w:name="List Table 3 Accent 6" w:uiPriority="48"/>
-    <w:lsdException w:name="List Table 4 Accent 6" w:uiPriority="49"/>
-    <w:lsdException w:name="List Table 5 Dark Accent 6" w:uiPriority="50"/>
-    <w:lsdException w:name="List Table 6 Colorful Accent 6" w:uiPriority="51"/>
-    <w:lsdException w:name="List Table 7 Colorful Accent 6" w:uiPriority="52"/>
+  <w:latentStyles w:defLockedState="0" w:defUIPriority="99" w:defSemiHidden="1" w:defUnhideWhenUsed="1" w:defQFormat="0" w:count="276">
+    <w:lsdException w:name="Normal" w:semiHidden="0" w:uiPriority="0" w:unhideWhenUsed="0" w:qFormat="1"/>
+    <w:lsdException w:name="heading 1" w:semiHidden="0" w:uiPriority="9" w:unhideWhenUsed="0" w:qFormat="1"/>
+    <w:lsdException w:name="heading 2" w:uiPriority="9" w:qFormat="1"/>
+    <w:lsdException w:name="heading 3" w:uiPriority="9" w:qFormat="1"/>
+    <w:lsdException w:name="heading 4" w:uiPriority="9" w:qFormat="1"/>
+    <w:lsdException w:name="heading 5" w:uiPriority="9" w:qFormat="1"/>
+    <w:lsdException w:name="heading 6" w:uiPriority="9" w:qFormat="1"/>
+    <w:lsdException w:name="heading 7" w:uiPriority="9" w:qFormat="1"/>
+    <w:lsdException w:name="heading 8" w:uiPriority="9" w:qFormat="1"/>
+    <w:lsdException w:name="heading 9" w:uiPriority="9" w:qFormat="1"/>
+    <w:lsdException w:name="toc 1" w:uiPriority="39"/>
+    <w:lsdException w:name="toc 2" w:uiPriority="39"/>
+    <w:lsdException w:name="toc 3" w:uiPriority="39"/>
+    <w:lsdException w:name="toc 4" w:uiPriority="39"/>
+    <w:lsdException w:name="toc 5" w:uiPriority="39"/>
+    <w:lsdException w:name="toc 6" w:uiPriority="39"/>
+    <w:lsdException w:name="toc 7" w:uiPriority="39"/>
+    <w:lsdException w:name="toc 8" w:uiPriority="39"/>
+    <w:lsdException w:name="toc 9" w:uiPriority="39"/>
+    <w:lsdException w:name="caption" w:uiPriority="35" w:qFormat="1"/>
+    <w:lsdException w:name="Title" w:semiHidden="0" w:uiPriority="10" w:unhideWhenUsed="0" w:qFormat="1"/>
+    <w:lsdException w:name="Default Paragraph Font" w:uiPriority="1"/>
+    <w:lsdException w:name="Subtitle" w:semiHidden="0" w:uiPriority="11" w:unhideWhenUsed="0" w:qFormat="1"/>
+    <w:lsdException w:name="Strong" w:semiHidden="0" w:uiPriority="22" w:unhideWhenUsed="0" w:qFormat="1"/>
+    <w:lsdException w:name="Emphasis" w:semiHidden="0" w:uiPriority="20" w:unhideWhenUsed="0" w:qFormat="1"/>
+    <w:lsdException w:name="Table Grid" w:semiHidden="0" w:uiPriority="39" w:unhideWhenUsed="0"/>
+    <w:lsdException w:name="Note Level 1" w:semiHidden="0" w:unhideWhenUsed="0"/>
+    <w:lsdException w:name="Note Level 2" w:semiHidden="0" w:unhideWhenUsed="0"/>
+    <w:lsdException w:name="Note Level 3" w:semiHidden="0" w:unhideWhenUsed="0"/>
+    <w:lsdException w:name="Note Level 4" w:semiHidden="0" w:unhideWhenUsed="0"/>
+    <w:lsdException w:name="Note Level 5" w:semiHidden="0" w:unhideWhenUsed="0"/>
+    <w:lsdException w:name="Note Level 6" w:semiHidden="0" w:unhideWhenUsed="0"/>
+    <w:lsdException w:name="Note Level 7" w:semiHidden="0" w:unhideWhenUsed="0"/>
+    <w:lsdException w:name="Note Level 8" w:semiHidden="0" w:unhideWhenUsed="0"/>
+    <w:lsdException w:name="Note Level 9" w:semiHidden="0" w:unhideWhenUsed="0"/>
+    <w:lsdException w:name="Placeholder Text" w:unhideWhenUsed="0"/>
+    <w:lsdException w:name="No Spacing" w:semiHidden="0" w:uiPriority="1" w:unhideWhenUsed="0" w:qFormat="1"/>
+    <w:lsdException w:name="Light Shading" w:semiHidden="0" w:uiPriority="60" w:unhideWhenUsed="0"/>
+    <w:lsdException w:name="Light List" w:semiHidden="0" w:uiPriority="61" w:unhideWhenUsed="0"/>
+    <w:lsdException w:name="Light Grid" w:semiHidden="0" w:uiPriority="62" w:unhideWhenUsed="0"/>
+    <w:lsdException w:name="Medium Shading 1" w:semiHidden="0" w:uiPriority="63" w:unhideWhenUsed="0"/>
+    <w:lsdException w:name="Medium Shading 2" w:semiHidden="0" w:uiPriority="64" w:unhideWhenUsed="0"/>
+    <w:lsdException w:name="Medium List 1" w:semiHidden="0" w:uiPriority="65" w:unhideWhenUsed="0"/>
+    <w:lsdException w:name="Medium List 2" w:semiHidden="0" w:uiPriority="66" w:unhideWhenUsed="0"/>
+    <w:lsdException w:name="Medium Grid 1" w:semiHidden="0" w:uiPriority="67" w:unhideWhenUsed="0"/>
+    <w:lsdException w:name="Medium Grid 2" w:semiHidden="0" w:uiPriority="68" w:unhideWhenUsed="0"/>
+    <w:lsdException w:name="Medium Grid 3" w:semiHidden="0" w:uiPriority="69" w:unhideWhenUsed="0"/>
+    <w:lsdException w:name="Dark List" w:semiHidden="0" w:uiPriority="70" w:unhideWhenUsed="0"/>
+    <w:lsdException w:name="Colorful Shading" w:semiHidden="0" w:uiPriority="71" w:unhideWhenUsed="0"/>
+    <w:lsdException w:name="Colorful List" w:semiHidden="0" w:uiPriority="72" w:unhideWhenUsed="0"/>
+    <w:lsdException w:name="Colorful Grid" w:semiHidden="0" w:uiPriority="73" w:unhideWhenUsed="0"/>
+    <w:lsdException w:name="Light Shading Accent 1" w:semiHidden="0" w:uiPriority="60" w:unhideWhenUsed="0"/>
+    <w:lsdException w:name="Light List Accent 1" w:semiHidden="0" w:uiPriority="61" w:unhideWhenUsed="0"/>
+    <w:lsdException w:name="Light Grid Accent 1" w:semiHidden="0" w:uiPriority="62" w:unhideWhenUsed="0"/>
+    <w:lsdException w:name="Medium Shading 1 Accent 1" w:semiHidden="0" w:uiPriority="63" w:unhideWhenUsed="0"/>
+    <w:lsdException w:name="Medium Shading 2 Accent 1" w:semiHidden="0" w:uiPriority="64" w:unhideWhenUsed="0"/>
+    <w:lsdException w:name="Medium List 1 Accent 1" w:semiHidden="0" w:uiPriority="65" w:unhideWhenUsed="0"/>
+    <w:lsdException w:name="Revision" w:unhideWhenUsed="0"/>
+    <w:lsdException w:name="List Paragraph" w:semiHidden="0" w:uiPriority="34" w:unhideWhenUsed="0" w:qFormat="1"/>
+    <w:lsdException w:name="Quote" w:semiHidden="0" w:uiPriority="29" w:unhideWhenUsed="0" w:qFormat="1"/>
+    <w:lsdException w:name="Intense Quote" w:semiHidden="0" w:uiPriority="30" w:unhideWhenUsed="0" w:qFormat="1"/>
+    <w:lsdException w:name="Medium List 2 Accent 1" w:semiHidden="0" w:uiPriority="66" w:unhideWhenUsed="0"/>
+    <w:lsdException w:name="Medium Grid 1 Accent 1" w:semiHidden="0" w:uiPriority="67" w:unhideWhenUsed="0"/>
+    <w:lsdException w:name="Medium Grid 2 Accent 1" w:semiHidden="0" w:uiPriority="68" w:unhideWhenUsed="0"/>
+    <w:lsdException w:name="Medium Grid 3 Accent 1" w:semiHidden="0" w:uiPriority="69" w:unhideWhenUsed="0"/>
+    <w:lsdException w:name="Dark List Accent 1" w:semiHidden="0" w:uiPriority="70" w:unhideWhenUsed="0"/>
+    <w:lsdException w:name="Colorful Shading Accent 1" w:semiHidden="0" w:uiPriority="71" w:unhideWhenUsed="0"/>
+    <w:lsdException w:name="Colorful List Accent 1" w:semiHidden="0" w:uiPriority="72" w:unhideWhenUsed="0"/>
+    <w:lsdException w:name="Colorful Grid Accent 1" w:semiHidden="0" w:uiPriority="73" w:unhideWhenUsed="0"/>
+    <w:lsdException w:name="Light Shading Accent 2" w:semiHidden="0" w:uiPriority="60" w:unhideWhenUsed="0"/>
+    <w:lsdException w:name="Light List Accent 2" w:semiHidden="0" w:uiPriority="61" w:unhideWhenUsed="0"/>
+    <w:lsdException w:name="Light Grid Accent 2" w:semiHidden="0" w:uiPriority="62" w:unhideWhenUsed="0"/>
+    <w:lsdException w:name="Medium Shading 1 Accent 2" w:semiHidden="0" w:uiPriority="63" w:unhideWhenUsed="0"/>
+    <w:lsdException w:name="Medium Shading 2 Accent 2" w:semiHidden="0" w:uiPriority="64" w:unhideWhenUsed="0"/>
+    <w:lsdException w:name="Medium List 1 Accent 2" w:semiHidden="0" w:uiPriority="65" w:unhideWhenUsed="0"/>
+    <w:lsdException w:name="Medium List 2 Accent 2" w:semiHidden="0" w:uiPriority="66" w:unhideWhenUsed="0"/>
+    <w:lsdException w:name="Medium Grid 1 Accent 2" w:semiHidden="0" w:uiPriority="67" w:unhideWhenUsed="0"/>
+    <w:lsdException w:name="Medium Grid 2 Accent 2" w:semiHidden="0" w:uiPriority="68" w:unhideWhenUsed="0"/>
+    <w:lsdException w:name="Medium Grid 3 Accent 2" w:semiHidden="0" w:uiPriority="69" w:unhideWhenUsed="0"/>
+    <w:lsdException w:name="Dark List Accent 2" w:semiHidden="0" w:uiPriority="70" w:unhideWhenUsed="0"/>
+    <w:lsdException w:name="Colorful Shading Accent 2" w:semiHidden="0" w:uiPriority="71" w:unhideWhenUsed="0"/>
+    <w:lsdException w:name="Colorful List Accent 2" w:semiHidden="0" w:uiPriority="72" w:unhideWhenUsed="0"/>
+    <w:lsdException w:name="Colorful Grid Accent 2" w:semiHidden="0" w:uiPriority="73" w:unhideWhenUsed="0"/>
+    <w:lsdException w:name="Light Shading Accent 3" w:semiHidden="0" w:uiPriority="60" w:unhideWhenUsed="0"/>
+    <w:lsdException w:name="Light List Accent 3" w:semiHidden="0" w:uiPriority="61" w:unhideWhenUsed="0"/>
+    <w:lsdException w:name="Light Grid Accent 3" w:semiHidden="0" w:uiPriority="62" w:unhideWhenUsed="0"/>
+    <w:lsdException w:name="Medium Shading 1 Accent 3" w:semiHidden="0" w:uiPriority="63" w:unhideWhenUsed="0"/>
+    <w:lsdException w:name="Medium Shading 2 Accent 3" w:semiHidden="0" w:uiPriority="64" w:unhideWhenUsed="0"/>
+    <w:lsdException w:name="Medium List 1 Accent 3" w:semiHidden="0" w:uiPriority="65" w:unhideWhenUsed="0"/>
+    <w:lsdException w:name="Medium List 2 Accent 3" w:semiHidden="0" w:uiPriority="66" w:unhideWhenUsed="0"/>
+    <w:lsdException w:name="Medium Grid 1 Accent 3" w:semiHidden="0" w:uiPriority="67" w:unhideWhenUsed="0"/>
+    <w:lsdException w:name="Medium Grid 2 Accent 3" w:semiHidden="0" w:uiPriority="68" w:unhideWhenUsed="0"/>
+    <w:lsdException w:name="Medium Grid 3 Accent 3" w:semiHidden="0" w:uiPriority="69" w:unhideWhenUsed="0"/>
+    <w:lsdException w:name="Dark List Accent 3" w:semiHidden="0" w:uiPriority="70" w:unhideWhenUsed="0"/>
+    <w:lsdException w:name="Colorful Shading Accent 3" w:semiHidden="0" w:uiPriority="71" w:unhideWhenUsed="0"/>
+    <w:lsdException w:name="Colorful List Accent 3" w:semiHidden="0" w:uiPriority="72" w:unhideWhenUsed="0"/>
+    <w:lsdException w:name="Colorful Grid Accent 3" w:semiHidden="0" w:uiPriority="73" w:unhideWhenUsed="0"/>
+    <w:lsdException w:name="Light Shading Accent 4" w:semiHidden="0" w:uiPriority="60" w:unhideWhenUsed="0"/>
+    <w:lsdException w:name="Light List Accent 4" w:semiHidden="0" w:uiPriority="61" w:unhideWhenUsed="0"/>
+    <w:lsdException w:name="Light Grid Accent 4" w:semiHidden="0" w:uiPriority="62" w:unhideWhenUsed="0"/>
+    <w:lsdException w:name="Medium Shading 1 Accent 4" w:semiHidden="0" w:uiPriority="63" w:unhideWhenUsed="0"/>
+    <w:lsdException w:name="Medium Shading 2 Accent 4" w:semiHidden="0" w:uiPriority="64" w:unhideWhenUsed="0"/>
+    <w:lsdException w:name="Medium List 1 Accent 4" w:semiHidden="0" w:uiPriority="65" w:unhideWhenUsed="0"/>
+    <w:lsdException w:name="Medium List 2 Accent 4" w:semiHidden="0" w:uiPriority="66" w:unhideWhenUsed="0"/>
+    <w:lsdException w:name="Medium Grid 1 Accent 4" w:semiHidden="0" w:uiPriority="67" w:unhideWhenUsed="0"/>
+    <w:lsdException w:name="Medium Grid 2 Accent 4" w:semiHidden="0" w:uiPriority="68" w:unhideWhenUsed="0"/>
+    <w:lsdException w:name="Medium Grid 3 Accent 4" w:semiHidden="0" w:uiPriority="69" w:unhideWhenUsed="0"/>
+    <w:lsdException w:name="Dark List Accent 4" w:semiHidden="0" w:uiPriority="70" w:unhideWhenUsed="0"/>
+    <w:lsdException w:name="Colorful Shading Accent 4" w:semiHidden="0" w:uiPriority="71" w:unhideWhenUsed="0"/>
+    <w:lsdException w:name="Colorful List Accent 4" w:semiHidden="0" w:uiPriority="72" w:unhideWhenUsed="0"/>
+    <w:lsdException w:name="Colorful Grid Accent 4" w:semiHidden="0" w:uiPriority="73" w:unhideWhenUsed="0"/>
+    <w:lsdException w:name="Light Shading Accent 5" w:semiHidden="0" w:uiPriority="60" w:unhideWhenUsed="0"/>
+    <w:lsdException w:name="Light List Accent 5" w:semiHidden="0" w:uiPriority="61" w:unhideWhenUsed="0"/>
+    <w:lsdException w:name="Light Grid Accent 5" w:semiHidden="0" w:uiPriority="62" w:unhideWhenUsed="0"/>
+    <w:lsdException w:name="Medium Shading 1 Accent 5" w:semiHidden="0" w:uiPriority="63" w:unhideWhenUsed="0"/>
+    <w:lsdException w:name="Medium Shading 2 Accent 5" w:semiHidden="0" w:uiPriority="64" w:unhideWhenUsed="0"/>
+    <w:lsdException w:name="Medium List 1 Accent 5" w:semiHidden="0" w:uiPriority="65" w:unhideWhenUsed="0"/>
+    <w:lsdException w:name="Medium List 2 Accent 5" w:semiHidden="0" w:uiPriority="66" w:unhideWhenUsed="0"/>
+    <w:lsdException w:name="Medium Grid 1 Accent 5" w:semiHidden="0" w:uiPriority="67" w:unhideWhenUsed="0"/>
+    <w:lsdException w:name="Medium Grid 2 Accent 5" w:semiHidden="0" w:uiPriority="68" w:unhideWhenUsed="0"/>
+    <w:lsdException w:name="Medium Grid 3 Accent 5" w:semiHidden="0" w:uiPriority="69" w:unhideWhenUsed="0"/>
+    <w:lsdException w:name="Dark List Accent 5" w:semiHidden="0" w:uiPriority="70" w:unhideWhenUsed="0"/>
+    <w:lsdException w:name="Colorful Shading Accent 5" w:semiHidden="0" w:uiPriority="71" w:unhideWhenUsed="0"/>
+    <w:lsdException w:name="Colorful List Accent 5" w:semiHidden="0" w:uiPriority="72" w:unhideWhenUsed="0"/>
+    <w:lsdException w:name="Colorful Grid Accent 5" w:semiHidden="0" w:uiPriority="73" w:unhideWhenUsed="0"/>
+    <w:lsdException w:name="Light Shading Accent 6" w:semiHidden="0" w:uiPriority="60" w:unhideWhenUsed="0"/>
+    <w:lsdException w:name="Light List Accent 6" w:semiHidden="0" w:uiPriority="61" w:unhideWhenUsed="0"/>
+    <w:lsdException w:name="Light Grid Accent 6" w:semiHidden="0" w:uiPriority="62" w:unhideWhenUsed="0"/>
+    <w:lsdException w:name="Medium Shading 1 Accent 6" w:semiHidden="0" w:uiPriority="63" w:unhideWhenUsed="0"/>
+    <w:lsdException w:name="Medium Shading 2 Accent 6" w:semiHidden="0" w:uiPriority="64" w:unhideWhenUsed="0"/>
+    <w:lsdException w:name="Medium List 1 Accent 6" w:semiHidden="0" w:uiPriority="65" w:unhideWhenUsed="0"/>
+    <w:lsdException w:name="Medium List 2 Accent 6" w:semiHidden="0" w:uiPriority="66" w:unhideWhenUsed="0"/>
+    <w:lsdException w:name="Medium Grid 1 Accent 6" w:semiHidden="0" w:uiPriority="67" w:unhideWhenUsed="0"/>
+    <w:lsdException w:name="Medium Grid 2 Accent 6" w:semiHidden="0" w:uiPriority="68" w:unhideWhenUsed="0"/>
+    <w:lsdException w:name="Medium Grid 3 Accent 6" w:semiHidden="0" w:uiPriority="69" w:unhideWhenUsed="0"/>
+    <w:lsdException w:name="Dark List Accent 6" w:semiHidden="0" w:uiPriority="70" w:unhideWhenUsed="0"/>
+    <w:lsdException w:name="Colorful Shading Accent 6" w:semiHidden="0" w:uiPriority="71" w:unhideWhenUsed="0"/>
+    <w:lsdException w:name="Colorful List Accent 6" w:semiHidden="0" w:uiPriority="72" w:unhideWhenUsed="0"/>
+    <w:lsdException w:name="Colorful Grid Accent 6" w:semiHidden="0" w:uiPriority="73" w:unhideWhenUsed="0"/>
+    <w:lsdException w:name="Subtle Emphasis" w:semiHidden="0" w:uiPriority="19" w:unhideWhenUsed="0" w:qFormat="1"/>
+    <w:lsdException w:name="Intense Emphasis" w:semiHidden="0" w:uiPriority="21" w:unhideWhenUsed="0" w:qFormat="1"/>
+    <w:lsdException w:name="Subtle Reference" w:semiHidden="0" w:uiPriority="31" w:unhideWhenUsed="0" w:qFormat="1"/>
+    <w:lsdException w:name="Intense Reference" w:semiHidden="0" w:uiPriority="32" w:unhideWhenUsed="0" w:qFormat="1"/>
+    <w:lsdException w:name="Book Title" w:semiHidden="0" w:uiPriority="33" w:unhideWhenUsed="0" w:qFormat="1"/>
+    <w:lsdException w:name="Bibliography" w:uiPriority="37"/>
+    <w:lsdException w:name="TOC Heading" w:uiPriority="39" w:qFormat="1"/>
   </w:latentStyles>
   <w:style w:type="paragraph" w:default="1" w:styleId="Normal">
     <w:name w:val="Normal"/>
@@ -2912,10 +3735,232 @@
 </w:styles>
 </file>
 
+<file path=word/glossary/stylesWithEffects.xml><?xml version="1.0" encoding="utf-8"?>
+<w:styles xmlns:wpc="http://schemas.microsoft.com/office/word/2010/wordprocessingCanvas" xmlns:mo="http://schemas.microsoft.com/office/mac/office/2008/main" xmlns:mc="http://schemas.openxmlformats.org/markup-compatibility/2006" xmlns:mv="urn:schemas-microsoft-com:mac:vml" xmlns:o="urn:schemas-microsoft-com:office:office" xmlns:r="http://schemas.openxmlformats.org/officeDocument/2006/relationships" xmlns:m="http://schemas.openxmlformats.org/officeDocument/2006/math" xmlns:v="urn:schemas-microsoft-com:vml" xmlns:wp14="http://schemas.microsoft.com/office/word/2010/wordprocessingDrawing" xmlns:wp="http://schemas.openxmlformats.org/drawingml/2006/wordprocessingDrawing" xmlns:w10="urn:schemas-microsoft-com:office:word" xmlns:w="http://schemas.openxmlformats.org/wordprocessingml/2006/main" xmlns:w14="http://schemas.microsoft.com/office/word/2010/wordml" xmlns:wpg="http://schemas.microsoft.com/office/word/2010/wordprocessingGroup" xmlns:wpi="http://schemas.microsoft.com/office/word/2010/wordprocessingInk" xmlns:wne="http://schemas.microsoft.com/office/word/2006/wordml" xmlns:wps="http://schemas.microsoft.com/office/word/2010/wordprocessingShape" mc:Ignorable="w14 wp14">
+  <w:docDefaults>
+    <w:rPrDefault>
+      <w:rPr>
+        <w:rFonts w:asciiTheme="minorHAnsi" w:eastAsiaTheme="minorEastAsia" w:hAnsiTheme="minorHAnsi" w:cstheme="minorBidi"/>
+        <w:sz w:val="22"/>
+        <w:szCs w:val="22"/>
+        <w:lang w:val="fr-FR" w:eastAsia="fr-FR" w:bidi="ar-SA"/>
+      </w:rPr>
+    </w:rPrDefault>
+    <w:pPrDefault>
+      <w:pPr>
+        <w:spacing w:after="160" w:line="259" w:lineRule="auto"/>
+      </w:pPr>
+    </w:pPrDefault>
+  </w:docDefaults>
+  <w:latentStyles w:defLockedState="0" w:defUIPriority="99" w:defSemiHidden="1" w:defUnhideWhenUsed="1" w:defQFormat="0" w:count="276">
+    <w:lsdException w:name="Normal" w:semiHidden="0" w:uiPriority="0" w:unhideWhenUsed="0" w:qFormat="1"/>
+    <w:lsdException w:name="heading 1" w:semiHidden="0" w:uiPriority="9" w:unhideWhenUsed="0" w:qFormat="1"/>
+    <w:lsdException w:name="heading 2" w:uiPriority="9" w:qFormat="1"/>
+    <w:lsdException w:name="heading 3" w:uiPriority="9" w:qFormat="1"/>
+    <w:lsdException w:name="heading 4" w:uiPriority="9" w:qFormat="1"/>
+    <w:lsdException w:name="heading 5" w:uiPriority="9" w:qFormat="1"/>
+    <w:lsdException w:name="heading 6" w:uiPriority="9" w:qFormat="1"/>
+    <w:lsdException w:name="heading 7" w:uiPriority="9" w:qFormat="1"/>
+    <w:lsdException w:name="heading 8" w:uiPriority="9" w:qFormat="1"/>
+    <w:lsdException w:name="heading 9" w:uiPriority="9" w:qFormat="1"/>
+    <w:lsdException w:name="toc 1" w:uiPriority="39"/>
+    <w:lsdException w:name="toc 2" w:uiPriority="39"/>
+    <w:lsdException w:name="toc 3" w:uiPriority="39"/>
+    <w:lsdException w:name="toc 4" w:uiPriority="39"/>
+    <w:lsdException w:name="toc 5" w:uiPriority="39"/>
+    <w:lsdException w:name="toc 6" w:uiPriority="39"/>
+    <w:lsdException w:name="toc 7" w:uiPriority="39"/>
+    <w:lsdException w:name="toc 8" w:uiPriority="39"/>
+    <w:lsdException w:name="toc 9" w:uiPriority="39"/>
+    <w:lsdException w:name="caption" w:uiPriority="35" w:qFormat="1"/>
+    <w:lsdException w:name="Title" w:semiHidden="0" w:uiPriority="10" w:unhideWhenUsed="0" w:qFormat="1"/>
+    <w:lsdException w:name="Default Paragraph Font" w:uiPriority="1"/>
+    <w:lsdException w:name="Subtitle" w:semiHidden="0" w:uiPriority="11" w:unhideWhenUsed="0" w:qFormat="1"/>
+    <w:lsdException w:name="Strong" w:semiHidden="0" w:uiPriority="22" w:unhideWhenUsed="0" w:qFormat="1"/>
+    <w:lsdException w:name="Emphasis" w:semiHidden="0" w:uiPriority="20" w:unhideWhenUsed="0" w:qFormat="1"/>
+    <w:lsdException w:name="Table Grid" w:semiHidden="0" w:uiPriority="39" w:unhideWhenUsed="0"/>
+    <w:lsdException w:name="Note Level 1" w:semiHidden="0" w:unhideWhenUsed="0"/>
+    <w:lsdException w:name="Note Level 2" w:semiHidden="0" w:unhideWhenUsed="0"/>
+    <w:lsdException w:name="Note Level 3" w:semiHidden="0" w:unhideWhenUsed="0"/>
+    <w:lsdException w:name="Note Level 4" w:semiHidden="0" w:unhideWhenUsed="0"/>
+    <w:lsdException w:name="Note Level 5" w:semiHidden="0" w:unhideWhenUsed="0"/>
+    <w:lsdException w:name="Note Level 6" w:semiHidden="0" w:unhideWhenUsed="0"/>
+    <w:lsdException w:name="Note Level 7" w:semiHidden="0" w:unhideWhenUsed="0"/>
+    <w:lsdException w:name="Note Level 8" w:semiHidden="0" w:unhideWhenUsed="0"/>
+    <w:lsdException w:name="Note Level 9" w:semiHidden="0" w:unhideWhenUsed="0"/>
+    <w:lsdException w:name="Placeholder Text" w:unhideWhenUsed="0"/>
+    <w:lsdException w:name="No Spacing" w:semiHidden="0" w:uiPriority="1" w:unhideWhenUsed="0" w:qFormat="1"/>
+    <w:lsdException w:name="Light Shading" w:semiHidden="0" w:uiPriority="60" w:unhideWhenUsed="0"/>
+    <w:lsdException w:name="Light List" w:semiHidden="0" w:uiPriority="61" w:unhideWhenUsed="0"/>
+    <w:lsdException w:name="Light Grid" w:semiHidden="0" w:uiPriority="62" w:unhideWhenUsed="0"/>
+    <w:lsdException w:name="Medium Shading 1" w:semiHidden="0" w:uiPriority="63" w:unhideWhenUsed="0"/>
+    <w:lsdException w:name="Medium Shading 2" w:semiHidden="0" w:uiPriority="64" w:unhideWhenUsed="0"/>
+    <w:lsdException w:name="Medium List 1" w:semiHidden="0" w:uiPriority="65" w:unhideWhenUsed="0"/>
+    <w:lsdException w:name="Medium List 2" w:semiHidden="0" w:uiPriority="66" w:unhideWhenUsed="0"/>
+    <w:lsdException w:name="Medium Grid 1" w:semiHidden="0" w:uiPriority="67" w:unhideWhenUsed="0"/>
+    <w:lsdException w:name="Medium Grid 2" w:semiHidden="0" w:uiPriority="68" w:unhideWhenUsed="0"/>
+    <w:lsdException w:name="Medium Grid 3" w:semiHidden="0" w:uiPriority="69" w:unhideWhenUsed="0"/>
+    <w:lsdException w:name="Dark List" w:semiHidden="0" w:uiPriority="70" w:unhideWhenUsed="0"/>
+    <w:lsdException w:name="Colorful Shading" w:semiHidden="0" w:uiPriority="71" w:unhideWhenUsed="0"/>
+    <w:lsdException w:name="Colorful List" w:semiHidden="0" w:uiPriority="72" w:unhideWhenUsed="0"/>
+    <w:lsdException w:name="Colorful Grid" w:semiHidden="0" w:uiPriority="73" w:unhideWhenUsed="0"/>
+    <w:lsdException w:name="Light Shading Accent 1" w:semiHidden="0" w:uiPriority="60" w:unhideWhenUsed="0"/>
+    <w:lsdException w:name="Light List Accent 1" w:semiHidden="0" w:uiPriority="61" w:unhideWhenUsed="0"/>
+    <w:lsdException w:name="Light Grid Accent 1" w:semiHidden="0" w:uiPriority="62" w:unhideWhenUsed="0"/>
+    <w:lsdException w:name="Medium Shading 1 Accent 1" w:semiHidden="0" w:uiPriority="63" w:unhideWhenUsed="0"/>
+    <w:lsdException w:name="Medium Shading 2 Accent 1" w:semiHidden="0" w:uiPriority="64" w:unhideWhenUsed="0"/>
+    <w:lsdException w:name="Medium List 1 Accent 1" w:semiHidden="0" w:uiPriority="65" w:unhideWhenUsed="0"/>
+    <w:lsdException w:name="Revision" w:unhideWhenUsed="0"/>
+    <w:lsdException w:name="List Paragraph" w:semiHidden="0" w:uiPriority="34" w:unhideWhenUsed="0" w:qFormat="1"/>
+    <w:lsdException w:name="Quote" w:semiHidden="0" w:uiPriority="29" w:unhideWhenUsed="0" w:qFormat="1"/>
+    <w:lsdException w:name="Intense Quote" w:semiHidden="0" w:uiPriority="30" w:unhideWhenUsed="0" w:qFormat="1"/>
+    <w:lsdException w:name="Medium List 2 Accent 1" w:semiHidden="0" w:uiPriority="66" w:unhideWhenUsed="0"/>
+    <w:lsdException w:name="Medium Grid 1 Accent 1" w:semiHidden="0" w:uiPriority="67" w:unhideWhenUsed="0"/>
+    <w:lsdException w:name="Medium Grid 2 Accent 1" w:semiHidden="0" w:uiPriority="68" w:unhideWhenUsed="0"/>
+    <w:lsdException w:name="Medium Grid 3 Accent 1" w:semiHidden="0" w:uiPriority="69" w:unhideWhenUsed="0"/>
+    <w:lsdException w:name="Dark List Accent 1" w:semiHidden="0" w:uiPriority="70" w:unhideWhenUsed="0"/>
+    <w:lsdException w:name="Colorful Shading Accent 1" w:semiHidden="0" w:uiPriority="71" w:unhideWhenUsed="0"/>
+    <w:lsdException w:name="Colorful List Accent 1" w:semiHidden="0" w:uiPriority="72" w:unhideWhenUsed="0"/>
+    <w:lsdException w:name="Colorful Grid Accent 1" w:semiHidden="0" w:uiPriority="73" w:unhideWhenUsed="0"/>
+    <w:lsdException w:name="Light Shading Accent 2" w:semiHidden="0" w:uiPriority="60" w:unhideWhenUsed="0"/>
+    <w:lsdException w:name="Light List Accent 2" w:semiHidden="0" w:uiPriority="61" w:unhideWhenUsed="0"/>
+    <w:lsdException w:name="Light Grid Accent 2" w:semiHidden="0" w:uiPriority="62" w:unhideWhenUsed="0"/>
+    <w:lsdException w:name="Medium Shading 1 Accent 2" w:semiHidden="0" w:uiPriority="63" w:unhideWhenUsed="0"/>
+    <w:lsdException w:name="Medium Shading 2 Accent 2" w:semiHidden="0" w:uiPriority="64" w:unhideWhenUsed="0"/>
+    <w:lsdException w:name="Medium List 1 Accent 2" w:semiHidden="0" w:uiPriority="65" w:unhideWhenUsed="0"/>
+    <w:lsdException w:name="Medium List 2 Accent 2" w:semiHidden="0" w:uiPriority="66" w:unhideWhenUsed="0"/>
+    <w:lsdException w:name="Medium Grid 1 Accent 2" w:semiHidden="0" w:uiPriority="67" w:unhideWhenUsed="0"/>
+    <w:lsdException w:name="Medium Grid 2 Accent 2" w:semiHidden="0" w:uiPriority="68" w:unhideWhenUsed="0"/>
+    <w:lsdException w:name="Medium Grid 3 Accent 2" w:semiHidden="0" w:uiPriority="69" w:unhideWhenUsed="0"/>
+    <w:lsdException w:name="Dark List Accent 2" w:semiHidden="0" w:uiPriority="70" w:unhideWhenUsed="0"/>
+    <w:lsdException w:name="Colorful Shading Accent 2" w:semiHidden="0" w:uiPriority="71" w:unhideWhenUsed="0"/>
+    <w:lsdException w:name="Colorful List Accent 2" w:semiHidden="0" w:uiPriority="72" w:unhideWhenUsed="0"/>
+    <w:lsdException w:name="Colorful Grid Accent 2" w:semiHidden="0" w:uiPriority="73" w:unhideWhenUsed="0"/>
+    <w:lsdException w:name="Light Shading Accent 3" w:semiHidden="0" w:uiPriority="60" w:unhideWhenUsed="0"/>
+    <w:lsdException w:name="Light List Accent 3" w:semiHidden="0" w:uiPriority="61" w:unhideWhenUsed="0"/>
+    <w:lsdException w:name="Light Grid Accent 3" w:semiHidden="0" w:uiPriority="62" w:unhideWhenUsed="0"/>
+    <w:lsdException w:name="Medium Shading 1 Accent 3" w:semiHidden="0" w:uiPriority="63" w:unhideWhenUsed="0"/>
+    <w:lsdException w:name="Medium Shading 2 Accent 3" w:semiHidden="0" w:uiPriority="64" w:unhideWhenUsed="0"/>
+    <w:lsdException w:name="Medium List 1 Accent 3" w:semiHidden="0" w:uiPriority="65" w:unhideWhenUsed="0"/>
+    <w:lsdException w:name="Medium List 2 Accent 3" w:semiHidden="0" w:uiPriority="66" w:unhideWhenUsed="0"/>
+    <w:lsdException w:name="Medium Grid 1 Accent 3" w:semiHidden="0" w:uiPriority="67" w:unhideWhenUsed="0"/>
+    <w:lsdException w:name="Medium Grid 2 Accent 3" w:semiHidden="0" w:uiPriority="68" w:unhideWhenUsed="0"/>
+    <w:lsdException w:name="Medium Grid 3 Accent 3" w:semiHidden="0" w:uiPriority="69" w:unhideWhenUsed="0"/>
+    <w:lsdException w:name="Dark List Accent 3" w:semiHidden="0" w:uiPriority="70" w:unhideWhenUsed="0"/>
+    <w:lsdException w:name="Colorful Shading Accent 3" w:semiHidden="0" w:uiPriority="71" w:unhideWhenUsed="0"/>
+    <w:lsdException w:name="Colorful List Accent 3" w:semiHidden="0" w:uiPriority="72" w:unhideWhenUsed="0"/>
+    <w:lsdException w:name="Colorful Grid Accent 3" w:semiHidden="0" w:uiPriority="73" w:unhideWhenUsed="0"/>
+    <w:lsdException w:name="Light Shading Accent 4" w:semiHidden="0" w:uiPriority="60" w:unhideWhenUsed="0"/>
+    <w:lsdException w:name="Light List Accent 4" w:semiHidden="0" w:uiPriority="61" w:unhideWhenUsed="0"/>
+    <w:lsdException w:name="Light Grid Accent 4" w:semiHidden="0" w:uiPriority="62" w:unhideWhenUsed="0"/>
+    <w:lsdException w:name="Medium Shading 1 Accent 4" w:semiHidden="0" w:uiPriority="63" w:unhideWhenUsed="0"/>
+    <w:lsdException w:name="Medium Shading 2 Accent 4" w:semiHidden="0" w:uiPriority="64" w:unhideWhenUsed="0"/>
+    <w:lsdException w:name="Medium List 1 Accent 4" w:semiHidden="0" w:uiPriority="65" w:unhideWhenUsed="0"/>
+    <w:lsdException w:name="Medium List 2 Accent 4" w:semiHidden="0" w:uiPriority="66" w:unhideWhenUsed="0"/>
+    <w:lsdException w:name="Medium Grid 1 Accent 4" w:semiHidden="0" w:uiPriority="67" w:unhideWhenUsed="0"/>
+    <w:lsdException w:name="Medium Grid 2 Accent 4" w:semiHidden="0" w:uiPriority="68" w:unhideWhenUsed="0"/>
+    <w:lsdException w:name="Medium Grid 3 Accent 4" w:semiHidden="0" w:uiPriority="69" w:unhideWhenUsed="0"/>
+    <w:lsdException w:name="Dark List Accent 4" w:semiHidden="0" w:uiPriority="70" w:unhideWhenUsed="0"/>
+    <w:lsdException w:name="Colorful Shading Accent 4" w:semiHidden="0" w:uiPriority="71" w:unhideWhenUsed="0"/>
+    <w:lsdException w:name="Colorful List Accent 4" w:semiHidden="0" w:uiPriority="72" w:unhideWhenUsed="0"/>
+    <w:lsdException w:name="Colorful Grid Accent 4" w:semiHidden="0" w:uiPriority="73" w:unhideWhenUsed="0"/>
+    <w:lsdException w:name="Light Shading Accent 5" w:semiHidden="0" w:uiPriority="60" w:unhideWhenUsed="0"/>
+    <w:lsdException w:name="Light List Accent 5" w:semiHidden="0" w:uiPriority="61" w:unhideWhenUsed="0"/>
+    <w:lsdException w:name="Light Grid Accent 5" w:semiHidden="0" w:uiPriority="62" w:unhideWhenUsed="0"/>
+    <w:lsdException w:name="Medium Shading 1 Accent 5" w:semiHidden="0" w:uiPriority="63" w:unhideWhenUsed="0"/>
+    <w:lsdException w:name="Medium Shading 2 Accent 5" w:semiHidden="0" w:uiPriority="64" w:unhideWhenUsed="0"/>
+    <w:lsdException w:name="Medium List 1 Accent 5" w:semiHidden="0" w:uiPriority="65" w:unhideWhenUsed="0"/>
+    <w:lsdException w:name="Medium List 2 Accent 5" w:semiHidden="0" w:uiPriority="66" w:unhideWhenUsed="0"/>
+    <w:lsdException w:name="Medium Grid 1 Accent 5" w:semiHidden="0" w:uiPriority="67" w:unhideWhenUsed="0"/>
+    <w:lsdException w:name="Medium Grid 2 Accent 5" w:semiHidden="0" w:uiPriority="68" w:unhideWhenUsed="0"/>
+    <w:lsdException w:name="Medium Grid 3 Accent 5" w:semiHidden="0" w:uiPriority="69" w:unhideWhenUsed="0"/>
+    <w:lsdException w:name="Dark List Accent 5" w:semiHidden="0" w:uiPriority="70" w:unhideWhenUsed="0"/>
+    <w:lsdException w:name="Colorful Shading Accent 5" w:semiHidden="0" w:uiPriority="71" w:unhideWhenUsed="0"/>
+    <w:lsdException w:name="Colorful List Accent 5" w:semiHidden="0" w:uiPriority="72" w:unhideWhenUsed="0"/>
+    <w:lsdException w:name="Colorful Grid Accent 5" w:semiHidden="0" w:uiPriority="73" w:unhideWhenUsed="0"/>
+    <w:lsdException w:name="Light Shading Accent 6" w:semiHidden="0" w:uiPriority="60" w:unhideWhenUsed="0"/>
+    <w:lsdException w:name="Light List Accent 6" w:semiHidden="0" w:uiPriority="61" w:unhideWhenUsed="0"/>
+    <w:lsdException w:name="Light Grid Accent 6" w:semiHidden="0" w:uiPriority="62" w:unhideWhenUsed="0"/>
+    <w:lsdException w:name="Medium Shading 1 Accent 6" w:semiHidden="0" w:uiPriority="63" w:unhideWhenUsed="0"/>
+    <w:lsdException w:name="Medium Shading 2 Accent 6" w:semiHidden="0" w:uiPriority="64" w:unhideWhenUsed="0"/>
+    <w:lsdException w:name="Medium List 1 Accent 6" w:semiHidden="0" w:uiPriority="65" w:unhideWhenUsed="0"/>
+    <w:lsdException w:name="Medium List 2 Accent 6" w:semiHidden="0" w:uiPriority="66" w:unhideWhenUsed="0"/>
+    <w:lsdException w:name="Medium Grid 1 Accent 6" w:semiHidden="0" w:uiPriority="67" w:unhideWhenUsed="0"/>
+    <w:lsdException w:name="Medium Grid 2 Accent 6" w:semiHidden="0" w:uiPriority="68" w:unhideWhenUsed="0"/>
+    <w:lsdException w:name="Medium Grid 3 Accent 6" w:semiHidden="0" w:uiPriority="69" w:unhideWhenUsed="0"/>
+    <w:lsdException w:name="Dark List Accent 6" w:semiHidden="0" w:uiPriority="70" w:unhideWhenUsed="0"/>
+    <w:lsdException w:name="Colorful Shading Accent 6" w:semiHidden="0" w:uiPriority="71" w:unhideWhenUsed="0"/>
+    <w:lsdException w:name="Colorful List Accent 6" w:semiHidden="0" w:uiPriority="72" w:unhideWhenUsed="0"/>
+    <w:lsdException w:name="Colorful Grid Accent 6" w:semiHidden="0" w:uiPriority="73" w:unhideWhenUsed="0"/>
+    <w:lsdException w:name="Subtle Emphasis" w:semiHidden="0" w:uiPriority="19" w:unhideWhenUsed="0" w:qFormat="1"/>
+    <w:lsdException w:name="Intense Emphasis" w:semiHidden="0" w:uiPriority="21" w:unhideWhenUsed="0" w:qFormat="1"/>
+    <w:lsdException w:name="Subtle Reference" w:semiHidden="0" w:uiPriority="31" w:unhideWhenUsed="0" w:qFormat="1"/>
+    <w:lsdException w:name="Intense Reference" w:semiHidden="0" w:uiPriority="32" w:unhideWhenUsed="0" w:qFormat="1"/>
+    <w:lsdException w:name="Book Title" w:semiHidden="0" w:uiPriority="33" w:unhideWhenUsed="0" w:qFormat="1"/>
+    <w:lsdException w:name="Bibliography" w:uiPriority="37"/>
+    <w:lsdException w:name="TOC Heading" w:uiPriority="39" w:qFormat="1"/>
+  </w:latentStyles>
+  <w:style w:type="paragraph" w:default="1" w:styleId="Normal">
+    <w:name w:val="Normal"/>
+    <w:qFormat/>
+  </w:style>
+  <w:style w:type="character" w:default="1" w:styleId="Policepardfaut">
+    <w:name w:val="Default Paragraph Font"/>
+    <w:uiPriority w:val="1"/>
+    <w:semiHidden/>
+    <w:unhideWhenUsed/>
+  </w:style>
+  <w:style w:type="table" w:default="1" w:styleId="TableauNormal">
+    <w:name w:val="Normal Table"/>
+    <w:uiPriority w:val="99"/>
+    <w:semiHidden/>
+    <w:unhideWhenUsed/>
+    <w:tblPr>
+      <w:tblInd w:w="0" w:type="dxa"/>
+      <w:tblCellMar>
+        <w:top w:w="0" w:type="dxa"/>
+        <w:left w:w="108" w:type="dxa"/>
+        <w:bottom w:w="0" w:type="dxa"/>
+        <w:right w:w="108" w:type="dxa"/>
+      </w:tblCellMar>
+    </w:tblPr>
+  </w:style>
+  <w:style w:type="numbering" w:default="1" w:styleId="Aucuneliste">
+    <w:name w:val="No List"/>
+    <w:uiPriority w:val="99"/>
+    <w:semiHidden/>
+    <w:unhideWhenUsed/>
+  </w:style>
+  <w:style w:type="paragraph" w:customStyle="1" w:styleId="8C0BF8F9A7C54C7C85E0072E06CB7795">
+    <w:name w:val="8C0BF8F9A7C54C7C85E0072E06CB7795"/>
+    <w:rsid w:val="00DA10F5"/>
+  </w:style>
+  <w:style w:type="paragraph" w:customStyle="1" w:styleId="656D418AE0904E3386C1A344EEC88DF6">
+    <w:name w:val="656D418AE0904E3386C1A344EEC88DF6"/>
+    <w:rsid w:val="00DA10F5"/>
+  </w:style>
+  <w:style w:type="character" w:customStyle="1" w:styleId="Textedelespacerserv">
+    <w:name w:val="Texte de l’espace réservé"/>
+    <w:basedOn w:val="Policepardfaut"/>
+    <w:uiPriority w:val="99"/>
+    <w:semiHidden/>
+    <w:rsid w:val="00DA10F5"/>
+    <w:rPr>
+      <w:color w:val="808080"/>
+    </w:rPr>
+  </w:style>
+  <w:style w:type="paragraph" w:customStyle="1" w:styleId="92B220B3E3634C89921C2708FD2AD207">
+    <w:name w:val="92B220B3E3634C89921C2708FD2AD207"/>
+    <w:rsid w:val="00DA10F5"/>
+  </w:style>
+</w:styles>
+</file>
+
 <file path=word/glossary/webSettings.xml><?xml version="1.0" encoding="utf-8"?>
-<w:webSettings xmlns:mc="http://schemas.openxmlformats.org/markup-compatibility/2006" xmlns:r="http://schemas.openxmlformats.org/officeDocument/2006/relationships" xmlns:w="http://schemas.openxmlformats.org/wordprocessingml/2006/main" xmlns:w14="http://schemas.microsoft.com/office/word/2010/wordml" xmlns:w15="http://schemas.microsoft.com/office/word/2012/wordml" mc:Ignorable="w14 w15">
+<w:webSettings xmlns:mc="http://schemas.openxmlformats.org/markup-compatibility/2006" xmlns:r="http://schemas.openxmlformats.org/officeDocument/2006/relationships" xmlns:w="http://schemas.openxmlformats.org/wordprocessingml/2006/main" xmlns:w14="http://schemas.microsoft.com/office/word/2010/wordml" mc:Ignorable="w14">
   <w:optimizeForBrowser/>
   <w:allowPNG/>
+  <w:doNotSaveAsSingleFile/>
 </w:webSettings>
 </file>
 
@@ -2962,7 +4007,7 @@
     </a:clrScheme>
     <a:fontScheme name="Office">
       <a:majorFont>
-        <a:latin typeface="Calibri Light" panose="020F0302020204030204"/>
+        <a:latin typeface="Calibri Light"/>
         <a:ea typeface=""/>
         <a:cs typeface=""/>
         <a:font script="Jpan" typeface="ＭＳ ゴシック"/>
@@ -2997,7 +4042,7 @@
         <a:font script="Geor" typeface="Sylfaen"/>
       </a:majorFont>
       <a:minorFont>
-        <a:latin typeface="Calibri" panose="020F0502020204030204"/>
+        <a:latin typeface="Calibri"/>
         <a:ea typeface=""/>
         <a:cs typeface=""/>
         <a:font script="Jpan" typeface="ＭＳ 明朝"/>
@@ -3174,7 +4219,7 @@
   <a:extraClrSchemeLst/>
   <a:extLst>
     <a:ext uri="{05A4C25C-085E-4340-85A3-A5531E510DB2}">
-      <thm15:themeFamily xmlns:thm15="http://schemas.microsoft.com/office/thememl/2012/main" name="Office Theme" id="{62F939B6-93AF-4DB8-9C6B-D6C7DFDC589F}" vid="{4A3C46E8-61CC-4603-A589-7422A47A8E4A}"/>
+      <thm15:themeFamily xmlns="" xmlns:thm15="http://schemas.microsoft.com/office/thememl/2012/main" name="Office Theme" id="{62F939B6-93AF-4DB8-9C6B-D6C7DFDC589F}" vid="{4A3C46E8-61CC-4603-A589-7422A47A8E4A}"/>
     </a:ext>
   </a:extLst>
 </a:theme>
@@ -3182,7 +4227,7 @@
 
 <file path=customXml/item1.xml><?xml version="1.0" encoding="utf-8"?>
 <CoverPageProperties xmlns="http://schemas.microsoft.com/office/2006/coverPageProps">
-  <PublishDate>2013-11-04T00:00:00</PublishDate>
+  <PublishDate>2013-11-13T00:00:00</PublishDate>
   <Abstract/>
   <CompanyAddress/>
   <CompanyPhone/>
@@ -3191,10 +4236,22 @@
 </CoverPageProperties>
 </file>
 
+<file path=customXml/item2.xml><?xml version="1.0" encoding="utf-8"?>
+<b:Sources xmlns:b="http://schemas.openxmlformats.org/officeDocument/2006/bibliography" xmlns="http://schemas.openxmlformats.org/officeDocument/2006/bibliography" SelectedStyle="/APA.XSL" StyleName="APA"/>
+</file>
+
 <file path=customXml/itemProps1.xml><?xml version="1.0" encoding="utf-8"?>
 <ds:datastoreItem xmlns:ds="http://schemas.openxmlformats.org/officeDocument/2006/customXml" ds:itemID="{55AF091B-3C7A-41E3-B477-F2FDAA23CFDA}">
   <ds:schemaRefs>
     <ds:schemaRef ds:uri="http://schemas.microsoft.com/office/2006/coverPageProps"/>
   </ds:schemaRefs>
 </ds:datastoreItem>
+</file>
+
+<file path=customXml/itemProps2.xml><?xml version="1.0" encoding="utf-8"?>
+<ds:datastoreItem xmlns:ds="http://schemas.openxmlformats.org/officeDocument/2006/customXml" ds:itemID="{66E693A2-8582-D742-80CF-1FF14CF462F7}">
+  <ds:schemaRefs>
+    <ds:schemaRef ds:uri="http://schemas.openxmlformats.org/officeDocument/2006/bibliography"/>
+  </ds:schemaRefs>
+</ds:datastoreItem>
 </file>
</xml_diff>

<commit_message>
Ajout de quelques informations sur le temps dans le jeu, et sur la description de l'architecture
</commit_message>
<xml_diff>
--- a/deliverables/architecture/src/Architecture.docx
+++ b/deliverables/architecture/src/Architecture.docx
@@ -1,6 +1,6 @@
 
 <file path=word/document.xml><?xml version="1.0" encoding="utf-8"?>
-<w:document xmlns:wpc="http://schemas.microsoft.com/office/word/2010/wordprocessingCanvas" xmlns:mc="http://schemas.openxmlformats.org/markup-compatibility/2006" xmlns:o="urn:schemas-microsoft-com:office:office" xmlns:r="http://schemas.openxmlformats.org/officeDocument/2006/relationships" xmlns:m="http://schemas.openxmlformats.org/officeDocument/2006/math" xmlns:v="urn:schemas-microsoft-com:vml" xmlns:wp14="http://schemas.microsoft.com/office/word/2010/wordprocessingDrawing" xmlns:wp="http://schemas.openxmlformats.org/drawingml/2006/wordprocessingDrawing" xmlns:w10="urn:schemas-microsoft-com:office:word" xmlns:w="http://schemas.openxmlformats.org/wordprocessingml/2006/main" xmlns:w14="http://schemas.microsoft.com/office/word/2010/wordml" xmlns:w15="http://schemas.microsoft.com/office/word/2012/wordml" xmlns:wpg="http://schemas.microsoft.com/office/word/2010/wordprocessingGroup" xmlns:wpi="http://schemas.microsoft.com/office/word/2010/wordprocessingInk" xmlns:wne="http://schemas.microsoft.com/office/word/2006/wordml" xmlns:wps="http://schemas.microsoft.com/office/word/2010/wordprocessingShape" mc:Ignorable="w14 w15 wp14">
+<w:document xmlns:wpc="http://schemas.microsoft.com/office/word/2010/wordprocessingCanvas" xmlns:mo="http://schemas.microsoft.com/office/mac/office/2008/main" xmlns:mc="http://schemas.openxmlformats.org/markup-compatibility/2006" xmlns:mv="urn:schemas-microsoft-com:mac:vml" xmlns:o="urn:schemas-microsoft-com:office:office" xmlns:r="http://schemas.openxmlformats.org/officeDocument/2006/relationships" xmlns:m="http://schemas.openxmlformats.org/officeDocument/2006/math" xmlns:v="urn:schemas-microsoft-com:vml" xmlns:wp14="http://schemas.microsoft.com/office/word/2010/wordprocessingDrawing" xmlns:wp="http://schemas.openxmlformats.org/drawingml/2006/wordprocessingDrawing" xmlns:w10="urn:schemas-microsoft-com:office:word" xmlns:w="http://schemas.openxmlformats.org/wordprocessingml/2006/main" xmlns:w14="http://schemas.microsoft.com/office/word/2010/wordml" xmlns:wpg="http://schemas.microsoft.com/office/word/2010/wordprocessingGroup" xmlns:wpi="http://schemas.microsoft.com/office/word/2010/wordprocessingInk" xmlns:wne="http://schemas.microsoft.com/office/word/2006/wordml" xmlns:wps="http://schemas.microsoft.com/office/word/2010/wordprocessingShape" mc:Ignorable="w14 wp14">
   <w:body>
     <w:sdt>
       <w:sdtPr>
@@ -37,7 +37,7 @@
               <w:color w:val="5B9BD5" w:themeColor="accent1"/>
             </w:rPr>
             <w:drawing>
-              <wp:inline distT="0" distB="0" distL="0" distR="0">
+              <wp:inline distT="0" distB="0" distL="0" distR="0" wp14:anchorId="3D36C8EC" wp14:editId="79C6D9BA">
                 <wp:extent cx="1417320" cy="750898"/>
                 <wp:effectExtent l="0" t="0" r="0" b="0"/>
                 <wp:docPr id="143" name="Image 143"/>
@@ -52,7 +52,7 @@
                         <pic:cNvPicPr/>
                       </pic:nvPicPr>
                       <pic:blipFill>
-                        <a:blip r:embed="rId8" cstate="print">
+                        <a:blip r:embed="rId9" cstate="print">
                           <a:duotone>
                             <a:schemeClr val="accent1">
                               <a:shade val="45000"/>
@@ -102,9 +102,6 @@
             <w:alias w:val="Titre"/>
             <w:tag w:val=""/>
             <w:id w:val="1735040861"/>
-            <w:placeholder>
-              <w:docPart w:val="8C0BF8F9A7C54C7C85E0072E06CB7795"/>
-            </w:placeholder>
             <w:dataBinding w:prefixMappings="xmlns:ns0='http://purl.org/dc/elements/1.1/' xmlns:ns1='http://schemas.openxmlformats.org/package/2006/metadata/core-properties' " w:xpath="/ns1:coreProperties[1]/ns0:title[1]" w:storeItemID="{6C3C8BC8-F283-45AE-878A-BAB7291924A1}"/>
             <w:text/>
           </w:sdtPr>
@@ -165,9 +162,6 @@
             <w:alias w:val="Sous-titre"/>
             <w:tag w:val=""/>
             <w:id w:val="328029620"/>
-            <w:placeholder>
-              <w:docPart w:val="656D418AE0904E3386C1A344EEC88DF6"/>
-            </w:placeholder>
             <w:dataBinding w:prefixMappings="xmlns:ns0='http://purl.org/dc/elements/1.1/' xmlns:ns1='http://schemas.openxmlformats.org/package/2006/metadata/core-properties' " w:xpath="/ns1:coreProperties[1]/ns0:subject[1]" w:storeItemID="{6C3C8BC8-F283-45AE-878A-BAB7291924A1}"/>
             <w:text/>
           </w:sdtPr>
@@ -211,7 +205,7 @@
             <mc:AlternateContent>
               <mc:Choice Requires="wps">
                 <w:drawing>
-                  <wp:anchor distT="0" distB="0" distL="114300" distR="114300" simplePos="0" relativeHeight="251658240" behindDoc="0" locked="0" layoutInCell="1" allowOverlap="1">
+                  <wp:anchor distT="0" distB="0" distL="114300" distR="114300" simplePos="0" relativeHeight="251658240" behindDoc="0" locked="0" layoutInCell="1" allowOverlap="1" wp14:anchorId="5C9BA629" wp14:editId="5A425AD2">
                     <wp:simplePos x="0" y="0"/>
                     <wp:positionH relativeFrom="margin">
                       <wp:align>center</wp:align>
@@ -228,7 +222,7 @@
                         </wp:positionV>
                       </mc:Fallback>
                     </mc:AlternateContent>
-                    <wp:extent cx="6553200" cy="557784"/>
+                    <wp:extent cx="5760720" cy="589915"/>
                     <wp:effectExtent l="0" t="0" r="0" b="12700"/>
                     <wp:wrapNone/>
                     <wp:docPr id="142" name="Zone de texte 142"/>
@@ -240,7 +234,7 @@
                           <wps:spPr>
                             <a:xfrm>
                               <a:off x="0" y="0"/>
-                              <a:ext cx="6553200" cy="557784"/>
+                              <a:ext cx="5760720" cy="589915"/>
                             </a:xfrm>
                             <a:prstGeom prst="rect">
                               <a:avLst/>
@@ -279,7 +273,7 @@
                                   <w:tag w:val=""/>
                                   <w:id w:val="197127006"/>
                                   <w:dataBinding w:prefixMappings="xmlns:ns0='http://schemas.microsoft.com/office/2006/coverPageProps' " w:xpath="/ns0:CoverPageProperties[1]/ns0:PublishDate[1]" w:storeItemID="{55AF091B-3C7A-41E3-B477-F2FDAA23CFDA}"/>
-                                  <w:date w:fullDate="2013-11-12T00:00:00Z">
+                                  <w:date w:fullDate="2013-11-27T00:00:00Z">
                                     <w:dateFormat w:val="dd MMMM yyyy"/>
                                     <w:lid w:val="fr-FR"/>
                                     <w:storeMappedDataAs w:val="dateTime"/>
@@ -307,7 +301,7 @@
                                         <w:sz w:val="28"/>
                                         <w:szCs w:val="28"/>
                                       </w:rPr>
-                                      <w:t>12 novembre 2013</w:t>
+                                      <w:t>27 novembre 2013</w:t>
                                     </w:r>
                                   </w:p>
                                 </w:sdtContent>
@@ -398,11 +392,11 @@
               </mc:Choice>
               <mc:Fallback>
                 <w:pict>
-                  <v:shapetype id="_x0000_t202" coordsize="21600,21600" o:spt="202" path="m,l,21600r21600,l21600,xe">
+                  <v:shapetype id="_x0000_t202" coordsize="21600,21600" o:spt="202" path="m0,0l0,21600,21600,21600,21600,0xe">
                     <v:stroke joinstyle="miter"/>
                     <v:path gradientshapeok="t" o:connecttype="rect"/>
                   </v:shapetype>
-                  <v:shape id="Zone de texte 142" o:spid="_x0000_s1026" type="#_x0000_t202" style="position:absolute;left:0;text-align:left;margin-left:0;margin-top:0;width:516pt;height:43.9pt;z-index:251658240;visibility:visible;mso-wrap-style:square;mso-width-percent:1000;mso-height-percent:0;mso-top-percent:850;mso-wrap-distance-left:9pt;mso-wrap-distance-top:0;mso-wrap-distance-right:9pt;mso-wrap-distance-bottom:0;mso-position-horizontal:center;mso-position-horizontal-relative:margin;mso-position-vertical-relative:page;mso-width-percent:1000;mso-height-percent:0;mso-top-percent:850;mso-width-relative:margin;mso-height-relative:margin;v-text-anchor:bottom" o:gfxdata="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" filled="f" stroked="f" strokeweight=".5pt">
+                  <v:shape id="Zone de texte 142" o:spid="_x0000_s1026" type="#_x0000_t202" style="position:absolute;left:0;text-align:left;margin-left:0;margin-top:0;width:453.6pt;height:46.45pt;z-index:251658240;visibility:visible;mso-wrap-style:square;mso-width-percent:1000;mso-height-percent:0;mso-top-percent:850;mso-wrap-distance-left:9pt;mso-wrap-distance-top:0;mso-wrap-distance-right:9pt;mso-wrap-distance-bottom:0;mso-position-horizontal:center;mso-position-horizontal-relative:margin;mso-position-vertical-relative:page;mso-width-percent:1000;mso-height-percent:0;mso-top-percent:850;mso-width-relative:margin;mso-height-relative:margin;v-text-anchor:bottom" o:gfxdata="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" filled="f" stroked="f" strokeweight=".5pt">
                     <v:textbox style="mso-fit-shape-to-text:t" inset="0,0,0,0">
                       <w:txbxContent>
                         <w:sdt>
@@ -417,14 +411,13 @@
                             <w:tag w:val=""/>
                             <w:id w:val="197127006"/>
                             <w:dataBinding w:prefixMappings="xmlns:ns0='http://schemas.microsoft.com/office/2006/coverPageProps' " w:xpath="/ns0:CoverPageProperties[1]/ns0:PublishDate[1]" w:storeItemID="{55AF091B-3C7A-41E3-B477-F2FDAA23CFDA}"/>
-                            <w:date w:fullDate="2013-11-12T00:00:00Z">
+                            <w:date w:fullDate="2013-11-27T00:00:00Z">
                               <w:dateFormat w:val="dd MMMM yyyy"/>
                               <w:lid w:val="fr-FR"/>
                               <w:storeMappedDataAs w:val="dateTime"/>
                               <w:calendar w:val="gregorian"/>
                             </w:date>
                           </w:sdtPr>
-                          <w:sdtEndPr/>
                           <w:sdtContent>
                             <w:p>
                               <w:pPr>
@@ -445,7 +438,7 @@
                                   <w:sz w:val="28"/>
                                   <w:szCs w:val="28"/>
                                 </w:rPr>
-                                <w:t>12 novembre 2013</w:t>
+                                <w:t>27 novembre 2013</w:t>
                               </w:r>
                             </w:p>
                           </w:sdtContent>
@@ -471,7 +464,6 @@
                               <w:dataBinding w:prefixMappings="xmlns:ns0='http://schemas.openxmlformats.org/officeDocument/2006/extended-properties' " w:xpath="/ns0:Properties[1]/ns0:Company[1]" w:storeItemID="{6668398D-A668-4E3E-A5EB-62B293D839F1}"/>
                               <w:text/>
                             </w:sdtPr>
-                            <w:sdtEndPr/>
                             <w:sdtContent>
                               <w:r>
                                 <w:rPr>
@@ -503,7 +495,6 @@
                               <w:dataBinding w:prefixMappings="xmlns:ns0='http://schemas.microsoft.com/office/2006/coverPageProps' " w:xpath="/ns0:CoverPageProperties[1]/ns0:CompanyAddress[1]" w:storeItemID="{55AF091B-3C7A-41E3-B477-F2FDAA23CFDA}"/>
                               <w:text/>
                             </w:sdtPr>
-                            <w:sdtEndPr/>
                             <w:sdtContent>
                               <w:r>
                                 <w:rPr>
@@ -528,7 +519,7 @@
               <w:color w:val="5B9BD5" w:themeColor="accent1"/>
             </w:rPr>
             <w:drawing>
-              <wp:inline distT="0" distB="0" distL="0" distR="0">
+              <wp:inline distT="0" distB="0" distL="0" distR="0" wp14:anchorId="3EA301A8" wp14:editId="0E835BEE">
                 <wp:extent cx="758952" cy="478932"/>
                 <wp:effectExtent l="0" t="0" r="3175" b="0"/>
                 <wp:docPr id="144" name="Image 144"/>
@@ -543,7 +534,7 @@
                         <pic:cNvPicPr/>
                       </pic:nvPicPr>
                       <pic:blipFill>
-                        <a:blip r:embed="rId9" cstate="print">
+                        <a:blip r:embed="rId10" cstate="print">
                           <a:duotone>
                             <a:schemeClr val="accent1">
                               <a:shade val="45000"/>
@@ -587,7 +578,7 @@
             <mc:AlternateContent>
               <mc:Choice Requires="wps">
                 <w:drawing>
-                  <wp:anchor distT="0" distB="0" distL="114300" distR="114300" simplePos="0" relativeHeight="251661312" behindDoc="0" locked="0" layoutInCell="1" allowOverlap="1">
+                  <wp:anchor distT="0" distB="0" distL="114300" distR="114300" simplePos="0" relativeHeight="251661312" behindDoc="0" locked="0" layoutInCell="1" allowOverlap="1" wp14:anchorId="606A8164" wp14:editId="319FF690">
                     <wp:simplePos x="0" y="0"/>
                     <wp:positionH relativeFrom="margin">
                       <wp:align>right</wp:align>
@@ -612,9 +603,7 @@
                             <a:prstGeom prst="rect">
                               <a:avLst/>
                             </a:prstGeom>
-                            <a:solidFill>
-                              <a:schemeClr val="bg1"/>
-                            </a:solidFill>
+                            <a:noFill/>
                             <a:ln w="6350">
                               <a:noFill/>
                             </a:ln>
@@ -648,6 +637,7 @@
                                     <w:szCs w:val="40"/>
                                   </w:rPr>
                                 </w:pPr>
+                                <w:bookmarkStart w:id="0" w:name="_GoBack"/>
                                 <w:r>
                                   <w:rPr>
                                     <w:rFonts w:asciiTheme="majorHAnsi" w:eastAsiaTheme="majorEastAsia" w:hAnsiTheme="majorHAnsi" w:cstheme="majorBidi"/>
@@ -671,7 +661,6 @@
                                     <w:szCs w:val="40"/>
                                   </w:rPr>
                                 </w:pPr>
-                                <w:proofErr w:type="spellStart"/>
                                 <w:r>
                                   <w:rPr>
                                     <w:rFonts w:asciiTheme="majorHAnsi" w:eastAsiaTheme="majorEastAsia" w:hAnsiTheme="majorHAnsi" w:cstheme="majorBidi"/>
@@ -680,31 +669,8 @@
                                     <w:sz w:val="40"/>
                                     <w:szCs w:val="40"/>
                                   </w:rPr>
-                                  <w:t>Henoc</w:t>
+                                  <w:t>Henoc Christian Khouilla</w:t>
                                 </w:r>
-                                <w:proofErr w:type="spellEnd"/>
-                                <w:r>
-                                  <w:rPr>
-                                    <w:rFonts w:asciiTheme="majorHAnsi" w:eastAsiaTheme="majorEastAsia" w:hAnsiTheme="majorHAnsi" w:cstheme="majorBidi"/>
-                                    <w:smallCaps/>
-                                    <w:color w:val="5B9BD5" w:themeColor="accent1"/>
-                                    <w:sz w:val="40"/>
-                                    <w:szCs w:val="40"/>
-                                  </w:rPr>
-                                  <w:t xml:space="preserve"> Christian </w:t>
-                                </w:r>
-                                <w:proofErr w:type="spellStart"/>
-                                <w:r>
-                                  <w:rPr>
-                                    <w:rFonts w:asciiTheme="majorHAnsi" w:eastAsiaTheme="majorEastAsia" w:hAnsiTheme="majorHAnsi" w:cstheme="majorBidi"/>
-                                    <w:smallCaps/>
-                                    <w:color w:val="5B9BD5" w:themeColor="accent1"/>
-                                    <w:sz w:val="40"/>
-                                    <w:szCs w:val="40"/>
-                                  </w:rPr>
-                                  <w:t>Khouilla</w:t>
-                                </w:r>
-                                <w:proofErr w:type="spellEnd"/>
                               </w:p>
                               <w:p>
                                 <w:pPr>
@@ -726,20 +692,8 @@
                                     <w:sz w:val="40"/>
                                     <w:szCs w:val="40"/>
                                   </w:rPr>
-                                  <w:t xml:space="preserve">Louis Bertin </w:t>
+                                  <w:t>Louis Bertin Ndjomo</w:t>
                                 </w:r>
-                                <w:proofErr w:type="spellStart"/>
-                                <w:r>
-                                  <w:rPr>
-                                    <w:rFonts w:asciiTheme="majorHAnsi" w:eastAsiaTheme="majorEastAsia" w:hAnsiTheme="majorHAnsi" w:cstheme="majorBidi"/>
-                                    <w:smallCaps/>
-                                    <w:color w:val="5B9BD5" w:themeColor="accent1"/>
-                                    <w:sz w:val="40"/>
-                                    <w:szCs w:val="40"/>
-                                  </w:rPr>
-                                  <w:t>Ndjomo</w:t>
-                                </w:r>
-                                <w:proofErr w:type="spellEnd"/>
                               </w:p>
                               <w:p>
                                 <w:pPr>
@@ -776,7 +730,6 @@
                                     <w:szCs w:val="40"/>
                                   </w:rPr>
                                 </w:pPr>
-                                <w:proofErr w:type="spellStart"/>
                                 <w:r>
                                   <w:rPr>
                                     <w:rFonts w:asciiTheme="majorHAnsi" w:eastAsiaTheme="majorEastAsia" w:hAnsiTheme="majorHAnsi" w:cstheme="majorBidi"/>
@@ -785,32 +738,10 @@
                                     <w:sz w:val="40"/>
                                     <w:szCs w:val="40"/>
                                   </w:rPr>
-                                  <w:t>Souhire</w:t>
+                                  <w:t>Souhire Kenawi</w:t>
                                 </w:r>
-                                <w:proofErr w:type="spellEnd"/>
-                                <w:r>
-                                  <w:rPr>
-                                    <w:rFonts w:asciiTheme="majorHAnsi" w:eastAsiaTheme="majorEastAsia" w:hAnsiTheme="majorHAnsi" w:cstheme="majorBidi"/>
-                                    <w:smallCaps/>
-                                    <w:color w:val="5B9BD5" w:themeColor="accent1"/>
-                                    <w:sz w:val="40"/>
-                                    <w:szCs w:val="40"/>
-                                  </w:rPr>
-                                  <w:t xml:space="preserve"> </w:t>
-                                </w:r>
-                                <w:proofErr w:type="spellStart"/>
-                                <w:r>
-                                  <w:rPr>
-                                    <w:rFonts w:asciiTheme="majorHAnsi" w:eastAsiaTheme="majorEastAsia" w:hAnsiTheme="majorHAnsi" w:cstheme="majorBidi"/>
-                                    <w:smallCaps/>
-                                    <w:color w:val="5B9BD5" w:themeColor="accent1"/>
-                                    <w:sz w:val="40"/>
-                                    <w:szCs w:val="40"/>
-                                  </w:rPr>
-                                  <w:t>Kenawi</w:t>
-                                </w:r>
-                                <w:proofErr w:type="spellEnd"/>
                               </w:p>
+                              <w:bookmarkEnd w:id="0"/>
                             </w:txbxContent>
                           </wps:txbx>
                           <wps:bodyPr rot="0" spcFirstLastPara="0" vertOverflow="overflow" horzOverflow="overflow" vert="horz" wrap="square" lIns="91440" tIns="91440" rIns="91440" bIns="91440" numCol="1" spcCol="0" rtlCol="0" fromWordArt="0" anchor="ctr" anchorCtr="0" forceAA="0" compatLnSpc="1">
@@ -830,7 +761,11 @@
               </mc:Choice>
               <mc:Fallback>
                 <w:pict>
-                  <v:shape id="Zone de texte 204" o:spid="_x0000_s1027" type="#_x0000_t202" style="position:absolute;left:0;text-align:left;margin-left:402.4pt;margin-top:20.8pt;width:453.6pt;height:172.5pt;z-index:251661312;visibility:visible;mso-wrap-style:square;mso-height-percent:0;mso-wrap-distance-left:9pt;mso-wrap-distance-top:0;mso-wrap-distance-right:9pt;mso-wrap-distance-bottom:0;mso-position-horizontal:right;mso-position-horizontal-relative:margin;mso-position-vertical:absolute;mso-position-vertical-relative:text;mso-height-percent:0;mso-height-relative:margin;v-text-anchor:middle" o:gfxdata="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" fillcolor="white [3212]" stroked="f" strokeweight=".5pt">
+                  <v:shapetype id="_x0000_t202" coordsize="21600,21600" o:spt="202" path="m0,0l0,21600,21600,21600,21600,0xe">
+                    <v:stroke joinstyle="miter"/>
+                    <v:path gradientshapeok="t" o:connecttype="rect"/>
+                  </v:shapetype>
+                  <v:shape id="Zone de texte 204" o:spid="_x0000_s1027" type="#_x0000_t202" style="position:absolute;left:0;text-align:left;margin-left:402.4pt;margin-top:20.8pt;width:453.6pt;height:172.5pt;z-index:251661312;visibility:visible;mso-wrap-style:square;mso-height-percent:0;mso-wrap-distance-left:9pt;mso-wrap-distance-top:0;mso-wrap-distance-right:9pt;mso-wrap-distance-bottom:0;mso-position-horizontal:right;mso-position-horizontal-relative:margin;mso-position-vertical:absolute;mso-position-vertical-relative:text;mso-height-percent:0;mso-height-relative:margin;v-text-anchor:middle" o:gfxdata="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" filled="f" stroked="f" strokeweight=".5pt">
                     <v:textbox inset=",7.2pt,,7.2pt">
                       <w:txbxContent>
                         <w:p>
@@ -845,6 +780,7 @@
                               <w:szCs w:val="40"/>
                             </w:rPr>
                           </w:pPr>
+                          <w:bookmarkStart w:id="1" w:name="_GoBack"/>
                           <w:r>
                             <w:rPr>
                               <w:rFonts w:asciiTheme="majorHAnsi" w:eastAsiaTheme="majorEastAsia" w:hAnsiTheme="majorHAnsi" w:cstheme="majorBidi"/>
@@ -948,6 +884,7 @@
                             <w:t>Souhire Kenawi</w:t>
                           </w:r>
                         </w:p>
+                        <w:bookmarkEnd w:id="1"/>
                       </w:txbxContent>
                     </v:textbox>
                     <w10:wrap type="square" anchorx="margin"/>
@@ -976,21 +913,8 @@
     </w:p>
     <w:p>
       <w:r>
-        <w:t xml:space="preserve">Le logiciel que nous réaliserons a pour objectif de réaliser un jeu de gestion de ville dont le nom sera </w:t>
-      </w:r>
-      <w:proofErr w:type="spellStart"/>
-      <w:r>
-        <w:t>JBCity</w:t>
-      </w:r>
-      <w:proofErr w:type="spellEnd"/>
-      <w:r>
-        <w:t xml:space="preserve">, à l’image du célèbre jeu qu’est </w:t>
-      </w:r>
-      <w:proofErr w:type="spellStart"/>
-      <w:r>
-        <w:t>SimCity</w:t>
-      </w:r>
-      <w:proofErr w:type="spellEnd"/>
+        <w:t>Le logiciel que nous réaliserons a pour objectif de réaliser un jeu de gestion de ville dont le nom sera JBCity, à l’image du célèbre jeu qu’est SimCity</w:t>
+      </w:r>
       <w:r>
         <w:t>.</w:t>
       </w:r>
@@ -1028,15 +952,7 @@
     </w:p>
     <w:p>
       <w:r>
-        <w:t xml:space="preserve">Le logiciel </w:t>
-      </w:r>
-      <w:proofErr w:type="spellStart"/>
-      <w:r>
-        <w:t>JBCity</w:t>
-      </w:r>
-      <w:proofErr w:type="spellEnd"/>
-      <w:r>
-        <w:t xml:space="preserve"> implémentera différents concepts qui ne sont que des représentations abstraites et générales de </w:t>
+        <w:t xml:space="preserve">Le logiciel JBCity implémentera différents concepts qui ne sont que des représentations abstraites et générales de </w:t>
       </w:r>
       <w:r>
         <w:t>principaux</w:t>
@@ -1075,6 +991,17 @@
       <w:r>
         <w:t>d’icônes qui permettront au joueur d’interagir avec le logiciel.</w:t>
       </w:r>
+      <w:r>
+        <w:t xml:space="preserve"> </w:t>
+      </w:r>
+    </w:p>
+    <w:p>
+      <w:r>
+        <w:t>Le temps est arrêté quand le joueur ne joue pas, et reprend lorsqu’il continue sa partie.</w:t>
+      </w:r>
+      <w:r>
+        <w:t xml:space="preserve"> </w:t>
+      </w:r>
     </w:p>
     <w:p>
       <w:pPr>
@@ -1145,7 +1072,22 @@
         <w:t>. Elle aura un niveau de satisfaction, et donc</w:t>
       </w:r>
       <w:r>
-        <w:t xml:space="preserve"> être heureuse ou triste</w:t>
+        <w:t xml:space="preserve"> être heureuse</w:t>
+      </w:r>
+      <w:r>
+        <w:t xml:space="preserve"> (indice &gt; 50)</w:t>
+      </w:r>
+      <w:r>
+        <w:t xml:space="preserve"> ou</w:t>
+      </w:r>
+      <w:r>
+        <w:t xml:space="preserve"> </w:t>
+      </w:r>
+      <w:r>
+        <w:t>triste</w:t>
+      </w:r>
+      <w:r>
+        <w:t xml:space="preserve"> (indice &lt; 50)</w:t>
       </w:r>
       <w:r>
         <w:t>.</w:t>
@@ -1325,6 +1267,11 @@
       </w:r>
     </w:p>
     <w:p>
+      <w:r>
+        <w:t>Ce temps pourra aussi être augmenté ou diminué par le joueur.</w:t>
+      </w:r>
+    </w:p>
+    <w:p>
       <w:pPr>
         <w:pStyle w:val="Titre2"/>
       </w:pPr>
@@ -1357,10 +1304,228 @@
       </w:r>
     </w:p>
     <w:p>
+      <w:r>
+        <w:t>Étant donné que l’implémentation du programme se fait en anglais, les noms des concepts seront aussi traduits.</w:t>
+      </w:r>
+      <w:r>
+        <w:t xml:space="preserve"> Les différentes classes seront </w:t>
+      </w:r>
+      <w:r>
+        <w:t xml:space="preserve">principalement </w:t>
+      </w:r>
+      <w:r>
+        <w:t>reparties  en deux</w:t>
+      </w:r>
+      <w:r>
+        <w:t xml:space="preserve"> dossiers différents, un sur la </w:t>
+      </w:r>
+      <w:r>
+        <w:t>sim</w:t>
+      </w:r>
+      <w:r>
+        <w:t xml:space="preserve">ulation </w:t>
+      </w:r>
+      <w:r>
+        <w:t xml:space="preserve">en elle-même </w:t>
+      </w:r>
+      <w:r>
+        <w:t>(</w:t>
+      </w:r>
+      <w:r>
+        <w:rPr>
+          <w:i/>
+        </w:rPr>
+        <w:t>com.jbcity.sim</w:t>
+      </w:r>
+      <w:r>
+        <w:t>) et l’autre sur l’interface graphique (</w:t>
+      </w:r>
+      <w:r>
+        <w:rPr>
+          <w:i/>
+        </w:rPr>
+        <w:t>com.jbcity.ui</w:t>
+      </w:r>
+      <w:r>
+        <w:t>).</w:t>
+      </w:r>
+    </w:p>
+    <w:p>
+      <w:pPr>
+        <w:pStyle w:val="Titre2"/>
+      </w:pPr>
+      <w:r>
+        <w:t>La simulation (</w:t>
+      </w:r>
+      <w:r>
+        <w:t>com.jbcity.sim</w:t>
+      </w:r>
+      <w:r>
+        <w:t>)</w:t>
+      </w:r>
+    </w:p>
+    <w:p>
+      <w:r>
+        <w:t xml:space="preserve">Cet ensemble de classe comprendra principalement les classes : </w:t>
+      </w:r>
+    </w:p>
+    <w:p>
+      <w:pPr>
+        <w:pStyle w:val="Paragraphedeliste"/>
+        <w:numPr>
+          <w:ilvl w:val="0"/>
+          <w:numId w:val="10"/>
+        </w:numPr>
+      </w:pPr>
+      <w:r>
+        <w:rPr>
+          <w:b/>
+        </w:rPr>
+        <w:t>JBObject</w:t>
+      </w:r>
+      <w:r>
+        <w:t xml:space="preserve"> qui sera la superclasse de tous les objets pouvant être affiché sur la carte du jeu</w:t>
+      </w:r>
+    </w:p>
+    <w:p>
+      <w:pPr>
+        <w:pStyle w:val="Paragraphedeliste"/>
+        <w:numPr>
+          <w:ilvl w:val="0"/>
+          <w:numId w:val="10"/>
+        </w:numPr>
+        <w:rPr>
+          <w:b/>
+        </w:rPr>
+      </w:pPr>
+      <w:r>
+        <w:rPr>
+          <w:b/>
+        </w:rPr>
+        <w:t>Infrastructures</w:t>
+      </w:r>
+      <w:r>
+        <w:t xml:space="preserve"> </w:t>
+      </w:r>
+    </w:p>
+    <w:p>
+      <w:pPr>
+        <w:pStyle w:val="Paragraphedeliste"/>
+        <w:numPr>
+          <w:ilvl w:val="0"/>
+          <w:numId w:val="10"/>
+        </w:numPr>
+        <w:rPr>
+          <w:b/>
+        </w:rPr>
+      </w:pPr>
+      <w:r>
+        <w:rPr>
+          <w:b/>
+        </w:rPr>
+        <w:t>City</w:t>
+      </w:r>
+      <w:r>
+        <w:t xml:space="preserve"> </w:t>
+      </w:r>
+    </w:p>
+    <w:p>
+      <w:pPr>
+        <w:pStyle w:val="Paragraphedeliste"/>
+        <w:numPr>
+          <w:ilvl w:val="0"/>
+          <w:numId w:val="10"/>
+        </w:numPr>
+      </w:pPr>
+      <w:r>
+        <w:rPr>
+          <w:b/>
+        </w:rPr>
+        <w:t>Mayor</w:t>
+      </w:r>
+    </w:p>
+    <w:p>
+      <w:pPr>
+        <w:pStyle w:val="Titre2"/>
+      </w:pPr>
+      <w:r>
+        <w:t>L’interface utilisateur (com.jbcity.ui)</w:t>
+      </w:r>
+    </w:p>
+    <w:p>
+      <w:r>
+        <w:t>Les classes de cet ensemble seront :</w:t>
+      </w:r>
+    </w:p>
+    <w:p>
+      <w:pPr>
+        <w:pStyle w:val="Paragraphedeliste"/>
+        <w:numPr>
+          <w:ilvl w:val="0"/>
+          <w:numId w:val="10"/>
+        </w:numPr>
+        <w:rPr>
+          <w:b/>
+        </w:rPr>
+      </w:pPr>
+      <w:r>
+        <w:rPr>
+          <w:b/>
+        </w:rPr>
+        <w:t>User</w:t>
+      </w:r>
+      <w:r>
+        <w:rPr>
+          <w:b/>
+        </w:rPr>
+        <w:t xml:space="preserve"> </w:t>
+      </w:r>
+    </w:p>
+    <w:p>
+      <w:pPr>
+        <w:pStyle w:val="Paragraphedeliste"/>
+        <w:numPr>
+          <w:ilvl w:val="0"/>
+          <w:numId w:val="10"/>
+        </w:numPr>
+        <w:rPr>
+          <w:b/>
+        </w:rPr>
+      </w:pPr>
+      <w:r>
+        <w:rPr>
+          <w:b/>
+        </w:rPr>
+        <w:t>Interface</w:t>
+      </w:r>
+      <w:r>
+        <w:t xml:space="preserve"> </w:t>
+      </w:r>
+    </w:p>
+    <w:p>
+      <w:pPr>
+        <w:spacing w:line="259" w:lineRule="auto"/>
+        <w:ind w:firstLine="0"/>
+        <w:jc w:val="left"/>
+        <w:rPr>
+          <w:rFonts w:asciiTheme="majorHAnsi" w:eastAsiaTheme="majorEastAsia" w:hAnsiTheme="majorHAnsi" w:cstheme="majorBidi"/>
+          <w:b/>
+          <w:smallCaps/>
+          <w:color w:val="2E74B5" w:themeColor="accent1" w:themeShade="BF"/>
+          <w:sz w:val="40"/>
+          <w:szCs w:val="32"/>
+        </w:rPr>
+      </w:pPr>
+      <w:r>
+        <w:br w:type="page"/>
+      </w:r>
+    </w:p>
+    <w:p>
       <w:pPr>
         <w:pStyle w:val="Titre1"/>
       </w:pPr>
       <w:r>
+        <w:lastRenderedPageBreak/>
         <w:t>Extensions envisagées</w:t>
       </w:r>
     </w:p>
@@ -1379,8 +1544,6 @@
       <w:r>
         <w:t>accroitre</w:t>
       </w:r>
-      <w:bookmarkStart w:id="0" w:name="_GoBack"/>
-      <w:bookmarkEnd w:id="0"/>
       <w:r>
         <w:t xml:space="preserve"> les services qu’ils rendent à la ville. Un château d’eau peut donc subir des modifications et contenir plus d’eau, une centrale électrique plus d’énergie, un immeuble plus d’habitants.</w:t>
       </w:r>
@@ -1412,7 +1575,7 @@
       </w:r>
     </w:p>
     <w:sectPr>
-      <w:footerReference w:type="default" r:id="rId10"/>
+      <w:footerReference w:type="default" r:id="rId11"/>
       <w:pgSz w:w="11906" w:h="16838"/>
       <w:pgMar w:top="1417" w:right="1417" w:bottom="1417" w:left="1417" w:header="708" w:footer="708" w:gutter="0"/>
       <w:pgNumType w:start="0"/>
@@ -1425,7 +1588,7 @@
 </file>
 
 <file path=word/endnotes.xml><?xml version="1.0" encoding="utf-8"?>
-<w:endnotes xmlns:wpc="http://schemas.microsoft.com/office/word/2010/wordprocessingCanvas" xmlns:mc="http://schemas.openxmlformats.org/markup-compatibility/2006" xmlns:o="urn:schemas-microsoft-com:office:office" xmlns:r="http://schemas.openxmlformats.org/officeDocument/2006/relationships" xmlns:m="http://schemas.openxmlformats.org/officeDocument/2006/math" xmlns:v="urn:schemas-microsoft-com:vml" xmlns:wp14="http://schemas.microsoft.com/office/word/2010/wordprocessingDrawing" xmlns:wp="http://schemas.openxmlformats.org/drawingml/2006/wordprocessingDrawing" xmlns:w10="urn:schemas-microsoft-com:office:word" xmlns:w="http://schemas.openxmlformats.org/wordprocessingml/2006/main" xmlns:w14="http://schemas.microsoft.com/office/word/2010/wordml" xmlns:w15="http://schemas.microsoft.com/office/word/2012/wordml" xmlns:wpg="http://schemas.microsoft.com/office/word/2010/wordprocessingGroup" xmlns:wpi="http://schemas.microsoft.com/office/word/2010/wordprocessingInk" xmlns:wne="http://schemas.microsoft.com/office/word/2006/wordml" xmlns:wps="http://schemas.microsoft.com/office/word/2010/wordprocessingShape" mc:Ignorable="w14 w15 wp14">
+<w:endnotes xmlns:wpc="http://schemas.microsoft.com/office/word/2010/wordprocessingCanvas" xmlns:mo="http://schemas.microsoft.com/office/mac/office/2008/main" xmlns:mc="http://schemas.openxmlformats.org/markup-compatibility/2006" xmlns:mv="urn:schemas-microsoft-com:mac:vml" xmlns:o="urn:schemas-microsoft-com:office:office" xmlns:r="http://schemas.openxmlformats.org/officeDocument/2006/relationships" xmlns:m="http://schemas.openxmlformats.org/officeDocument/2006/math" xmlns:v="urn:schemas-microsoft-com:vml" xmlns:wp14="http://schemas.microsoft.com/office/word/2010/wordprocessingDrawing" xmlns:wp="http://schemas.openxmlformats.org/drawingml/2006/wordprocessingDrawing" xmlns:w10="urn:schemas-microsoft-com:office:word" xmlns:w="http://schemas.openxmlformats.org/wordprocessingml/2006/main" xmlns:w14="http://schemas.microsoft.com/office/word/2010/wordml" xmlns:wpg="http://schemas.microsoft.com/office/word/2010/wordprocessingGroup" xmlns:wpi="http://schemas.microsoft.com/office/word/2010/wordprocessingInk" xmlns:wne="http://schemas.microsoft.com/office/word/2006/wordml" xmlns:wps="http://schemas.microsoft.com/office/word/2010/wordprocessingShape" mc:Ignorable="w14 wp14">
   <w:endnote w:type="separator" w:id="-1">
     <w:p>
       <w:pPr>
@@ -1450,7 +1613,7 @@
 </file>
 
 <file path=word/footer1.xml><?xml version="1.0" encoding="utf-8"?>
-<w:ftr xmlns:wpc="http://schemas.microsoft.com/office/word/2010/wordprocessingCanvas" xmlns:mc="http://schemas.openxmlformats.org/markup-compatibility/2006" xmlns:o="urn:schemas-microsoft-com:office:office" xmlns:r="http://schemas.openxmlformats.org/officeDocument/2006/relationships" xmlns:m="http://schemas.openxmlformats.org/officeDocument/2006/math" xmlns:v="urn:schemas-microsoft-com:vml" xmlns:wp14="http://schemas.microsoft.com/office/word/2010/wordprocessingDrawing" xmlns:wp="http://schemas.openxmlformats.org/drawingml/2006/wordprocessingDrawing" xmlns:w10="urn:schemas-microsoft-com:office:word" xmlns:w="http://schemas.openxmlformats.org/wordprocessingml/2006/main" xmlns:w14="http://schemas.microsoft.com/office/word/2010/wordml" xmlns:w15="http://schemas.microsoft.com/office/word/2012/wordml" xmlns:wpg="http://schemas.microsoft.com/office/word/2010/wordprocessingGroup" xmlns:wpi="http://schemas.microsoft.com/office/word/2010/wordprocessingInk" xmlns:wne="http://schemas.microsoft.com/office/word/2006/wordml" xmlns:wps="http://schemas.microsoft.com/office/word/2010/wordprocessingShape" mc:Ignorable="w14 w15 wp14">
+<w:ftr xmlns:wpc="http://schemas.microsoft.com/office/word/2010/wordprocessingCanvas" xmlns:mo="http://schemas.microsoft.com/office/mac/office/2008/main" xmlns:mc="http://schemas.openxmlformats.org/markup-compatibility/2006" xmlns:mv="urn:schemas-microsoft-com:mac:vml" xmlns:o="urn:schemas-microsoft-com:office:office" xmlns:r="http://schemas.openxmlformats.org/officeDocument/2006/relationships" xmlns:m="http://schemas.openxmlformats.org/officeDocument/2006/math" xmlns:v="urn:schemas-microsoft-com:vml" xmlns:wp14="http://schemas.microsoft.com/office/word/2010/wordprocessingDrawing" xmlns:wp="http://schemas.openxmlformats.org/drawingml/2006/wordprocessingDrawing" xmlns:w10="urn:schemas-microsoft-com:office:word" xmlns:w="http://schemas.openxmlformats.org/wordprocessingml/2006/main" xmlns:w14="http://schemas.microsoft.com/office/word/2010/wordml" xmlns:wpg="http://schemas.microsoft.com/office/word/2010/wordprocessingGroup" xmlns:wpi="http://schemas.microsoft.com/office/word/2010/wordprocessingInk" xmlns:wne="http://schemas.microsoft.com/office/word/2006/wordml" xmlns:wps="http://schemas.microsoft.com/office/word/2010/wordprocessingShape" mc:Ignorable="w14 wp14">
   <w:p>
     <w:pPr>
       <w:pStyle w:val="Pieddepage"/>
@@ -1487,7 +1650,7 @@
         <w:noProof/>
         <w:color w:val="5B9BD5" w:themeColor="accent1"/>
       </w:rPr>
-      <w:t>2</w:t>
+      <w:t>4</w:t>
     </w:r>
     <w:r>
       <w:rPr>
@@ -1506,7 +1669,7 @@
 </file>
 
 <file path=word/footnotes.xml><?xml version="1.0" encoding="utf-8"?>
-<w:footnotes xmlns:wpc="http://schemas.microsoft.com/office/word/2010/wordprocessingCanvas" xmlns:mc="http://schemas.openxmlformats.org/markup-compatibility/2006" xmlns:o="urn:schemas-microsoft-com:office:office" xmlns:r="http://schemas.openxmlformats.org/officeDocument/2006/relationships" xmlns:m="http://schemas.openxmlformats.org/officeDocument/2006/math" xmlns:v="urn:schemas-microsoft-com:vml" xmlns:wp14="http://schemas.microsoft.com/office/word/2010/wordprocessingDrawing" xmlns:wp="http://schemas.openxmlformats.org/drawingml/2006/wordprocessingDrawing" xmlns:w10="urn:schemas-microsoft-com:office:word" xmlns:w="http://schemas.openxmlformats.org/wordprocessingml/2006/main" xmlns:w14="http://schemas.microsoft.com/office/word/2010/wordml" xmlns:w15="http://schemas.microsoft.com/office/word/2012/wordml" xmlns:wpg="http://schemas.microsoft.com/office/word/2010/wordprocessingGroup" xmlns:wpi="http://schemas.microsoft.com/office/word/2010/wordprocessingInk" xmlns:wne="http://schemas.microsoft.com/office/word/2006/wordml" xmlns:wps="http://schemas.microsoft.com/office/word/2010/wordprocessingShape" mc:Ignorable="w14 w15 wp14">
+<w:footnotes xmlns:wpc="http://schemas.microsoft.com/office/word/2010/wordprocessingCanvas" xmlns:mo="http://schemas.microsoft.com/office/mac/office/2008/main" xmlns:mc="http://schemas.openxmlformats.org/markup-compatibility/2006" xmlns:mv="urn:schemas-microsoft-com:mac:vml" xmlns:o="urn:schemas-microsoft-com:office:office" xmlns:r="http://schemas.openxmlformats.org/officeDocument/2006/relationships" xmlns:m="http://schemas.openxmlformats.org/officeDocument/2006/math" xmlns:v="urn:schemas-microsoft-com:vml" xmlns:wp14="http://schemas.microsoft.com/office/word/2010/wordprocessingDrawing" xmlns:wp="http://schemas.openxmlformats.org/drawingml/2006/wordprocessingDrawing" xmlns:w10="urn:schemas-microsoft-com:office:word" xmlns:w="http://schemas.openxmlformats.org/wordprocessingml/2006/main" xmlns:w14="http://schemas.microsoft.com/office/word/2010/wordml" xmlns:wpg="http://schemas.microsoft.com/office/word/2010/wordprocessingGroup" xmlns:wpi="http://schemas.microsoft.com/office/word/2010/wordprocessingInk" xmlns:wne="http://schemas.microsoft.com/office/word/2006/wordml" xmlns:wps="http://schemas.microsoft.com/office/word/2010/wordprocessingShape" mc:Ignorable="w14 wp14">
   <w:footnote w:type="separator" w:id="-1">
     <w:p>
       <w:pPr>
@@ -1531,7 +1694,7 @@
 </file>
 
 <file path=word/numbering.xml><?xml version="1.0" encoding="utf-8"?>
-<w:numbering xmlns:wpc="http://schemas.microsoft.com/office/word/2010/wordprocessingCanvas" xmlns:mc="http://schemas.openxmlformats.org/markup-compatibility/2006" xmlns:o="urn:schemas-microsoft-com:office:office" xmlns:r="http://schemas.openxmlformats.org/officeDocument/2006/relationships" xmlns:m="http://schemas.openxmlformats.org/officeDocument/2006/math" xmlns:v="urn:schemas-microsoft-com:vml" xmlns:wp14="http://schemas.microsoft.com/office/word/2010/wordprocessingDrawing" xmlns:wp="http://schemas.openxmlformats.org/drawingml/2006/wordprocessingDrawing" xmlns:w10="urn:schemas-microsoft-com:office:word" xmlns:w="http://schemas.openxmlformats.org/wordprocessingml/2006/main" xmlns:w14="http://schemas.microsoft.com/office/word/2010/wordml" xmlns:w15="http://schemas.microsoft.com/office/word/2012/wordml" xmlns:wpg="http://schemas.microsoft.com/office/word/2010/wordprocessingGroup" xmlns:wpi="http://schemas.microsoft.com/office/word/2010/wordprocessingInk" xmlns:wne="http://schemas.microsoft.com/office/word/2006/wordml" xmlns:wps="http://schemas.microsoft.com/office/word/2010/wordprocessingShape" mc:Ignorable="w14 w15 wp14">
+<w:numbering xmlns:wpc="http://schemas.microsoft.com/office/word/2010/wordprocessingCanvas" xmlns:mo="http://schemas.microsoft.com/office/mac/office/2008/main" xmlns:mc="http://schemas.openxmlformats.org/markup-compatibility/2006" xmlns:mv="urn:schemas-microsoft-com:mac:vml" xmlns:o="urn:schemas-microsoft-com:office:office" xmlns:r="http://schemas.openxmlformats.org/officeDocument/2006/relationships" xmlns:m="http://schemas.openxmlformats.org/officeDocument/2006/math" xmlns:v="urn:schemas-microsoft-com:vml" xmlns:wp14="http://schemas.microsoft.com/office/word/2010/wordprocessingDrawing" xmlns:wp="http://schemas.openxmlformats.org/drawingml/2006/wordprocessingDrawing" xmlns:w10="urn:schemas-microsoft-com:office:word" xmlns:w="http://schemas.openxmlformats.org/wordprocessingml/2006/main" xmlns:w14="http://schemas.microsoft.com/office/word/2010/wordml" xmlns:wpg="http://schemas.microsoft.com/office/word/2010/wordprocessingGroup" xmlns:wpi="http://schemas.microsoft.com/office/word/2010/wordprocessingInk" xmlns:wne="http://schemas.microsoft.com/office/word/2006/wordml" xmlns:wps="http://schemas.microsoft.com/office/word/2010/wordprocessingShape" mc:Ignorable="w14 wp14">
   <w:abstractNum w:abstractNumId="0">
     <w:nsid w:val="0CFE24B9"/>
     <w:multiLevelType w:val="multilevel"/>
@@ -1647,6 +1810,119 @@
     </w:lvl>
   </w:abstractNum>
   <w:abstractNum w:abstractNumId="1">
+    <w:nsid w:val="0EA86EF5"/>
+    <w:multiLevelType w:val="hybridMultilevel"/>
+    <w:tmpl w:val="6BAE87A6"/>
+    <w:lvl w:ilvl="0" w:tplc="040C0001">
+      <w:start w:val="1"/>
+      <w:numFmt w:val="bullet"/>
+      <w:lvlText w:val=""/>
+      <w:lvlJc w:val="left"/>
+      <w:pPr>
+        <w:ind w:left="1117" w:hanging="360"/>
+      </w:pPr>
+      <w:rPr>
+        <w:rFonts w:ascii="Symbol" w:hAnsi="Symbol" w:hint="default"/>
+      </w:rPr>
+    </w:lvl>
+    <w:lvl w:ilvl="1" w:tplc="040C0003" w:tentative="1">
+      <w:start w:val="1"/>
+      <w:numFmt w:val="bullet"/>
+      <w:lvlText w:val="o"/>
+      <w:lvlJc w:val="left"/>
+      <w:pPr>
+        <w:ind w:left="1837" w:hanging="360"/>
+      </w:pPr>
+      <w:rPr>
+        <w:rFonts w:ascii="Courier New" w:hAnsi="Courier New" w:hint="default"/>
+      </w:rPr>
+    </w:lvl>
+    <w:lvl w:ilvl="2" w:tplc="040C0005" w:tentative="1">
+      <w:start w:val="1"/>
+      <w:numFmt w:val="bullet"/>
+      <w:lvlText w:val=""/>
+      <w:lvlJc w:val="left"/>
+      <w:pPr>
+        <w:ind w:left="2557" w:hanging="360"/>
+      </w:pPr>
+      <w:rPr>
+        <w:rFonts w:ascii="Wingdings" w:hAnsi="Wingdings" w:hint="default"/>
+      </w:rPr>
+    </w:lvl>
+    <w:lvl w:ilvl="3" w:tplc="040C0001" w:tentative="1">
+      <w:start w:val="1"/>
+      <w:numFmt w:val="bullet"/>
+      <w:lvlText w:val=""/>
+      <w:lvlJc w:val="left"/>
+      <w:pPr>
+        <w:ind w:left="3277" w:hanging="360"/>
+      </w:pPr>
+      <w:rPr>
+        <w:rFonts w:ascii="Symbol" w:hAnsi="Symbol" w:hint="default"/>
+      </w:rPr>
+    </w:lvl>
+    <w:lvl w:ilvl="4" w:tplc="040C0003" w:tentative="1">
+      <w:start w:val="1"/>
+      <w:numFmt w:val="bullet"/>
+      <w:lvlText w:val="o"/>
+      <w:lvlJc w:val="left"/>
+      <w:pPr>
+        <w:ind w:left="3997" w:hanging="360"/>
+      </w:pPr>
+      <w:rPr>
+        <w:rFonts w:ascii="Courier New" w:hAnsi="Courier New" w:hint="default"/>
+      </w:rPr>
+    </w:lvl>
+    <w:lvl w:ilvl="5" w:tplc="040C0005" w:tentative="1">
+      <w:start w:val="1"/>
+      <w:numFmt w:val="bullet"/>
+      <w:lvlText w:val=""/>
+      <w:lvlJc w:val="left"/>
+      <w:pPr>
+        <w:ind w:left="4717" w:hanging="360"/>
+      </w:pPr>
+      <w:rPr>
+        <w:rFonts w:ascii="Wingdings" w:hAnsi="Wingdings" w:hint="default"/>
+      </w:rPr>
+    </w:lvl>
+    <w:lvl w:ilvl="6" w:tplc="040C0001" w:tentative="1">
+      <w:start w:val="1"/>
+      <w:numFmt w:val="bullet"/>
+      <w:lvlText w:val=""/>
+      <w:lvlJc w:val="left"/>
+      <w:pPr>
+        <w:ind w:left="5437" w:hanging="360"/>
+      </w:pPr>
+      <w:rPr>
+        <w:rFonts w:ascii="Symbol" w:hAnsi="Symbol" w:hint="default"/>
+      </w:rPr>
+    </w:lvl>
+    <w:lvl w:ilvl="7" w:tplc="040C0003" w:tentative="1">
+      <w:start w:val="1"/>
+      <w:numFmt w:val="bullet"/>
+      <w:lvlText w:val="o"/>
+      <w:lvlJc w:val="left"/>
+      <w:pPr>
+        <w:ind w:left="6157" w:hanging="360"/>
+      </w:pPr>
+      <w:rPr>
+        <w:rFonts w:ascii="Courier New" w:hAnsi="Courier New" w:hint="default"/>
+      </w:rPr>
+    </w:lvl>
+    <w:lvl w:ilvl="8" w:tplc="040C0005" w:tentative="1">
+      <w:start w:val="1"/>
+      <w:numFmt w:val="bullet"/>
+      <w:lvlText w:val=""/>
+      <w:lvlJc w:val="left"/>
+      <w:pPr>
+        <w:ind w:left="6877" w:hanging="360"/>
+      </w:pPr>
+      <w:rPr>
+        <w:rFonts w:ascii="Wingdings" w:hAnsi="Wingdings" w:hint="default"/>
+      </w:rPr>
+    </w:lvl>
+  </w:abstractNum>
+  <w:abstractNum w:abstractNumId="2">
     <w:nsid w:val="2BC609DD"/>
     <w:multiLevelType w:val="hybridMultilevel"/>
     <w:tmpl w:val="28581562"/>
@@ -1759,7 +2035,7 @@
       </w:rPr>
     </w:lvl>
   </w:abstractNum>
-  <w:abstractNum w:abstractNumId="2">
+  <w:abstractNum w:abstractNumId="3">
     <w:nsid w:val="2FBD30FB"/>
     <w:multiLevelType w:val="multilevel"/>
     <w:tmpl w:val="0AD84BD6"/>
@@ -1874,7 +2150,7 @@
       </w:rPr>
     </w:lvl>
   </w:abstractNum>
-  <w:abstractNum w:abstractNumId="3">
+  <w:abstractNum w:abstractNumId="4">
     <w:nsid w:val="370B5231"/>
     <w:multiLevelType w:val="hybridMultilevel"/>
     <w:tmpl w:val="F350F4F6"/>
@@ -1966,7 +2242,7 @@
       </w:pPr>
     </w:lvl>
   </w:abstractNum>
-  <w:abstractNum w:abstractNumId="4">
+  <w:abstractNum w:abstractNumId="5">
     <w:nsid w:val="51F55B8C"/>
     <w:multiLevelType w:val="multilevel"/>
     <w:tmpl w:val="040C001D"/>
@@ -2053,7 +2329,7 @@
       </w:pPr>
     </w:lvl>
   </w:abstractNum>
-  <w:abstractNum w:abstractNumId="5">
+  <w:abstractNum w:abstractNumId="6">
     <w:nsid w:val="53413210"/>
     <w:multiLevelType w:val="hybridMultilevel"/>
     <w:tmpl w:val="815406DC"/>
@@ -2139,7 +2415,7 @@
       </w:pPr>
     </w:lvl>
   </w:abstractNum>
-  <w:abstractNum w:abstractNumId="6">
+  <w:abstractNum w:abstractNumId="7">
     <w:nsid w:val="5E9E1705"/>
     <w:multiLevelType w:val="hybridMultilevel"/>
     <w:tmpl w:val="B60C6D76"/>
@@ -2252,7 +2528,7 @@
       </w:rPr>
     </w:lvl>
   </w:abstractNum>
-  <w:abstractNum w:abstractNumId="7">
+  <w:abstractNum w:abstractNumId="8">
     <w:nsid w:val="615012AB"/>
     <w:multiLevelType w:val="hybridMultilevel"/>
     <w:tmpl w:val="750CD31C"/>
@@ -2364,7 +2640,7 @@
       </w:rPr>
     </w:lvl>
   </w:abstractNum>
-  <w:abstractNum w:abstractNumId="8">
+  <w:abstractNum w:abstractNumId="9">
     <w:nsid w:val="63AA43E7"/>
     <w:multiLevelType w:val="hybridMultilevel"/>
     <w:tmpl w:val="4C9E97AA"/>
@@ -2478,37 +2754,40 @@
     </w:lvl>
   </w:abstractNum>
   <w:num w:numId="1">
+    <w:abstractNumId w:val="9"/>
+  </w:num>
+  <w:num w:numId="2">
     <w:abstractNumId w:val="8"/>
   </w:num>
-  <w:num w:numId="2">
-    <w:abstractNumId w:val="7"/>
-  </w:num>
   <w:num w:numId="3">
-    <w:abstractNumId w:val="1"/>
+    <w:abstractNumId w:val="2"/>
   </w:num>
   <w:num w:numId="4">
-    <w:abstractNumId w:val="5"/>
+    <w:abstractNumId w:val="6"/>
   </w:num>
   <w:num w:numId="5">
-    <w:abstractNumId w:val="3"/>
+    <w:abstractNumId w:val="4"/>
   </w:num>
   <w:num w:numId="6">
     <w:abstractNumId w:val="0"/>
   </w:num>
   <w:num w:numId="7">
-    <w:abstractNumId w:val="4"/>
+    <w:abstractNumId w:val="5"/>
   </w:num>
   <w:num w:numId="8">
-    <w:abstractNumId w:val="2"/>
+    <w:abstractNumId w:val="3"/>
   </w:num>
   <w:num w:numId="9">
-    <w:abstractNumId w:val="6"/>
+    <w:abstractNumId w:val="7"/>
+  </w:num>
+  <w:num w:numId="10">
+    <w:abstractNumId w:val="1"/>
   </w:num>
 </w:numbering>
 </file>
 
 <file path=word/styles.xml><?xml version="1.0" encoding="utf-8"?>
-<w:styles xmlns:mc="http://schemas.openxmlformats.org/markup-compatibility/2006" xmlns:r="http://schemas.openxmlformats.org/officeDocument/2006/relationships" xmlns:w="http://schemas.openxmlformats.org/wordprocessingml/2006/main" xmlns:w14="http://schemas.microsoft.com/office/word/2010/wordml" xmlns:w15="http://schemas.microsoft.com/office/word/2012/wordml" mc:Ignorable="w14 w15">
+<w:styles xmlns:mc="http://schemas.openxmlformats.org/markup-compatibility/2006" xmlns:r="http://schemas.openxmlformats.org/officeDocument/2006/relationships" xmlns:w="http://schemas.openxmlformats.org/wordprocessingml/2006/main" xmlns:w14="http://schemas.microsoft.com/office/word/2010/wordml" mc:Ignorable="w14">
   <w:docDefaults>
     <w:rPrDefault>
       <w:rPr>
@@ -2524,378 +2803,153 @@
       </w:pPr>
     </w:pPrDefault>
   </w:docDefaults>
-  <w:latentStyles w:defLockedState="0" w:defUIPriority="99" w:defSemiHidden="0" w:defUnhideWhenUsed="0" w:defQFormat="0" w:count="371">
-    <w:lsdException w:name="Normal" w:uiPriority="0" w:qFormat="1"/>
-    <w:lsdException w:name="heading 1" w:uiPriority="9" w:qFormat="1"/>
-    <w:lsdException w:name="heading 2" w:semiHidden="1" w:uiPriority="9" w:unhideWhenUsed="1" w:qFormat="1"/>
-    <w:lsdException w:name="heading 3" w:semiHidden="1" w:uiPriority="9" w:unhideWhenUsed="1" w:qFormat="1"/>
-    <w:lsdException w:name="heading 4" w:semiHidden="1" w:uiPriority="9" w:unhideWhenUsed="1" w:qFormat="1"/>
-    <w:lsdException w:name="heading 5" w:semiHidden="1" w:uiPriority="9" w:unhideWhenUsed="1" w:qFormat="1"/>
-    <w:lsdException w:name="heading 6" w:semiHidden="1" w:uiPriority="9" w:unhideWhenUsed="1" w:qFormat="1"/>
-    <w:lsdException w:name="heading 7" w:semiHidden="1" w:uiPriority="9" w:unhideWhenUsed="1" w:qFormat="1"/>
-    <w:lsdException w:name="heading 8" w:semiHidden="1" w:uiPriority="9" w:unhideWhenUsed="1" w:qFormat="1"/>
-    <w:lsdException w:name="heading 9" w:semiHidden="1" w:uiPriority="9" w:unhideWhenUsed="1" w:qFormat="1"/>
-    <w:lsdException w:name="index 1" w:semiHidden="1" w:unhideWhenUsed="1"/>
-    <w:lsdException w:name="index 2" w:semiHidden="1" w:unhideWhenUsed="1"/>
-    <w:lsdException w:name="index 3" w:semiHidden="1" w:unhideWhenUsed="1"/>
-    <w:lsdException w:name="index 4" w:semiHidden="1" w:unhideWhenUsed="1"/>
-    <w:lsdException w:name="index 5" w:semiHidden="1" w:unhideWhenUsed="1"/>
-    <w:lsdException w:name="index 6" w:semiHidden="1" w:unhideWhenUsed="1"/>
-    <w:lsdException w:name="index 7" w:semiHidden="1" w:unhideWhenUsed="1"/>
-    <w:lsdException w:name="index 8" w:semiHidden="1" w:unhideWhenUsed="1"/>
-    <w:lsdException w:name="index 9" w:semiHidden="1" w:unhideWhenUsed="1"/>
-    <w:lsdException w:name="toc 1" w:semiHidden="1" w:uiPriority="39" w:unhideWhenUsed="1"/>
-    <w:lsdException w:name="toc 2" w:semiHidden="1" w:uiPriority="39" w:unhideWhenUsed="1"/>
-    <w:lsdException w:name="toc 3" w:semiHidden="1" w:uiPriority="39" w:unhideWhenUsed="1"/>
-    <w:lsdException w:name="toc 4" w:semiHidden="1" w:uiPriority="39" w:unhideWhenUsed="1"/>
-    <w:lsdException w:name="toc 5" w:semiHidden="1" w:uiPriority="39" w:unhideWhenUsed="1"/>
-    <w:lsdException w:name="toc 6" w:semiHidden="1" w:uiPriority="39" w:unhideWhenUsed="1"/>
-    <w:lsdException w:name="toc 7" w:semiHidden="1" w:uiPriority="39" w:unhideWhenUsed="1"/>
-    <w:lsdException w:name="toc 8" w:semiHidden="1" w:uiPriority="39" w:unhideWhenUsed="1"/>
-    <w:lsdException w:name="toc 9" w:semiHidden="1" w:uiPriority="39" w:unhideWhenUsed="1"/>
-    <w:lsdException w:name="Normal Indent" w:semiHidden="1" w:unhideWhenUsed="1"/>
-    <w:lsdException w:name="footnote text" w:semiHidden="1" w:unhideWhenUsed="1"/>
-    <w:lsdException w:name="annotation text" w:semiHidden="1" w:unhideWhenUsed="1"/>
-    <w:lsdException w:name="header" w:semiHidden="1" w:unhideWhenUsed="1"/>
-    <w:lsdException w:name="footer" w:semiHidden="1" w:unhideWhenUsed="1"/>
-    <w:lsdException w:name="index heading" w:semiHidden="1" w:unhideWhenUsed="1"/>
-    <w:lsdException w:name="caption" w:semiHidden="1" w:uiPriority="35" w:unhideWhenUsed="1" w:qFormat="1"/>
-    <w:lsdException w:name="table of figures" w:semiHidden="1" w:unhideWhenUsed="1"/>
-    <w:lsdException w:name="envelope address" w:semiHidden="1" w:unhideWhenUsed="1"/>
-    <w:lsdException w:name="envelope return" w:semiHidden="1" w:unhideWhenUsed="1"/>
-    <w:lsdException w:name="footnote reference" w:semiHidden="1" w:unhideWhenUsed="1"/>
-    <w:lsdException w:name="annotation reference" w:semiHidden="1" w:unhideWhenUsed="1"/>
-    <w:lsdException w:name="line number" w:semiHidden="1" w:unhideWhenUsed="1"/>
-    <w:lsdException w:name="page number" w:semiHidden="1" w:unhideWhenUsed="1"/>
-    <w:lsdException w:name="endnote reference" w:semiHidden="1" w:unhideWhenUsed="1"/>
-    <w:lsdException w:name="endnote text" w:semiHidden="1" w:unhideWhenUsed="1"/>
-    <w:lsdException w:name="table of authorities" w:semiHidden="1" w:unhideWhenUsed="1"/>
-    <w:lsdException w:name="macro" w:semiHidden="1" w:unhideWhenUsed="1"/>
-    <w:lsdException w:name="toa heading" w:semiHidden="1" w:unhideWhenUsed="1"/>
-    <w:lsdException w:name="List" w:semiHidden="1" w:unhideWhenUsed="1"/>
-    <w:lsdException w:name="List Bullet" w:semiHidden="1" w:unhideWhenUsed="1"/>
-    <w:lsdException w:name="List Number" w:semiHidden="1" w:unhideWhenUsed="1"/>
-    <w:lsdException w:name="List 2" w:semiHidden="1" w:unhideWhenUsed="1"/>
-    <w:lsdException w:name="List 3" w:semiHidden="1" w:unhideWhenUsed="1"/>
-    <w:lsdException w:name="List 4" w:semiHidden="1" w:unhideWhenUsed="1"/>
-    <w:lsdException w:name="List 5" w:semiHidden="1" w:unhideWhenUsed="1"/>
-    <w:lsdException w:name="List Bullet 2" w:semiHidden="1" w:unhideWhenUsed="1"/>
-    <w:lsdException w:name="List Bullet 3" w:semiHidden="1" w:unhideWhenUsed="1"/>
-    <w:lsdException w:name="List Bullet 4" w:semiHidden="1" w:unhideWhenUsed="1"/>
-    <w:lsdException w:name="List Bullet 5" w:semiHidden="1" w:unhideWhenUsed="1"/>
-    <w:lsdException w:name="List Number 2" w:semiHidden="1" w:unhideWhenUsed="1"/>
-    <w:lsdException w:name="List Number 3" w:semiHidden="1" w:unhideWhenUsed="1"/>
-    <w:lsdException w:name="List Number 4" w:semiHidden="1" w:unhideWhenUsed="1"/>
-    <w:lsdException w:name="List Number 5" w:semiHidden="1" w:unhideWhenUsed="1"/>
-    <w:lsdException w:name="Title" w:uiPriority="10" w:qFormat="1"/>
-    <w:lsdException w:name="Closing" w:semiHidden="1" w:unhideWhenUsed="1"/>
-    <w:lsdException w:name="Signature" w:semiHidden="1" w:unhideWhenUsed="1"/>
-    <w:lsdException w:name="Default Paragraph Font" w:semiHidden="1" w:uiPriority="1" w:unhideWhenUsed="1"/>
-    <w:lsdException w:name="Body Text" w:semiHidden="1" w:unhideWhenUsed="1"/>
-    <w:lsdException w:name="Body Text Indent" w:semiHidden="1" w:unhideWhenUsed="1"/>
-    <w:lsdException w:name="List Continue" w:semiHidden="1" w:unhideWhenUsed="1"/>
-    <w:lsdException w:name="List Continue 2" w:semiHidden="1" w:unhideWhenUsed="1"/>
-    <w:lsdException w:name="List Continue 3" w:semiHidden="1" w:unhideWhenUsed="1"/>
-    <w:lsdException w:name="List Continue 4" w:semiHidden="1" w:unhideWhenUsed="1"/>
-    <w:lsdException w:name="List Continue 5" w:semiHidden="1" w:unhideWhenUsed="1"/>
-    <w:lsdException w:name="Message Header" w:semiHidden="1" w:unhideWhenUsed="1"/>
-    <w:lsdException w:name="Subtitle" w:uiPriority="11" w:qFormat="1"/>
-    <w:lsdException w:name="Salutation" w:semiHidden="1" w:unhideWhenUsed="1"/>
-    <w:lsdException w:name="Date" w:semiHidden="1" w:unhideWhenUsed="1"/>
-    <w:lsdException w:name="Body Text First Indent" w:semiHidden="1" w:unhideWhenUsed="1"/>
-    <w:lsdException w:name="Body Text First Indent 2" w:semiHidden="1" w:unhideWhenUsed="1"/>
-    <w:lsdException w:name="Note Heading" w:semiHidden="1" w:unhideWhenUsed="1"/>
-    <w:lsdException w:name="Body Text 2" w:semiHidden="1" w:unhideWhenUsed="1"/>
-    <w:lsdException w:name="Body Text 3" w:semiHidden="1" w:unhideWhenUsed="1"/>
-    <w:lsdException w:name="Body Text Indent 2" w:semiHidden="1" w:unhideWhenUsed="1"/>
-    <w:lsdException w:name="Body Text Indent 3" w:semiHidden="1" w:unhideWhenUsed="1"/>
-    <w:lsdException w:name="Block Text" w:semiHidden="1" w:unhideWhenUsed="1"/>
-    <w:lsdException w:name="Hyperlink" w:semiHidden="1" w:unhideWhenUsed="1"/>
-    <w:lsdException w:name="FollowedHyperlink" w:semiHidden="1" w:unhideWhenUsed="1"/>
-    <w:lsdException w:name="Strong" w:uiPriority="22" w:qFormat="1"/>
-    <w:lsdException w:name="Emphasis" w:uiPriority="20" w:qFormat="1"/>
-    <w:lsdException w:name="Document Map" w:semiHidden="1" w:unhideWhenUsed="1"/>
-    <w:lsdException w:name="Plain Text" w:semiHidden="1" w:unhideWhenUsed="1"/>
-    <w:lsdException w:name="E-mail Signature" w:semiHidden="1" w:unhideWhenUsed="1"/>
-    <w:lsdException w:name="HTML Top of Form" w:semiHidden="1" w:unhideWhenUsed="1"/>
-    <w:lsdException w:name="HTML Bottom of Form" w:semiHidden="1" w:unhideWhenUsed="1"/>
-    <w:lsdException w:name="Normal (Web)" w:semiHidden="1" w:unhideWhenUsed="1"/>
-    <w:lsdException w:name="HTML Acronym" w:semiHidden="1" w:unhideWhenUsed="1"/>
-    <w:lsdException w:name="HTML Address" w:semiHidden="1" w:unhideWhenUsed="1"/>
-    <w:lsdException w:name="HTML Cite" w:semiHidden="1" w:unhideWhenUsed="1"/>
-    <w:lsdException w:name="HTML Code" w:semiHidden="1" w:unhideWhenUsed="1"/>
-    <w:lsdException w:name="HTML Definition" w:semiHidden="1" w:unhideWhenUsed="1"/>
-    <w:lsdException w:name="HTML Keyboard" w:semiHidden="1" w:unhideWhenUsed="1"/>
-    <w:lsdException w:name="HTML Preformatted" w:semiHidden="1" w:unhideWhenUsed="1"/>
-    <w:lsdException w:name="HTML Sample" w:semiHidden="1" w:unhideWhenUsed="1"/>
-    <w:lsdException w:name="HTML Typewriter" w:semiHidden="1" w:unhideWhenUsed="1"/>
-    <w:lsdException w:name="HTML Variable" w:semiHidden="1" w:unhideWhenUsed="1"/>
-    <w:lsdException w:name="Normal Table" w:semiHidden="1" w:unhideWhenUsed="1"/>
-    <w:lsdException w:name="annotation subject" w:semiHidden="1" w:unhideWhenUsed="1"/>
-    <w:lsdException w:name="No List" w:semiHidden="1" w:unhideWhenUsed="1"/>
-    <w:lsdException w:name="Outline List 1" w:semiHidden="1" w:unhideWhenUsed="1"/>
-    <w:lsdException w:name="Outline List 2" w:semiHidden="1" w:unhideWhenUsed="1"/>
-    <w:lsdException w:name="Outline List 3" w:semiHidden="1" w:unhideWhenUsed="1"/>
-    <w:lsdException w:name="Table Simple 1" w:semiHidden="1" w:unhideWhenUsed="1"/>
-    <w:lsdException w:name="Table Simple 2" w:semiHidden="1" w:unhideWhenUsed="1"/>
-    <w:lsdException w:name="Table Simple 3" w:semiHidden="1" w:unhideWhenUsed="1"/>
-    <w:lsdException w:name="Table Classic 1" w:semiHidden="1" w:unhideWhenUsed="1"/>
-    <w:lsdException w:name="Table Classic 2" w:semiHidden="1" w:unhideWhenUsed="1"/>
-    <w:lsdException w:name="Table Classic 3" w:semiHidden="1" w:unhideWhenUsed="1"/>
-    <w:lsdException w:name="Table Classic 4" w:semiHidden="1" w:unhideWhenUsed="1"/>
-    <w:lsdException w:name="Table Colorful 1" w:semiHidden="1" w:unhideWhenUsed="1"/>
-    <w:lsdException w:name="Table Colorful 2" w:semiHidden="1" w:unhideWhenUsed="1"/>
-    <w:lsdException w:name="Table Colorful 3" w:semiHidden="1" w:unhideWhenUsed="1"/>
-    <w:lsdException w:name="Table Columns 1" w:semiHidden="1" w:unhideWhenUsed="1"/>
-    <w:lsdException w:name="Table Columns 2" w:semiHidden="1" w:unhideWhenUsed="1"/>
-    <w:lsdException w:name="Table Columns 3" w:semiHidden="1" w:unhideWhenUsed="1"/>
-    <w:lsdException w:name="Table Columns 4" w:semiHidden="1" w:unhideWhenUsed="1"/>
-    <w:lsdException w:name="Table Columns 5" w:semiHidden="1" w:unhideWhenUsed="1"/>
-    <w:lsdException w:name="Table Grid 1" w:semiHidden="1" w:unhideWhenUsed="1"/>
-    <w:lsdException w:name="Table Grid 2" w:semiHidden="1" w:unhideWhenUsed="1"/>
-    <w:lsdException w:name="Table Grid 3" w:semiHidden="1" w:unhideWhenUsed="1"/>
-    <w:lsdException w:name="Table Grid 4" w:semiHidden="1" w:unhideWhenUsed="1"/>
-    <w:lsdException w:name="Table Grid 5" w:semiHidden="1" w:unhideWhenUsed="1"/>
-    <w:lsdException w:name="Table Grid 6" w:semiHidden="1" w:unhideWhenUsed="1"/>
-    <w:lsdException w:name="Table Grid 7" w:semiHidden="1" w:unhideWhenUsed="1"/>
-    <w:lsdException w:name="Table Grid 8" w:semiHidden="1" w:unhideWhenUsed="1"/>
-    <w:lsdException w:name="Table List 1" w:semiHidden="1" w:unhideWhenUsed="1"/>
-    <w:lsdException w:name="Table List 2" w:semiHidden="1" w:unhideWhenUsed="1"/>
-    <w:lsdException w:name="Table List 3" w:semiHidden="1" w:unhideWhenUsed="1"/>
-    <w:lsdException w:name="Table List 4" w:semiHidden="1" w:unhideWhenUsed="1"/>
-    <w:lsdException w:name="Table List 5" w:semiHidden="1" w:unhideWhenUsed="1"/>
-    <w:lsdException w:name="Table List 6" w:semiHidden="1" w:unhideWhenUsed="1"/>
-    <w:lsdException w:name="Table List 7" w:semiHidden="1" w:unhideWhenUsed="1"/>
-    <w:lsdException w:name="Table List 8" w:semiHidden="1" w:unhideWhenUsed="1"/>
-    <w:lsdException w:name="Table 3D effects 1" w:semiHidden="1" w:unhideWhenUsed="1"/>
-    <w:lsdException w:name="Table 3D effects 2" w:semiHidden="1" w:unhideWhenUsed="1"/>
-    <w:lsdException w:name="Table 3D effects 3" w:semiHidden="1" w:unhideWhenUsed="1"/>
-    <w:lsdException w:name="Table Contemporary" w:semiHidden="1" w:unhideWhenUsed="1"/>
-    <w:lsdException w:name="Table Elegant" w:semiHidden="1" w:unhideWhenUsed="1"/>
-    <w:lsdException w:name="Table Professional" w:semiHidden="1" w:unhideWhenUsed="1"/>
-    <w:lsdException w:name="Table Subtle 1" w:semiHidden="1" w:unhideWhenUsed="1"/>
-    <w:lsdException w:name="Table Subtle 2" w:semiHidden="1" w:unhideWhenUsed="1"/>
-    <w:lsdException w:name="Table Web 1" w:semiHidden="1" w:unhideWhenUsed="1"/>
-    <w:lsdException w:name="Table Web 2" w:semiHidden="1" w:unhideWhenUsed="1"/>
-    <w:lsdException w:name="Table Web 3" w:semiHidden="1" w:unhideWhenUsed="1"/>
-    <w:lsdException w:name="Balloon Text" w:semiHidden="1" w:unhideWhenUsed="1"/>
-    <w:lsdException w:name="Table Grid" w:uiPriority="39"/>
-    <w:lsdException w:name="Table Theme" w:semiHidden="1" w:unhideWhenUsed="1"/>
-    <w:lsdException w:name="Placeholder Text" w:semiHidden="1"/>
-    <w:lsdException w:name="No Spacing" w:uiPriority="1" w:qFormat="1"/>
-    <w:lsdException w:name="Light Shading" w:uiPriority="60"/>
-    <w:lsdException w:name="Light List" w:uiPriority="61"/>
-    <w:lsdException w:name="Light Grid" w:uiPriority="62"/>
-    <w:lsdException w:name="Medium Shading 1" w:uiPriority="63"/>
-    <w:lsdException w:name="Medium Shading 2" w:uiPriority="64"/>
-    <w:lsdException w:name="Medium List 1" w:uiPriority="65"/>
-    <w:lsdException w:name="Medium List 2" w:uiPriority="66"/>
-    <w:lsdException w:name="Medium Grid 1" w:uiPriority="67"/>
-    <w:lsdException w:name="Medium Grid 2" w:uiPriority="68"/>
-    <w:lsdException w:name="Medium Grid 3" w:uiPriority="69"/>
-    <w:lsdException w:name="Dark List" w:uiPriority="70"/>
-    <w:lsdException w:name="Colorful Shading" w:uiPriority="71"/>
-    <w:lsdException w:name="Colorful List" w:uiPriority="72"/>
-    <w:lsdException w:name="Colorful Grid" w:uiPriority="73"/>
-    <w:lsdException w:name="Light Shading Accent 1" w:uiPriority="60"/>
-    <w:lsdException w:name="Light List Accent 1" w:uiPriority="61"/>
-    <w:lsdException w:name="Light Grid Accent 1" w:uiPriority="62"/>
-    <w:lsdException w:name="Medium Shading 1 Accent 1" w:uiPriority="63"/>
-    <w:lsdException w:name="Medium Shading 2 Accent 1" w:uiPriority="64"/>
-    <w:lsdException w:name="Medium List 1 Accent 1" w:uiPriority="65"/>
-    <w:lsdException w:name="Revision" w:semiHidden="1"/>
-    <w:lsdException w:name="List Paragraph" w:uiPriority="34" w:qFormat="1"/>
-    <w:lsdException w:name="Quote" w:uiPriority="29" w:qFormat="1"/>
-    <w:lsdException w:name="Intense Quote" w:uiPriority="30" w:qFormat="1"/>
-    <w:lsdException w:name="Medium List 2 Accent 1" w:uiPriority="66"/>
-    <w:lsdException w:name="Medium Grid 1 Accent 1" w:uiPriority="67"/>
-    <w:lsdException w:name="Medium Grid 2 Accent 1" w:uiPriority="68"/>
-    <w:lsdException w:name="Medium Grid 3 Accent 1" w:uiPriority="69"/>
-    <w:lsdException w:name="Dark List Accent 1" w:uiPriority="70"/>
-    <w:lsdException w:name="Colorful Shading Accent 1" w:uiPriority="71"/>
-    <w:lsdException w:name="Colorful List Accent 1" w:uiPriority="72"/>
-    <w:lsdException w:name="Colorful Grid Accent 1" w:uiPriority="73"/>
-    <w:lsdException w:name="Light Shading Accent 2" w:uiPriority="60"/>
-    <w:lsdException w:name="Light List Accent 2" w:uiPriority="61"/>
-    <w:lsdException w:name="Light Grid Accent 2" w:uiPriority="62"/>
-    <w:lsdException w:name="Medium Shading 1 Accent 2" w:uiPriority="63"/>
-    <w:lsdException w:name="Medium Shading 2 Accent 2" w:uiPriority="64"/>
-    <w:lsdException w:name="Medium List 1 Accent 2" w:uiPriority="65"/>
-    <w:lsdException w:name="Medium List 2 Accent 2" w:uiPriority="66"/>
-    <w:lsdException w:name="Medium Grid 1 Accent 2" w:uiPriority="67"/>
-    <w:lsdException w:name="Medium Grid 2 Accent 2" w:uiPriority="68"/>
-    <w:lsdException w:name="Medium Grid 3 Accent 2" w:uiPriority="69"/>
-    <w:lsdException w:name="Dark List Accent 2" w:uiPriority="70"/>
-    <w:lsdException w:name="Colorful Shading Accent 2" w:uiPriority="71"/>
-    <w:lsdException w:name="Colorful List Accent 2" w:uiPriority="72"/>
-    <w:lsdException w:name="Colorful Grid Accent 2" w:uiPriority="73"/>
-    <w:lsdException w:name="Light Shading Accent 3" w:uiPriority="60"/>
-    <w:lsdException w:name="Light List Accent 3" w:uiPriority="61"/>
-    <w:lsdException w:name="Light Grid Accent 3" w:uiPriority="62"/>
-    <w:lsdException w:name="Medium Shading 1 Accent 3" w:uiPriority="63"/>
-    <w:lsdException w:name="Medium Shading 2 Accent 3" w:uiPriority="64"/>
-    <w:lsdException w:name="Medium List 1 Accent 3" w:uiPriority="65"/>
-    <w:lsdException w:name="Medium List 2 Accent 3" w:uiPriority="66"/>
-    <w:lsdException w:name="Medium Grid 1 Accent 3" w:uiPriority="67"/>
-    <w:lsdException w:name="Medium Grid 2 Accent 3" w:uiPriority="68"/>
-    <w:lsdException w:name="Medium Grid 3 Accent 3" w:uiPriority="69"/>
-    <w:lsdException w:name="Dark List Accent 3" w:uiPriority="70"/>
-    <w:lsdException w:name="Colorful Shading Accent 3" w:uiPriority="71"/>
-    <w:lsdException w:name="Colorful List Accent 3" w:uiPriority="72"/>
-    <w:lsdException w:name="Colorful Grid Accent 3" w:uiPriority="73"/>
-    <w:lsdException w:name="Light Shading Accent 4" w:uiPriority="60"/>
-    <w:lsdException w:name="Light List Accent 4" w:uiPriority="61"/>
-    <w:lsdException w:name="Light Grid Accent 4" w:uiPriority="62"/>
-    <w:lsdException w:name="Medium Shading 1 Accent 4" w:uiPriority="63"/>
-    <w:lsdException w:name="Medium Shading 2 Accent 4" w:uiPriority="64"/>
-    <w:lsdException w:name="Medium List 1 Accent 4" w:uiPriority="65"/>
-    <w:lsdException w:name="Medium List 2 Accent 4" w:uiPriority="66"/>
-    <w:lsdException w:name="Medium Grid 1 Accent 4" w:uiPriority="67"/>
-    <w:lsdException w:name="Medium Grid 2 Accent 4" w:uiPriority="68"/>
-    <w:lsdException w:name="Medium Grid 3 Accent 4" w:uiPriority="69"/>
-    <w:lsdException w:name="Dark List Accent 4" w:uiPriority="70"/>
-    <w:lsdException w:name="Colorful Shading Accent 4" w:uiPriority="71"/>
-    <w:lsdException w:name="Colorful List Accent 4" w:uiPriority="72"/>
-    <w:lsdException w:name="Colorful Grid Accent 4" w:uiPriority="73"/>
-    <w:lsdException w:name="Light Shading Accent 5" w:uiPriority="60"/>
-    <w:lsdException w:name="Light List Accent 5" w:uiPriority="61"/>
-    <w:lsdException w:name="Light Grid Accent 5" w:uiPriority="62"/>
-    <w:lsdException w:name="Medium Shading 1 Accent 5" w:uiPriority="63"/>
-    <w:lsdException w:name="Medium Shading 2 Accent 5" w:uiPriority="64"/>
-    <w:lsdException w:name="Medium List 1 Accent 5" w:uiPriority="65"/>
-    <w:lsdException w:name="Medium List 2 Accent 5" w:uiPriority="66"/>
-    <w:lsdException w:name="Medium Grid 1 Accent 5" w:uiPriority="67"/>
-    <w:lsdException w:name="Medium Grid 2 Accent 5" w:uiPriority="68"/>
-    <w:lsdException w:name="Medium Grid 3 Accent 5" w:uiPriority="69"/>
-    <w:lsdException w:name="Dark List Accent 5" w:uiPriority="70"/>
-    <w:lsdException w:name="Colorful Shading Accent 5" w:uiPriority="71"/>
-    <w:lsdException w:name="Colorful List Accent 5" w:uiPriority="72"/>
-    <w:lsdException w:name="Colorful Grid Accent 5" w:uiPriority="73"/>
-    <w:lsdException w:name="Light Shading Accent 6" w:uiPriority="60"/>
-    <w:lsdException w:name="Light List Accent 6" w:uiPriority="61"/>
-    <w:lsdException w:name="Light Grid Accent 6" w:uiPriority="62"/>
-    <w:lsdException w:name="Medium Shading 1 Accent 6" w:uiPriority="63"/>
-    <w:lsdException w:name="Medium Shading 2 Accent 6" w:uiPriority="64"/>
-    <w:lsdException w:name="Medium List 1 Accent 6" w:uiPriority="65"/>
-    <w:lsdException w:name="Medium List 2 Accent 6" w:uiPriority="66"/>
-    <w:lsdException w:name="Medium Grid 1 Accent 6" w:uiPriority="67"/>
-    <w:lsdException w:name="Medium Grid 2 Accent 6" w:uiPriority="68"/>
-    <w:lsdException w:name="Medium Grid 3 Accent 6" w:uiPriority="69"/>
-    <w:lsdException w:name="Dark List Accent 6" w:uiPriority="70"/>
-    <w:lsdException w:name="Colorful Shading Accent 6" w:uiPriority="71"/>
-    <w:lsdException w:name="Colorful List Accent 6" w:uiPriority="72"/>
-    <w:lsdException w:name="Colorful Grid Accent 6" w:uiPriority="73"/>
-    <w:lsdException w:name="Subtle Emphasis" w:uiPriority="19" w:qFormat="1"/>
-    <w:lsdException w:name="Intense Emphasis" w:uiPriority="21" w:qFormat="1"/>
-    <w:lsdException w:name="Subtle Reference" w:uiPriority="31" w:qFormat="1"/>
-    <w:lsdException w:name="Intense Reference" w:uiPriority="32" w:qFormat="1"/>
-    <w:lsdException w:name="Book Title" w:uiPriority="33" w:qFormat="1"/>
-    <w:lsdException w:name="Bibliography" w:semiHidden="1" w:uiPriority="37" w:unhideWhenUsed="1"/>
-    <w:lsdException w:name="TOC Heading" w:semiHidden="1" w:uiPriority="39" w:unhideWhenUsed="1" w:qFormat="1"/>
-    <w:lsdException w:name="Plain Table 1" w:uiPriority="41"/>
-    <w:lsdException w:name="Plain Table 2" w:uiPriority="42"/>
-    <w:lsdException w:name="Plain Table 3" w:uiPriority="43"/>
-    <w:lsdException w:name="Plain Table 4" w:uiPriority="44"/>
-    <w:lsdException w:name="Plain Table 5" w:uiPriority="45"/>
-    <w:lsdException w:name="Grid Table Light" w:uiPriority="40"/>
-    <w:lsdException w:name="Grid Table 1 Light" w:uiPriority="46"/>
-    <w:lsdException w:name="Grid Table 2" w:uiPriority="47"/>
-    <w:lsdException w:name="Grid Table 3" w:uiPriority="48"/>
-    <w:lsdException w:name="Grid Table 4" w:uiPriority="49"/>
-    <w:lsdException w:name="Grid Table 5 Dark" w:uiPriority="50"/>
-    <w:lsdException w:name="Grid Table 6 Colorful" w:uiPriority="51"/>
-    <w:lsdException w:name="Grid Table 7 Colorful" w:uiPriority="52"/>
-    <w:lsdException w:name="Grid Table 1 Light Accent 1" w:uiPriority="46"/>
-    <w:lsdException w:name="Grid Table 2 Accent 1" w:uiPriority="47"/>
-    <w:lsdException w:name="Grid Table 3 Accent 1" w:uiPriority="48"/>
-    <w:lsdException w:name="Grid Table 4 Accent 1" w:uiPriority="49"/>
-    <w:lsdException w:name="Grid Table 5 Dark Accent 1" w:uiPriority="50"/>
-    <w:lsdException w:name="Grid Table 6 Colorful Accent 1" w:uiPriority="51"/>
-    <w:lsdException w:name="Grid Table 7 Colorful Accent 1" w:uiPriority="52"/>
-    <w:lsdException w:name="Grid Table 1 Light Accent 2" w:uiPriority="46"/>
-    <w:lsdException w:name="Grid Table 2 Accent 2" w:uiPriority="47"/>
-    <w:lsdException w:name="Grid Table 3 Accent 2" w:uiPriority="48"/>
-    <w:lsdException w:name="Grid Table 4 Accent 2" w:uiPriority="49"/>
-    <w:lsdException w:name="Grid Table 5 Dark Accent 2" w:uiPriority="50"/>
-    <w:lsdException w:name="Grid Table 6 Colorful Accent 2" w:uiPriority="51"/>
-    <w:lsdException w:name="Grid Table 7 Colorful Accent 2" w:uiPriority="52"/>
-    <w:lsdException w:name="Grid Table 1 Light Accent 3" w:uiPriority="46"/>
-    <w:lsdException w:name="Grid Table 2 Accent 3" w:uiPriority="47"/>
-    <w:lsdException w:name="Grid Table 3 Accent 3" w:uiPriority="48"/>
-    <w:lsdException w:name="Grid Table 4 Accent 3" w:uiPriority="49"/>
-    <w:lsdException w:name="Grid Table 5 Dark Accent 3" w:uiPriority="50"/>
-    <w:lsdException w:name="Grid Table 6 Colorful Accent 3" w:uiPriority="51"/>
-    <w:lsdException w:name="Grid Table 7 Colorful Accent 3" w:uiPriority="52"/>
-    <w:lsdException w:name="Grid Table 1 Light Accent 4" w:uiPriority="46"/>
-    <w:lsdException w:name="Grid Table 2 Accent 4" w:uiPriority="47"/>
-    <w:lsdException w:name="Grid Table 3 Accent 4" w:uiPriority="48"/>
-    <w:lsdException w:name="Grid Table 4 Accent 4" w:uiPriority="49"/>
-    <w:lsdException w:name="Grid Table 5 Dark Accent 4" w:uiPriority="50"/>
-    <w:lsdException w:name="Grid Table 6 Colorful Accent 4" w:uiPriority="51"/>
-    <w:lsdException w:name="Grid Table 7 Colorful Accent 4" w:uiPriority="52"/>
-    <w:lsdException w:name="Grid Table 1 Light Accent 5" w:uiPriority="46"/>
-    <w:lsdException w:name="Grid Table 2 Accent 5" w:uiPriority="47"/>
-    <w:lsdException w:name="Grid Table 3 Accent 5" w:uiPriority="48"/>
-    <w:lsdException w:name="Grid Table 4 Accent 5" w:uiPriority="49"/>
-    <w:lsdException w:name="Grid Table 5 Dark Accent 5" w:uiPriority="50"/>
-    <w:lsdException w:name="Grid Table 6 Colorful Accent 5" w:uiPriority="51"/>
-    <w:lsdException w:name="Grid Table 7 Colorful Accent 5" w:uiPriority="52"/>
-    <w:lsdException w:name="Grid Table 1 Light Accent 6" w:uiPriority="46"/>
-    <w:lsdException w:name="Grid Table 2 Accent 6" w:uiPriority="47"/>
-    <w:lsdException w:name="Grid Table 3 Accent 6" w:uiPriority="48"/>
-    <w:lsdException w:name="Grid Table 4 Accent 6" w:uiPriority="49"/>
-    <w:lsdException w:name="Grid Table 5 Dark Accent 6" w:uiPriority="50"/>
-    <w:lsdException w:name="Grid Table 6 Colorful Accent 6" w:uiPriority="51"/>
-    <w:lsdException w:name="Grid Table 7 Colorful Accent 6" w:uiPriority="52"/>
-    <w:lsdException w:name="List Table 1 Light" w:uiPriority="46"/>
-    <w:lsdException w:name="List Table 2" w:uiPriority="47"/>
-    <w:lsdException w:name="List Table 3" w:uiPriority="48"/>
-    <w:lsdException w:name="List Table 4" w:uiPriority="49"/>
-    <w:lsdException w:name="List Table 5 Dark" w:uiPriority="50"/>
-    <w:lsdException w:name="List Table 6 Colorful" w:uiPriority="51"/>
-    <w:lsdException w:name="List Table 7 Colorful" w:uiPriority="52"/>
-    <w:lsdException w:name="List Table 1 Light Accent 1" w:uiPriority="46"/>
-    <w:lsdException w:name="List Table 2 Accent 1" w:uiPriority="47"/>
-    <w:lsdException w:name="List Table 3 Accent 1" w:uiPriority="48"/>
-    <w:lsdException w:name="List Table 4 Accent 1" w:uiPriority="49"/>
-    <w:lsdException w:name="List Table 5 Dark Accent 1" w:uiPriority="50"/>
-    <w:lsdException w:name="List Table 6 Colorful Accent 1" w:uiPriority="51"/>
-    <w:lsdException w:name="List Table 7 Colorful Accent 1" w:uiPriority="52"/>
-    <w:lsdException w:name="List Table 1 Light Accent 2" w:uiPriority="46"/>
-    <w:lsdException w:name="List Table 2 Accent 2" w:uiPriority="47"/>
-    <w:lsdException w:name="List Table 3 Accent 2" w:uiPriority="48"/>
-    <w:lsdException w:name="List Table 4 Accent 2" w:uiPriority="49"/>
-    <w:lsdException w:name="List Table 5 Dark Accent 2" w:uiPriority="50"/>
-    <w:lsdException w:name="List Table 6 Colorful Accent 2" w:uiPriority="51"/>
-    <w:lsdException w:name="List Table 7 Colorful Accent 2" w:uiPriority="52"/>
-    <w:lsdException w:name="List Table 1 Light Accent 3" w:uiPriority="46"/>
-    <w:lsdException w:name="List Table 2 Accent 3" w:uiPriority="47"/>
-    <w:lsdException w:name="List Table 3 Accent 3" w:uiPriority="48"/>
-    <w:lsdException w:name="List Table 4 Accent 3" w:uiPriority="49"/>
-    <w:lsdException w:name="List Table 5 Dark Accent 3" w:uiPriority="50"/>
-    <w:lsdException w:name="List Table 6 Colorful Accent 3" w:uiPriority="51"/>
-    <w:lsdException w:name="List Table 7 Colorful Accent 3" w:uiPriority="52"/>
-    <w:lsdException w:name="List Table 1 Light Accent 4" w:uiPriority="46"/>
-    <w:lsdException w:name="List Table 2 Accent 4" w:uiPriority="47"/>
-    <w:lsdException w:name="List Table 3 Accent 4" w:uiPriority="48"/>
-    <w:lsdException w:name="List Table 4 Accent 4" w:uiPriority="49"/>
-    <w:lsdException w:name="List Table 5 Dark Accent 4" w:uiPriority="50"/>
-    <w:lsdException w:name="List Table 6 Colorful Accent 4" w:uiPriority="51"/>
-    <w:lsdException w:name="List Table 7 Colorful Accent 4" w:uiPriority="52"/>
-    <w:lsdException w:name="List Table 1 Light Accent 5" w:uiPriority="46"/>
-    <w:lsdException w:name="List Table 2 Accent 5" w:uiPriority="47"/>
-    <w:lsdException w:name="List Table 3 Accent 5" w:uiPriority="48"/>
-    <w:lsdException w:name="List Table 4 Accent 5" w:uiPriority="49"/>
-    <w:lsdException w:name="List Table 5 Dark Accent 5" w:uiPriority="50"/>
-    <w:lsdException w:name="List Table 6 Colorful Accent 5" w:uiPriority="51"/>
-    <w:lsdException w:name="List Table 7 Colorful Accent 5" w:uiPriority="52"/>
-    <w:lsdException w:name="List Table 1 Light Accent 6" w:uiPriority="46"/>
-    <w:lsdException w:name="List Table 2 Accent 6" w:uiPriority="47"/>
-    <w:lsdException w:name="List Table 3 Accent 6" w:uiPriority="48"/>
-    <w:lsdException w:name="List Table 4 Accent 6" w:uiPriority="49"/>
-    <w:lsdException w:name="List Table 5 Dark Accent 6" w:uiPriority="50"/>
-    <w:lsdException w:name="List Table 6 Colorful Accent 6" w:uiPriority="51"/>
-    <w:lsdException w:name="List Table 7 Colorful Accent 6" w:uiPriority="52"/>
+  <w:latentStyles w:defLockedState="0" w:defUIPriority="99" w:defSemiHidden="1" w:defUnhideWhenUsed="1" w:defQFormat="0" w:count="276">
+    <w:lsdException w:name="Normal" w:semiHidden="0" w:uiPriority="0" w:unhideWhenUsed="0" w:qFormat="1"/>
+    <w:lsdException w:name="heading 1" w:semiHidden="0" w:uiPriority="9" w:unhideWhenUsed="0" w:qFormat="1"/>
+    <w:lsdException w:name="heading 2" w:uiPriority="9" w:qFormat="1"/>
+    <w:lsdException w:name="heading 3" w:uiPriority="9" w:qFormat="1"/>
+    <w:lsdException w:name="heading 4" w:uiPriority="9" w:qFormat="1"/>
+    <w:lsdException w:name="heading 5" w:uiPriority="9" w:qFormat="1"/>
+    <w:lsdException w:name="heading 6" w:uiPriority="9" w:qFormat="1"/>
+    <w:lsdException w:name="heading 7" w:uiPriority="9" w:qFormat="1"/>
+    <w:lsdException w:name="heading 8" w:uiPriority="9" w:qFormat="1"/>
+    <w:lsdException w:name="heading 9" w:uiPriority="9" w:qFormat="1"/>
+    <w:lsdException w:name="toc 1" w:uiPriority="39"/>
+    <w:lsdException w:name="toc 2" w:uiPriority="39"/>
+    <w:lsdException w:name="toc 3" w:uiPriority="39"/>
+    <w:lsdException w:name="toc 4" w:uiPriority="39"/>
+    <w:lsdException w:name="toc 5" w:uiPriority="39"/>
+    <w:lsdException w:name="toc 6" w:uiPriority="39"/>
+    <w:lsdException w:name="toc 7" w:uiPriority="39"/>
+    <w:lsdException w:name="toc 8" w:uiPriority="39"/>
+    <w:lsdException w:name="toc 9" w:uiPriority="39"/>
+    <w:lsdException w:name="caption" w:uiPriority="35" w:qFormat="1"/>
+    <w:lsdException w:name="Title" w:semiHidden="0" w:uiPriority="10" w:unhideWhenUsed="0" w:qFormat="1"/>
+    <w:lsdException w:name="Default Paragraph Font" w:uiPriority="1"/>
+    <w:lsdException w:name="Subtitle" w:semiHidden="0" w:uiPriority="11" w:unhideWhenUsed="0" w:qFormat="1"/>
+    <w:lsdException w:name="Strong" w:semiHidden="0" w:uiPriority="22" w:unhideWhenUsed="0" w:qFormat="1"/>
+    <w:lsdException w:name="Emphasis" w:semiHidden="0" w:uiPriority="20" w:unhideWhenUsed="0" w:qFormat="1"/>
+    <w:lsdException w:name="Table Grid" w:semiHidden="0" w:uiPriority="39" w:unhideWhenUsed="0"/>
+    <w:lsdException w:name="Note Level 1" w:semiHidden="0" w:unhideWhenUsed="0"/>
+    <w:lsdException w:name="Note Level 2" w:semiHidden="0" w:unhideWhenUsed="0"/>
+    <w:lsdException w:name="Note Level 3" w:semiHidden="0" w:unhideWhenUsed="0"/>
+    <w:lsdException w:name="Note Level 4" w:semiHidden="0" w:unhideWhenUsed="0"/>
+    <w:lsdException w:name="Note Level 5" w:semiHidden="0" w:unhideWhenUsed="0"/>
+    <w:lsdException w:name="Note Level 6" w:semiHidden="0" w:unhideWhenUsed="0"/>
+    <w:lsdException w:name="Note Level 7" w:semiHidden="0" w:unhideWhenUsed="0"/>
+    <w:lsdException w:name="Note Level 8" w:semiHidden="0" w:unhideWhenUsed="0"/>
+    <w:lsdException w:name="Note Level 9" w:semiHidden="0" w:unhideWhenUsed="0"/>
+    <w:lsdException w:name="Placeholder Text" w:unhideWhenUsed="0"/>
+    <w:lsdException w:name="No Spacing" w:semiHidden="0" w:uiPriority="1" w:unhideWhenUsed="0" w:qFormat="1"/>
+    <w:lsdException w:name="Light Shading" w:semiHidden="0" w:uiPriority="60" w:unhideWhenUsed="0"/>
+    <w:lsdException w:name="Light List" w:semiHidden="0" w:uiPriority="61" w:unhideWhenUsed="0"/>
+    <w:lsdException w:name="Light Grid" w:semiHidden="0" w:uiPriority="62" w:unhideWhenUsed="0"/>
+    <w:lsdException w:name="Medium Shading 1" w:semiHidden="0" w:uiPriority="63" w:unhideWhenUsed="0"/>
+    <w:lsdException w:name="Medium Shading 2" w:semiHidden="0" w:uiPriority="64" w:unhideWhenUsed="0"/>
+    <w:lsdException w:name="Medium List 1" w:semiHidden="0" w:uiPriority="65" w:unhideWhenUsed="0"/>
+    <w:lsdException w:name="Medium List 2" w:semiHidden="0" w:uiPriority="66" w:unhideWhenUsed="0"/>
+    <w:lsdException w:name="Medium Grid 1" w:semiHidden="0" w:uiPriority="67" w:unhideWhenUsed="0"/>
+    <w:lsdException w:name="Medium Grid 2" w:semiHidden="0" w:uiPriority="68" w:unhideWhenUsed="0"/>
+    <w:lsdException w:name="Medium Grid 3" w:semiHidden="0" w:uiPriority="69" w:unhideWhenUsed="0"/>
+    <w:lsdException w:name="Dark List" w:semiHidden="0" w:uiPriority="70" w:unhideWhenUsed="0"/>
+    <w:lsdException w:name="Colorful Shading" w:semiHidden="0" w:uiPriority="71" w:unhideWhenUsed="0"/>
+    <w:lsdException w:name="Colorful List" w:semiHidden="0" w:uiPriority="72" w:unhideWhenUsed="0"/>
+    <w:lsdException w:name="Colorful Grid" w:semiHidden="0" w:uiPriority="73" w:unhideWhenUsed="0"/>
+    <w:lsdException w:name="Light Shading Accent 1" w:semiHidden="0" w:uiPriority="60" w:unhideWhenUsed="0"/>
+    <w:lsdException w:name="Light List Accent 1" w:semiHidden="0" w:uiPriority="61" w:unhideWhenUsed="0"/>
+    <w:lsdException w:name="Light Grid Accent 1" w:semiHidden="0" w:uiPriority="62" w:unhideWhenUsed="0"/>
+    <w:lsdException w:name="Medium Shading 1 Accent 1" w:semiHidden="0" w:uiPriority="63" w:unhideWhenUsed="0"/>
+    <w:lsdException w:name="Medium Shading 2 Accent 1" w:semiHidden="0" w:uiPriority="64" w:unhideWhenUsed="0"/>
+    <w:lsdException w:name="Medium List 1 Accent 1" w:semiHidden="0" w:uiPriority="65" w:unhideWhenUsed="0"/>
+    <w:lsdException w:name="Revision" w:unhideWhenUsed="0"/>
+    <w:lsdException w:name="List Paragraph" w:semiHidden="0" w:uiPriority="34" w:unhideWhenUsed="0" w:qFormat="1"/>
+    <w:lsdException w:name="Quote" w:semiHidden="0" w:uiPriority="29" w:unhideWhenUsed="0" w:qFormat="1"/>
+    <w:lsdException w:name="Intense Quote" w:semiHidden="0" w:uiPriority="30" w:unhideWhenUsed="0" w:qFormat="1"/>
+    <w:lsdException w:name="Medium List 2 Accent 1" w:semiHidden="0" w:uiPriority="66" w:unhideWhenUsed="0"/>
+    <w:lsdException w:name="Medium Grid 1 Accent 1" w:semiHidden="0" w:uiPriority="67" w:unhideWhenUsed="0"/>
+    <w:lsdException w:name="Medium Grid 2 Accent 1" w:semiHidden="0" w:uiPriority="68" w:unhideWhenUsed="0"/>
+    <w:lsdException w:name="Medium Grid 3 Accent 1" w:semiHidden="0" w:uiPriority="69" w:unhideWhenUsed="0"/>
+    <w:lsdException w:name="Dark List Accent 1" w:semiHidden="0" w:uiPriority="70" w:unhideWhenUsed="0"/>
+    <w:lsdException w:name="Colorful Shading Accent 1" w:semiHidden="0" w:uiPriority="71" w:unhideWhenUsed="0"/>
+    <w:lsdException w:name="Colorful List Accent 1" w:semiHidden="0" w:uiPriority="72" w:unhideWhenUsed="0"/>
+    <w:lsdException w:name="Colorful Grid Accent 1" w:semiHidden="0" w:uiPriority="73" w:unhideWhenUsed="0"/>
+    <w:lsdException w:name="Light Shading Accent 2" w:semiHidden="0" w:uiPriority="60" w:unhideWhenUsed="0"/>
+    <w:lsdException w:name="Light List Accent 2" w:semiHidden="0" w:uiPriority="61" w:unhideWhenUsed="0"/>
+    <w:lsdException w:name="Light Grid Accent 2" w:semiHidden="0" w:uiPriority="62" w:unhideWhenUsed="0"/>
+    <w:lsdException w:name="Medium Shading 1 Accent 2" w:semiHidden="0" w:uiPriority="63" w:unhideWhenUsed="0"/>
+    <w:lsdException w:name="Medium Shading 2 Accent 2" w:semiHidden="0" w:uiPriority="64" w:unhideWhenUsed="0"/>
+    <w:lsdException w:name="Medium List 1 Accent 2" w:semiHidden="0" w:uiPriority="65" w:unhideWhenUsed="0"/>
+    <w:lsdException w:name="Medium List 2 Accent 2" w:semiHidden="0" w:uiPriority="66" w:unhideWhenUsed="0"/>
+    <w:lsdException w:name="Medium Grid 1 Accent 2" w:semiHidden="0" w:uiPriority="67" w:unhideWhenUsed="0"/>
+    <w:lsdException w:name="Medium Grid 2 Accent 2" w:semiHidden="0" w:uiPriority="68" w:unhideWhenUsed="0"/>
+    <w:lsdException w:name="Medium Grid 3 Accent 2" w:semiHidden="0" w:uiPriority="69" w:unhideWhenUsed="0"/>
+    <w:lsdException w:name="Dark List Accent 2" w:semiHidden="0" w:uiPriority="70" w:unhideWhenUsed="0"/>
+    <w:lsdException w:name="Colorful Shading Accent 2" w:semiHidden="0" w:uiPriority="71" w:unhideWhenUsed="0"/>
+    <w:lsdException w:name="Colorful List Accent 2" w:semiHidden="0" w:uiPriority="72" w:unhideWhenUsed="0"/>
+    <w:lsdException w:name="Colorful Grid Accent 2" w:semiHidden="0" w:uiPriority="73" w:unhideWhenUsed="0"/>
+    <w:lsdException w:name="Light Shading Accent 3" w:semiHidden="0" w:uiPriority="60" w:unhideWhenUsed="0"/>
+    <w:lsdException w:name="Light List Accent 3" w:semiHidden="0" w:uiPriority="61" w:unhideWhenUsed="0"/>
+    <w:lsdException w:name="Light Grid Accent 3" w:semiHidden="0" w:uiPriority="62" w:unhideWhenUsed="0"/>
+    <w:lsdException w:name="Medium Shading 1 Accent 3" w:semiHidden="0" w:uiPriority="63" w:unhideWhenUsed="0"/>
+    <w:lsdException w:name="Medium Shading 2 Accent 3" w:semiHidden="0" w:uiPriority="64" w:unhideWhenUsed="0"/>
+    <w:lsdException w:name="Medium List 1 Accent 3" w:semiHidden="0" w:uiPriority="65" w:unhideWhenUsed="0"/>
+    <w:lsdException w:name="Medium List 2 Accent 3" w:semiHidden="0" w:uiPriority="66" w:unhideWhenUsed="0"/>
+    <w:lsdException w:name="Medium Grid 1 Accent 3" w:semiHidden="0" w:uiPriority="67" w:unhideWhenUsed="0"/>
+    <w:lsdException w:name="Medium Grid 2 Accent 3" w:semiHidden="0" w:uiPriority="68" w:unhideWhenUsed="0"/>
+    <w:lsdException w:name="Medium Grid 3 Accent 3" w:semiHidden="0" w:uiPriority="69" w:unhideWhenUsed="0"/>
+    <w:lsdException w:name="Dark List Accent 3" w:semiHidden="0" w:uiPriority="70" w:unhideWhenUsed="0"/>
+    <w:lsdException w:name="Colorful Shading Accent 3" w:semiHidden="0" w:uiPriority="71" w:unhideWhenUsed="0"/>
+    <w:lsdException w:name="Colorful List Accent 3" w:semiHidden="0" w:uiPriority="72" w:unhideWhenUsed="0"/>
+    <w:lsdException w:name="Colorful Grid Accent 3" w:semiHidden="0" w:uiPriority="73" w:unhideWhenUsed="0"/>
+    <w:lsdException w:name="Light Shading Accent 4" w:semiHidden="0" w:uiPriority="60" w:unhideWhenUsed="0"/>
+    <w:lsdException w:name="Light List Accent 4" w:semiHidden="0" w:uiPriority="61" w:unhideWhenUsed="0"/>
+    <w:lsdException w:name="Light Grid Accent 4" w:semiHidden="0" w:uiPriority="62" w:unhideWhenUsed="0"/>
+    <w:lsdException w:name="Medium Shading 1 Accent 4" w:semiHidden="0" w:uiPriority="63" w:unhideWhenUsed="0"/>
+    <w:lsdException w:name="Medium Shading 2 Accent 4" w:semiHidden="0" w:uiPriority="64" w:unhideWhenUsed="0"/>
+    <w:lsdException w:name="Medium List 1 Accent 4" w:semiHidden="0" w:uiPriority="65" w:unhideWhenUsed="0"/>
+    <w:lsdException w:name="Medium List 2 Accent 4" w:semiHidden="0" w:uiPriority="66" w:unhideWhenUsed="0"/>
+    <w:lsdException w:name="Medium Grid 1 Accent 4" w:semiHidden="0" w:uiPriority="67" w:unhideWhenUsed="0"/>
+    <w:lsdException w:name="Medium Grid 2 Accent 4" w:semiHidden="0" w:uiPriority="68" w:unhideWhenUsed="0"/>
+    <w:lsdException w:name="Medium Grid 3 Accent 4" w:semiHidden="0" w:uiPriority="69" w:unhideWhenUsed="0"/>
+    <w:lsdException w:name="Dark List Accent 4" w:semiHidden="0" w:uiPriority="70" w:unhideWhenUsed="0"/>
+    <w:lsdException w:name="Colorful Shading Accent 4" w:semiHidden="0" w:uiPriority="71" w:unhideWhenUsed="0"/>
+    <w:lsdException w:name="Colorful List Accent 4" w:semiHidden="0" w:uiPriority="72" w:unhideWhenUsed="0"/>
+    <w:lsdException w:name="Colorful Grid Accent 4" w:semiHidden="0" w:uiPriority="73" w:unhideWhenUsed="0"/>
+    <w:lsdException w:name="Light Shading Accent 5" w:semiHidden="0" w:uiPriority="60" w:unhideWhenUsed="0"/>
+    <w:lsdException w:name="Light List Accent 5" w:semiHidden="0" w:uiPriority="61" w:unhideWhenUsed="0"/>
+    <w:lsdException w:name="Light Grid Accent 5" w:semiHidden="0" w:uiPriority="62" w:unhideWhenUsed="0"/>
+    <w:lsdException w:name="Medium Shading 1 Accent 5" w:semiHidden="0" w:uiPriority="63" w:unhideWhenUsed="0"/>
+    <w:lsdException w:name="Medium Shading 2 Accent 5" w:semiHidden="0" w:uiPriority="64" w:unhideWhenUsed="0"/>
+    <w:lsdException w:name="Medium List 1 Accent 5" w:semiHidden="0" w:uiPriority="65" w:unhideWhenUsed="0"/>
+    <w:lsdException w:name="Medium List 2 Accent 5" w:semiHidden="0" w:uiPriority="66" w:unhideWhenUsed="0"/>
+    <w:lsdException w:name="Medium Grid 1 Accent 5" w:semiHidden="0" w:uiPriority="67" w:unhideWhenUsed="0"/>
+    <w:lsdException w:name="Medium Grid 2 Accent 5" w:semiHidden="0" w:uiPriority="68" w:unhideWhenUsed="0"/>
+    <w:lsdException w:name="Medium Grid 3 Accent 5" w:semiHidden="0" w:uiPriority="69" w:unhideWhenUsed="0"/>
+    <w:lsdException w:name="Dark List Accent 5" w:semiHidden="0" w:uiPriority="70" w:unhideWhenUsed="0"/>
+    <w:lsdException w:name="Colorful Shading Accent 5" w:semiHidden="0" w:uiPriority="71" w:unhideWhenUsed="0"/>
+    <w:lsdException w:name="Colorful List Accent 5" w:semiHidden="0" w:uiPriority="72" w:unhideWhenUsed="0"/>
+    <w:lsdException w:name="Colorful Grid Accent 5" w:semiHidden="0" w:uiPriority="73" w:unhideWhenUsed="0"/>
+    <w:lsdException w:name="Light Shading Accent 6" w:semiHidden="0" w:uiPriority="60" w:unhideWhenUsed="0"/>
+    <w:lsdException w:name="Light List Accent 6" w:semiHidden="0" w:uiPriority="61" w:unhideWhenUsed="0"/>
+    <w:lsdException w:name="Light Grid Accent 6" w:semiHidden="0" w:uiPriority="62" w:unhideWhenUsed="0"/>
+    <w:lsdException w:name="Medium Shading 1 Accent 6" w:semiHidden="0" w:uiPriority="63" w:unhideWhenUsed="0"/>
+    <w:lsdException w:name="Medium Shading 2 Accent 6" w:semiHidden="0" w:uiPriority="64" w:unhideWhenUsed="0"/>
+    <w:lsdException w:name="Medium List 1 Accent 6" w:semiHidden="0" w:uiPriority="65" w:unhideWhenUsed="0"/>
+    <w:lsdException w:name="Medium List 2 Accent 6" w:semiHidden="0" w:uiPriority="66" w:unhideWhenUsed="0"/>
+    <w:lsdException w:name="Medium Grid 1 Accent 6" w:semiHidden="0" w:uiPriority="67" w:unhideWhenUsed="0"/>
+    <w:lsdException w:name="Medium Grid 2 Accent 6" w:semiHidden="0" w:uiPriority="68" w:unhideWhenUsed="0"/>
+    <w:lsdException w:name="Medium Grid 3 Accent 6" w:semiHidden="0" w:uiPriority="69" w:unhideWhenUsed="0"/>
+    <w:lsdException w:name="Dark List Accent 6" w:semiHidden="0" w:uiPriority="70" w:unhideWhenUsed="0"/>
+    <w:lsdException w:name="Colorful Shading Accent 6" w:semiHidden="0" w:uiPriority="71" w:unhideWhenUsed="0"/>
+    <w:lsdException w:name="Colorful List Accent 6" w:semiHidden="0" w:uiPriority="72" w:unhideWhenUsed="0"/>
+    <w:lsdException w:name="Colorful Grid Accent 6" w:semiHidden="0" w:uiPriority="73" w:unhideWhenUsed="0"/>
+    <w:lsdException w:name="Subtle Emphasis" w:semiHidden="0" w:uiPriority="19" w:unhideWhenUsed="0" w:qFormat="1"/>
+    <w:lsdException w:name="Intense Emphasis" w:semiHidden="0" w:uiPriority="21" w:unhideWhenUsed="0" w:qFormat="1"/>
+    <w:lsdException w:name="Subtle Reference" w:semiHidden="0" w:uiPriority="31" w:unhideWhenUsed="0" w:qFormat="1"/>
+    <w:lsdException w:name="Intense Reference" w:semiHidden="0" w:uiPriority="32" w:unhideWhenUsed="0" w:qFormat="1"/>
+    <w:lsdException w:name="Book Title" w:semiHidden="0" w:uiPriority="33" w:unhideWhenUsed="0" w:qFormat="1"/>
+    <w:lsdException w:name="Bibliography" w:uiPriority="37"/>
+    <w:lsdException w:name="TOC Heading" w:uiPriority="39" w:qFormat="1"/>
   </w:latentStyles>
   <w:style w:type="paragraph" w:default="1" w:styleId="Normal">
     <w:name w:val="Normal"/>
@@ -3138,186 +3192,48 @@
       </w:numPr>
     </w:pPr>
   </w:style>
+  <w:style w:type="paragraph" w:styleId="Textedebulles">
+    <w:name w:val="Balloon Text"/>
+    <w:basedOn w:val="Normal"/>
+    <w:link w:val="TextedebullesCar"/>
+    <w:uiPriority w:val="99"/>
+    <w:semiHidden/>
+    <w:unhideWhenUsed/>
+    <w:rsid w:val="00585E6E"/>
+    <w:pPr>
+      <w:spacing w:after="0" w:line="240" w:lineRule="auto"/>
+    </w:pPr>
+    <w:rPr>
+      <w:rFonts w:ascii="Lucida Grande" w:hAnsi="Lucida Grande"/>
+      <w:sz w:val="18"/>
+      <w:szCs w:val="18"/>
+    </w:rPr>
+  </w:style>
+  <w:style w:type="character" w:customStyle="1" w:styleId="TextedebullesCar">
+    <w:name w:val="Texte de bulles Car"/>
+    <w:basedOn w:val="Policepardfaut"/>
+    <w:link w:val="Textedebulles"/>
+    <w:uiPriority w:val="99"/>
+    <w:semiHidden/>
+    <w:rsid w:val="00585E6E"/>
+    <w:rPr>
+      <w:rFonts w:ascii="Lucida Grande" w:hAnsi="Lucida Grande"/>
+      <w:sz w:val="18"/>
+      <w:szCs w:val="18"/>
+    </w:rPr>
+  </w:style>
 </w:styles>
 </file>
 
-<file path=word/glossary/document.xml><?xml version="1.0" encoding="utf-8"?>
-<w:glossaryDocument xmlns:wpc="http://schemas.microsoft.com/office/word/2010/wordprocessingCanvas" xmlns:mc="http://schemas.openxmlformats.org/markup-compatibility/2006" xmlns:o="urn:schemas-microsoft-com:office:office" xmlns:r="http://schemas.openxmlformats.org/officeDocument/2006/relationships" xmlns:m="http://schemas.openxmlformats.org/officeDocument/2006/math" xmlns:v="urn:schemas-microsoft-com:vml" xmlns:wp14="http://schemas.microsoft.com/office/word/2010/wordprocessingDrawing" xmlns:wp="http://schemas.openxmlformats.org/drawingml/2006/wordprocessingDrawing" xmlns:w10="urn:schemas-microsoft-com:office:word" xmlns:w="http://schemas.openxmlformats.org/wordprocessingml/2006/main" xmlns:w14="http://schemas.microsoft.com/office/word/2010/wordml" xmlns:w15="http://schemas.microsoft.com/office/word/2012/wordml" xmlns:wpg="http://schemas.microsoft.com/office/word/2010/wordprocessingGroup" xmlns:wpi="http://schemas.microsoft.com/office/word/2010/wordprocessingInk" xmlns:wne="http://schemas.microsoft.com/office/word/2006/wordml" xmlns:wps="http://schemas.microsoft.com/office/word/2010/wordprocessingShape" mc:Ignorable="w14 w15 wp14">
-  <w:docParts>
-    <w:docPart>
-      <w:docPartPr>
-        <w:name w:val="8C0BF8F9A7C54C7C85E0072E06CB7795"/>
-        <w:category>
-          <w:name w:val="Général"/>
-          <w:gallery w:val="placeholder"/>
-        </w:category>
-        <w:types>
-          <w:type w:val="bbPlcHdr"/>
-        </w:types>
-        <w:behaviors>
-          <w:behavior w:val="content"/>
-        </w:behaviors>
-        <w:guid w:val="{386F7679-A71F-4195-931C-CAF196DA8019}"/>
-      </w:docPartPr>
-      <w:docPartBody>
-        <w:p>
-          <w:pPr>
-            <w:pStyle w:val="8C0BF8F9A7C54C7C85E0072E06CB7795"/>
-          </w:pPr>
-          <w:r>
-            <w:rPr>
-              <w:rFonts w:asciiTheme="majorHAnsi" w:eastAsiaTheme="majorEastAsia" w:hAnsiTheme="majorHAnsi" w:cstheme="majorBidi"/>
-              <w:caps/>
-              <w:color w:val="5B9BD5" w:themeColor="accent1"/>
-              <w:sz w:val="80"/>
-              <w:szCs w:val="80"/>
-            </w:rPr>
-            <w:t>[Titre du document]</w:t>
-          </w:r>
-        </w:p>
-      </w:docPartBody>
-    </w:docPart>
-    <w:docPart>
-      <w:docPartPr>
-        <w:name w:val="656D418AE0904E3386C1A344EEC88DF6"/>
-        <w:category>
-          <w:name w:val="Général"/>
-          <w:gallery w:val="placeholder"/>
-        </w:category>
-        <w:types>
-          <w:type w:val="bbPlcHdr"/>
-        </w:types>
-        <w:behaviors>
-          <w:behavior w:val="content"/>
-        </w:behaviors>
-        <w:guid w:val="{37934D21-316C-41CF-A1AB-538CF9AC5331}"/>
-      </w:docPartPr>
-      <w:docPartBody>
-        <w:p>
-          <w:pPr>
-            <w:pStyle w:val="656D418AE0904E3386C1A344EEC88DF6"/>
-          </w:pPr>
-          <w:r>
-            <w:rPr>
-              <w:color w:val="5B9BD5" w:themeColor="accent1"/>
-              <w:sz w:val="28"/>
-              <w:szCs w:val="28"/>
-            </w:rPr>
-            <w:t>[Sous-titre du document]</w:t>
-          </w:r>
-        </w:p>
-      </w:docPartBody>
-    </w:docPart>
-  </w:docParts>
-</w:glossaryDocument>
-</file>
-
-<file path=word/glossary/fontTable.xml><?xml version="1.0" encoding="utf-8"?>
-<w:fonts xmlns:mc="http://schemas.openxmlformats.org/markup-compatibility/2006" xmlns:r="http://schemas.openxmlformats.org/officeDocument/2006/relationships" xmlns:w="http://schemas.openxmlformats.org/wordprocessingml/2006/main" xmlns:w14="http://schemas.microsoft.com/office/word/2010/wordml" xmlns:w15="http://schemas.microsoft.com/office/word/2012/wordml" mc:Ignorable="w14 w15">
-  <w:font w:name="Times New Roman">
-    <w:panose1 w:val="02020603050405020304"/>
-    <w:charset w:val="00"/>
-    <w:family w:val="roman"/>
-    <w:pitch w:val="variable"/>
-    <w:sig w:usb0="E0002EFF" w:usb1="C0007843" w:usb2="00000009" w:usb3="00000000" w:csb0="000001FF" w:csb1="00000000"/>
-  </w:font>
-  <w:font w:name="Symbol">
-    <w:panose1 w:val="05050102010706020507"/>
-    <w:charset w:val="02"/>
-    <w:family w:val="roman"/>
-    <w:pitch w:val="variable"/>
-    <w:sig w:usb0="00000000" w:usb1="10000000" w:usb2="00000000" w:usb3="00000000" w:csb0="80000000" w:csb1="00000000"/>
-  </w:font>
-  <w:font w:name="Courier New">
-    <w:panose1 w:val="02070309020205020404"/>
-    <w:charset w:val="00"/>
-    <w:family w:val="modern"/>
-    <w:pitch w:val="fixed"/>
-    <w:sig w:usb0="E0002AFF" w:usb1="C0007843" w:usb2="00000009" w:usb3="00000000" w:csb0="000001FF" w:csb1="00000000"/>
-  </w:font>
-  <w:font w:name="Wingdings">
-    <w:panose1 w:val="05000000000000000000"/>
-    <w:charset w:val="02"/>
-    <w:family w:val="auto"/>
-    <w:pitch w:val="variable"/>
-    <w:sig w:usb0="00000000" w:usb1="10000000" w:usb2="00000000" w:usb3="00000000" w:csb0="80000000" w:csb1="00000000"/>
-  </w:font>
-  <w:font w:name="Calibri">
-    <w:panose1 w:val="020F0502020204030204"/>
-    <w:charset w:val="00"/>
-    <w:family w:val="swiss"/>
-    <w:pitch w:val="variable"/>
-    <w:sig w:usb0="E00002FF" w:usb1="4000ACFF" w:usb2="00000001" w:usb3="00000000" w:csb0="0000019F" w:csb1="00000000"/>
-  </w:font>
-  <w:font w:name="Calibri Light">
-    <w:panose1 w:val="020F0302020204030204"/>
-    <w:charset w:val="00"/>
-    <w:family w:val="swiss"/>
-    <w:pitch w:val="variable"/>
-    <w:sig w:usb0="A00002EF" w:usb1="4000207B" w:usb2="00000000" w:usb3="00000000" w:csb0="0000019F" w:csb1="00000000"/>
-  </w:font>
-</w:fonts>
-</file>
-
-<file path=word/glossary/settings.xml><?xml version="1.0" encoding="utf-8"?>
-<w:settings xmlns:mc="http://schemas.openxmlformats.org/markup-compatibility/2006" xmlns:o="urn:schemas-microsoft-com:office:office" xmlns:r="http://schemas.openxmlformats.org/officeDocument/2006/relationships" xmlns:m="http://schemas.openxmlformats.org/officeDocument/2006/math" xmlns:v="urn:schemas-microsoft-com:vml" xmlns:w10="urn:schemas-microsoft-com:office:word" xmlns:w="http://schemas.openxmlformats.org/wordprocessingml/2006/main" xmlns:w14="http://schemas.microsoft.com/office/word/2010/wordml" xmlns:w15="http://schemas.microsoft.com/office/word/2012/wordml" xmlns:sl="http://schemas.openxmlformats.org/schemaLibrary/2006/main" mc:Ignorable="w14 w15">
-  <w:view w:val="normal"/>
-  <w:defaultTabStop w:val="708"/>
-  <w:hyphenationZone w:val="425"/>
-  <w:characterSpacingControl w:val="doNotCompress"/>
-  <w:compat>
-    <w:useFELayout/>
-    <w:compatSetting w:name="compatibilityMode" w:uri="http://schemas.microsoft.com/office/word" w:val="15"/>
-    <w:compatSetting w:name="overrideTableStyleFontSizeAndJustification" w:uri="http://schemas.microsoft.com/office/word" w:val="1"/>
-    <w:compatSetting w:name="enableOpenTypeFeatures" w:uri="http://schemas.microsoft.com/office/word" w:val="1"/>
-    <w:compatSetting w:name="doNotFlipMirrorIndents" w:uri="http://schemas.microsoft.com/office/word" w:val="1"/>
-    <w:compatSetting w:name="differentiateMultirowTableHeaders" w:uri="http://schemas.microsoft.com/office/word" w:val="1"/>
-  </w:compat>
-  <w:rsids>
-    <w:rsidRoot w:val="00DA10F5"/>
-    <w:rsid w:val="003045FB"/>
-    <w:rsid w:val="003F579F"/>
-    <w:rsid w:val="0068071F"/>
-    <w:rsid w:val="00961EA0"/>
-    <w:rsid w:val="00A75C7A"/>
-    <w:rsid w:val="00B14141"/>
-    <w:rsid w:val="00BA21A9"/>
-    <w:rsid w:val="00BC7DEA"/>
-    <w:rsid w:val="00D2602E"/>
-    <w:rsid w:val="00DA10F5"/>
-    <w:rsid w:val="00ED3CF2"/>
-    <w:rsid w:val="00FB3EE4"/>
-  </w:rsids>
-  <m:mathPr>
-    <m:mathFont m:val="Cambria Math"/>
-    <m:brkBin m:val="before"/>
-    <m:brkBinSub m:val="--"/>
-    <m:smallFrac m:val="0"/>
-    <m:dispDef/>
-    <m:lMargin m:val="0"/>
-    <m:rMargin m:val="0"/>
-    <m:defJc m:val="centerGroup"/>
-    <m:wrapIndent m:val="1440"/>
-    <m:intLim m:val="subSup"/>
-    <m:naryLim m:val="undOvr"/>
-  </m:mathPr>
-  <w:themeFontLang w:val="fr-FR"/>
-  <w:clrSchemeMapping w:bg1="light1" w:t1="dark1" w:bg2="light2" w:t2="dark2" w:accent1="accent1" w:accent2="accent2" w:accent3="accent3" w:accent4="accent4" w:accent5="accent5" w:accent6="accent6" w:hyperlink="hyperlink" w:followedHyperlink="followedHyperlink"/>
-  <w:decimalSymbol w:val=","/>
-  <w:listSeparator w:val=";"/>
-  <w15:chartTrackingRefBased/>
-</w:settings>
-</file>
-
-<file path=word/glossary/styles.xml><?xml version="1.0" encoding="utf-8"?>
-<w:styles xmlns:mc="http://schemas.openxmlformats.org/markup-compatibility/2006" xmlns:r="http://schemas.openxmlformats.org/officeDocument/2006/relationships" xmlns:w="http://schemas.openxmlformats.org/wordprocessingml/2006/main" xmlns:w14="http://schemas.microsoft.com/office/word/2010/wordml" xmlns:w15="http://schemas.microsoft.com/office/word/2012/wordml" mc:Ignorable="w14 w15">
+<file path=word/stylesWithEffects.xml><?xml version="1.0" encoding="utf-8"?>
+<w:styles xmlns:wpc="http://schemas.microsoft.com/office/word/2010/wordprocessingCanvas" xmlns:mo="http://schemas.microsoft.com/office/mac/office/2008/main" xmlns:mc="http://schemas.openxmlformats.org/markup-compatibility/2006" xmlns:mv="urn:schemas-microsoft-com:mac:vml" xmlns:o="urn:schemas-microsoft-com:office:office" xmlns:r="http://schemas.openxmlformats.org/officeDocument/2006/relationships" xmlns:m="http://schemas.openxmlformats.org/officeDocument/2006/math" xmlns:v="urn:schemas-microsoft-com:vml" xmlns:wp14="http://schemas.microsoft.com/office/word/2010/wordprocessingDrawing" xmlns:wp="http://schemas.openxmlformats.org/drawingml/2006/wordprocessingDrawing" xmlns:w10="urn:schemas-microsoft-com:office:word" xmlns:w="http://schemas.openxmlformats.org/wordprocessingml/2006/main" xmlns:w14="http://schemas.microsoft.com/office/word/2010/wordml" xmlns:wpg="http://schemas.microsoft.com/office/word/2010/wordprocessingGroup" xmlns:wpi="http://schemas.microsoft.com/office/word/2010/wordprocessingInk" xmlns:wne="http://schemas.microsoft.com/office/word/2006/wordml" xmlns:wps="http://schemas.microsoft.com/office/word/2010/wordprocessingShape" mc:Ignorable="w14 wp14">
   <w:docDefaults>
     <w:rPrDefault>
       <w:rPr>
-        <w:rFonts w:asciiTheme="minorHAnsi" w:eastAsiaTheme="minorEastAsia" w:hAnsiTheme="minorHAnsi" w:cstheme="minorBidi"/>
+        <w:rFonts w:asciiTheme="minorHAnsi" w:eastAsiaTheme="minorHAnsi" w:hAnsiTheme="minorHAnsi" w:cstheme="minorBidi"/>
         <w:sz w:val="22"/>
         <w:szCs w:val="22"/>
-        <w:lang w:val="fr-FR" w:eastAsia="fr-FR" w:bidi="ar-SA"/>
+        <w:lang w:val="fr-FR" w:eastAsia="en-US" w:bidi="ar-SA"/>
       </w:rPr>
     </w:rPrDefault>
     <w:pPrDefault>
@@ -3326,382 +3242,219 @@
       </w:pPr>
     </w:pPrDefault>
   </w:docDefaults>
-  <w:latentStyles w:defLockedState="0" w:defUIPriority="99" w:defSemiHidden="0" w:defUnhideWhenUsed="0" w:defQFormat="0" w:count="371">
-    <w:lsdException w:name="Normal" w:uiPriority="0" w:qFormat="1"/>
-    <w:lsdException w:name="heading 1" w:uiPriority="9" w:qFormat="1"/>
-    <w:lsdException w:name="heading 2" w:semiHidden="1" w:uiPriority="9" w:unhideWhenUsed="1" w:qFormat="1"/>
-    <w:lsdException w:name="heading 3" w:semiHidden="1" w:uiPriority="9" w:unhideWhenUsed="1" w:qFormat="1"/>
-    <w:lsdException w:name="heading 4" w:semiHidden="1" w:uiPriority="9" w:unhideWhenUsed="1" w:qFormat="1"/>
-    <w:lsdException w:name="heading 5" w:semiHidden="1" w:uiPriority="9" w:unhideWhenUsed="1" w:qFormat="1"/>
-    <w:lsdException w:name="heading 6" w:semiHidden="1" w:uiPriority="9" w:unhideWhenUsed="1" w:qFormat="1"/>
-    <w:lsdException w:name="heading 7" w:semiHidden="1" w:uiPriority="9" w:unhideWhenUsed="1" w:qFormat="1"/>
-    <w:lsdException w:name="heading 8" w:semiHidden="1" w:uiPriority="9" w:unhideWhenUsed="1" w:qFormat="1"/>
-    <w:lsdException w:name="heading 9" w:semiHidden="1" w:uiPriority="9" w:unhideWhenUsed="1" w:qFormat="1"/>
-    <w:lsdException w:name="index 1" w:semiHidden="1" w:unhideWhenUsed="1"/>
-    <w:lsdException w:name="index 2" w:semiHidden="1" w:unhideWhenUsed="1"/>
-    <w:lsdException w:name="index 3" w:semiHidden="1" w:unhideWhenUsed="1"/>
-    <w:lsdException w:name="index 4" w:semiHidden="1" w:unhideWhenUsed="1"/>
-    <w:lsdException w:name="index 5" w:semiHidden="1" w:unhideWhenUsed="1"/>
-    <w:lsdException w:name="index 6" w:semiHidden="1" w:unhideWhenUsed="1"/>
-    <w:lsdException w:name="index 7" w:semiHidden="1" w:unhideWhenUsed="1"/>
-    <w:lsdException w:name="index 8" w:semiHidden="1" w:unhideWhenUsed="1"/>
-    <w:lsdException w:name="index 9" w:semiHidden="1" w:unhideWhenUsed="1"/>
-    <w:lsdException w:name="toc 1" w:semiHidden="1" w:uiPriority="39" w:unhideWhenUsed="1"/>
-    <w:lsdException w:name="toc 2" w:semiHidden="1" w:uiPriority="39" w:unhideWhenUsed="1"/>
-    <w:lsdException w:name="toc 3" w:semiHidden="1" w:uiPriority="39" w:unhideWhenUsed="1"/>
-    <w:lsdException w:name="toc 4" w:semiHidden="1" w:uiPriority="39" w:unhideWhenUsed="1"/>
-    <w:lsdException w:name="toc 5" w:semiHidden="1" w:uiPriority="39" w:unhideWhenUsed="1"/>
-    <w:lsdException w:name="toc 6" w:semiHidden="1" w:uiPriority="39" w:unhideWhenUsed="1"/>
-    <w:lsdException w:name="toc 7" w:semiHidden="1" w:uiPriority="39" w:unhideWhenUsed="1"/>
-    <w:lsdException w:name="toc 8" w:semiHidden="1" w:uiPriority="39" w:unhideWhenUsed="1"/>
-    <w:lsdException w:name="toc 9" w:semiHidden="1" w:uiPriority="39" w:unhideWhenUsed="1"/>
-    <w:lsdException w:name="Normal Indent" w:semiHidden="1" w:unhideWhenUsed="1"/>
-    <w:lsdException w:name="footnote text" w:semiHidden="1" w:unhideWhenUsed="1"/>
-    <w:lsdException w:name="annotation text" w:semiHidden="1" w:unhideWhenUsed="1"/>
-    <w:lsdException w:name="header" w:semiHidden="1" w:unhideWhenUsed="1"/>
-    <w:lsdException w:name="footer" w:semiHidden="1" w:unhideWhenUsed="1"/>
-    <w:lsdException w:name="index heading" w:semiHidden="1" w:unhideWhenUsed="1"/>
-    <w:lsdException w:name="caption" w:semiHidden="1" w:uiPriority="35" w:unhideWhenUsed="1" w:qFormat="1"/>
-    <w:lsdException w:name="table of figures" w:semiHidden="1" w:unhideWhenUsed="1"/>
-    <w:lsdException w:name="envelope address" w:semiHidden="1" w:unhideWhenUsed="1"/>
-    <w:lsdException w:name="envelope return" w:semiHidden="1" w:unhideWhenUsed="1"/>
-    <w:lsdException w:name="footnote reference" w:semiHidden="1" w:unhideWhenUsed="1"/>
-    <w:lsdException w:name="annotation reference" w:semiHidden="1" w:unhideWhenUsed="1"/>
-    <w:lsdException w:name="line number" w:semiHidden="1" w:unhideWhenUsed="1"/>
-    <w:lsdException w:name="page number" w:semiHidden="1" w:unhideWhenUsed="1"/>
-    <w:lsdException w:name="endnote reference" w:semiHidden="1" w:unhideWhenUsed="1"/>
-    <w:lsdException w:name="endnote text" w:semiHidden="1" w:unhideWhenUsed="1"/>
-    <w:lsdException w:name="table of authorities" w:semiHidden="1" w:unhideWhenUsed="1"/>
-    <w:lsdException w:name="macro" w:semiHidden="1" w:unhideWhenUsed="1"/>
-    <w:lsdException w:name="toa heading" w:semiHidden="1" w:unhideWhenUsed="1"/>
-    <w:lsdException w:name="List" w:semiHidden="1" w:unhideWhenUsed="1"/>
-    <w:lsdException w:name="List Bullet" w:semiHidden="1" w:unhideWhenUsed="1"/>
-    <w:lsdException w:name="List Number" w:semiHidden="1" w:unhideWhenUsed="1"/>
-    <w:lsdException w:name="List 2" w:semiHidden="1" w:unhideWhenUsed="1"/>
-    <w:lsdException w:name="List 3" w:semiHidden="1" w:unhideWhenUsed="1"/>
-    <w:lsdException w:name="List 4" w:semiHidden="1" w:unhideWhenUsed="1"/>
-    <w:lsdException w:name="List 5" w:semiHidden="1" w:unhideWhenUsed="1"/>
-    <w:lsdException w:name="List Bullet 2" w:semiHidden="1" w:unhideWhenUsed="1"/>
-    <w:lsdException w:name="List Bullet 3" w:semiHidden="1" w:unhideWhenUsed="1"/>
-    <w:lsdException w:name="List Bullet 4" w:semiHidden="1" w:unhideWhenUsed="1"/>
-    <w:lsdException w:name="List Bullet 5" w:semiHidden="1" w:unhideWhenUsed="1"/>
-    <w:lsdException w:name="List Number 2" w:semiHidden="1" w:unhideWhenUsed="1"/>
-    <w:lsdException w:name="List Number 3" w:semiHidden="1" w:unhideWhenUsed="1"/>
-    <w:lsdException w:name="List Number 4" w:semiHidden="1" w:unhideWhenUsed="1"/>
-    <w:lsdException w:name="List Number 5" w:semiHidden="1" w:unhideWhenUsed="1"/>
-    <w:lsdException w:name="Title" w:uiPriority="10" w:qFormat="1"/>
-    <w:lsdException w:name="Closing" w:semiHidden="1" w:unhideWhenUsed="1"/>
-    <w:lsdException w:name="Signature" w:semiHidden="1" w:unhideWhenUsed="1"/>
-    <w:lsdException w:name="Default Paragraph Font" w:semiHidden="1" w:uiPriority="1" w:unhideWhenUsed="1"/>
-    <w:lsdException w:name="Body Text" w:semiHidden="1" w:unhideWhenUsed="1"/>
-    <w:lsdException w:name="Body Text Indent" w:semiHidden="1" w:unhideWhenUsed="1"/>
-    <w:lsdException w:name="List Continue" w:semiHidden="1" w:unhideWhenUsed="1"/>
-    <w:lsdException w:name="List Continue 2" w:semiHidden="1" w:unhideWhenUsed="1"/>
-    <w:lsdException w:name="List Continue 3" w:semiHidden="1" w:unhideWhenUsed="1"/>
-    <w:lsdException w:name="List Continue 4" w:semiHidden="1" w:unhideWhenUsed="1"/>
-    <w:lsdException w:name="List Continue 5" w:semiHidden="1" w:unhideWhenUsed="1"/>
-    <w:lsdException w:name="Message Header" w:semiHidden="1" w:unhideWhenUsed="1"/>
-    <w:lsdException w:name="Subtitle" w:uiPriority="11" w:qFormat="1"/>
-    <w:lsdException w:name="Salutation" w:semiHidden="1" w:unhideWhenUsed="1"/>
-    <w:lsdException w:name="Date" w:semiHidden="1" w:unhideWhenUsed="1"/>
-    <w:lsdException w:name="Body Text First Indent" w:semiHidden="1" w:unhideWhenUsed="1"/>
-    <w:lsdException w:name="Body Text First Indent 2" w:semiHidden="1" w:unhideWhenUsed="1"/>
-    <w:lsdException w:name="Note Heading" w:semiHidden="1" w:unhideWhenUsed="1"/>
-    <w:lsdException w:name="Body Text 2" w:semiHidden="1" w:unhideWhenUsed="1"/>
-    <w:lsdException w:name="Body Text 3" w:semiHidden="1" w:unhideWhenUsed="1"/>
-    <w:lsdException w:name="Body Text Indent 2" w:semiHidden="1" w:unhideWhenUsed="1"/>
-    <w:lsdException w:name="Body Text Indent 3" w:semiHidden="1" w:unhideWhenUsed="1"/>
-    <w:lsdException w:name="Block Text" w:semiHidden="1" w:unhideWhenUsed="1"/>
-    <w:lsdException w:name="Hyperlink" w:semiHidden="1" w:unhideWhenUsed="1"/>
-    <w:lsdException w:name="FollowedHyperlink" w:semiHidden="1" w:unhideWhenUsed="1"/>
-    <w:lsdException w:name="Strong" w:uiPriority="22" w:qFormat="1"/>
-    <w:lsdException w:name="Emphasis" w:uiPriority="20" w:qFormat="1"/>
-    <w:lsdException w:name="Document Map" w:semiHidden="1" w:unhideWhenUsed="1"/>
-    <w:lsdException w:name="Plain Text" w:semiHidden="1" w:unhideWhenUsed="1"/>
-    <w:lsdException w:name="E-mail Signature" w:semiHidden="1" w:unhideWhenUsed="1"/>
-    <w:lsdException w:name="HTML Top of Form" w:semiHidden="1" w:unhideWhenUsed="1"/>
-    <w:lsdException w:name="HTML Bottom of Form" w:semiHidden="1" w:unhideWhenUsed="1"/>
-    <w:lsdException w:name="Normal (Web)" w:semiHidden="1" w:unhideWhenUsed="1"/>
-    <w:lsdException w:name="HTML Acronym" w:semiHidden="1" w:unhideWhenUsed="1"/>
-    <w:lsdException w:name="HTML Address" w:semiHidden="1" w:unhideWhenUsed="1"/>
-    <w:lsdException w:name="HTML Cite" w:semiHidden="1" w:unhideWhenUsed="1"/>
-    <w:lsdException w:name="HTML Code" w:semiHidden="1" w:unhideWhenUsed="1"/>
-    <w:lsdException w:name="HTML Definition" w:semiHidden="1" w:unhideWhenUsed="1"/>
-    <w:lsdException w:name="HTML Keyboard" w:semiHidden="1" w:unhideWhenUsed="1"/>
-    <w:lsdException w:name="HTML Preformatted" w:semiHidden="1" w:unhideWhenUsed="1"/>
-    <w:lsdException w:name="HTML Sample" w:semiHidden="1" w:unhideWhenUsed="1"/>
-    <w:lsdException w:name="HTML Typewriter" w:semiHidden="1" w:unhideWhenUsed="1"/>
-    <w:lsdException w:name="HTML Variable" w:semiHidden="1" w:unhideWhenUsed="1"/>
-    <w:lsdException w:name="Normal Table" w:semiHidden="1" w:unhideWhenUsed="1"/>
-    <w:lsdException w:name="annotation subject" w:semiHidden="1" w:unhideWhenUsed="1"/>
-    <w:lsdException w:name="No List" w:semiHidden="1" w:unhideWhenUsed="1"/>
-    <w:lsdException w:name="Outline List 1" w:semiHidden="1" w:unhideWhenUsed="1"/>
-    <w:lsdException w:name="Outline List 2" w:semiHidden="1" w:unhideWhenUsed="1"/>
-    <w:lsdException w:name="Outline List 3" w:semiHidden="1" w:unhideWhenUsed="1"/>
-    <w:lsdException w:name="Table Simple 1" w:semiHidden="1" w:unhideWhenUsed="1"/>
-    <w:lsdException w:name="Table Simple 2" w:semiHidden="1" w:unhideWhenUsed="1"/>
-    <w:lsdException w:name="Table Simple 3" w:semiHidden="1" w:unhideWhenUsed="1"/>
-    <w:lsdException w:name="Table Classic 1" w:semiHidden="1" w:unhideWhenUsed="1"/>
-    <w:lsdException w:name="Table Classic 2" w:semiHidden="1" w:unhideWhenUsed="1"/>
-    <w:lsdException w:name="Table Classic 3" w:semiHidden="1" w:unhideWhenUsed="1"/>
-    <w:lsdException w:name="Table Classic 4" w:semiHidden="1" w:unhideWhenUsed="1"/>
-    <w:lsdException w:name="Table Colorful 1" w:semiHidden="1" w:unhideWhenUsed="1"/>
-    <w:lsdException w:name="Table Colorful 2" w:semiHidden="1" w:unhideWhenUsed="1"/>
-    <w:lsdException w:name="Table Colorful 3" w:semiHidden="1" w:unhideWhenUsed="1"/>
-    <w:lsdException w:name="Table Columns 1" w:semiHidden="1" w:unhideWhenUsed="1"/>
-    <w:lsdException w:name="Table Columns 2" w:semiHidden="1" w:unhideWhenUsed="1"/>
-    <w:lsdException w:name="Table Columns 3" w:semiHidden="1" w:unhideWhenUsed="1"/>
-    <w:lsdException w:name="Table Columns 4" w:semiHidden="1" w:unhideWhenUsed="1"/>
-    <w:lsdException w:name="Table Columns 5" w:semiHidden="1" w:unhideWhenUsed="1"/>
-    <w:lsdException w:name="Table Grid 1" w:semiHidden="1" w:unhideWhenUsed="1"/>
-    <w:lsdException w:name="Table Grid 2" w:semiHidden="1" w:unhideWhenUsed="1"/>
-    <w:lsdException w:name="Table Grid 3" w:semiHidden="1" w:unhideWhenUsed="1"/>
-    <w:lsdException w:name="Table Grid 4" w:semiHidden="1" w:unhideWhenUsed="1"/>
-    <w:lsdException w:name="Table Grid 5" w:semiHidden="1" w:unhideWhenUsed="1"/>
-    <w:lsdException w:name="Table Grid 6" w:semiHidden="1" w:unhideWhenUsed="1"/>
-    <w:lsdException w:name="Table Grid 7" w:semiHidden="1" w:unhideWhenUsed="1"/>
-    <w:lsdException w:name="Table Grid 8" w:semiHidden="1" w:unhideWhenUsed="1"/>
-    <w:lsdException w:name="Table List 1" w:semiHidden="1" w:unhideWhenUsed="1"/>
-    <w:lsdException w:name="Table List 2" w:semiHidden="1" w:unhideWhenUsed="1"/>
-    <w:lsdException w:name="Table List 3" w:semiHidden="1" w:unhideWhenUsed="1"/>
-    <w:lsdException w:name="Table List 4" w:semiHidden="1" w:unhideWhenUsed="1"/>
-    <w:lsdException w:name="Table List 5" w:semiHidden="1" w:unhideWhenUsed="1"/>
-    <w:lsdException w:name="Table List 6" w:semiHidden="1" w:unhideWhenUsed="1"/>
-    <w:lsdException w:name="Table List 7" w:semiHidden="1" w:unhideWhenUsed="1"/>
-    <w:lsdException w:name="Table List 8" w:semiHidden="1" w:unhideWhenUsed="1"/>
-    <w:lsdException w:name="Table 3D effects 1" w:semiHidden="1" w:unhideWhenUsed="1"/>
-    <w:lsdException w:name="Table 3D effects 2" w:semiHidden="1" w:unhideWhenUsed="1"/>
-    <w:lsdException w:name="Table 3D effects 3" w:semiHidden="1" w:unhideWhenUsed="1"/>
-    <w:lsdException w:name="Table Contemporary" w:semiHidden="1" w:unhideWhenUsed="1"/>
-    <w:lsdException w:name="Table Elegant" w:semiHidden="1" w:unhideWhenUsed="1"/>
-    <w:lsdException w:name="Table Professional" w:semiHidden="1" w:unhideWhenUsed="1"/>
-    <w:lsdException w:name="Table Subtle 1" w:semiHidden="1" w:unhideWhenUsed="1"/>
-    <w:lsdException w:name="Table Subtle 2" w:semiHidden="1" w:unhideWhenUsed="1"/>
-    <w:lsdException w:name="Table Web 1" w:semiHidden="1" w:unhideWhenUsed="1"/>
-    <w:lsdException w:name="Table Web 2" w:semiHidden="1" w:unhideWhenUsed="1"/>
-    <w:lsdException w:name="Table Web 3" w:semiHidden="1" w:unhideWhenUsed="1"/>
-    <w:lsdException w:name="Balloon Text" w:semiHidden="1" w:unhideWhenUsed="1"/>
-    <w:lsdException w:name="Table Grid" w:uiPriority="39"/>
-    <w:lsdException w:name="Table Theme" w:semiHidden="1" w:unhideWhenUsed="1"/>
-    <w:lsdException w:name="Placeholder Text" w:semiHidden="1"/>
-    <w:lsdException w:name="No Spacing" w:uiPriority="1" w:qFormat="1"/>
-    <w:lsdException w:name="Light Shading" w:uiPriority="60"/>
-    <w:lsdException w:name="Light List" w:uiPriority="61"/>
-    <w:lsdException w:name="Light Grid" w:uiPriority="62"/>
-    <w:lsdException w:name="Medium Shading 1" w:uiPriority="63"/>
-    <w:lsdException w:name="Medium Shading 2" w:uiPriority="64"/>
-    <w:lsdException w:name="Medium List 1" w:uiPriority="65"/>
-    <w:lsdException w:name="Medium List 2" w:uiPriority="66"/>
-    <w:lsdException w:name="Medium Grid 1" w:uiPriority="67"/>
-    <w:lsdException w:name="Medium Grid 2" w:uiPriority="68"/>
-    <w:lsdException w:name="Medium Grid 3" w:uiPriority="69"/>
-    <w:lsdException w:name="Dark List" w:uiPriority="70"/>
-    <w:lsdException w:name="Colorful Shading" w:uiPriority="71"/>
-    <w:lsdException w:name="Colorful List" w:uiPriority="72"/>
-    <w:lsdException w:name="Colorful Grid" w:uiPriority="73"/>
-    <w:lsdException w:name="Light Shading Accent 1" w:uiPriority="60"/>
-    <w:lsdException w:name="Light List Accent 1" w:uiPriority="61"/>
-    <w:lsdException w:name="Light Grid Accent 1" w:uiPriority="62"/>
-    <w:lsdException w:name="Medium Shading 1 Accent 1" w:uiPriority="63"/>
-    <w:lsdException w:name="Medium Shading 2 Accent 1" w:uiPriority="64"/>
-    <w:lsdException w:name="Medium List 1 Accent 1" w:uiPriority="65"/>
-    <w:lsdException w:name="Revision" w:semiHidden="1"/>
-    <w:lsdException w:name="List Paragraph" w:uiPriority="34" w:qFormat="1"/>
-    <w:lsdException w:name="Quote" w:uiPriority="29" w:qFormat="1"/>
-    <w:lsdException w:name="Intense Quote" w:uiPriority="30" w:qFormat="1"/>
-    <w:lsdException w:name="Medium List 2 Accent 1" w:uiPriority="66"/>
-    <w:lsdException w:name="Medium Grid 1 Accent 1" w:uiPriority="67"/>
-    <w:lsdException w:name="Medium Grid 2 Accent 1" w:uiPriority="68"/>
-    <w:lsdException w:name="Medium Grid 3 Accent 1" w:uiPriority="69"/>
-    <w:lsdException w:name="Dark List Accent 1" w:uiPriority="70"/>
-    <w:lsdException w:name="Colorful Shading Accent 1" w:uiPriority="71"/>
-    <w:lsdException w:name="Colorful List Accent 1" w:uiPriority="72"/>
-    <w:lsdException w:name="Colorful Grid Accent 1" w:uiPriority="73"/>
-    <w:lsdException w:name="Light Shading Accent 2" w:uiPriority="60"/>
-    <w:lsdException w:name="Light List Accent 2" w:uiPriority="61"/>
-    <w:lsdException w:name="Light Grid Accent 2" w:uiPriority="62"/>
-    <w:lsdException w:name="Medium Shading 1 Accent 2" w:uiPriority="63"/>
-    <w:lsdException w:name="Medium Shading 2 Accent 2" w:uiPriority="64"/>
-    <w:lsdException w:name="Medium List 1 Accent 2" w:uiPriority="65"/>
-    <w:lsdException w:name="Medium List 2 Accent 2" w:uiPriority="66"/>
-    <w:lsdException w:name="Medium Grid 1 Accent 2" w:uiPriority="67"/>
-    <w:lsdException w:name="Medium Grid 2 Accent 2" w:uiPriority="68"/>
-    <w:lsdException w:name="Medium Grid 3 Accent 2" w:uiPriority="69"/>
-    <w:lsdException w:name="Dark List Accent 2" w:uiPriority="70"/>
-    <w:lsdException w:name="Colorful Shading Accent 2" w:uiPriority="71"/>
-    <w:lsdException w:name="Colorful List Accent 2" w:uiPriority="72"/>
-    <w:lsdException w:name="Colorful Grid Accent 2" w:uiPriority="73"/>
-    <w:lsdException w:name="Light Shading Accent 3" w:uiPriority="60"/>
-    <w:lsdException w:name="Light List Accent 3" w:uiPriority="61"/>
-    <w:lsdException w:name="Light Grid Accent 3" w:uiPriority="62"/>
-    <w:lsdException w:name="Medium Shading 1 Accent 3" w:uiPriority="63"/>
-    <w:lsdException w:name="Medium Shading 2 Accent 3" w:uiPriority="64"/>
-    <w:lsdException w:name="Medium List 1 Accent 3" w:uiPriority="65"/>
-    <w:lsdException w:name="Medium List 2 Accent 3" w:uiPriority="66"/>
-    <w:lsdException w:name="Medium Grid 1 Accent 3" w:uiPriority="67"/>
-    <w:lsdException w:name="Medium Grid 2 Accent 3" w:uiPriority="68"/>
-    <w:lsdException w:name="Medium Grid 3 Accent 3" w:uiPriority="69"/>
-    <w:lsdException w:name="Dark List Accent 3" w:uiPriority="70"/>
-    <w:lsdException w:name="Colorful Shading Accent 3" w:uiPriority="71"/>
-    <w:lsdException w:name="Colorful List Accent 3" w:uiPriority="72"/>
-    <w:lsdException w:name="Colorful Grid Accent 3" w:uiPriority="73"/>
-    <w:lsdException w:name="Light Shading Accent 4" w:uiPriority="60"/>
-    <w:lsdException w:name="Light List Accent 4" w:uiPriority="61"/>
-    <w:lsdException w:name="Light Grid Accent 4" w:uiPriority="62"/>
-    <w:lsdException w:name="Medium Shading 1 Accent 4" w:uiPriority="63"/>
-    <w:lsdException w:name="Medium Shading 2 Accent 4" w:uiPriority="64"/>
-    <w:lsdException w:name="Medium List 1 Accent 4" w:uiPriority="65"/>
-    <w:lsdException w:name="Medium List 2 Accent 4" w:uiPriority="66"/>
-    <w:lsdException w:name="Medium Grid 1 Accent 4" w:uiPriority="67"/>
-    <w:lsdException w:name="Medium Grid 2 Accent 4" w:uiPriority="68"/>
-    <w:lsdException w:name="Medium Grid 3 Accent 4" w:uiPriority="69"/>
-    <w:lsdException w:name="Dark List Accent 4" w:uiPriority="70"/>
-    <w:lsdException w:name="Colorful Shading Accent 4" w:uiPriority="71"/>
-    <w:lsdException w:name="Colorful List Accent 4" w:uiPriority="72"/>
-    <w:lsdException w:name="Colorful Grid Accent 4" w:uiPriority="73"/>
-    <w:lsdException w:name="Light Shading Accent 5" w:uiPriority="60"/>
-    <w:lsdException w:name="Light List Accent 5" w:uiPriority="61"/>
-    <w:lsdException w:name="Light Grid Accent 5" w:uiPriority="62"/>
-    <w:lsdException w:name="Medium Shading 1 Accent 5" w:uiPriority="63"/>
-    <w:lsdException w:name="Medium Shading 2 Accent 5" w:uiPriority="64"/>
-    <w:lsdException w:name="Medium List 1 Accent 5" w:uiPriority="65"/>
-    <w:lsdException w:name="Medium List 2 Accent 5" w:uiPriority="66"/>
-    <w:lsdException w:name="Medium Grid 1 Accent 5" w:uiPriority="67"/>
-    <w:lsdException w:name="Medium Grid 2 Accent 5" w:uiPriority="68"/>
-    <w:lsdException w:name="Medium Grid 3 Accent 5" w:uiPriority="69"/>
-    <w:lsdException w:name="Dark List Accent 5" w:uiPriority="70"/>
-    <w:lsdException w:name="Colorful Shading Accent 5" w:uiPriority="71"/>
-    <w:lsdException w:name="Colorful List Accent 5" w:uiPriority="72"/>
-    <w:lsdException w:name="Colorful Grid Accent 5" w:uiPriority="73"/>
-    <w:lsdException w:name="Light Shading Accent 6" w:uiPriority="60"/>
-    <w:lsdException w:name="Light List Accent 6" w:uiPriority="61"/>
-    <w:lsdException w:name="Light Grid Accent 6" w:uiPriority="62"/>
-    <w:lsdException w:name="Medium Shading 1 Accent 6" w:uiPriority="63"/>
-    <w:lsdException w:name="Medium Shading 2 Accent 6" w:uiPriority="64"/>
-    <w:lsdException w:name="Medium List 1 Accent 6" w:uiPriority="65"/>
-    <w:lsdException w:name="Medium List 2 Accent 6" w:uiPriority="66"/>
-    <w:lsdException w:name="Medium Grid 1 Accent 6" w:uiPriority="67"/>
-    <w:lsdException w:name="Medium Grid 2 Accent 6" w:uiPriority="68"/>
-    <w:lsdException w:name="Medium Grid 3 Accent 6" w:uiPriority="69"/>
-    <w:lsdException w:name="Dark List Accent 6" w:uiPriority="70"/>
-    <w:lsdException w:name="Colorful Shading Accent 6" w:uiPriority="71"/>
-    <w:lsdException w:name="Colorful List Accent 6" w:uiPriority="72"/>
-    <w:lsdException w:name="Colorful Grid Accent 6" w:uiPriority="73"/>
-    <w:lsdException w:name="Subtle Emphasis" w:uiPriority="19" w:qFormat="1"/>
-    <w:lsdException w:name="Intense Emphasis" w:uiPriority="21" w:qFormat="1"/>
-    <w:lsdException w:name="Subtle Reference" w:uiPriority="31" w:qFormat="1"/>
-    <w:lsdException w:name="Intense Reference" w:uiPriority="32" w:qFormat="1"/>
-    <w:lsdException w:name="Book Title" w:uiPriority="33" w:qFormat="1"/>
-    <w:lsdException w:name="Bibliography" w:semiHidden="1" w:uiPriority="37" w:unhideWhenUsed="1"/>
-    <w:lsdException w:name="TOC Heading" w:semiHidden="1" w:uiPriority="39" w:unhideWhenUsed="1" w:qFormat="1"/>
-    <w:lsdException w:name="Plain Table 1" w:uiPriority="41"/>
-    <w:lsdException w:name="Plain Table 2" w:uiPriority="42"/>
-    <w:lsdException w:name="Plain Table 3" w:uiPriority="43"/>
-    <w:lsdException w:name="Plain Table 4" w:uiPriority="44"/>
-    <w:lsdException w:name="Plain Table 5" w:uiPriority="45"/>
-    <w:lsdException w:name="Grid Table Light" w:uiPriority="40"/>
-    <w:lsdException w:name="Grid Table 1 Light" w:uiPriority="46"/>
-    <w:lsdException w:name="Grid Table 2" w:uiPriority="47"/>
-    <w:lsdException w:name="Grid Table 3" w:uiPriority="48"/>
-    <w:lsdException w:name="Grid Table 4" w:uiPriority="49"/>
-    <w:lsdException w:name="Grid Table 5 Dark" w:uiPriority="50"/>
-    <w:lsdException w:name="Grid Table 6 Colorful" w:uiPriority="51"/>
-    <w:lsdException w:name="Grid Table 7 Colorful" w:uiPriority="52"/>
-    <w:lsdException w:name="Grid Table 1 Light Accent 1" w:uiPriority="46"/>
-    <w:lsdException w:name="Grid Table 2 Accent 1" w:uiPriority="47"/>
-    <w:lsdException w:name="Grid Table 3 Accent 1" w:uiPriority="48"/>
-    <w:lsdException w:name="Grid Table 4 Accent 1" w:uiPriority="49"/>
-    <w:lsdException w:name="Grid Table 5 Dark Accent 1" w:uiPriority="50"/>
-    <w:lsdException w:name="Grid Table 6 Colorful Accent 1" w:uiPriority="51"/>
-    <w:lsdException w:name="Grid Table 7 Colorful Accent 1" w:uiPriority="52"/>
-    <w:lsdException w:name="Grid Table 1 Light Accent 2" w:uiPriority="46"/>
-    <w:lsdException w:name="Grid Table 2 Accent 2" w:uiPriority="47"/>
-    <w:lsdException w:name="Grid Table 3 Accent 2" w:uiPriority="48"/>
-    <w:lsdException w:name="Grid Table 4 Accent 2" w:uiPriority="49"/>
-    <w:lsdException w:name="Grid Table 5 Dark Accent 2" w:uiPriority="50"/>
-    <w:lsdException w:name="Grid Table 6 Colorful Accent 2" w:uiPriority="51"/>
-    <w:lsdException w:name="Grid Table 7 Colorful Accent 2" w:uiPriority="52"/>
-    <w:lsdException w:name="Grid Table 1 Light Accent 3" w:uiPriority="46"/>
-    <w:lsdException w:name="Grid Table 2 Accent 3" w:uiPriority="47"/>
-    <w:lsdException w:name="Grid Table 3 Accent 3" w:uiPriority="48"/>
-    <w:lsdException w:name="Grid Table 4 Accent 3" w:uiPriority="49"/>
-    <w:lsdException w:name="Grid Table 5 Dark Accent 3" w:uiPriority="50"/>
-    <w:lsdException w:name="Grid Table 6 Colorful Accent 3" w:uiPriority="51"/>
-    <w:lsdException w:name="Grid Table 7 Colorful Accent 3" w:uiPriority="52"/>
-    <w:lsdException w:name="Grid Table 1 Light Accent 4" w:uiPriority="46"/>
-    <w:lsdException w:name="Grid Table 2 Accent 4" w:uiPriority="47"/>
-    <w:lsdException w:name="Grid Table 3 Accent 4" w:uiPriority="48"/>
-    <w:lsdException w:name="Grid Table 4 Accent 4" w:uiPriority="49"/>
-    <w:lsdException w:name="Grid Table 5 Dark Accent 4" w:uiPriority="50"/>
-    <w:lsdException w:name="Grid Table 6 Colorful Accent 4" w:uiPriority="51"/>
-    <w:lsdException w:name="Grid Table 7 Colorful Accent 4" w:uiPriority="52"/>
-    <w:lsdException w:name="Grid Table 1 Light Accent 5" w:uiPriority="46"/>
-    <w:lsdException w:name="Grid Table 2 Accent 5" w:uiPriority="47"/>
-    <w:lsdException w:name="Grid Table 3 Accent 5" w:uiPriority="48"/>
-    <w:lsdException w:name="Grid Table 4 Accent 5" w:uiPriority="49"/>
-    <w:lsdException w:name="Grid Table 5 Dark Accent 5" w:uiPriority="50"/>
-    <w:lsdException w:name="Grid Table 6 Colorful Accent 5" w:uiPriority="51"/>
-    <w:lsdException w:name="Grid Table 7 Colorful Accent 5" w:uiPriority="52"/>
-    <w:lsdException w:name="Grid Table 1 Light Accent 6" w:uiPriority="46"/>
-    <w:lsdException w:name="Grid Table 2 Accent 6" w:uiPriority="47"/>
-    <w:lsdException w:name="Grid Table 3 Accent 6" w:uiPriority="48"/>
-    <w:lsdException w:name="Grid Table 4 Accent 6" w:uiPriority="49"/>
-    <w:lsdException w:name="Grid Table 5 Dark Accent 6" w:uiPriority="50"/>
-    <w:lsdException w:name="Grid Table 6 Colorful Accent 6" w:uiPriority="51"/>
-    <w:lsdException w:name="Grid Table 7 Colorful Accent 6" w:uiPriority="52"/>
-    <w:lsdException w:name="List Table 1 Light" w:uiPriority="46"/>
-    <w:lsdException w:name="List Table 2" w:uiPriority="47"/>
-    <w:lsdException w:name="List Table 3" w:uiPriority="48"/>
-    <w:lsdException w:name="List Table 4" w:uiPriority="49"/>
-    <w:lsdException w:name="List Table 5 Dark" w:uiPriority="50"/>
-    <w:lsdException w:name="List Table 6 Colorful" w:uiPriority="51"/>
-    <w:lsdException w:name="List Table 7 Colorful" w:uiPriority="52"/>
-    <w:lsdException w:name="List Table 1 Light Accent 1" w:uiPriority="46"/>
-    <w:lsdException w:name="List Table 2 Accent 1" w:uiPriority="47"/>
-    <w:lsdException w:name="List Table 3 Accent 1" w:uiPriority="48"/>
-    <w:lsdException w:name="List Table 4 Accent 1" w:uiPriority="49"/>
-    <w:lsdException w:name="List Table 5 Dark Accent 1" w:uiPriority="50"/>
-    <w:lsdException w:name="List Table 6 Colorful Accent 1" w:uiPriority="51"/>
-    <w:lsdException w:name="List Table 7 Colorful Accent 1" w:uiPriority="52"/>
-    <w:lsdException w:name="List Table 1 Light Accent 2" w:uiPriority="46"/>
-    <w:lsdException w:name="List Table 2 Accent 2" w:uiPriority="47"/>
-    <w:lsdException w:name="List Table 3 Accent 2" w:uiPriority="48"/>
-    <w:lsdException w:name="List Table 4 Accent 2" w:uiPriority="49"/>
-    <w:lsdException w:name="List Table 5 Dark Accent 2" w:uiPriority="50"/>
-    <w:lsdException w:name="List Table 6 Colorful Accent 2" w:uiPriority="51"/>
-    <w:lsdException w:name="List Table 7 Colorful Accent 2" w:uiPriority="52"/>
-    <w:lsdException w:name="List Table 1 Light Accent 3" w:uiPriority="46"/>
-    <w:lsdException w:name="List Table 2 Accent 3" w:uiPriority="47"/>
-    <w:lsdException w:name="List Table 3 Accent 3" w:uiPriority="48"/>
-    <w:lsdException w:name="List Table 4 Accent 3" w:uiPriority="49"/>
-    <w:lsdException w:name="List Table 5 Dark Accent 3" w:uiPriority="50"/>
-    <w:lsdException w:name="List Table 6 Colorful Accent 3" w:uiPriority="51"/>
-    <w:lsdException w:name="List Table 7 Colorful Accent 3" w:uiPriority="52"/>
-    <w:lsdException w:name="List Table 1 Light Accent 4" w:uiPriority="46"/>
-    <w:lsdException w:name="List Table 2 Accent 4" w:uiPriority="47"/>
-    <w:lsdException w:name="List Table 3 Accent 4" w:uiPriority="48"/>
-    <w:lsdException w:name="List Table 4 Accent 4" w:uiPriority="49"/>
-    <w:lsdException w:name="List Table 5 Dark Accent 4" w:uiPriority="50"/>
-    <w:lsdException w:name="List Table 6 Colorful Accent 4" w:uiPriority="51"/>
-    <w:lsdException w:name="List Table 7 Colorful Accent 4" w:uiPriority="52"/>
-    <w:lsdException w:name="List Table 1 Light Accent 5" w:uiPriority="46"/>
-    <w:lsdException w:name="List Table 2 Accent 5" w:uiPriority="47"/>
-    <w:lsdException w:name="List Table 3 Accent 5" w:uiPriority="48"/>
-    <w:lsdException w:name="List Table 4 Accent 5" w:uiPriority="49"/>
-    <w:lsdException w:name="List Table 5 Dark Accent 5" w:uiPriority="50"/>
-    <w:lsdException w:name="List Table 6 Colorful Accent 5" w:uiPriority="51"/>
-    <w:lsdException w:name="List Table 7 Colorful Accent 5" w:uiPriority="52"/>
-    <w:lsdException w:name="List Table 1 Light Accent 6" w:uiPriority="46"/>
-    <w:lsdException w:name="List Table 2 Accent 6" w:uiPriority="47"/>
-    <w:lsdException w:name="List Table 3 Accent 6" w:uiPriority="48"/>
-    <w:lsdException w:name="List Table 4 Accent 6" w:uiPriority="49"/>
-    <w:lsdException w:name="List Table 5 Dark Accent 6" w:uiPriority="50"/>
-    <w:lsdException w:name="List Table 6 Colorful Accent 6" w:uiPriority="51"/>
-    <w:lsdException w:name="List Table 7 Colorful Accent 6" w:uiPriority="52"/>
+  <w:latentStyles w:defLockedState="0" w:defUIPriority="99" w:defSemiHidden="1" w:defUnhideWhenUsed="1" w:defQFormat="0" w:count="276">
+    <w:lsdException w:name="Normal" w:semiHidden="0" w:uiPriority="0" w:unhideWhenUsed="0" w:qFormat="1"/>
+    <w:lsdException w:name="heading 1" w:semiHidden="0" w:uiPriority="9" w:unhideWhenUsed="0" w:qFormat="1"/>
+    <w:lsdException w:name="heading 2" w:uiPriority="9" w:qFormat="1"/>
+    <w:lsdException w:name="heading 3" w:uiPriority="9" w:qFormat="1"/>
+    <w:lsdException w:name="heading 4" w:uiPriority="9" w:qFormat="1"/>
+    <w:lsdException w:name="heading 5" w:uiPriority="9" w:qFormat="1"/>
+    <w:lsdException w:name="heading 6" w:uiPriority="9" w:qFormat="1"/>
+    <w:lsdException w:name="heading 7" w:uiPriority="9" w:qFormat="1"/>
+    <w:lsdException w:name="heading 8" w:uiPriority="9" w:qFormat="1"/>
+    <w:lsdException w:name="heading 9" w:uiPriority="9" w:qFormat="1"/>
+    <w:lsdException w:name="toc 1" w:uiPriority="39"/>
+    <w:lsdException w:name="toc 2" w:uiPriority="39"/>
+    <w:lsdException w:name="toc 3" w:uiPriority="39"/>
+    <w:lsdException w:name="toc 4" w:uiPriority="39"/>
+    <w:lsdException w:name="toc 5" w:uiPriority="39"/>
+    <w:lsdException w:name="toc 6" w:uiPriority="39"/>
+    <w:lsdException w:name="toc 7" w:uiPriority="39"/>
+    <w:lsdException w:name="toc 8" w:uiPriority="39"/>
+    <w:lsdException w:name="toc 9" w:uiPriority="39"/>
+    <w:lsdException w:name="caption" w:uiPriority="35" w:qFormat="1"/>
+    <w:lsdException w:name="Title" w:semiHidden="0" w:uiPriority="10" w:unhideWhenUsed="0" w:qFormat="1"/>
+    <w:lsdException w:name="Default Paragraph Font" w:uiPriority="1"/>
+    <w:lsdException w:name="Subtitle" w:semiHidden="0" w:uiPriority="11" w:unhideWhenUsed="0" w:qFormat="1"/>
+    <w:lsdException w:name="Strong" w:semiHidden="0" w:uiPriority="22" w:unhideWhenUsed="0" w:qFormat="1"/>
+    <w:lsdException w:name="Emphasis" w:semiHidden="0" w:uiPriority="20" w:unhideWhenUsed="0" w:qFormat="1"/>
+    <w:lsdException w:name="Table Grid" w:semiHidden="0" w:uiPriority="39" w:unhideWhenUsed="0"/>
+    <w:lsdException w:name="Note Level 1" w:semiHidden="0" w:unhideWhenUsed="0"/>
+    <w:lsdException w:name="Note Level 2" w:semiHidden="0" w:unhideWhenUsed="0"/>
+    <w:lsdException w:name="Note Level 3" w:semiHidden="0" w:unhideWhenUsed="0"/>
+    <w:lsdException w:name="Note Level 4" w:semiHidden="0" w:unhideWhenUsed="0"/>
+    <w:lsdException w:name="Note Level 5" w:semiHidden="0" w:unhideWhenUsed="0"/>
+    <w:lsdException w:name="Note Level 6" w:semiHidden="0" w:unhideWhenUsed="0"/>
+    <w:lsdException w:name="Note Level 7" w:semiHidden="0" w:unhideWhenUsed="0"/>
+    <w:lsdException w:name="Note Level 8" w:semiHidden="0" w:unhideWhenUsed="0"/>
+    <w:lsdException w:name="Note Level 9" w:semiHidden="0" w:unhideWhenUsed="0"/>
+    <w:lsdException w:name="Placeholder Text" w:unhideWhenUsed="0"/>
+    <w:lsdException w:name="No Spacing" w:semiHidden="0" w:uiPriority="1" w:unhideWhenUsed="0" w:qFormat="1"/>
+    <w:lsdException w:name="Light Shading" w:semiHidden="0" w:uiPriority="60" w:unhideWhenUsed="0"/>
+    <w:lsdException w:name="Light List" w:semiHidden="0" w:uiPriority="61" w:unhideWhenUsed="0"/>
+    <w:lsdException w:name="Light Grid" w:semiHidden="0" w:uiPriority="62" w:unhideWhenUsed="0"/>
+    <w:lsdException w:name="Medium Shading 1" w:semiHidden="0" w:uiPriority="63" w:unhideWhenUsed="0"/>
+    <w:lsdException w:name="Medium Shading 2" w:semiHidden="0" w:uiPriority="64" w:unhideWhenUsed="0"/>
+    <w:lsdException w:name="Medium List 1" w:semiHidden="0" w:uiPriority="65" w:unhideWhenUsed="0"/>
+    <w:lsdException w:name="Medium List 2" w:semiHidden="0" w:uiPriority="66" w:unhideWhenUsed="0"/>
+    <w:lsdException w:name="Medium Grid 1" w:semiHidden="0" w:uiPriority="67" w:unhideWhenUsed="0"/>
+    <w:lsdException w:name="Medium Grid 2" w:semiHidden="0" w:uiPriority="68" w:unhideWhenUsed="0"/>
+    <w:lsdException w:name="Medium Grid 3" w:semiHidden="0" w:uiPriority="69" w:unhideWhenUsed="0"/>
+    <w:lsdException w:name="Dark List" w:semiHidden="0" w:uiPriority="70" w:unhideWhenUsed="0"/>
+    <w:lsdException w:name="Colorful Shading" w:semiHidden="0" w:uiPriority="71" w:unhideWhenUsed="0"/>
+    <w:lsdException w:name="Colorful List" w:semiHidden="0" w:uiPriority="72" w:unhideWhenUsed="0"/>
+    <w:lsdException w:name="Colorful Grid" w:semiHidden="0" w:uiPriority="73" w:unhideWhenUsed="0"/>
+    <w:lsdException w:name="Light Shading Accent 1" w:semiHidden="0" w:uiPriority="60" w:unhideWhenUsed="0"/>
+    <w:lsdException w:name="Light List Accent 1" w:semiHidden="0" w:uiPriority="61" w:unhideWhenUsed="0"/>
+    <w:lsdException w:name="Light Grid Accent 1" w:semiHidden="0" w:uiPriority="62" w:unhideWhenUsed="0"/>
+    <w:lsdException w:name="Medium Shading 1 Accent 1" w:semiHidden="0" w:uiPriority="63" w:unhideWhenUsed="0"/>
+    <w:lsdException w:name="Medium Shading 2 Accent 1" w:semiHidden="0" w:uiPriority="64" w:unhideWhenUsed="0"/>
+    <w:lsdException w:name="Medium List 1 Accent 1" w:semiHidden="0" w:uiPriority="65" w:unhideWhenUsed="0"/>
+    <w:lsdException w:name="Revision" w:unhideWhenUsed="0"/>
+    <w:lsdException w:name="List Paragraph" w:semiHidden="0" w:uiPriority="34" w:unhideWhenUsed="0" w:qFormat="1"/>
+    <w:lsdException w:name="Quote" w:semiHidden="0" w:uiPriority="29" w:unhideWhenUsed="0" w:qFormat="1"/>
+    <w:lsdException w:name="Intense Quote" w:semiHidden="0" w:uiPriority="30" w:unhideWhenUsed="0" w:qFormat="1"/>
+    <w:lsdException w:name="Medium List 2 Accent 1" w:semiHidden="0" w:uiPriority="66" w:unhideWhenUsed="0"/>
+    <w:lsdException w:name="Medium Grid 1 Accent 1" w:semiHidden="0" w:uiPriority="67" w:unhideWhenUsed="0"/>
+    <w:lsdException w:name="Medium Grid 2 Accent 1" w:semiHidden="0" w:uiPriority="68" w:unhideWhenUsed="0"/>
+    <w:lsdException w:name="Medium Grid 3 Accent 1" w:semiHidden="0" w:uiPriority="69" w:unhideWhenUsed="0"/>
+    <w:lsdException w:name="Dark List Accent 1" w:semiHidden="0" w:uiPriority="70" w:unhideWhenUsed="0"/>
+    <w:lsdException w:name="Colorful Shading Accent 1" w:semiHidden="0" w:uiPriority="71" w:unhideWhenUsed="0"/>
+    <w:lsdException w:name="Colorful List Accent 1" w:semiHidden="0" w:uiPriority="72" w:unhideWhenUsed="0"/>
+    <w:lsdException w:name="Colorful Grid Accent 1" w:semiHidden="0" w:uiPriority="73" w:unhideWhenUsed="0"/>
+    <w:lsdException w:name="Light Shading Accent 2" w:semiHidden="0" w:uiPriority="60" w:unhideWhenUsed="0"/>
+    <w:lsdException w:name="Light List Accent 2" w:semiHidden="0" w:uiPriority="61" w:unhideWhenUsed="0"/>
+    <w:lsdException w:name="Light Grid Accent 2" w:semiHidden="0" w:uiPriority="62" w:unhideWhenUsed="0"/>
+    <w:lsdException w:name="Medium Shading 1 Accent 2" w:semiHidden="0" w:uiPriority="63" w:unhideWhenUsed="0"/>
+    <w:lsdException w:name="Medium Shading 2 Accent 2" w:semiHidden="0" w:uiPriority="64" w:unhideWhenUsed="0"/>
+    <w:lsdException w:name="Medium List 1 Accent 2" w:semiHidden="0" w:uiPriority="65" w:unhideWhenUsed="0"/>
+    <w:lsdException w:name="Medium List 2 Accent 2" w:semiHidden="0" w:uiPriority="66" w:unhideWhenUsed="0"/>
+    <w:lsdException w:name="Medium Grid 1 Accent 2" w:semiHidden="0" w:uiPriority="67" w:unhideWhenUsed="0"/>
+    <w:lsdException w:name="Medium Grid 2 Accent 2" w:semiHidden="0" w:uiPriority="68" w:unhideWhenUsed="0"/>
+    <w:lsdException w:name="Medium Grid 3 Accent 2" w:semiHidden="0" w:uiPriority="69" w:unhideWhenUsed="0"/>
+    <w:lsdException w:name="Dark List Accent 2" w:semiHidden="0" w:uiPriority="70" w:unhideWhenUsed="0"/>
+    <w:lsdException w:name="Colorful Shading Accent 2" w:semiHidden="0" w:uiPriority="71" w:unhideWhenUsed="0"/>
+    <w:lsdException w:name="Colorful List Accent 2" w:semiHidden="0" w:uiPriority="72" w:unhideWhenUsed="0"/>
+    <w:lsdException w:name="Colorful Grid Accent 2" w:semiHidden="0" w:uiPriority="73" w:unhideWhenUsed="0"/>
+    <w:lsdException w:name="Light Shading Accent 3" w:semiHidden="0" w:uiPriority="60" w:unhideWhenUsed="0"/>
+    <w:lsdException w:name="Light List Accent 3" w:semiHidden="0" w:uiPriority="61" w:unhideWhenUsed="0"/>
+    <w:lsdException w:name="Light Grid Accent 3" w:semiHidden="0" w:uiPriority="62" w:unhideWhenUsed="0"/>
+    <w:lsdException w:name="Medium Shading 1 Accent 3" w:semiHidden="0" w:uiPriority="63" w:unhideWhenUsed="0"/>
+    <w:lsdException w:name="Medium Shading 2 Accent 3" w:semiHidden="0" w:uiPriority="64" w:unhideWhenUsed="0"/>
+    <w:lsdException w:name="Medium List 1 Accent 3" w:semiHidden="0" w:uiPriority="65" w:unhideWhenUsed="0"/>
+    <w:lsdException w:name="Medium List 2 Accent 3" w:semiHidden="0" w:uiPriority="66" w:unhideWhenUsed="0"/>
+    <w:lsdException w:name="Medium Grid 1 Accent 3" w:semiHidden="0" w:uiPriority="67" w:unhideWhenUsed="0"/>
+    <w:lsdException w:name="Medium Grid 2 Accent 3" w:semiHidden="0" w:uiPriority="68" w:unhideWhenUsed="0"/>
+    <w:lsdException w:name="Medium Grid 3 Accent 3" w:semiHidden="0" w:uiPriority="69" w:unhideWhenUsed="0"/>
+    <w:lsdException w:name="Dark List Accent 3" w:semiHidden="0" w:uiPriority="70" w:unhideWhenUsed="0"/>
+    <w:lsdException w:name="Colorful Shading Accent 3" w:semiHidden="0" w:uiPriority="71" w:unhideWhenUsed="0"/>
+    <w:lsdException w:name="Colorful List Accent 3" w:semiHidden="0" w:uiPriority="72" w:unhideWhenUsed="0"/>
+    <w:lsdException w:name="Colorful Grid Accent 3" w:semiHidden="0" w:uiPriority="73" w:unhideWhenUsed="0"/>
+    <w:lsdException w:name="Light Shading Accent 4" w:semiHidden="0" w:uiPriority="60" w:unhideWhenUsed="0"/>
+    <w:lsdException w:name="Light List Accent 4" w:semiHidden="0" w:uiPriority="61" w:unhideWhenUsed="0"/>
+    <w:lsdException w:name="Light Grid Accent 4" w:semiHidden="0" w:uiPriority="62" w:unhideWhenUsed="0"/>
+    <w:lsdException w:name="Medium Shading 1 Accent 4" w:semiHidden="0" w:uiPriority="63" w:unhideWhenUsed="0"/>
+    <w:lsdException w:name="Medium Shading 2 Accent 4" w:semiHidden="0" w:uiPriority="64" w:unhideWhenUsed="0"/>
+    <w:lsdException w:name="Medium List 1 Accent 4" w:semiHidden="0" w:uiPriority="65" w:unhideWhenUsed="0"/>
+    <w:lsdException w:name="Medium List 2 Accent 4" w:semiHidden="0" w:uiPriority="66" w:unhideWhenUsed="0"/>
+    <w:lsdException w:name="Medium Grid 1 Accent 4" w:semiHidden="0" w:uiPriority="67" w:unhideWhenUsed="0"/>
+    <w:lsdException w:name="Medium Grid 2 Accent 4" w:semiHidden="0" w:uiPriority="68" w:unhideWhenUsed="0"/>
+    <w:lsdException w:name="Medium Grid 3 Accent 4" w:semiHidden="0" w:uiPriority="69" w:unhideWhenUsed="0"/>
+    <w:lsdException w:name="Dark List Accent 4" w:semiHidden="0" w:uiPriority="70" w:unhideWhenUsed="0"/>
+    <w:lsdException w:name="Colorful Shading Accent 4" w:semiHidden="0" w:uiPriority="71" w:unhideWhenUsed="0"/>
+    <w:lsdException w:name="Colorful List Accent 4" w:semiHidden="0" w:uiPriority="72" w:unhideWhenUsed="0"/>
+    <w:lsdException w:name="Colorful Grid Accent 4" w:semiHidden="0" w:uiPriority="73" w:unhideWhenUsed="0"/>
+    <w:lsdException w:name="Light Shading Accent 5" w:semiHidden="0" w:uiPriority="60" w:unhideWhenUsed="0"/>
+    <w:lsdException w:name="Light List Accent 5" w:semiHidden="0" w:uiPriority="61" w:unhideWhenUsed="0"/>
+    <w:lsdException w:name="Light Grid Accent 5" w:semiHidden="0" w:uiPriority="62" w:unhideWhenUsed="0"/>
+    <w:lsdException w:name="Medium Shading 1 Accent 5" w:semiHidden="0" w:uiPriority="63" w:unhideWhenUsed="0"/>
+    <w:lsdException w:name="Medium Shading 2 Accent 5" w:semiHidden="0" w:uiPriority="64" w:unhideWhenUsed="0"/>
+    <w:lsdException w:name="Medium List 1 Accent 5" w:semiHidden="0" w:uiPriority="65" w:unhideWhenUsed="0"/>
+    <w:lsdException w:name="Medium List 2 Accent 5" w:semiHidden="0" w:uiPriority="66" w:unhideWhenUsed="0"/>
+    <w:lsdException w:name="Medium Grid 1 Accent 5" w:semiHidden="0" w:uiPriority="67" w:unhideWhenUsed="0"/>
+    <w:lsdException w:name="Medium Grid 2 Accent 5" w:semiHidden="0" w:uiPriority="68" w:unhideWhenUsed="0"/>
+    <w:lsdException w:name="Medium Grid 3 Accent 5" w:semiHidden="0" w:uiPriority="69" w:unhideWhenUsed="0"/>
+    <w:lsdException w:name="Dark List Accent 5" w:semiHidden="0" w:uiPriority="70" w:unhideWhenUsed="0"/>
+    <w:lsdException w:name="Colorful Shading Accent 5" w:semiHidden="0" w:uiPriority="71" w:unhideWhenUsed="0"/>
+    <w:lsdException w:name="Colorful List Accent 5" w:semiHidden="0" w:uiPriority="72" w:unhideWhenUsed="0"/>
+    <w:lsdException w:name="Colorful Grid Accent 5" w:semiHidden="0" w:uiPriority="73" w:unhideWhenUsed="0"/>
+    <w:lsdException w:name="Light Shading Accent 6" w:semiHidden="0" w:uiPriority="60" w:unhideWhenUsed="0"/>
+    <w:lsdException w:name="Light List Accent 6" w:semiHidden="0" w:uiPriority="61" w:unhideWhenUsed="0"/>
+    <w:lsdException w:name="Light Grid Accent 6" w:semiHidden="0" w:uiPriority="62" w:unhideWhenUsed="0"/>
+    <w:lsdException w:name="Medium Shading 1 Accent 6" w:semiHidden="0" w:uiPriority="63" w:unhideWhenUsed="0"/>
+    <w:lsdException w:name="Medium Shading 2 Accent 6" w:semiHidden="0" w:uiPriority="64" w:unhideWhenUsed="0"/>
+    <w:lsdException w:name="Medium List 1 Accent 6" w:semiHidden="0" w:uiPriority="65" w:unhideWhenUsed="0"/>
+    <w:lsdException w:name="Medium List 2 Accent 6" w:semiHidden="0" w:uiPriority="66" w:unhideWhenUsed="0"/>
+    <w:lsdException w:name="Medium Grid 1 Accent 6" w:semiHidden="0" w:uiPriority="67" w:unhideWhenUsed="0"/>
+    <w:lsdException w:name="Medium Grid 2 Accent 6" w:semiHidden="0" w:uiPriority="68" w:unhideWhenUsed="0"/>
+    <w:lsdException w:name="Medium Grid 3 Accent 6" w:semiHidden="0" w:uiPriority="69" w:unhideWhenUsed="0"/>
+    <w:lsdException w:name="Dark List Accent 6" w:semiHidden="0" w:uiPriority="70" w:unhideWhenUsed="0"/>
+    <w:lsdException w:name="Colorful Shading Accent 6" w:semiHidden="0" w:uiPriority="71" w:unhideWhenUsed="0"/>
+    <w:lsdException w:name="Colorful List Accent 6" w:semiHidden="0" w:uiPriority="72" w:unhideWhenUsed="0"/>
+    <w:lsdException w:name="Colorful Grid Accent 6" w:semiHidden="0" w:uiPriority="73" w:unhideWhenUsed="0"/>
+    <w:lsdException w:name="Subtle Emphasis" w:semiHidden="0" w:uiPriority="19" w:unhideWhenUsed="0" w:qFormat="1"/>
+    <w:lsdException w:name="Intense Emphasis" w:semiHidden="0" w:uiPriority="21" w:unhideWhenUsed="0" w:qFormat="1"/>
+    <w:lsdException w:name="Subtle Reference" w:semiHidden="0" w:uiPriority="31" w:unhideWhenUsed="0" w:qFormat="1"/>
+    <w:lsdException w:name="Intense Reference" w:semiHidden="0" w:uiPriority="32" w:unhideWhenUsed="0" w:qFormat="1"/>
+    <w:lsdException w:name="Book Title" w:semiHidden="0" w:uiPriority="33" w:unhideWhenUsed="0" w:qFormat="1"/>
+    <w:lsdException w:name="Bibliography" w:uiPriority="37"/>
+    <w:lsdException w:name="TOC Heading" w:uiPriority="39" w:qFormat="1"/>
   </w:latentStyles>
   <w:style w:type="paragraph" w:default="1" w:styleId="Normal">
     <w:name w:val="Normal"/>
     <w:qFormat/>
+    <w:rsid w:val="00ED4694"/>
+    <w:pPr>
+      <w:spacing w:line="300" w:lineRule="auto"/>
+      <w:ind w:firstLine="397"/>
+      <w:jc w:val="both"/>
+    </w:pPr>
+    <w:rPr>
+      <w:sz w:val="25"/>
+    </w:rPr>
+  </w:style>
+  <w:style w:type="paragraph" w:styleId="Titre1">
+    <w:name w:val="heading 1"/>
+    <w:basedOn w:val="Normal"/>
+    <w:next w:val="Normal"/>
+    <w:link w:val="Titre1Car"/>
+    <w:uiPriority w:val="9"/>
+    <w:qFormat/>
+    <w:rsid w:val="00542812"/>
+    <w:pPr>
+      <w:keepNext/>
+      <w:keepLines/>
+      <w:numPr>
+        <w:numId w:val="8"/>
+      </w:numPr>
+      <w:spacing w:before="240" w:after="0"/>
+      <w:jc w:val="left"/>
+      <w:outlineLvl w:val="0"/>
+    </w:pPr>
+    <w:rPr>
+      <w:rFonts w:asciiTheme="majorHAnsi" w:eastAsiaTheme="majorEastAsia" w:hAnsiTheme="majorHAnsi" w:cstheme="majorBidi"/>
+      <w:b/>
+      <w:smallCaps/>
+      <w:color w:val="2E74B5" w:themeColor="accent1" w:themeShade="BF"/>
+      <w:sz w:val="40"/>
+      <w:szCs w:val="32"/>
+    </w:rPr>
+  </w:style>
+  <w:style w:type="paragraph" w:styleId="Titre2">
+    <w:name w:val="heading 2"/>
+    <w:basedOn w:val="Normal"/>
+    <w:next w:val="Normal"/>
+    <w:link w:val="Titre2Car"/>
+    <w:uiPriority w:val="9"/>
+    <w:unhideWhenUsed/>
+    <w:qFormat/>
+    <w:rsid w:val="00A85609"/>
+    <w:pPr>
+      <w:keepNext/>
+      <w:keepLines/>
+      <w:numPr>
+        <w:ilvl w:val="1"/>
+        <w:numId w:val="8"/>
+      </w:numPr>
+      <w:spacing w:before="40" w:after="0"/>
+      <w:outlineLvl w:val="1"/>
+    </w:pPr>
+    <w:rPr>
+      <w:rFonts w:asciiTheme="majorHAnsi" w:eastAsiaTheme="majorEastAsia" w:hAnsiTheme="majorHAnsi" w:cstheme="majorBidi"/>
+      <w:color w:val="2E74B5" w:themeColor="accent1" w:themeShade="BF"/>
+      <w:sz w:val="26"/>
+      <w:szCs w:val="26"/>
+    </w:rPr>
   </w:style>
   <w:style w:type="character" w:default="1" w:styleId="Policepardfaut">
     <w:name w:val="Default Paragraph Font"/>
@@ -3730,36 +3483,185 @@
     <w:semiHidden/>
     <w:unhideWhenUsed/>
   </w:style>
-  <w:style w:type="paragraph" w:customStyle="1" w:styleId="8C0BF8F9A7C54C7C85E0072E06CB7795">
-    <w:name w:val="8C0BF8F9A7C54C7C85E0072E06CB7795"/>
-    <w:rsid w:val="00DA10F5"/>
+  <w:style w:type="paragraph" w:customStyle="1" w:styleId="Sansespaces">
+    <w:name w:val="Sans espaces"/>
+    <w:basedOn w:val="Normal"/>
+    <w:link w:val="SansespacesCar"/>
+    <w:qFormat/>
+    <w:rsid w:val="007971F4"/>
+    <w:pPr>
+      <w:spacing w:after="200"/>
+      <w:contextualSpacing/>
+    </w:pPr>
+    <w:rPr>
+      <w:lang w:eastAsia="fr-FR"/>
+    </w:rPr>
   </w:style>
-  <w:style w:type="paragraph" w:customStyle="1" w:styleId="656D418AE0904E3386C1A344EEC88DF6">
-    <w:name w:val="656D418AE0904E3386C1A344EEC88DF6"/>
-    <w:rsid w:val="00DA10F5"/>
+  <w:style w:type="character" w:customStyle="1" w:styleId="SansespacesCar">
+    <w:name w:val="Sans espaces Car"/>
+    <w:basedOn w:val="Policepardfaut"/>
+    <w:link w:val="Sansespaces"/>
+    <w:rsid w:val="007971F4"/>
+    <w:rPr>
+      <w:sz w:val="25"/>
+      <w:lang w:eastAsia="fr-FR"/>
+    </w:rPr>
   </w:style>
-  <w:style w:type="character" w:customStyle="1" w:styleId="Textedelespacerserv">
-    <w:name w:val="Texte de l’espace réservé"/>
+  <w:style w:type="character" w:customStyle="1" w:styleId="Titre1Car">
+    <w:name w:val="Titre 1 Car"/>
     <w:basedOn w:val="Policepardfaut"/>
+    <w:link w:val="Titre1"/>
+    <w:uiPriority w:val="9"/>
+    <w:rsid w:val="00542812"/>
+    <w:rPr>
+      <w:rFonts w:asciiTheme="majorHAnsi" w:eastAsiaTheme="majorEastAsia" w:hAnsiTheme="majorHAnsi" w:cstheme="majorBidi"/>
+      <w:b/>
+      <w:smallCaps/>
+      <w:color w:val="2E74B5" w:themeColor="accent1" w:themeShade="BF"/>
+      <w:sz w:val="40"/>
+      <w:szCs w:val="32"/>
+    </w:rPr>
+  </w:style>
+  <w:style w:type="paragraph" w:styleId="Sansinterligne">
+    <w:name w:val="No Spacing"/>
+    <w:link w:val="SansinterligneCar"/>
+    <w:uiPriority w:val="1"/>
+    <w:qFormat/>
+    <w:rsid w:val="00D03E85"/>
+    <w:pPr>
+      <w:spacing w:after="0" w:line="240" w:lineRule="auto"/>
+    </w:pPr>
+    <w:rPr>
+      <w:rFonts w:eastAsiaTheme="minorEastAsia"/>
+      <w:lang w:eastAsia="fr-FR"/>
+    </w:rPr>
+  </w:style>
+  <w:style w:type="character" w:customStyle="1" w:styleId="SansinterligneCar">
+    <w:name w:val="Sans interligne Car"/>
+    <w:basedOn w:val="Policepardfaut"/>
+    <w:link w:val="Sansinterligne"/>
+    <w:uiPriority w:val="1"/>
+    <w:rsid w:val="00D03E85"/>
+    <w:rPr>
+      <w:rFonts w:eastAsiaTheme="minorEastAsia"/>
+      <w:lang w:eastAsia="fr-FR"/>
+    </w:rPr>
+  </w:style>
+  <w:style w:type="paragraph" w:styleId="Paragraphedeliste">
+    <w:name w:val="List Paragraph"/>
+    <w:basedOn w:val="Normal"/>
+    <w:uiPriority w:val="34"/>
+    <w:qFormat/>
+    <w:rsid w:val="008F76FE"/>
+    <w:pPr>
+      <w:ind w:left="720"/>
+      <w:contextualSpacing/>
+    </w:pPr>
+  </w:style>
+  <w:style w:type="paragraph" w:styleId="En-tte">
+    <w:name w:val="header"/>
+    <w:basedOn w:val="Normal"/>
+    <w:link w:val="En-tteCar"/>
+    <w:uiPriority w:val="99"/>
+    <w:unhideWhenUsed/>
+    <w:rsid w:val="00E765CE"/>
+    <w:pPr>
+      <w:tabs>
+        <w:tab w:val="center" w:pos="4536"/>
+        <w:tab w:val="right" w:pos="9072"/>
+      </w:tabs>
+      <w:spacing w:after="0" w:line="240" w:lineRule="auto"/>
+    </w:pPr>
+  </w:style>
+  <w:style w:type="character" w:customStyle="1" w:styleId="En-tteCar">
+    <w:name w:val="En-tête Car"/>
+    <w:basedOn w:val="Policepardfaut"/>
+    <w:link w:val="En-tte"/>
+    <w:uiPriority w:val="99"/>
+    <w:rsid w:val="00E765CE"/>
+    <w:rPr>
+      <w:sz w:val="25"/>
+    </w:rPr>
+  </w:style>
+  <w:style w:type="paragraph" w:styleId="Pieddepage">
+    <w:name w:val="footer"/>
+    <w:basedOn w:val="Normal"/>
+    <w:link w:val="PieddepageCar"/>
+    <w:uiPriority w:val="99"/>
+    <w:unhideWhenUsed/>
+    <w:rsid w:val="00E765CE"/>
+    <w:pPr>
+      <w:tabs>
+        <w:tab w:val="center" w:pos="4536"/>
+        <w:tab w:val="right" w:pos="9072"/>
+      </w:tabs>
+      <w:spacing w:after="0" w:line="240" w:lineRule="auto"/>
+    </w:pPr>
+  </w:style>
+  <w:style w:type="character" w:customStyle="1" w:styleId="PieddepageCar">
+    <w:name w:val="Pied de page Car"/>
+    <w:basedOn w:val="Policepardfaut"/>
+    <w:link w:val="Pieddepage"/>
+    <w:uiPriority w:val="99"/>
+    <w:rsid w:val="00E765CE"/>
+    <w:rPr>
+      <w:sz w:val="25"/>
+    </w:rPr>
+  </w:style>
+  <w:style w:type="character" w:customStyle="1" w:styleId="Titre2Car">
+    <w:name w:val="Titre 2 Car"/>
+    <w:basedOn w:val="Policepardfaut"/>
+    <w:link w:val="Titre2"/>
+    <w:uiPriority w:val="9"/>
+    <w:rsid w:val="00A85609"/>
+    <w:rPr>
+      <w:rFonts w:asciiTheme="majorHAnsi" w:eastAsiaTheme="majorEastAsia" w:hAnsiTheme="majorHAnsi" w:cstheme="majorBidi"/>
+      <w:color w:val="2E74B5" w:themeColor="accent1" w:themeShade="BF"/>
+      <w:sz w:val="26"/>
+      <w:szCs w:val="26"/>
+    </w:rPr>
+  </w:style>
+  <w:style w:type="numbering" w:customStyle="1" w:styleId="Style1">
+    <w:name w:val="Style1"/>
+    <w:uiPriority w:val="99"/>
+    <w:rsid w:val="00A85609"/>
+    <w:pPr>
+      <w:numPr>
+        <w:numId w:val="7"/>
+      </w:numPr>
+    </w:pPr>
+  </w:style>
+  <w:style w:type="paragraph" w:styleId="Textedebulles">
+    <w:name w:val="Balloon Text"/>
+    <w:basedOn w:val="Normal"/>
+    <w:link w:val="TextedebullesCar"/>
     <w:uiPriority w:val="99"/>
     <w:semiHidden/>
-    <w:rsid w:val="00DA10F5"/>
+    <w:unhideWhenUsed/>
+    <w:rsid w:val="00585E6E"/>
+    <w:pPr>
+      <w:spacing w:after="0" w:line="240" w:lineRule="auto"/>
+    </w:pPr>
     <w:rPr>
-      <w:color w:val="808080"/>
+      <w:rFonts w:ascii="Lucida Grande" w:hAnsi="Lucida Grande"/>
+      <w:sz w:val="18"/>
+      <w:szCs w:val="18"/>
     </w:rPr>
   </w:style>
-  <w:style w:type="paragraph" w:customStyle="1" w:styleId="92B220B3E3634C89921C2708FD2AD207">
-    <w:name w:val="92B220B3E3634C89921C2708FD2AD207"/>
-    <w:rsid w:val="00DA10F5"/>
+  <w:style w:type="character" w:customStyle="1" w:styleId="TextedebullesCar">
+    <w:name w:val="Texte de bulles Car"/>
+    <w:basedOn w:val="Policepardfaut"/>
+    <w:link w:val="Textedebulles"/>
+    <w:uiPriority w:val="99"/>
+    <w:semiHidden/>
+    <w:rsid w:val="00585E6E"/>
+    <w:rPr>
+      <w:rFonts w:ascii="Lucida Grande" w:hAnsi="Lucida Grande"/>
+      <w:sz w:val="18"/>
+      <w:szCs w:val="18"/>
+    </w:rPr>
   </w:style>
 </w:styles>
-</file>
-
-<file path=word/glossary/webSettings.xml><?xml version="1.0" encoding="utf-8"?>
-<w:webSettings xmlns:mc="http://schemas.openxmlformats.org/markup-compatibility/2006" xmlns:r="http://schemas.openxmlformats.org/officeDocument/2006/relationships" xmlns:w="http://schemas.openxmlformats.org/wordprocessingml/2006/main" xmlns:w14="http://schemas.microsoft.com/office/word/2010/wordml" xmlns:w15="http://schemas.microsoft.com/office/word/2012/wordml" mc:Ignorable="w14 w15">
-  <w:optimizeForBrowser/>
-  <w:allowPNG/>
-</w:webSettings>
 </file>
 
 <file path=word/theme/theme1.xml><?xml version="1.0" encoding="utf-8"?>
@@ -3805,7 +3707,7 @@
     </a:clrScheme>
     <a:fontScheme name="Office">
       <a:majorFont>
-        <a:latin typeface="Calibri Light" panose="020F0302020204030204"/>
+        <a:latin typeface="Calibri Light"/>
         <a:ea typeface=""/>
         <a:cs typeface=""/>
         <a:font script="Jpan" typeface="ＭＳ ゴシック"/>
@@ -3840,7 +3742,7 @@
         <a:font script="Geor" typeface="Sylfaen"/>
       </a:majorFont>
       <a:minorFont>
-        <a:latin typeface="Calibri" panose="020F0502020204030204"/>
+        <a:latin typeface="Calibri"/>
         <a:ea typeface=""/>
         <a:cs typeface=""/>
         <a:font script="Jpan" typeface="ＭＳ 明朝"/>
@@ -4017,7 +3919,7 @@
   <a:extraClrSchemeLst/>
   <a:extLst>
     <a:ext uri="{05A4C25C-085E-4340-85A3-A5531E510DB2}">
-      <thm15:themeFamily xmlns:thm15="http://schemas.microsoft.com/office/thememl/2012/main" name="Office Theme" id="{62F939B6-93AF-4DB8-9C6B-D6C7DFDC589F}" vid="{4A3C46E8-61CC-4603-A589-7422A47A8E4A}"/>
+      <thm15:themeFamily xmlns:thm15="http://schemas.microsoft.com/office/thememl/2012/main" xmlns="" name="Office Theme" id="{62F939B6-93AF-4DB8-9C6B-D6C7DFDC589F}" vid="{4A3C46E8-61CC-4603-A589-7422A47A8E4A}"/>
     </a:ext>
   </a:extLst>
 </a:theme>
@@ -4025,7 +3927,7 @@
 
 <file path=customXml/item1.xml><?xml version="1.0" encoding="utf-8"?>
 <CoverPageProperties xmlns="http://schemas.microsoft.com/office/2006/coverPageProps">
-  <PublishDate>2013-11-12T00:00:00</PublishDate>
+  <PublishDate>2013-11-27T00:00:00</PublishDate>
   <Abstract/>
   <CompanyAddress/>
   <CompanyPhone/>

</xml_diff>